<commit_message>
- Added "What everything means" and "Step by step instructions" in the User Manual.docx
</commit_message>
<xml_diff>
--- a/Documentation/User Manual.docx
+++ b/Documentation/User Manual.docx
@@ -1,6 +1,6 @@
 
 <file path=word/document.xml><?xml version="1.0" encoding="utf-8"?>
-<w:document xmlns:wpc="http://schemas.microsoft.com/office/word/2010/wordprocessingCanvas" xmlns:mo="http://schemas.microsoft.com/office/mac/office/2008/main" xmlns:mc="http://schemas.openxmlformats.org/markup-compatibility/2006" xmlns:mv="urn:schemas-microsoft-com:mac:vml" xmlns:o="urn:schemas-microsoft-com:office:office" xmlns:r="http://schemas.openxmlformats.org/officeDocument/2006/relationships" xmlns:m="http://schemas.openxmlformats.org/officeDocument/2006/math" xmlns:v="urn:schemas-microsoft-com:vml" xmlns:wp14="http://schemas.microsoft.com/office/word/2010/wordprocessingDrawing" xmlns:wp="http://schemas.openxmlformats.org/drawingml/2006/wordprocessingDrawing" xmlns:w10="urn:schemas-microsoft-com:office:word" xmlns:w="http://schemas.openxmlformats.org/wordprocessingml/2006/main" xmlns:w14="http://schemas.microsoft.com/office/word/2010/wordml" xmlns:wpg="http://schemas.microsoft.com/office/word/2010/wordprocessingGroup" xmlns:wpi="http://schemas.microsoft.com/office/word/2010/wordprocessingInk" xmlns:wne="http://schemas.microsoft.com/office/word/2006/wordml" xmlns:wps="http://schemas.microsoft.com/office/word/2010/wordprocessingShape" mc:Ignorable="w14 wp14">
+<w:document xmlns:wpc="http://schemas.microsoft.com/office/word/2010/wordprocessingCanvas" xmlns:mc="http://schemas.openxmlformats.org/markup-compatibility/2006" xmlns:o="urn:schemas-microsoft-com:office:office" xmlns:r="http://schemas.openxmlformats.org/officeDocument/2006/relationships" xmlns:m="http://schemas.openxmlformats.org/officeDocument/2006/math" xmlns:v="urn:schemas-microsoft-com:vml" xmlns:wp14="http://schemas.microsoft.com/office/word/2010/wordprocessingDrawing" xmlns:wp="http://schemas.openxmlformats.org/drawingml/2006/wordprocessingDrawing" xmlns:w10="urn:schemas-microsoft-com:office:word" xmlns:w="http://schemas.openxmlformats.org/wordprocessingml/2006/main" xmlns:w14="http://schemas.microsoft.com/office/word/2010/wordml" xmlns:w15="http://schemas.microsoft.com/office/word/2012/wordml" xmlns:wpg="http://schemas.microsoft.com/office/word/2010/wordprocessingGroup" xmlns:wpi="http://schemas.microsoft.com/office/word/2010/wordprocessingInk" xmlns:wne="http://schemas.microsoft.com/office/word/2006/wordml" xmlns:wps="http://schemas.microsoft.com/office/word/2010/wordprocessingShape" mc:Ignorable="w14 w15 wp14">
   <w:body>
     <w:p>
       <w:pPr>
@@ -107,15 +107,15 @@
     <w:tbl>
       <w:tblPr>
         <w:tblStyle w:val="TableGrid"/>
-        <w:tblW w:w="0" w:type="auto"/>
+        <w:tblW w:w="8965" w:type="dxa"/>
         <w:jc w:val="center"/>
         <w:tblLook w:val="04A0" w:firstRow="1" w:lastRow="0" w:firstColumn="1" w:lastColumn="0" w:noHBand="0" w:noVBand="1"/>
       </w:tblPr>
       <w:tblGrid>
         <w:gridCol w:w="1003"/>
         <w:gridCol w:w="1285"/>
-        <w:gridCol w:w="1727"/>
-        <w:gridCol w:w="4841"/>
+        <w:gridCol w:w="1870"/>
+        <w:gridCol w:w="4807"/>
       </w:tblGrid>
       <w:tr>
         <w:trPr>
@@ -123,7 +123,7 @@
         </w:trPr>
         <w:tc>
           <w:tcPr>
-            <w:tcW w:w="914" w:type="dxa"/>
+            <w:tcW w:w="1003" w:type="dxa"/>
             <w:vAlign w:val="center"/>
           </w:tcPr>
           <w:p>
@@ -145,7 +145,7 @@
         </w:tc>
         <w:tc>
           <w:tcPr>
-            <w:tcW w:w="1167" w:type="dxa"/>
+            <w:tcW w:w="1285" w:type="dxa"/>
             <w:vAlign w:val="center"/>
           </w:tcPr>
           <w:p>
@@ -167,7 +167,7 @@
         </w:tc>
         <w:tc>
           <w:tcPr>
-            <w:tcW w:w="1874" w:type="dxa"/>
+            <w:tcW w:w="1870" w:type="dxa"/>
             <w:vAlign w:val="center"/>
           </w:tcPr>
           <w:p>
@@ -189,7 +189,7 @@
         </w:tc>
         <w:tc>
           <w:tcPr>
-            <w:tcW w:w="5395" w:type="dxa"/>
+            <w:tcW w:w="4807" w:type="dxa"/>
             <w:vAlign w:val="center"/>
           </w:tcPr>
           <w:p>
@@ -216,7 +216,7 @@
         </w:trPr>
         <w:tc>
           <w:tcPr>
-            <w:tcW w:w="914" w:type="dxa"/>
+            <w:tcW w:w="1003" w:type="dxa"/>
             <w:vAlign w:val="center"/>
           </w:tcPr>
           <w:p>
@@ -232,7 +232,7 @@
         </w:tc>
         <w:tc>
           <w:tcPr>
-            <w:tcW w:w="1167" w:type="dxa"/>
+            <w:tcW w:w="1285" w:type="dxa"/>
             <w:vAlign w:val="center"/>
           </w:tcPr>
           <w:p>
@@ -248,7 +248,7 @@
         </w:tc>
         <w:tc>
           <w:tcPr>
-            <w:tcW w:w="1874" w:type="dxa"/>
+            <w:tcW w:w="1870" w:type="dxa"/>
             <w:vAlign w:val="center"/>
           </w:tcPr>
           <w:p>
@@ -264,7 +264,7 @@
         </w:tc>
         <w:tc>
           <w:tcPr>
-            <w:tcW w:w="5395" w:type="dxa"/>
+            <w:tcW w:w="4807" w:type="dxa"/>
             <w:vAlign w:val="center"/>
           </w:tcPr>
           <w:p>
@@ -279,6 +279,75 @@
           </w:p>
         </w:tc>
       </w:tr>
+      <w:tr>
+        <w:trPr>
+          <w:jc w:val="center"/>
+        </w:trPr>
+        <w:tc>
+          <w:tcPr>
+            <w:tcW w:w="1003" w:type="dxa"/>
+            <w:vAlign w:val="center"/>
+          </w:tcPr>
+          <w:p>
+            <w:pPr>
+              <w:pStyle w:val="ListParagraph"/>
+              <w:ind w:left="0"/>
+              <w:jc w:val="center"/>
+            </w:pPr>
+            <w:r>
+              <w:t>v1.0</w:t>
+            </w:r>
+          </w:p>
+        </w:tc>
+        <w:tc>
+          <w:tcPr>
+            <w:tcW w:w="1285" w:type="dxa"/>
+            <w:vAlign w:val="center"/>
+          </w:tcPr>
+          <w:p>
+            <w:pPr>
+              <w:pStyle w:val="ListParagraph"/>
+              <w:ind w:left="0"/>
+              <w:jc w:val="center"/>
+            </w:pPr>
+            <w:r>
+              <w:t>12/3/2015</w:t>
+            </w:r>
+          </w:p>
+        </w:tc>
+        <w:tc>
+          <w:tcPr>
+            <w:tcW w:w="1870" w:type="dxa"/>
+            <w:vAlign w:val="center"/>
+          </w:tcPr>
+          <w:p>
+            <w:pPr>
+              <w:pStyle w:val="ListParagraph"/>
+              <w:ind w:left="0"/>
+              <w:jc w:val="center"/>
+            </w:pPr>
+            <w:r>
+              <w:t>Manuel Gonzalez</w:t>
+            </w:r>
+          </w:p>
+        </w:tc>
+        <w:tc>
+          <w:tcPr>
+            <w:tcW w:w="4807" w:type="dxa"/>
+            <w:vAlign w:val="center"/>
+          </w:tcPr>
+          <w:p>
+            <w:pPr>
+              <w:pStyle w:val="ListParagraph"/>
+              <w:ind w:left="0"/>
+              <w:jc w:val="center"/>
+            </w:pPr>
+            <w:r>
+              <w:t>Added “What everything means” and Step by Step Section</w:t>
+            </w:r>
+          </w:p>
+        </w:tc>
+      </w:tr>
     </w:tbl>
     <w:p>
       <w:pPr>
@@ -358,8 +427,13 @@
         </w:rPr>
       </w:pPr>
       <w:r>
-        <w:t>Robin Schiro</w:t>
-      </w:r>
+        <w:t xml:space="preserve">Robin </w:t>
+      </w:r>
+      <w:proofErr w:type="spellStart"/>
+      <w:r>
+        <w:t>Schiro</w:t>
+      </w:r>
+      <w:proofErr w:type="spellEnd"/>
     </w:p>
     <w:p/>
     <w:p/>
@@ -380,7 +454,6 @@
         <w:rPr>
           <w:b/>
         </w:rPr>
-        <w:lastRenderedPageBreak/>
         <w:t>System Description</w:t>
       </w:r>
     </w:p>
@@ -762,6 +835,7 @@
         <w:jc w:val="both"/>
       </w:pPr>
       <w:r>
+        <w:lastRenderedPageBreak/>
         <w:t>Snap</w:t>
       </w:r>
     </w:p>
@@ -787,9 +861,11 @@
         </w:numPr>
         <w:jc w:val="both"/>
       </w:pPr>
+      <w:proofErr w:type="spellStart"/>
       <w:r>
         <w:t>Selfie</w:t>
       </w:r>
+      <w:proofErr w:type="spellEnd"/>
     </w:p>
     <w:p>
       <w:pPr>
@@ -808,27 +884,993 @@
       <w:pPr>
         <w:jc w:val="both"/>
       </w:pPr>
-    </w:p>
-    <w:p>
-      <w:pPr>
-        <w:jc w:val="both"/>
+      <w:r>
         <w:rPr>
           <w:b/>
         </w:rPr>
-      </w:pPr>
-      <w:r>
-        <w:rPr>
-          <w:b/>
-        </w:rPr>
-        <w:t xml:space="preserve">Step by Step </w:t>
+        <w:t>What everything means</w:t>
+      </w:r>
+    </w:p>
+    <w:p>
+      <w:pPr>
+        <w:ind w:firstLine="360"/>
+        <w:jc w:val="both"/>
+      </w:pPr>
+      <w:r>
+        <w:t>Once yo</w:t>
+      </w:r>
+      <w:r>
+        <w:t>u open JarvisEmulator.exe, Jarvis’ main window will show up.</w:t>
+      </w:r>
+    </w:p>
+    <w:p>
+      <w:pPr>
+        <w:ind w:firstLine="360"/>
+        <w:jc w:val="both"/>
+      </w:pPr>
+      <w:r>
+        <w:t>The main window contains two tabs:</w:t>
+      </w:r>
+    </w:p>
+    <w:p>
+      <w:pPr>
+        <w:pStyle w:val="ListParagraph"/>
+        <w:numPr>
+          <w:ilvl w:val="0"/>
+          <w:numId w:val="17"/>
+        </w:numPr>
+        <w:jc w:val="both"/>
+      </w:pPr>
+      <w:r>
+        <w:t>“Configuration” tab</w:t>
+      </w:r>
+    </w:p>
+    <w:p>
+      <w:pPr>
+        <w:pStyle w:val="ListParagraph"/>
+        <w:jc w:val="both"/>
+      </w:pPr>
+      <w:r>
+        <w:t xml:space="preserve">This tab is used to create, edit and delete profiles. When editing profiles, it allows to add and delete the user specific </w:t>
+      </w:r>
+      <w:r>
+        <w:t>trigger word</w:t>
+      </w:r>
+      <w:r>
+        <w:t>s as well as training the user, which is essential for user recognition using the camera.</w:t>
+      </w:r>
+      <w:r>
+        <w:t xml:space="preserve"> </w:t>
+      </w:r>
+    </w:p>
+    <w:p>
+      <w:pPr>
+        <w:pStyle w:val="ListParagraph"/>
+        <w:jc w:val="both"/>
+      </w:pPr>
+      <w:r>
+        <w:t>Also, from this tab you can change the zip code used for the weather forecast as well as the location of the training images for user recognition.</w:t>
+      </w:r>
+    </w:p>
+    <w:p>
+      <w:pPr>
+        <w:pStyle w:val="ListParagraph"/>
+        <w:jc w:val="both"/>
+      </w:pPr>
+    </w:p>
+    <w:p>
+      <w:pPr>
+        <w:pStyle w:val="ListParagraph"/>
+        <w:jc w:val="both"/>
+      </w:pPr>
+      <w:r>
+        <w:rPr>
+          <w:noProof/>
+        </w:rPr>
+        <w:drawing>
+          <wp:inline distT="0" distB="0" distL="0" distR="0" wp14:anchorId="62680C2F" wp14:editId="6149E148">
+            <wp:extent cx="5412388" cy="5288513"/>
+            <wp:effectExtent l="0" t="0" r="0" b="7620"/>
+            <wp:docPr id="1" name="Picture 1"/>
+            <wp:cNvGraphicFramePr>
+              <a:graphicFrameLocks xmlns:a="http://schemas.openxmlformats.org/drawingml/2006/main" noChangeAspect="1"/>
+            </wp:cNvGraphicFramePr>
+            <a:graphic xmlns:a="http://schemas.openxmlformats.org/drawingml/2006/main">
+              <a:graphicData uri="http://schemas.openxmlformats.org/drawingml/2006/picture">
+                <pic:pic xmlns:pic="http://schemas.openxmlformats.org/drawingml/2006/picture">
+                  <pic:nvPicPr>
+                    <pic:cNvPr id="1" name="mainwindow_configurationtab.png"/>
+                    <pic:cNvPicPr/>
+                  </pic:nvPicPr>
+                  <pic:blipFill>
+                    <a:blip r:embed="rId6">
+                      <a:extLst>
+                        <a:ext uri="{28A0092B-C50C-407E-A947-70E740481C1C}">
+                          <a14:useLocalDpi xmlns:a14="http://schemas.microsoft.com/office/drawing/2010/main" val="0"/>
+                        </a:ext>
+                      </a:extLst>
+                    </a:blip>
+                    <a:stretch>
+                      <a:fillRect/>
+                    </a:stretch>
+                  </pic:blipFill>
+                  <pic:spPr>
+                    <a:xfrm>
+                      <a:off x="0" y="0"/>
+                      <a:ext cx="5412388" cy="5288513"/>
+                    </a:xfrm>
+                    <a:prstGeom prst="rect">
+                      <a:avLst/>
+                    </a:prstGeom>
+                  </pic:spPr>
+                </pic:pic>
+              </a:graphicData>
+            </a:graphic>
+          </wp:inline>
+        </w:drawing>
+      </w:r>
+    </w:p>
+    <w:p>
+      <w:pPr>
+        <w:pStyle w:val="ListParagraph"/>
+        <w:numPr>
+          <w:ilvl w:val="1"/>
+          <w:numId w:val="17"/>
+        </w:numPr>
+        <w:jc w:val="both"/>
+      </w:pPr>
+      <w:r>
+        <w:lastRenderedPageBreak/>
+        <w:t>This text box shows the location of the Training Images, this can be edited using the “Browse” button next to it.</w:t>
+      </w:r>
+    </w:p>
+    <w:p>
+      <w:pPr>
+        <w:pStyle w:val="ListParagraph"/>
+        <w:numPr>
+          <w:ilvl w:val="1"/>
+          <w:numId w:val="17"/>
+        </w:numPr>
+        <w:jc w:val="both"/>
+      </w:pPr>
+      <w:r>
+        <w:t>This text box shows the zip code used for the weather forecast. It can be edited at any time.</w:t>
+      </w:r>
+    </w:p>
+    <w:p>
+      <w:pPr>
+        <w:pStyle w:val="ListParagraph"/>
+        <w:numPr>
+          <w:ilvl w:val="1"/>
+          <w:numId w:val="17"/>
+        </w:numPr>
+        <w:jc w:val="both"/>
+      </w:pPr>
+      <w:r>
+        <w:rPr>
+          <w:noProof/>
+        </w:rPr>
+        <w:drawing>
+          <wp:anchor distT="0" distB="0" distL="114300" distR="114300" simplePos="0" relativeHeight="251630592" behindDoc="0" locked="0" layoutInCell="1" allowOverlap="1" wp14:anchorId="620CB743" wp14:editId="61CFEDB1">
+            <wp:simplePos x="0" y="0"/>
+            <wp:positionH relativeFrom="column">
+              <wp:posOffset>4124325</wp:posOffset>
+            </wp:positionH>
+            <wp:positionV relativeFrom="paragraph">
+              <wp:posOffset>160655</wp:posOffset>
+            </wp:positionV>
+            <wp:extent cx="247650" cy="247650"/>
+            <wp:effectExtent l="0" t="0" r="0" b="0"/>
+            <wp:wrapNone/>
+            <wp:docPr id="4" name="Picture 4"/>
+            <wp:cNvGraphicFramePr>
+              <a:graphicFrameLocks xmlns:a="http://schemas.openxmlformats.org/drawingml/2006/main" noChangeAspect="1"/>
+            </wp:cNvGraphicFramePr>
+            <a:graphic xmlns:a="http://schemas.openxmlformats.org/drawingml/2006/main">
+              <a:graphicData uri="http://schemas.openxmlformats.org/drawingml/2006/picture">
+                <pic:pic xmlns:pic="http://schemas.openxmlformats.org/drawingml/2006/picture">
+                  <pic:nvPicPr>
+                    <pic:cNvPr id="0" name="Picture 3"/>
+                    <pic:cNvPicPr>
+                      <a:picLocks noChangeAspect="1" noChangeArrowheads="1"/>
+                    </pic:cNvPicPr>
+                  </pic:nvPicPr>
+                  <pic:blipFill>
+                    <a:blip r:embed="rId7">
+                      <a:extLst>
+                        <a:ext uri="{28A0092B-C50C-407E-A947-70E740481C1C}">
+                          <a14:useLocalDpi xmlns:a14="http://schemas.microsoft.com/office/drawing/2010/main" val="0"/>
+                        </a:ext>
+                      </a:extLst>
+                    </a:blip>
+                    <a:srcRect/>
+                    <a:stretch>
+                      <a:fillRect/>
+                    </a:stretch>
+                  </pic:blipFill>
+                  <pic:spPr bwMode="auto">
+                    <a:xfrm>
+                      <a:off x="0" y="0"/>
+                      <a:ext cx="247650" cy="247650"/>
+                    </a:xfrm>
+                    <a:prstGeom prst="rect">
+                      <a:avLst/>
+                    </a:prstGeom>
+                    <a:noFill/>
+                    <a:ln>
+                      <a:noFill/>
+                    </a:ln>
+                  </pic:spPr>
+                </pic:pic>
+              </a:graphicData>
+            </a:graphic>
+          </wp:anchor>
+        </w:drawing>
+      </w:r>
+      <w:r>
+        <w:rPr>
+          <w:noProof/>
+        </w:rPr>
+        <w:drawing>
+          <wp:anchor distT="0" distB="0" distL="114300" distR="114300" simplePos="0" relativeHeight="251619328" behindDoc="0" locked="0" layoutInCell="1" allowOverlap="1" wp14:anchorId="21598D31" wp14:editId="4DD1C48B">
+            <wp:simplePos x="0" y="0"/>
+            <wp:positionH relativeFrom="column">
+              <wp:posOffset>3095625</wp:posOffset>
+            </wp:positionH>
+            <wp:positionV relativeFrom="paragraph">
+              <wp:posOffset>151130</wp:posOffset>
+            </wp:positionV>
+            <wp:extent cx="257175" cy="238125"/>
+            <wp:effectExtent l="0" t="0" r="9525" b="9525"/>
+            <wp:wrapNone/>
+            <wp:docPr id="3" name="Picture 3"/>
+            <wp:cNvGraphicFramePr>
+              <a:graphicFrameLocks xmlns:a="http://schemas.openxmlformats.org/drawingml/2006/main" noChangeAspect="1"/>
+            </wp:cNvGraphicFramePr>
+            <a:graphic xmlns:a="http://schemas.openxmlformats.org/drawingml/2006/main">
+              <a:graphicData uri="http://schemas.openxmlformats.org/drawingml/2006/picture">
+                <pic:pic xmlns:pic="http://schemas.openxmlformats.org/drawingml/2006/picture">
+                  <pic:nvPicPr>
+                    <pic:cNvPr id="0" name="Picture 2"/>
+                    <pic:cNvPicPr>
+                      <a:picLocks noChangeAspect="1" noChangeArrowheads="1"/>
+                    </pic:cNvPicPr>
+                  </pic:nvPicPr>
+                  <pic:blipFill>
+                    <a:blip r:embed="rId8">
+                      <a:extLst>
+                        <a:ext uri="{28A0092B-C50C-407E-A947-70E740481C1C}">
+                          <a14:useLocalDpi xmlns:a14="http://schemas.microsoft.com/office/drawing/2010/main" val="0"/>
+                        </a:ext>
+                      </a:extLst>
+                    </a:blip>
+                    <a:srcRect/>
+                    <a:stretch>
+                      <a:fillRect/>
+                    </a:stretch>
+                  </pic:blipFill>
+                  <pic:spPr bwMode="auto">
+                    <a:xfrm>
+                      <a:off x="0" y="0"/>
+                      <a:ext cx="257175" cy="238125"/>
+                    </a:xfrm>
+                    <a:prstGeom prst="rect">
+                      <a:avLst/>
+                    </a:prstGeom>
+                    <a:noFill/>
+                    <a:ln>
+                      <a:noFill/>
+                    </a:ln>
+                  </pic:spPr>
+                </pic:pic>
+              </a:graphicData>
+            </a:graphic>
+          </wp:anchor>
+        </w:drawing>
+      </w:r>
+      <w:r>
+        <w:rPr>
+          <w:noProof/>
+        </w:rPr>
+        <w:drawing>
+          <wp:anchor distT="0" distB="0" distL="114300" distR="114300" simplePos="0" relativeHeight="251611136" behindDoc="0" locked="0" layoutInCell="1" allowOverlap="1" wp14:anchorId="06A97B02" wp14:editId="354FB244">
+            <wp:simplePos x="0" y="0"/>
+            <wp:positionH relativeFrom="column">
+              <wp:posOffset>2305050</wp:posOffset>
+            </wp:positionH>
+            <wp:positionV relativeFrom="paragraph">
+              <wp:posOffset>151130</wp:posOffset>
+            </wp:positionV>
+            <wp:extent cx="257175" cy="247650"/>
+            <wp:effectExtent l="0" t="0" r="9525" b="0"/>
+            <wp:wrapNone/>
+            <wp:docPr id="2" name="Picture 2"/>
+            <wp:cNvGraphicFramePr>
+              <a:graphicFrameLocks xmlns:a="http://schemas.openxmlformats.org/drawingml/2006/main" noChangeAspect="1"/>
+            </wp:cNvGraphicFramePr>
+            <a:graphic xmlns:a="http://schemas.openxmlformats.org/drawingml/2006/main">
+              <a:graphicData uri="http://schemas.openxmlformats.org/drawingml/2006/picture">
+                <pic:pic xmlns:pic="http://schemas.openxmlformats.org/drawingml/2006/picture">
+                  <pic:nvPicPr>
+                    <pic:cNvPr id="0" name="Picture 1"/>
+                    <pic:cNvPicPr>
+                      <a:picLocks noChangeAspect="1" noChangeArrowheads="1"/>
+                    </pic:cNvPicPr>
+                  </pic:nvPicPr>
+                  <pic:blipFill>
+                    <a:blip r:embed="rId9">
+                      <a:extLst>
+                        <a:ext uri="{28A0092B-C50C-407E-A947-70E740481C1C}">
+                          <a14:useLocalDpi xmlns:a14="http://schemas.microsoft.com/office/drawing/2010/main" val="0"/>
+                        </a:ext>
+                      </a:extLst>
+                    </a:blip>
+                    <a:srcRect/>
+                    <a:stretch>
+                      <a:fillRect/>
+                    </a:stretch>
+                  </pic:blipFill>
+                  <pic:spPr bwMode="auto">
+                    <a:xfrm>
+                      <a:off x="0" y="0"/>
+                      <a:ext cx="257175" cy="247650"/>
+                    </a:xfrm>
+                    <a:prstGeom prst="rect">
+                      <a:avLst/>
+                    </a:prstGeom>
+                    <a:noFill/>
+                    <a:ln>
+                      <a:noFill/>
+                    </a:ln>
+                  </pic:spPr>
+                </pic:pic>
+              </a:graphicData>
+            </a:graphic>
+          </wp:anchor>
+        </w:drawing>
+      </w:r>
+      <w:r>
+        <w:t>When toggling this check box on, Jarvis will greet any user it recognizes.</w:t>
+      </w:r>
+    </w:p>
+    <w:p>
+      <w:pPr>
+        <w:pStyle w:val="ListParagraph"/>
+        <w:numPr>
+          <w:ilvl w:val="1"/>
+          <w:numId w:val="17"/>
+        </w:numPr>
+        <w:jc w:val="both"/>
+      </w:pPr>
+      <w:r>
+        <w:t>This is used to delete (            ), add (            ) and edit (            ) users.</w:t>
+      </w:r>
+    </w:p>
+    <w:p>
+      <w:pPr>
+        <w:pStyle w:val="ListParagraph"/>
+        <w:numPr>
+          <w:ilvl w:val="1"/>
+          <w:numId w:val="17"/>
+        </w:numPr>
+        <w:jc w:val="both"/>
+      </w:pPr>
+      <w:r>
+        <w:rPr>
+          <w:noProof/>
+        </w:rPr>
+        <w:drawing>
+          <wp:anchor distT="0" distB="0" distL="114300" distR="114300" simplePos="0" relativeHeight="251643904" behindDoc="0" locked="0" layoutInCell="1" allowOverlap="1" wp14:anchorId="7B76D0E0" wp14:editId="117AFA0F">
+            <wp:simplePos x="0" y="0"/>
+            <wp:positionH relativeFrom="column">
+              <wp:posOffset>4295775</wp:posOffset>
+            </wp:positionH>
+            <wp:positionV relativeFrom="paragraph">
+              <wp:posOffset>321945</wp:posOffset>
+            </wp:positionV>
+            <wp:extent cx="247650" cy="247650"/>
+            <wp:effectExtent l="0" t="0" r="0" b="0"/>
+            <wp:wrapNone/>
+            <wp:docPr id="6" name="Picture 6"/>
+            <wp:cNvGraphicFramePr>
+              <a:graphicFrameLocks xmlns:a="http://schemas.openxmlformats.org/drawingml/2006/main" noChangeAspect="1"/>
+            </wp:cNvGraphicFramePr>
+            <a:graphic xmlns:a="http://schemas.openxmlformats.org/drawingml/2006/main">
+              <a:graphicData uri="http://schemas.openxmlformats.org/drawingml/2006/picture">
+                <pic:pic xmlns:pic="http://schemas.openxmlformats.org/drawingml/2006/picture">
+                  <pic:nvPicPr>
+                    <pic:cNvPr id="0" name="Picture 3"/>
+                    <pic:cNvPicPr>
+                      <a:picLocks noChangeAspect="1" noChangeArrowheads="1"/>
+                    </pic:cNvPicPr>
+                  </pic:nvPicPr>
+                  <pic:blipFill>
+                    <a:blip r:embed="rId7">
+                      <a:extLst>
+                        <a:ext uri="{28A0092B-C50C-407E-A947-70E740481C1C}">
+                          <a14:useLocalDpi xmlns:a14="http://schemas.microsoft.com/office/drawing/2010/main" val="0"/>
+                        </a:ext>
+                      </a:extLst>
+                    </a:blip>
+                    <a:srcRect/>
+                    <a:stretch>
+                      <a:fillRect/>
+                    </a:stretch>
+                  </pic:blipFill>
+                  <pic:spPr bwMode="auto">
+                    <a:xfrm>
+                      <a:off x="0" y="0"/>
+                      <a:ext cx="247650" cy="247650"/>
+                    </a:xfrm>
+                    <a:prstGeom prst="rect">
+                      <a:avLst/>
+                    </a:prstGeom>
+                    <a:noFill/>
+                    <a:ln>
+                      <a:noFill/>
+                    </a:ln>
+                  </pic:spPr>
+                </pic:pic>
+              </a:graphicData>
+            </a:graphic>
+          </wp:anchor>
+        </w:drawing>
+      </w:r>
+      <w:r>
+        <w:rPr>
+          <w:noProof/>
+        </w:rPr>
+        <w:drawing>
+          <wp:anchor distT="0" distB="0" distL="114300" distR="114300" simplePos="0" relativeHeight="251634688" behindDoc="0" locked="0" layoutInCell="1" allowOverlap="1" wp14:anchorId="5E1DA40F" wp14:editId="441DD2E9">
+            <wp:simplePos x="0" y="0"/>
+            <wp:positionH relativeFrom="column">
+              <wp:posOffset>3200400</wp:posOffset>
+            </wp:positionH>
+            <wp:positionV relativeFrom="paragraph">
+              <wp:posOffset>337820</wp:posOffset>
+            </wp:positionV>
+            <wp:extent cx="257175" cy="238125"/>
+            <wp:effectExtent l="0" t="0" r="9525" b="9525"/>
+            <wp:wrapNone/>
+            <wp:docPr id="5" name="Picture 5"/>
+            <wp:cNvGraphicFramePr>
+              <a:graphicFrameLocks xmlns:a="http://schemas.openxmlformats.org/drawingml/2006/main" noChangeAspect="1"/>
+            </wp:cNvGraphicFramePr>
+            <a:graphic xmlns:a="http://schemas.openxmlformats.org/drawingml/2006/main">
+              <a:graphicData uri="http://schemas.openxmlformats.org/drawingml/2006/picture">
+                <pic:pic xmlns:pic="http://schemas.openxmlformats.org/drawingml/2006/picture">
+                  <pic:nvPicPr>
+                    <pic:cNvPr id="0" name="Picture 2"/>
+                    <pic:cNvPicPr>
+                      <a:picLocks noChangeAspect="1" noChangeArrowheads="1"/>
+                    </pic:cNvPicPr>
+                  </pic:nvPicPr>
+                  <pic:blipFill>
+                    <a:blip r:embed="rId8">
+                      <a:extLst>
+                        <a:ext uri="{28A0092B-C50C-407E-A947-70E740481C1C}">
+                          <a14:useLocalDpi xmlns:a14="http://schemas.microsoft.com/office/drawing/2010/main" val="0"/>
+                        </a:ext>
+                      </a:extLst>
+                    </a:blip>
+                    <a:srcRect/>
+                    <a:stretch>
+                      <a:fillRect/>
+                    </a:stretch>
+                  </pic:blipFill>
+                  <pic:spPr bwMode="auto">
+                    <a:xfrm>
+                      <a:off x="0" y="0"/>
+                      <a:ext cx="257175" cy="238125"/>
+                    </a:xfrm>
+                    <a:prstGeom prst="rect">
+                      <a:avLst/>
+                    </a:prstGeom>
+                    <a:noFill/>
+                    <a:ln>
+                      <a:noFill/>
+                    </a:ln>
+                  </pic:spPr>
+                </pic:pic>
+              </a:graphicData>
+            </a:graphic>
+          </wp:anchor>
+        </w:drawing>
+      </w:r>
+      <w:r>
+        <w:rPr>
+          <w:noProof/>
+        </w:rPr>
+        <w:drawing>
+          <wp:anchor distT="0" distB="0" distL="114300" distR="114300" simplePos="0" relativeHeight="251651072" behindDoc="0" locked="0" layoutInCell="1" allowOverlap="1" wp14:anchorId="0C3C59A4" wp14:editId="070E3DD9">
+            <wp:simplePos x="0" y="0"/>
+            <wp:positionH relativeFrom="column">
+              <wp:posOffset>2343150</wp:posOffset>
+            </wp:positionH>
+            <wp:positionV relativeFrom="paragraph">
+              <wp:posOffset>331470</wp:posOffset>
+            </wp:positionV>
+            <wp:extent cx="257175" cy="247650"/>
+            <wp:effectExtent l="0" t="0" r="9525" b="0"/>
+            <wp:wrapNone/>
+            <wp:docPr id="7" name="Picture 7"/>
+            <wp:cNvGraphicFramePr>
+              <a:graphicFrameLocks xmlns:a="http://schemas.openxmlformats.org/drawingml/2006/main" noChangeAspect="1"/>
+            </wp:cNvGraphicFramePr>
+            <a:graphic xmlns:a="http://schemas.openxmlformats.org/drawingml/2006/main">
+              <a:graphicData uri="http://schemas.openxmlformats.org/drawingml/2006/picture">
+                <pic:pic xmlns:pic="http://schemas.openxmlformats.org/drawingml/2006/picture">
+                  <pic:nvPicPr>
+                    <pic:cNvPr id="0" name="Picture 1"/>
+                    <pic:cNvPicPr>
+                      <a:picLocks noChangeAspect="1" noChangeArrowheads="1"/>
+                    </pic:cNvPicPr>
+                  </pic:nvPicPr>
+                  <pic:blipFill>
+                    <a:blip r:embed="rId9">
+                      <a:extLst>
+                        <a:ext uri="{28A0092B-C50C-407E-A947-70E740481C1C}">
+                          <a14:useLocalDpi xmlns:a14="http://schemas.microsoft.com/office/drawing/2010/main" val="0"/>
+                        </a:ext>
+                      </a:extLst>
+                    </a:blip>
+                    <a:srcRect/>
+                    <a:stretch>
+                      <a:fillRect/>
+                    </a:stretch>
+                  </pic:blipFill>
+                  <pic:spPr bwMode="auto">
+                    <a:xfrm>
+                      <a:off x="0" y="0"/>
+                      <a:ext cx="257175" cy="247650"/>
+                    </a:xfrm>
+                    <a:prstGeom prst="rect">
+                      <a:avLst/>
+                    </a:prstGeom>
+                    <a:noFill/>
+                    <a:ln>
+                      <a:noFill/>
+                    </a:ln>
+                  </pic:spPr>
+                </pic:pic>
+              </a:graphicData>
+            </a:graphic>
+          </wp:anchor>
+        </w:drawing>
+      </w:r>
+      <w:r>
+        <w:t xml:space="preserve">This dropdown menu </w:t>
+      </w:r>
+      <w:r>
+        <w:t xml:space="preserve">selects the user currently being used when adding </w:t>
+      </w:r>
+      <w:r>
+        <w:t>trigger word</w:t>
+      </w:r>
+      <w:r>
+        <w:t>s and training the user.</w:t>
+      </w:r>
+    </w:p>
+    <w:p>
+      <w:pPr>
+        <w:pStyle w:val="ListParagraph"/>
+        <w:numPr>
+          <w:ilvl w:val="1"/>
+          <w:numId w:val="17"/>
+        </w:numPr>
+        <w:jc w:val="both"/>
+      </w:pPr>
+      <w:r>
+        <w:t xml:space="preserve">This is used to delete ( </w:t>
+      </w:r>
+      <w:r>
+        <w:t xml:space="preserve">          </w:t>
+      </w:r>
+      <w:r>
+        <w:t xml:space="preserve">), add (  </w:t>
+      </w:r>
+      <w:r>
+        <w:t xml:space="preserve">           </w:t>
+      </w:r>
+      <w:r>
+        <w:t>) and edit (            )</w:t>
+      </w:r>
+      <w:r>
+        <w:t xml:space="preserve"> user specific </w:t>
+      </w:r>
+      <w:r>
+        <w:t>trigger word</w:t>
+      </w:r>
+      <w:r>
+        <w:t>s</w:t>
+      </w:r>
+      <w:r>
+        <w:t>.</w:t>
+      </w:r>
+    </w:p>
+    <w:p>
+      <w:pPr>
+        <w:pStyle w:val="ListParagraph"/>
+        <w:numPr>
+          <w:ilvl w:val="1"/>
+          <w:numId w:val="17"/>
+        </w:numPr>
+        <w:jc w:val="both"/>
+      </w:pPr>
+      <w:r>
+        <w:t xml:space="preserve">A list with all the user </w:t>
+      </w:r>
+      <w:r>
+        <w:t>trigger word</w:t>
+      </w:r>
+      <w:r>
+        <w:t xml:space="preserve">s and their respective paths. When deleting </w:t>
+      </w:r>
+      <w:r>
+        <w:t>trigger word</w:t>
+      </w:r>
+      <w:r>
+        <w:t>s, it has to be selected first from this list.</w:t>
+      </w:r>
+    </w:p>
+    <w:p>
+      <w:pPr>
+        <w:pStyle w:val="ListParagraph"/>
+        <w:numPr>
+          <w:ilvl w:val="1"/>
+          <w:numId w:val="17"/>
+        </w:numPr>
+        <w:spacing w:after="0" w:line="360" w:lineRule="auto"/>
+        <w:jc w:val="both"/>
+      </w:pPr>
+      <w:r>
+        <w:t>The “Train User” button.</w:t>
+      </w:r>
+    </w:p>
+    <w:p>
+      <w:pPr>
+        <w:pStyle w:val="ListParagraph"/>
+        <w:numPr>
+          <w:ilvl w:val="0"/>
+          <w:numId w:val="17"/>
+        </w:numPr>
+        <w:jc w:val="both"/>
+      </w:pPr>
+      <w:r>
+        <w:t>“Video Feed” tab</w:t>
+      </w:r>
+    </w:p>
+    <w:p>
+      <w:pPr>
+        <w:pStyle w:val="ListParagraph"/>
+        <w:jc w:val="both"/>
+        <w:rPr>
+          <w:noProof/>
+        </w:rPr>
+      </w:pPr>
+      <w:r>
+        <w:t xml:space="preserve">This tab is meant to provide the user more information about the inner workings of the face recognition algorithm. It shows the camera feed being used to detect the user’s faces and </w:t>
+      </w:r>
+      <w:r>
+        <w:t xml:space="preserve">it </w:t>
+      </w:r>
+      <w:r>
+        <w:t>can show the detection rectangles that enclose them.</w:t>
+      </w:r>
+    </w:p>
+    <w:p>
+      <w:pPr>
+        <w:pStyle w:val="ListParagraph"/>
+        <w:jc w:val="both"/>
+      </w:pPr>
+      <w:r>
+        <w:rPr>
+          <w:noProof/>
+        </w:rPr>
+        <w:drawing>
+          <wp:inline distT="0" distB="0" distL="0" distR="0" wp14:anchorId="29727860" wp14:editId="5AC982D1">
+            <wp:extent cx="4829175" cy="4643439"/>
+            <wp:effectExtent l="0" t="0" r="0" b="5080"/>
+            <wp:docPr id="8" name="Picture 8"/>
+            <wp:cNvGraphicFramePr>
+              <a:graphicFrameLocks xmlns:a="http://schemas.openxmlformats.org/drawingml/2006/main" noChangeAspect="1"/>
+            </wp:cNvGraphicFramePr>
+            <a:graphic xmlns:a="http://schemas.openxmlformats.org/drawingml/2006/main">
+              <a:graphicData uri="http://schemas.openxmlformats.org/drawingml/2006/picture">
+                <pic:pic xmlns:pic="http://schemas.openxmlformats.org/drawingml/2006/picture">
+                  <pic:nvPicPr>
+                    <pic:cNvPr id="8" name="mainwindow_videofeedtab.png"/>
+                    <pic:cNvPicPr/>
+                  </pic:nvPicPr>
+                  <pic:blipFill>
+                    <a:blip r:embed="rId10">
+                      <a:extLst>
+                        <a:ext uri="{28A0092B-C50C-407E-A947-70E740481C1C}">
+                          <a14:useLocalDpi xmlns:a14="http://schemas.microsoft.com/office/drawing/2010/main" val="0"/>
+                        </a:ext>
+                      </a:extLst>
+                    </a:blip>
+                    <a:stretch>
+                      <a:fillRect/>
+                    </a:stretch>
+                  </pic:blipFill>
+                  <pic:spPr>
+                    <a:xfrm>
+                      <a:off x="0" y="0"/>
+                      <a:ext cx="4838789" cy="4652684"/>
+                    </a:xfrm>
+                    <a:prstGeom prst="rect">
+                      <a:avLst/>
+                    </a:prstGeom>
+                  </pic:spPr>
+                </pic:pic>
+              </a:graphicData>
+            </a:graphic>
+          </wp:inline>
+        </w:drawing>
       </w:r>
       <w:bookmarkStart w:id="0" w:name="_GoBack"/>
       <w:bookmarkEnd w:id="0"/>
-      <w:r>
+    </w:p>
+    <w:p>
+      <w:pPr>
+        <w:pStyle w:val="ListParagraph"/>
+        <w:jc w:val="both"/>
+      </w:pPr>
+    </w:p>
+    <w:p>
+      <w:pPr>
+        <w:pStyle w:val="ListParagraph"/>
+        <w:jc w:val="both"/>
+      </w:pPr>
+    </w:p>
+    <w:p>
+      <w:pPr>
+        <w:pStyle w:val="ListParagraph"/>
+        <w:numPr>
+          <w:ilvl w:val="1"/>
+          <w:numId w:val="17"/>
+        </w:numPr>
+        <w:jc w:val="both"/>
+      </w:pPr>
+      <w:r>
+        <w:lastRenderedPageBreak/>
+        <w:t>Detection Rectangles that highlight the detected faces.</w:t>
+      </w:r>
+    </w:p>
+    <w:p>
+      <w:pPr>
+        <w:pStyle w:val="ListParagraph"/>
+        <w:numPr>
+          <w:ilvl w:val="1"/>
+          <w:numId w:val="17"/>
+        </w:numPr>
+        <w:jc w:val="both"/>
+      </w:pPr>
+      <w:r>
+        <w:t>Toggle this off to remove the Detection Rectangles from the camera feed images.</w:t>
+      </w:r>
+    </w:p>
+    <w:p>
+      <w:pPr>
+        <w:pStyle w:val="ListParagraph"/>
+        <w:numPr>
+          <w:ilvl w:val="1"/>
+          <w:numId w:val="17"/>
+        </w:numPr>
+        <w:jc w:val="both"/>
+      </w:pPr>
+      <w:r>
+        <w:t>This label shows the current user being detected.</w:t>
+      </w:r>
+    </w:p>
+    <w:p>
+      <w:pPr>
+        <w:ind w:firstLine="720"/>
+        <w:jc w:val="both"/>
+      </w:pPr>
+      <w:r>
+        <w:rPr>
+          <w:i/>
+        </w:rPr>
+        <w:t>Trigger word</w:t>
+      </w:r>
+      <w:r>
+        <w:rPr>
+          <w:i/>
+        </w:rPr>
+        <w:t>s</w:t>
+      </w:r>
+      <w:r>
+        <w:t xml:space="preserve"> are used to customize user experience among different users. Every time you want to open or close an application</w:t>
+      </w:r>
+      <w:r>
+        <w:t xml:space="preserve">, or update RSS feed or open a website you’ll have to use a </w:t>
+      </w:r>
+      <w:r>
+        <w:t>trigger word</w:t>
+      </w:r>
+      <w:r>
+        <w:t xml:space="preserve"> that describes the URL to the website’s RSS feed, the website’s webpage, or a path to your application.</w:t>
+      </w:r>
+    </w:p>
+    <w:p>
+      <w:pPr>
+        <w:ind w:firstLine="720"/>
+        <w:jc w:val="both"/>
+      </w:pPr>
+      <w:r>
+        <w:t>The syntax to command Jarvis to do this type of actions is:</w:t>
+      </w:r>
+    </w:p>
+    <w:p>
+      <w:pPr>
+        <w:ind w:firstLine="720"/>
+        <w:jc w:val="both"/>
+      </w:pPr>
+      <w:r>
+        <w:t>“OK, Jarvis.” &lt;Command&gt; &lt;</w:t>
+      </w:r>
+      <w:r>
+        <w:t>Trigger word</w:t>
+      </w:r>
+      <w:r>
+        <w:t>&gt;</w:t>
+      </w:r>
+    </w:p>
+    <w:p>
+      <w:pPr>
+        <w:ind w:firstLine="720"/>
+        <w:jc w:val="both"/>
+      </w:pPr>
+      <w:r>
+        <w:t xml:space="preserve">As an example, let’s use the previous image that outlines the “Configuration” tab. My first name is Manuel. I go in front of the camera, wait for Jarvis to recognize me and say “Ok Jarvis, update </w:t>
+      </w:r>
+      <w:proofErr w:type="spellStart"/>
+      <w:r>
+        <w:t>reddit</w:t>
+      </w:r>
+      <w:proofErr w:type="spellEnd"/>
+      <w:r>
+        <w:t>”. “</w:t>
+      </w:r>
+      <w:proofErr w:type="gramStart"/>
+      <w:r>
+        <w:t>update</w:t>
+      </w:r>
+      <w:proofErr w:type="gramEnd"/>
+      <w:r>
+        <w:t>” is a command word from the list of commands described previously, and “</w:t>
+      </w:r>
+      <w:proofErr w:type="spellStart"/>
+      <w:r>
+        <w:t>reddit</w:t>
+      </w:r>
+      <w:proofErr w:type="spellEnd"/>
+      <w:r>
+        <w:t>”</w:t>
+      </w:r>
+      <w:r>
+        <w:t xml:space="preserve"> is in my “Command dictionary” list. Jarvis will TELL me what that RSS feed has inside using the URL the “</w:t>
+      </w:r>
+      <w:proofErr w:type="spellStart"/>
+      <w:r>
+        <w:t>reddit</w:t>
+      </w:r>
+      <w:proofErr w:type="spellEnd"/>
+      <w:r>
+        <w:t>” command picture is pointing to.</w:t>
+      </w:r>
+    </w:p>
+    <w:p>
+      <w:pPr>
+        <w:jc w:val="both"/>
         <w:rPr>
           <w:b/>
         </w:rPr>
+      </w:pPr>
+      <w:r>
+        <w:rPr>
+          <w:b/>
+        </w:rPr>
+        <w:t xml:space="preserve">Step by Step </w:t>
+      </w:r>
+      <w:r>
+        <w:rPr>
+          <w:b/>
+        </w:rPr>
         <w:t>User Instructions</w:t>
+      </w:r>
+    </w:p>
+    <w:p>
+      <w:pPr>
+        <w:ind w:firstLine="720"/>
+        <w:jc w:val="both"/>
+      </w:pPr>
+      <w:r>
+        <w:rPr>
+          <w:b/>
+        </w:rPr>
+        <w:t>Creating a profile</w:t>
+      </w:r>
+    </w:p>
+    <w:p>
+      <w:pPr>
+        <w:ind w:firstLine="720"/>
+        <w:jc w:val="both"/>
+      </w:pPr>
+      <w:r>
+        <w:t xml:space="preserve">Jarvis will not open or close any application, nor will it update a webpage’s RSS or open a URL in a browser without a recognized user. Initially, no user will be registered in the system. </w:t>
+      </w:r>
+    </w:p>
+    <w:p>
+      <w:pPr>
+        <w:ind w:firstLine="720"/>
+        <w:jc w:val="both"/>
+      </w:pPr>
+      <w:r>
+        <w:rPr>
+          <w:noProof/>
+        </w:rPr>
+        <w:drawing>
+          <wp:anchor distT="0" distB="0" distL="114300" distR="114300" simplePos="0" relativeHeight="251659264" behindDoc="0" locked="0" layoutInCell="1" allowOverlap="1" wp14:anchorId="2AE8BD96" wp14:editId="40E20695">
+            <wp:simplePos x="0" y="0"/>
+            <wp:positionH relativeFrom="column">
+              <wp:posOffset>1419225</wp:posOffset>
+            </wp:positionH>
+            <wp:positionV relativeFrom="paragraph">
+              <wp:posOffset>212725</wp:posOffset>
+            </wp:positionV>
+            <wp:extent cx="257175" cy="238125"/>
+            <wp:effectExtent l="0" t="0" r="9525" b="9525"/>
+            <wp:wrapNone/>
+            <wp:docPr id="10" name="Picture 10"/>
+            <wp:cNvGraphicFramePr>
+              <a:graphicFrameLocks xmlns:a="http://schemas.openxmlformats.org/drawingml/2006/main" noChangeAspect="1"/>
+            </wp:cNvGraphicFramePr>
+            <a:graphic xmlns:a="http://schemas.openxmlformats.org/drawingml/2006/main">
+              <a:graphicData uri="http://schemas.openxmlformats.org/drawingml/2006/picture">
+                <pic:pic xmlns:pic="http://schemas.openxmlformats.org/drawingml/2006/picture">
+                  <pic:nvPicPr>
+                    <pic:cNvPr id="0" name="Picture 2"/>
+                    <pic:cNvPicPr>
+                      <a:picLocks noChangeAspect="1" noChangeArrowheads="1"/>
+                    </pic:cNvPicPr>
+                  </pic:nvPicPr>
+                  <pic:blipFill>
+                    <a:blip r:embed="rId8">
+                      <a:extLst>
+                        <a:ext uri="{28A0092B-C50C-407E-A947-70E740481C1C}">
+                          <a14:useLocalDpi xmlns:a14="http://schemas.microsoft.com/office/drawing/2010/main" val="0"/>
+                        </a:ext>
+                      </a:extLst>
+                    </a:blip>
+                    <a:srcRect/>
+                    <a:stretch>
+                      <a:fillRect/>
+                    </a:stretch>
+                  </pic:blipFill>
+                  <pic:spPr bwMode="auto">
+                    <a:xfrm>
+                      <a:off x="0" y="0"/>
+                      <a:ext cx="257175" cy="238125"/>
+                    </a:xfrm>
+                    <a:prstGeom prst="rect">
+                      <a:avLst/>
+                    </a:prstGeom>
+                    <a:noFill/>
+                    <a:ln>
+                      <a:noFill/>
+                    </a:ln>
+                  </pic:spPr>
+                </pic:pic>
+              </a:graphicData>
+            </a:graphic>
+          </wp:anchor>
+        </w:drawing>
+      </w:r>
+      <w:r>
+        <w:t>To add new users:</w:t>
       </w:r>
     </w:p>
     <w:p>
@@ -836,12 +1878,18 @@
         <w:pStyle w:val="ListParagraph"/>
         <w:numPr>
           <w:ilvl w:val="0"/>
-          <w:numId w:val="9"/>
+          <w:numId w:val="18"/>
         </w:numPr>
         <w:jc w:val="both"/>
       </w:pPr>
       <w:r>
-        <w:t>Create a profile</w:t>
+        <w:t>Press</w:t>
+      </w:r>
+      <w:r>
+        <w:t xml:space="preserve"> the      button</w:t>
+      </w:r>
+      <w:r>
+        <w:t xml:space="preserve"> to the right of the “Selected User:” label at the “Configuration” tab.</w:t>
       </w:r>
     </w:p>
     <w:p>
@@ -849,12 +1897,286 @@
         <w:pStyle w:val="ListParagraph"/>
         <w:numPr>
           <w:ilvl w:val="0"/>
-          <w:numId w:val="9"/>
+          <w:numId w:val="18"/>
         </w:numPr>
         <w:jc w:val="both"/>
       </w:pPr>
       <w:r>
-        <w:t>Edit Profile</w:t>
+        <w:t>A new window will appear. Enter the first and last name of the new user</w:t>
+      </w:r>
+      <w:r>
+        <w:t xml:space="preserve"> and click the “Ok” button.</w:t>
+      </w:r>
+    </w:p>
+    <w:p>
+      <w:pPr>
+        <w:pStyle w:val="ListParagraph"/>
+        <w:ind w:left="1080"/>
+        <w:jc w:val="both"/>
+      </w:pPr>
+    </w:p>
+    <w:p>
+      <w:pPr>
+        <w:pStyle w:val="ListParagraph"/>
+        <w:ind w:left="1080"/>
+        <w:jc w:val="both"/>
+      </w:pPr>
+      <w:r>
+        <w:rPr>
+          <w:noProof/>
+        </w:rPr>
+        <w:drawing>
+          <wp:inline distT="0" distB="0" distL="0" distR="0" wp14:anchorId="6E56781B" wp14:editId="633FB005">
+            <wp:extent cx="2867425" cy="2372056"/>
+            <wp:effectExtent l="0" t="0" r="9525" b="9525"/>
+            <wp:docPr id="11" name="Picture 11"/>
+            <wp:cNvGraphicFramePr>
+              <a:graphicFrameLocks xmlns:a="http://schemas.openxmlformats.org/drawingml/2006/main" noChangeAspect="1"/>
+            </wp:cNvGraphicFramePr>
+            <a:graphic xmlns:a="http://schemas.openxmlformats.org/drawingml/2006/main">
+              <a:graphicData uri="http://schemas.openxmlformats.org/drawingml/2006/picture">
+                <pic:pic xmlns:pic="http://schemas.openxmlformats.org/drawingml/2006/picture">
+                  <pic:nvPicPr>
+                    <pic:cNvPr id="11" name="mainwindow_enterinfo.png"/>
+                    <pic:cNvPicPr/>
+                  </pic:nvPicPr>
+                  <pic:blipFill>
+                    <a:blip r:embed="rId11">
+                      <a:extLst>
+                        <a:ext uri="{28A0092B-C50C-407E-A947-70E740481C1C}">
+                          <a14:useLocalDpi xmlns:a14="http://schemas.microsoft.com/office/drawing/2010/main" val="0"/>
+                        </a:ext>
+                      </a:extLst>
+                    </a:blip>
+                    <a:stretch>
+                      <a:fillRect/>
+                    </a:stretch>
+                  </pic:blipFill>
+                  <pic:spPr>
+                    <a:xfrm>
+                      <a:off x="0" y="0"/>
+                      <a:ext cx="2867425" cy="2372056"/>
+                    </a:xfrm>
+                    <a:prstGeom prst="rect">
+                      <a:avLst/>
+                    </a:prstGeom>
+                  </pic:spPr>
+                </pic:pic>
+              </a:graphicData>
+            </a:graphic>
+          </wp:inline>
+        </w:drawing>
+      </w:r>
+    </w:p>
+    <w:p>
+      <w:pPr>
+        <w:ind w:firstLine="720"/>
+        <w:jc w:val="both"/>
+      </w:pPr>
+      <w:r>
+        <w:rPr>
+          <w:noProof/>
+        </w:rPr>
+        <w:lastRenderedPageBreak/>
+        <w:drawing>
+          <wp:anchor distT="0" distB="0" distL="114300" distR="114300" simplePos="0" relativeHeight="251666432" behindDoc="0" locked="0" layoutInCell="1" allowOverlap="1" wp14:anchorId="28C8759E" wp14:editId="6AA93EF7">
+            <wp:simplePos x="0" y="0"/>
+            <wp:positionH relativeFrom="column">
+              <wp:posOffset>3914775</wp:posOffset>
+            </wp:positionH>
+            <wp:positionV relativeFrom="paragraph">
+              <wp:posOffset>554990</wp:posOffset>
+            </wp:positionV>
+            <wp:extent cx="257175" cy="238125"/>
+            <wp:effectExtent l="0" t="0" r="9525" b="9525"/>
+            <wp:wrapThrough wrapText="bothSides">
+              <wp:wrapPolygon edited="0">
+                <wp:start x="0" y="0"/>
+                <wp:lineTo x="0" y="20736"/>
+                <wp:lineTo x="20800" y="20736"/>
+                <wp:lineTo x="20800" y="0"/>
+                <wp:lineTo x="0" y="0"/>
+              </wp:wrapPolygon>
+            </wp:wrapThrough>
+            <wp:docPr id="13" name="Picture 13"/>
+            <wp:cNvGraphicFramePr>
+              <a:graphicFrameLocks xmlns:a="http://schemas.openxmlformats.org/drawingml/2006/main" noChangeAspect="1"/>
+            </wp:cNvGraphicFramePr>
+            <a:graphic xmlns:a="http://schemas.openxmlformats.org/drawingml/2006/main">
+              <a:graphicData uri="http://schemas.openxmlformats.org/drawingml/2006/picture">
+                <pic:pic xmlns:pic="http://schemas.openxmlformats.org/drawingml/2006/picture">
+                  <pic:nvPicPr>
+                    <pic:cNvPr id="0" name="Picture 2"/>
+                    <pic:cNvPicPr>
+                      <a:picLocks noChangeAspect="1" noChangeArrowheads="1"/>
+                    </pic:cNvPicPr>
+                  </pic:nvPicPr>
+                  <pic:blipFill>
+                    <a:blip r:embed="rId8">
+                      <a:extLst>
+                        <a:ext uri="{28A0092B-C50C-407E-A947-70E740481C1C}">
+                          <a14:useLocalDpi xmlns:a14="http://schemas.microsoft.com/office/drawing/2010/main" val="0"/>
+                        </a:ext>
+                      </a:extLst>
+                    </a:blip>
+                    <a:srcRect/>
+                    <a:stretch>
+                      <a:fillRect/>
+                    </a:stretch>
+                  </pic:blipFill>
+                  <pic:spPr bwMode="auto">
+                    <a:xfrm>
+                      <a:off x="0" y="0"/>
+                      <a:ext cx="257175" cy="238125"/>
+                    </a:xfrm>
+                    <a:prstGeom prst="rect">
+                      <a:avLst/>
+                    </a:prstGeom>
+                    <a:noFill/>
+                    <a:ln>
+                      <a:noFill/>
+                    </a:ln>
+                  </pic:spPr>
+                </pic:pic>
+              </a:graphicData>
+            </a:graphic>
+          </wp:anchor>
+        </w:drawing>
+      </w:r>
+      <w:r>
+        <w:rPr>
+          <w:noProof/>
+        </w:rPr>
+        <w:drawing>
+          <wp:anchor distT="0" distB="0" distL="114300" distR="114300" simplePos="0" relativeHeight="251663360" behindDoc="1" locked="0" layoutInCell="1" allowOverlap="1" wp14:anchorId="444661D2" wp14:editId="02249606">
+            <wp:simplePos x="0" y="0"/>
+            <wp:positionH relativeFrom="column">
+              <wp:posOffset>5124450</wp:posOffset>
+            </wp:positionH>
+            <wp:positionV relativeFrom="paragraph">
+              <wp:posOffset>173990</wp:posOffset>
+            </wp:positionV>
+            <wp:extent cx="257175" cy="247650"/>
+            <wp:effectExtent l="0" t="0" r="9525" b="0"/>
+            <wp:wrapTight wrapText="bothSides">
+              <wp:wrapPolygon edited="0">
+                <wp:start x="0" y="0"/>
+                <wp:lineTo x="0" y="19938"/>
+                <wp:lineTo x="20800" y="19938"/>
+                <wp:lineTo x="20800" y="0"/>
+                <wp:lineTo x="0" y="0"/>
+              </wp:wrapPolygon>
+            </wp:wrapTight>
+            <wp:docPr id="12" name="Picture 12"/>
+            <wp:cNvGraphicFramePr>
+              <a:graphicFrameLocks xmlns:a="http://schemas.openxmlformats.org/drawingml/2006/main" noChangeAspect="1"/>
+            </wp:cNvGraphicFramePr>
+            <a:graphic xmlns:a="http://schemas.openxmlformats.org/drawingml/2006/main">
+              <a:graphicData uri="http://schemas.openxmlformats.org/drawingml/2006/picture">
+                <pic:pic xmlns:pic="http://schemas.openxmlformats.org/drawingml/2006/picture">
+                  <pic:nvPicPr>
+                    <pic:cNvPr id="0" name="Picture 1"/>
+                    <pic:cNvPicPr>
+                      <a:picLocks noChangeAspect="1" noChangeArrowheads="1"/>
+                    </pic:cNvPicPr>
+                  </pic:nvPicPr>
+                  <pic:blipFill>
+                    <a:blip r:embed="rId9">
+                      <a:extLst>
+                        <a:ext uri="{28A0092B-C50C-407E-A947-70E740481C1C}">
+                          <a14:useLocalDpi xmlns:a14="http://schemas.microsoft.com/office/drawing/2010/main" val="0"/>
+                        </a:ext>
+                      </a:extLst>
+                    </a:blip>
+                    <a:srcRect/>
+                    <a:stretch>
+                      <a:fillRect/>
+                    </a:stretch>
+                  </pic:blipFill>
+                  <pic:spPr bwMode="auto">
+                    <a:xfrm>
+                      <a:off x="0" y="0"/>
+                      <a:ext cx="257175" cy="247650"/>
+                    </a:xfrm>
+                    <a:prstGeom prst="rect">
+                      <a:avLst/>
+                    </a:prstGeom>
+                    <a:noFill/>
+                    <a:ln>
+                      <a:noFill/>
+                    </a:ln>
+                  </pic:spPr>
+                </pic:pic>
+              </a:graphicData>
+            </a:graphic>
+          </wp:anchor>
+        </w:drawing>
+      </w:r>
+      <w:r>
+        <w:t>A new user will be created. Remember that you can always delete any user by selecting</w:t>
+      </w:r>
+      <w:r>
+        <w:t xml:space="preserve"> it</w:t>
+      </w:r>
+      <w:r>
+        <w:t xml:space="preserve"> from the dropdown menu after the “Selected User:” label</w:t>
+      </w:r>
+      <w:r>
+        <w:t xml:space="preserve"> and </w:t>
+      </w:r>
+      <w:r>
+        <w:t>clicking</w:t>
+      </w:r>
+      <w:r>
+        <w:t xml:space="preserve"> </w:t>
+      </w:r>
+      <w:r>
+        <w:t>the</w:t>
+      </w:r>
+      <w:r>
+        <w:t xml:space="preserve"> </w:t>
+      </w:r>
+      <w:r>
+        <w:t>button.</w:t>
+      </w:r>
+      <w:r>
+        <w:t xml:space="preserve"> Also, you can always edit any user’s name by selecting it from the dropdown menu after the “Selected User:” label and clicking the button, changing the information and clicking the “Ok” button.</w:t>
+      </w:r>
+    </w:p>
+    <w:p>
+      <w:pPr>
+        <w:ind w:firstLine="720"/>
+        <w:jc w:val="both"/>
+      </w:pPr>
+      <w:r>
+        <w:rPr>
+          <w:b/>
+        </w:rPr>
+        <w:t>Training a user</w:t>
+      </w:r>
+    </w:p>
+    <w:p>
+      <w:pPr>
+        <w:ind w:firstLine="720"/>
+        <w:jc w:val="both"/>
+      </w:pPr>
+      <w:r>
+        <w:t>You will realize right after you’ve created a new user, this user</w:t>
+      </w:r>
+      <w:r>
+        <w:t xml:space="preserve"> will not be recognized and nothing will happen when he is inside the camera’s view</w:t>
+      </w:r>
+      <w:r>
+        <w:t>. This is because Jarvis does not know how he looks like. You’ll have to train the user to make sure Jarvis knows you.</w:t>
+      </w:r>
+    </w:p>
+    <w:p>
+      <w:pPr>
+        <w:spacing w:after="0" w:line="240" w:lineRule="auto"/>
+        <w:ind w:firstLine="720"/>
+      </w:pPr>
+      <w:r>
+        <w:t>To train users:</w:t>
       </w:r>
     </w:p>
     <w:p>
@@ -862,12 +2184,65 @@
         <w:pStyle w:val="ListParagraph"/>
         <w:numPr>
           <w:ilvl w:val="0"/>
-          <w:numId w:val="9"/>
+          <w:numId w:val="19"/>
         </w:numPr>
         <w:jc w:val="both"/>
       </w:pPr>
       <w:r>
-        <w:t>Log out</w:t>
+        <w:t>Select the user to be trained. NOTE: Make sure you are training the right user, the selected user will always be shown at the top of the window. DO NOT give Jarvis different faces for the same user, IT WILL REALLY CONFUSE HIM.</w:t>
+      </w:r>
+    </w:p>
+    <w:p>
+      <w:pPr>
+        <w:pStyle w:val="ListParagraph"/>
+        <w:ind w:left="1080"/>
+        <w:jc w:val="both"/>
+      </w:pPr>
+      <w:r>
+        <w:rPr>
+          <w:noProof/>
+        </w:rPr>
+        <w:drawing>
+          <wp:inline distT="0" distB="0" distL="0" distR="0" wp14:anchorId="7EFF081A" wp14:editId="7FB303C4">
+            <wp:extent cx="4744112" cy="5249008"/>
+            <wp:effectExtent l="0" t="0" r="0" b="8890"/>
+            <wp:docPr id="15" name="Picture 15"/>
+            <wp:cNvGraphicFramePr>
+              <a:graphicFrameLocks xmlns:a="http://schemas.openxmlformats.org/drawingml/2006/main" noChangeAspect="1"/>
+            </wp:cNvGraphicFramePr>
+            <a:graphic xmlns:a="http://schemas.openxmlformats.org/drawingml/2006/main">
+              <a:graphicData uri="http://schemas.openxmlformats.org/drawingml/2006/picture">
+                <pic:pic xmlns:pic="http://schemas.openxmlformats.org/drawingml/2006/picture">
+                  <pic:nvPicPr>
+                    <pic:cNvPr id="15" name="mainwindow_selecteduser.png"/>
+                    <pic:cNvPicPr/>
+                  </pic:nvPicPr>
+                  <pic:blipFill>
+                    <a:blip r:embed="rId12">
+                      <a:extLst>
+                        <a:ext uri="{28A0092B-C50C-407E-A947-70E740481C1C}">
+                          <a14:useLocalDpi xmlns:a14="http://schemas.microsoft.com/office/drawing/2010/main" val="0"/>
+                        </a:ext>
+                      </a:extLst>
+                    </a:blip>
+                    <a:stretch>
+                      <a:fillRect/>
+                    </a:stretch>
+                  </pic:blipFill>
+                  <pic:spPr>
+                    <a:xfrm>
+                      <a:off x="0" y="0"/>
+                      <a:ext cx="4744112" cy="5249008"/>
+                    </a:xfrm>
+                    <a:prstGeom prst="rect">
+                      <a:avLst/>
+                    </a:prstGeom>
+                  </pic:spPr>
+                </pic:pic>
+              </a:graphicData>
+            </a:graphic>
+          </wp:inline>
+        </w:drawing>
       </w:r>
     </w:p>
     <w:p>
@@ -875,12 +2250,12 @@
         <w:pStyle w:val="ListParagraph"/>
         <w:numPr>
           <w:ilvl w:val="0"/>
-          <w:numId w:val="9"/>
+          <w:numId w:val="19"/>
         </w:numPr>
         <w:jc w:val="both"/>
       </w:pPr>
       <w:r>
-        <w:t>Take picture</w:t>
+        <w:t>Click the “Train User” button in the “Configuration” tab.</w:t>
       </w:r>
     </w:p>
     <w:p>
@@ -888,12 +2263,16 @@
         <w:pStyle w:val="ListParagraph"/>
         <w:numPr>
           <w:ilvl w:val="0"/>
-          <w:numId w:val="9"/>
+          <w:numId w:val="19"/>
         </w:numPr>
         <w:jc w:val="both"/>
       </w:pPr>
       <w:r>
-        <w:t>Open/close application</w:t>
+        <w:lastRenderedPageBreak/>
+        <w:t>Press “Yes”</w:t>
+      </w:r>
+      <w:r>
+        <w:t>, then “Ok”.</w:t>
       </w:r>
     </w:p>
     <w:p>
@@ -901,18 +2280,471 @@
         <w:pStyle w:val="ListParagraph"/>
         <w:numPr>
           <w:ilvl w:val="0"/>
-          <w:numId w:val="9"/>
+          <w:numId w:val="19"/>
         </w:numPr>
-        <w:jc w:val="both"/>
-      </w:pPr>
-      <w:r>
-        <w:t>Pull information from related websites</w:t>
-      </w:r>
-    </w:p>
-    <w:p/>
-    <w:p/>
-    <w:p/>
-    <w:p/>
+        <w:spacing w:after="0" w:line="240" w:lineRule="auto"/>
+        <w:jc w:val="both"/>
+      </w:pPr>
+      <w:r>
+        <w:rPr>
+          <w:noProof/>
+        </w:rPr>
+        <w:drawing>
+          <wp:anchor distT="0" distB="0" distL="114300" distR="114300" simplePos="0" relativeHeight="251697152" behindDoc="0" locked="0" layoutInCell="1" allowOverlap="1" wp14:anchorId="305264FF" wp14:editId="5FEB10BD">
+            <wp:simplePos x="0" y="0"/>
+            <wp:positionH relativeFrom="column">
+              <wp:posOffset>-514350</wp:posOffset>
+            </wp:positionH>
+            <wp:positionV relativeFrom="paragraph">
+              <wp:posOffset>575945</wp:posOffset>
+            </wp:positionV>
+            <wp:extent cx="6523990" cy="4373245"/>
+            <wp:effectExtent l="0" t="0" r="0" b="8255"/>
+            <wp:wrapThrough wrapText="bothSides">
+              <wp:wrapPolygon edited="0">
+                <wp:start x="0" y="0"/>
+                <wp:lineTo x="0" y="21547"/>
+                <wp:lineTo x="21507" y="21547"/>
+                <wp:lineTo x="21507" y="0"/>
+                <wp:lineTo x="0" y="0"/>
+              </wp:wrapPolygon>
+            </wp:wrapThrough>
+            <wp:docPr id="17" name="Picture 17"/>
+            <wp:cNvGraphicFramePr>
+              <a:graphicFrameLocks xmlns:a="http://schemas.openxmlformats.org/drawingml/2006/main" noChangeAspect="1"/>
+            </wp:cNvGraphicFramePr>
+            <a:graphic xmlns:a="http://schemas.openxmlformats.org/drawingml/2006/main">
+              <a:graphicData uri="http://schemas.openxmlformats.org/drawingml/2006/picture">
+                <pic:pic xmlns:pic="http://schemas.openxmlformats.org/drawingml/2006/picture">
+                  <pic:nvPicPr>
+                    <pic:cNvPr id="17" name="mainwindow_trainingmode.png"/>
+                    <pic:cNvPicPr/>
+                  </pic:nvPicPr>
+                  <pic:blipFill>
+                    <a:blip r:embed="rId13">
+                      <a:extLst>
+                        <a:ext uri="{28A0092B-C50C-407E-A947-70E740481C1C}">
+                          <a14:useLocalDpi xmlns:a14="http://schemas.microsoft.com/office/drawing/2010/main" val="0"/>
+                        </a:ext>
+                      </a:extLst>
+                    </a:blip>
+                    <a:stretch>
+                      <a:fillRect/>
+                    </a:stretch>
+                  </pic:blipFill>
+                  <pic:spPr>
+                    <a:xfrm>
+                      <a:off x="0" y="0"/>
+                      <a:ext cx="6523990" cy="4373245"/>
+                    </a:xfrm>
+                    <a:prstGeom prst="rect">
+                      <a:avLst/>
+                    </a:prstGeom>
+                  </pic:spPr>
+                </pic:pic>
+              </a:graphicData>
+            </a:graphic>
+            <wp14:sizeRelH relativeFrom="margin">
+              <wp14:pctWidth>0</wp14:pctWidth>
+            </wp14:sizeRelH>
+            <wp14:sizeRelV relativeFrom="margin">
+              <wp14:pctHeight>0</wp14:pctHeight>
+            </wp14:sizeRelV>
+          </wp:anchor>
+        </w:drawing>
+      </w:r>
+      <w:r>
+        <w:t>Now you are in training mode. Take some pictures using the “Take Snapshot” button with the most different lighting conditions, angles, minimizing the number of pictures as much as you can.</w:t>
+      </w:r>
+    </w:p>
+    <w:p>
+      <w:pPr>
+        <w:pStyle w:val="ListParagraph"/>
+        <w:numPr>
+          <w:ilvl w:val="0"/>
+          <w:numId w:val="19"/>
+        </w:numPr>
+        <w:jc w:val="both"/>
+      </w:pPr>
+      <w:r>
+        <w:t>Click the Finish Training when you think you are done.</w:t>
+      </w:r>
+    </w:p>
+    <w:p>
+      <w:pPr>
+        <w:ind w:firstLine="720"/>
+        <w:jc w:val="both"/>
+      </w:pPr>
+      <w:r>
+        <w:t>At this point Jarvis should recognize you. Go to the “Video Feed” tab to check whether or not is recognizing you. If it is not, continue training, taking snapshots at the specific times that is not recognizing you to maximize efficiency.</w:t>
+      </w:r>
+    </w:p>
+    <w:p>
+      <w:pPr>
+        <w:ind w:firstLine="720"/>
+        <w:jc w:val="both"/>
+      </w:pPr>
+      <w:r>
+        <w:t>Take into account that if you take too many pictures, Jarvis may have a hard time to start recognizing faces, because it has to through all those faces every time it looks at a face, so, keep the picture count as low as you can.</w:t>
+      </w:r>
+    </w:p>
+    <w:p>
+      <w:pPr>
+        <w:ind w:firstLine="720"/>
+        <w:jc w:val="both"/>
+      </w:pPr>
+      <w:r>
+        <w:rPr>
+          <w:b/>
+        </w:rPr>
+        <w:t xml:space="preserve">Adding </w:t>
+      </w:r>
+      <w:r>
+        <w:rPr>
+          <w:b/>
+        </w:rPr>
+        <w:t>trigger word</w:t>
+      </w:r>
+      <w:r>
+        <w:rPr>
+          <w:b/>
+        </w:rPr>
+        <w:t>s</w:t>
+      </w:r>
+    </w:p>
+    <w:p>
+      <w:pPr>
+        <w:ind w:firstLine="720"/>
+        <w:jc w:val="both"/>
+      </w:pPr>
+      <w:r>
+        <w:t xml:space="preserve">Jarvis recognizes you, but you need to tell him what is it that you are going to be asking from him, specifically, you have to tell let him know what is the URL to the websites you want to get the RSS from, or the URL of the website you want to </w:t>
+      </w:r>
+      <w:r>
+        <w:t>open, or the path to the application you want to open or close.</w:t>
+      </w:r>
+    </w:p>
+    <w:p>
+      <w:pPr>
+        <w:ind w:firstLine="720"/>
+        <w:jc w:val="both"/>
+      </w:pPr>
+      <w:r>
+        <w:rPr>
+          <w:noProof/>
+        </w:rPr>
+        <w:drawing>
+          <wp:anchor distT="0" distB="0" distL="114300" distR="114300" simplePos="0" relativeHeight="251700224" behindDoc="0" locked="0" layoutInCell="1" allowOverlap="1" wp14:anchorId="0E9B5B2D" wp14:editId="266AEAA0">
+            <wp:simplePos x="0" y="0"/>
+            <wp:positionH relativeFrom="column">
+              <wp:posOffset>1333500</wp:posOffset>
+            </wp:positionH>
+            <wp:positionV relativeFrom="paragraph">
+              <wp:posOffset>226060</wp:posOffset>
+            </wp:positionV>
+            <wp:extent cx="257175" cy="238125"/>
+            <wp:effectExtent l="0" t="0" r="9525" b="9525"/>
+            <wp:wrapThrough wrapText="bothSides">
+              <wp:wrapPolygon edited="0">
+                <wp:start x="0" y="0"/>
+                <wp:lineTo x="0" y="20736"/>
+                <wp:lineTo x="20800" y="20736"/>
+                <wp:lineTo x="20800" y="0"/>
+                <wp:lineTo x="0" y="0"/>
+              </wp:wrapPolygon>
+            </wp:wrapThrough>
+            <wp:docPr id="18" name="Picture 18"/>
+            <wp:cNvGraphicFramePr>
+              <a:graphicFrameLocks xmlns:a="http://schemas.openxmlformats.org/drawingml/2006/main" noChangeAspect="1"/>
+            </wp:cNvGraphicFramePr>
+            <a:graphic xmlns:a="http://schemas.openxmlformats.org/drawingml/2006/main">
+              <a:graphicData uri="http://schemas.openxmlformats.org/drawingml/2006/picture">
+                <pic:pic xmlns:pic="http://schemas.openxmlformats.org/drawingml/2006/picture">
+                  <pic:nvPicPr>
+                    <pic:cNvPr id="0" name="Picture 2"/>
+                    <pic:cNvPicPr>
+                      <a:picLocks noChangeAspect="1" noChangeArrowheads="1"/>
+                    </pic:cNvPicPr>
+                  </pic:nvPicPr>
+                  <pic:blipFill>
+                    <a:blip r:embed="rId8">
+                      <a:extLst>
+                        <a:ext uri="{28A0092B-C50C-407E-A947-70E740481C1C}">
+                          <a14:useLocalDpi xmlns:a14="http://schemas.microsoft.com/office/drawing/2010/main" val="0"/>
+                        </a:ext>
+                      </a:extLst>
+                    </a:blip>
+                    <a:srcRect/>
+                    <a:stretch>
+                      <a:fillRect/>
+                    </a:stretch>
+                  </pic:blipFill>
+                  <pic:spPr bwMode="auto">
+                    <a:xfrm>
+                      <a:off x="0" y="0"/>
+                      <a:ext cx="257175" cy="238125"/>
+                    </a:xfrm>
+                    <a:prstGeom prst="rect">
+                      <a:avLst/>
+                    </a:prstGeom>
+                    <a:noFill/>
+                    <a:ln>
+                      <a:noFill/>
+                    </a:ln>
+                  </pic:spPr>
+                </pic:pic>
+              </a:graphicData>
+            </a:graphic>
+          </wp:anchor>
+        </w:drawing>
+      </w:r>
+      <w:r>
+        <w:t xml:space="preserve">To add a </w:t>
+      </w:r>
+      <w:r>
+        <w:t>trigger word</w:t>
+      </w:r>
+      <w:r>
+        <w:t xml:space="preserve"> to the “Command Dictionary”:</w:t>
+      </w:r>
+    </w:p>
+    <w:p>
+      <w:pPr>
+        <w:pStyle w:val="ListParagraph"/>
+        <w:numPr>
+          <w:ilvl w:val="0"/>
+          <w:numId w:val="20"/>
+        </w:numPr>
+        <w:jc w:val="both"/>
+      </w:pPr>
+      <w:r>
+        <w:lastRenderedPageBreak/>
+        <w:t>Click the button next to the “Command Dictionary” label in the “Configuration” tab.</w:t>
+      </w:r>
+    </w:p>
+    <w:p>
+      <w:pPr>
+        <w:pStyle w:val="ListParagraph"/>
+        <w:numPr>
+          <w:ilvl w:val="0"/>
+          <w:numId w:val="20"/>
+        </w:numPr>
+        <w:jc w:val="both"/>
+      </w:pPr>
+      <w:r>
+        <w:t>Write the Trigger Word and the URL/Path of your RSS/Webpage/Application (.exe) and click Ok.</w:t>
+      </w:r>
+    </w:p>
+    <w:p>
+      <w:pPr>
+        <w:pStyle w:val="ListParagraph"/>
+        <w:ind w:left="1080"/>
+        <w:jc w:val="both"/>
+      </w:pPr>
+      <w:r>
+        <w:rPr>
+          <w:noProof/>
+        </w:rPr>
+        <w:drawing>
+          <wp:inline distT="0" distB="0" distL="0" distR="0" wp14:anchorId="27CBFB65" wp14:editId="35B54E67">
+            <wp:extent cx="2857899" cy="2362530"/>
+            <wp:effectExtent l="0" t="0" r="0" b="0"/>
+            <wp:docPr id="19" name="Picture 19"/>
+            <wp:cNvGraphicFramePr>
+              <a:graphicFrameLocks xmlns:a="http://schemas.openxmlformats.org/drawingml/2006/main" noChangeAspect="1"/>
+            </wp:cNvGraphicFramePr>
+            <a:graphic xmlns:a="http://schemas.openxmlformats.org/drawingml/2006/main">
+              <a:graphicData uri="http://schemas.openxmlformats.org/drawingml/2006/picture">
+                <pic:pic xmlns:pic="http://schemas.openxmlformats.org/drawingml/2006/picture">
+                  <pic:nvPicPr>
+                    <pic:cNvPr id="19" name="mainwindow_addtrigger.png"/>
+                    <pic:cNvPicPr/>
+                  </pic:nvPicPr>
+                  <pic:blipFill>
+                    <a:blip r:embed="rId14">
+                      <a:extLst>
+                        <a:ext uri="{28A0092B-C50C-407E-A947-70E740481C1C}">
+                          <a14:useLocalDpi xmlns:a14="http://schemas.microsoft.com/office/drawing/2010/main" val="0"/>
+                        </a:ext>
+                      </a:extLst>
+                    </a:blip>
+                    <a:stretch>
+                      <a:fillRect/>
+                    </a:stretch>
+                  </pic:blipFill>
+                  <pic:spPr>
+                    <a:xfrm>
+                      <a:off x="0" y="0"/>
+                      <a:ext cx="2857899" cy="2362530"/>
+                    </a:xfrm>
+                    <a:prstGeom prst="rect">
+                      <a:avLst/>
+                    </a:prstGeom>
+                  </pic:spPr>
+                </pic:pic>
+              </a:graphicData>
+            </a:graphic>
+          </wp:inline>
+        </w:drawing>
+      </w:r>
+    </w:p>
+    <w:p>
+      <w:pPr>
+        <w:pStyle w:val="ListParagraph"/>
+        <w:ind w:left="1080"/>
+        <w:jc w:val="both"/>
+      </w:pPr>
+    </w:p>
+    <w:p>
+      <w:pPr>
+        <w:jc w:val="both"/>
+      </w:pPr>
+      <w:r>
+        <w:rPr>
+          <w:noProof/>
+        </w:rPr>
+        <w:drawing>
+          <wp:anchor distT="0" distB="0" distL="114300" distR="114300" simplePos="0" relativeHeight="251709440" behindDoc="1" locked="0" layoutInCell="1" allowOverlap="1" wp14:anchorId="602DA231" wp14:editId="20F268F0">
+            <wp:simplePos x="0" y="0"/>
+            <wp:positionH relativeFrom="column">
+              <wp:posOffset>2733675</wp:posOffset>
+            </wp:positionH>
+            <wp:positionV relativeFrom="paragraph">
+              <wp:posOffset>165735</wp:posOffset>
+            </wp:positionV>
+            <wp:extent cx="257175" cy="247650"/>
+            <wp:effectExtent l="0" t="0" r="9525" b="0"/>
+            <wp:wrapThrough wrapText="bothSides">
+              <wp:wrapPolygon edited="0">
+                <wp:start x="0" y="0"/>
+                <wp:lineTo x="0" y="19938"/>
+                <wp:lineTo x="20800" y="19938"/>
+                <wp:lineTo x="20800" y="0"/>
+                <wp:lineTo x="0" y="0"/>
+              </wp:wrapPolygon>
+            </wp:wrapThrough>
+            <wp:docPr id="20" name="Picture 20"/>
+            <wp:cNvGraphicFramePr>
+              <a:graphicFrameLocks xmlns:a="http://schemas.openxmlformats.org/drawingml/2006/main" noChangeAspect="1"/>
+            </wp:cNvGraphicFramePr>
+            <a:graphic xmlns:a="http://schemas.openxmlformats.org/drawingml/2006/main">
+              <a:graphicData uri="http://schemas.openxmlformats.org/drawingml/2006/picture">
+                <pic:pic xmlns:pic="http://schemas.openxmlformats.org/drawingml/2006/picture">
+                  <pic:nvPicPr>
+                    <pic:cNvPr id="0" name="Picture 1"/>
+                    <pic:cNvPicPr>
+                      <a:picLocks noChangeAspect="1" noChangeArrowheads="1"/>
+                    </pic:cNvPicPr>
+                  </pic:nvPicPr>
+                  <pic:blipFill>
+                    <a:blip r:embed="rId9">
+                      <a:extLst>
+                        <a:ext uri="{28A0092B-C50C-407E-A947-70E740481C1C}">
+                          <a14:useLocalDpi xmlns:a14="http://schemas.microsoft.com/office/drawing/2010/main" val="0"/>
+                        </a:ext>
+                      </a:extLst>
+                    </a:blip>
+                    <a:srcRect/>
+                    <a:stretch>
+                      <a:fillRect/>
+                    </a:stretch>
+                  </pic:blipFill>
+                  <pic:spPr bwMode="auto">
+                    <a:xfrm>
+                      <a:off x="0" y="0"/>
+                      <a:ext cx="257175" cy="247650"/>
+                    </a:xfrm>
+                    <a:prstGeom prst="rect">
+                      <a:avLst/>
+                    </a:prstGeom>
+                    <a:noFill/>
+                    <a:ln>
+                      <a:noFill/>
+                    </a:ln>
+                  </pic:spPr>
+                </pic:pic>
+              </a:graphicData>
+            </a:graphic>
+          </wp:anchor>
+        </w:drawing>
+      </w:r>
+      <w:r>
+        <w:rPr>
+          <w:noProof/>
+        </w:rPr>
+        <w:drawing>
+          <wp:anchor distT="0" distB="0" distL="114300" distR="114300" simplePos="0" relativeHeight="251717632" behindDoc="0" locked="0" layoutInCell="1" allowOverlap="1" wp14:anchorId="1F7C5D5C" wp14:editId="3A9B2190">
+            <wp:simplePos x="0" y="0"/>
+            <wp:positionH relativeFrom="column">
+              <wp:posOffset>2038350</wp:posOffset>
+            </wp:positionH>
+            <wp:positionV relativeFrom="paragraph">
+              <wp:posOffset>537210</wp:posOffset>
+            </wp:positionV>
+            <wp:extent cx="247650" cy="247650"/>
+            <wp:effectExtent l="0" t="0" r="0" b="0"/>
+            <wp:wrapThrough wrapText="bothSides">
+              <wp:wrapPolygon edited="0">
+                <wp:start x="0" y="0"/>
+                <wp:lineTo x="0" y="19938"/>
+                <wp:lineTo x="19938" y="19938"/>
+                <wp:lineTo x="19938" y="0"/>
+                <wp:lineTo x="0" y="0"/>
+              </wp:wrapPolygon>
+            </wp:wrapThrough>
+            <wp:docPr id="21" name="Picture 21"/>
+            <wp:cNvGraphicFramePr>
+              <a:graphicFrameLocks xmlns:a="http://schemas.openxmlformats.org/drawingml/2006/main" noChangeAspect="1"/>
+            </wp:cNvGraphicFramePr>
+            <a:graphic xmlns:a="http://schemas.openxmlformats.org/drawingml/2006/main">
+              <a:graphicData uri="http://schemas.openxmlformats.org/drawingml/2006/picture">
+                <pic:pic xmlns:pic="http://schemas.openxmlformats.org/drawingml/2006/picture">
+                  <pic:nvPicPr>
+                    <pic:cNvPr id="0" name="Picture 3"/>
+                    <pic:cNvPicPr>
+                      <a:picLocks noChangeAspect="1" noChangeArrowheads="1"/>
+                    </pic:cNvPicPr>
+                  </pic:nvPicPr>
+                  <pic:blipFill>
+                    <a:blip r:embed="rId7">
+                      <a:extLst>
+                        <a:ext uri="{28A0092B-C50C-407E-A947-70E740481C1C}">
+                          <a14:useLocalDpi xmlns:a14="http://schemas.microsoft.com/office/drawing/2010/main" val="0"/>
+                        </a:ext>
+                      </a:extLst>
+                    </a:blip>
+                    <a:srcRect/>
+                    <a:stretch>
+                      <a:fillRect/>
+                    </a:stretch>
+                  </pic:blipFill>
+                  <pic:spPr bwMode="auto">
+                    <a:xfrm>
+                      <a:off x="0" y="0"/>
+                      <a:ext cx="247650" cy="247650"/>
+                    </a:xfrm>
+                    <a:prstGeom prst="rect">
+                      <a:avLst/>
+                    </a:prstGeom>
+                    <a:noFill/>
+                    <a:ln>
+                      <a:noFill/>
+                    </a:ln>
+                  </pic:spPr>
+                </pic:pic>
+              </a:graphicData>
+            </a:graphic>
+          </wp:anchor>
+        </w:drawing>
+      </w:r>
+      <w:r>
+        <w:tab/>
+        <w:t>Also, you can always come back and delete a trigger word by selecting it from the “Command Dictionary” list and pressing the button. Also you can change the trigger word or the URL/Path by selecting the trigger word from the “Command Dictionary” list and pressing the b</w:t>
+      </w:r>
+      <w:r>
+        <w:t>utton.</w:t>
+      </w:r>
+    </w:p>
     <w:sectPr>
       <w:pgSz w:w="12240" w:h="15840"/>
       <w:pgMar w:top="1440" w:right="1800" w:bottom="1440" w:left="1800" w:header="720" w:footer="720" w:gutter="0"/>
@@ -924,7 +2756,7 @@
 </file>
 
 <file path=word/numbering.xml><?xml version="1.0" encoding="utf-8"?>
-<w:numbering xmlns:wpc="http://schemas.microsoft.com/office/word/2010/wordprocessingCanvas" xmlns:mo="http://schemas.microsoft.com/office/mac/office/2008/main" xmlns:mc="http://schemas.openxmlformats.org/markup-compatibility/2006" xmlns:mv="urn:schemas-microsoft-com:mac:vml" xmlns:o="urn:schemas-microsoft-com:office:office" xmlns:r="http://schemas.openxmlformats.org/officeDocument/2006/relationships" xmlns:m="http://schemas.openxmlformats.org/officeDocument/2006/math" xmlns:v="urn:schemas-microsoft-com:vml" xmlns:wp14="http://schemas.microsoft.com/office/word/2010/wordprocessingDrawing" xmlns:wp="http://schemas.openxmlformats.org/drawingml/2006/wordprocessingDrawing" xmlns:w10="urn:schemas-microsoft-com:office:word" xmlns:w="http://schemas.openxmlformats.org/wordprocessingml/2006/main" xmlns:w14="http://schemas.microsoft.com/office/word/2010/wordml" xmlns:wpg="http://schemas.microsoft.com/office/word/2010/wordprocessingGroup" xmlns:wpi="http://schemas.microsoft.com/office/word/2010/wordprocessingInk" xmlns:wne="http://schemas.microsoft.com/office/word/2006/wordml" xmlns:wps="http://schemas.microsoft.com/office/word/2010/wordprocessingShape" mc:Ignorable="w14 wp14">
+<w:numbering xmlns:wpc="http://schemas.microsoft.com/office/word/2010/wordprocessingCanvas" xmlns:mc="http://schemas.openxmlformats.org/markup-compatibility/2006" xmlns:o="urn:schemas-microsoft-com:office:office" xmlns:r="http://schemas.openxmlformats.org/officeDocument/2006/relationships" xmlns:m="http://schemas.openxmlformats.org/officeDocument/2006/math" xmlns:v="urn:schemas-microsoft-com:vml" xmlns:wp14="http://schemas.microsoft.com/office/word/2010/wordprocessingDrawing" xmlns:wp="http://schemas.openxmlformats.org/drawingml/2006/wordprocessingDrawing" xmlns:w10="urn:schemas-microsoft-com:office:word" xmlns:w="http://schemas.openxmlformats.org/wordprocessingml/2006/main" xmlns:w14="http://schemas.microsoft.com/office/word/2010/wordml" xmlns:w15="http://schemas.microsoft.com/office/word/2012/wordml" xmlns:wpg="http://schemas.microsoft.com/office/word/2010/wordprocessingGroup" xmlns:wpi="http://schemas.microsoft.com/office/word/2010/wordprocessingInk" xmlns:wne="http://schemas.microsoft.com/office/word/2006/wordml" xmlns:wps="http://schemas.microsoft.com/office/word/2010/wordprocessingShape" mc:Ignorable="w14 w15 wp14">
   <w:abstractNum w:abstractNumId="0">
     <w:nsid w:val="03D65E03"/>
     <w:multiLevelType w:val="multilevel"/>
@@ -1039,6 +2871,184 @@
     </w:lvl>
   </w:abstractNum>
   <w:abstractNum w:abstractNumId="1">
+    <w:nsid w:val="06230B9D"/>
+    <w:multiLevelType w:val="hybridMultilevel"/>
+    <w:tmpl w:val="424EFED8"/>
+    <w:lvl w:ilvl="0" w:tplc="86F634A6">
+      <w:start w:val="1"/>
+      <w:numFmt w:val="decimal"/>
+      <w:lvlText w:val="%1."/>
+      <w:lvlJc w:val="left"/>
+      <w:pPr>
+        <w:ind w:left="1080" w:hanging="360"/>
+      </w:pPr>
+      <w:rPr>
+        <w:rFonts w:hint="default"/>
+      </w:rPr>
+    </w:lvl>
+    <w:lvl w:ilvl="1" w:tplc="04090019" w:tentative="1">
+      <w:start w:val="1"/>
+      <w:numFmt w:val="lowerLetter"/>
+      <w:lvlText w:val="%2."/>
+      <w:lvlJc w:val="left"/>
+      <w:pPr>
+        <w:ind w:left="1800" w:hanging="360"/>
+      </w:pPr>
+    </w:lvl>
+    <w:lvl w:ilvl="2" w:tplc="0409001B" w:tentative="1">
+      <w:start w:val="1"/>
+      <w:numFmt w:val="lowerRoman"/>
+      <w:lvlText w:val="%3."/>
+      <w:lvlJc w:val="right"/>
+      <w:pPr>
+        <w:ind w:left="2520" w:hanging="180"/>
+      </w:pPr>
+    </w:lvl>
+    <w:lvl w:ilvl="3" w:tplc="0409000F" w:tentative="1">
+      <w:start w:val="1"/>
+      <w:numFmt w:val="decimal"/>
+      <w:lvlText w:val="%4."/>
+      <w:lvlJc w:val="left"/>
+      <w:pPr>
+        <w:ind w:left="3240" w:hanging="360"/>
+      </w:pPr>
+    </w:lvl>
+    <w:lvl w:ilvl="4" w:tplc="04090019" w:tentative="1">
+      <w:start w:val="1"/>
+      <w:numFmt w:val="lowerLetter"/>
+      <w:lvlText w:val="%5."/>
+      <w:lvlJc w:val="left"/>
+      <w:pPr>
+        <w:ind w:left="3960" w:hanging="360"/>
+      </w:pPr>
+    </w:lvl>
+    <w:lvl w:ilvl="5" w:tplc="0409001B" w:tentative="1">
+      <w:start w:val="1"/>
+      <w:numFmt w:val="lowerRoman"/>
+      <w:lvlText w:val="%6."/>
+      <w:lvlJc w:val="right"/>
+      <w:pPr>
+        <w:ind w:left="4680" w:hanging="180"/>
+      </w:pPr>
+    </w:lvl>
+    <w:lvl w:ilvl="6" w:tplc="0409000F" w:tentative="1">
+      <w:start w:val="1"/>
+      <w:numFmt w:val="decimal"/>
+      <w:lvlText w:val="%7."/>
+      <w:lvlJc w:val="left"/>
+      <w:pPr>
+        <w:ind w:left="5400" w:hanging="360"/>
+      </w:pPr>
+    </w:lvl>
+    <w:lvl w:ilvl="7" w:tplc="04090019" w:tentative="1">
+      <w:start w:val="1"/>
+      <w:numFmt w:val="lowerLetter"/>
+      <w:lvlText w:val="%8."/>
+      <w:lvlJc w:val="left"/>
+      <w:pPr>
+        <w:ind w:left="6120" w:hanging="360"/>
+      </w:pPr>
+    </w:lvl>
+    <w:lvl w:ilvl="8" w:tplc="0409001B" w:tentative="1">
+      <w:start w:val="1"/>
+      <w:numFmt w:val="lowerRoman"/>
+      <w:lvlText w:val="%9."/>
+      <w:lvlJc w:val="right"/>
+      <w:pPr>
+        <w:ind w:left="6840" w:hanging="180"/>
+      </w:pPr>
+    </w:lvl>
+  </w:abstractNum>
+  <w:abstractNum w:abstractNumId="2">
+    <w:nsid w:val="07AA2BC9"/>
+    <w:multiLevelType w:val="hybridMultilevel"/>
+    <w:tmpl w:val="0E72965C"/>
+    <w:lvl w:ilvl="0" w:tplc="0C766326">
+      <w:start w:val="1"/>
+      <w:numFmt w:val="decimal"/>
+      <w:lvlText w:val="%1."/>
+      <w:lvlJc w:val="left"/>
+      <w:pPr>
+        <w:ind w:left="1080" w:hanging="360"/>
+      </w:pPr>
+      <w:rPr>
+        <w:rFonts w:hint="default"/>
+      </w:rPr>
+    </w:lvl>
+    <w:lvl w:ilvl="1" w:tplc="04090019" w:tentative="1">
+      <w:start w:val="1"/>
+      <w:numFmt w:val="lowerLetter"/>
+      <w:lvlText w:val="%2."/>
+      <w:lvlJc w:val="left"/>
+      <w:pPr>
+        <w:ind w:left="1800" w:hanging="360"/>
+      </w:pPr>
+    </w:lvl>
+    <w:lvl w:ilvl="2" w:tplc="0409001B" w:tentative="1">
+      <w:start w:val="1"/>
+      <w:numFmt w:val="lowerRoman"/>
+      <w:lvlText w:val="%3."/>
+      <w:lvlJc w:val="right"/>
+      <w:pPr>
+        <w:ind w:left="2520" w:hanging="180"/>
+      </w:pPr>
+    </w:lvl>
+    <w:lvl w:ilvl="3" w:tplc="0409000F" w:tentative="1">
+      <w:start w:val="1"/>
+      <w:numFmt w:val="decimal"/>
+      <w:lvlText w:val="%4."/>
+      <w:lvlJc w:val="left"/>
+      <w:pPr>
+        <w:ind w:left="3240" w:hanging="360"/>
+      </w:pPr>
+    </w:lvl>
+    <w:lvl w:ilvl="4" w:tplc="04090019" w:tentative="1">
+      <w:start w:val="1"/>
+      <w:numFmt w:val="lowerLetter"/>
+      <w:lvlText w:val="%5."/>
+      <w:lvlJc w:val="left"/>
+      <w:pPr>
+        <w:ind w:left="3960" w:hanging="360"/>
+      </w:pPr>
+    </w:lvl>
+    <w:lvl w:ilvl="5" w:tplc="0409001B" w:tentative="1">
+      <w:start w:val="1"/>
+      <w:numFmt w:val="lowerRoman"/>
+      <w:lvlText w:val="%6."/>
+      <w:lvlJc w:val="right"/>
+      <w:pPr>
+        <w:ind w:left="4680" w:hanging="180"/>
+      </w:pPr>
+    </w:lvl>
+    <w:lvl w:ilvl="6" w:tplc="0409000F" w:tentative="1">
+      <w:start w:val="1"/>
+      <w:numFmt w:val="decimal"/>
+      <w:lvlText w:val="%7."/>
+      <w:lvlJc w:val="left"/>
+      <w:pPr>
+        <w:ind w:left="5400" w:hanging="360"/>
+      </w:pPr>
+    </w:lvl>
+    <w:lvl w:ilvl="7" w:tplc="04090019" w:tentative="1">
+      <w:start w:val="1"/>
+      <w:numFmt w:val="lowerLetter"/>
+      <w:lvlText w:val="%8."/>
+      <w:lvlJc w:val="left"/>
+      <w:pPr>
+        <w:ind w:left="6120" w:hanging="360"/>
+      </w:pPr>
+    </w:lvl>
+    <w:lvl w:ilvl="8" w:tplc="0409001B" w:tentative="1">
+      <w:start w:val="1"/>
+      <w:numFmt w:val="lowerRoman"/>
+      <w:lvlText w:val="%9."/>
+      <w:lvlJc w:val="right"/>
+      <w:pPr>
+        <w:ind w:left="6840" w:hanging="180"/>
+      </w:pPr>
+    </w:lvl>
+  </w:abstractNum>
+  <w:abstractNum w:abstractNumId="3">
     <w:nsid w:val="0A633B42"/>
     <w:multiLevelType w:val="hybridMultilevel"/>
     <w:tmpl w:val="083E9BA4"/>
@@ -1151,7 +3161,7 @@
       </w:rPr>
     </w:lvl>
   </w:abstractNum>
-  <w:abstractNum w:abstractNumId="2">
+  <w:abstractNum w:abstractNumId="4">
     <w:nsid w:val="0F44603A"/>
     <w:multiLevelType w:val="multilevel"/>
     <w:tmpl w:val="0450CC38"/>
@@ -1264,7 +3274,7 @@
       </w:rPr>
     </w:lvl>
   </w:abstractNum>
-  <w:abstractNum w:abstractNumId="3">
+  <w:abstractNum w:abstractNumId="5">
     <w:nsid w:val="1229546F"/>
     <w:multiLevelType w:val="hybridMultilevel"/>
     <w:tmpl w:val="E7B83D92"/>
@@ -1377,7 +3387,7 @@
       </w:rPr>
     </w:lvl>
   </w:abstractNum>
-  <w:abstractNum w:abstractNumId="4">
+  <w:abstractNum w:abstractNumId="6">
     <w:nsid w:val="19F513C9"/>
     <w:multiLevelType w:val="hybridMultilevel"/>
     <w:tmpl w:val="71D0AB80"/>
@@ -1490,7 +3500,7 @@
       </w:rPr>
     </w:lvl>
   </w:abstractNum>
-  <w:abstractNum w:abstractNumId="5">
+  <w:abstractNum w:abstractNumId="7">
     <w:nsid w:val="1F0D7D0C"/>
     <w:multiLevelType w:val="hybridMultilevel"/>
     <w:tmpl w:val="FBF802C4"/>
@@ -1603,7 +3613,7 @@
       </w:rPr>
     </w:lvl>
   </w:abstractNum>
-  <w:abstractNum w:abstractNumId="6">
+  <w:abstractNum w:abstractNumId="8">
     <w:nsid w:val="2014551A"/>
     <w:multiLevelType w:val="multilevel"/>
     <w:tmpl w:val="0450CC38"/>
@@ -1716,7 +3726,96 @@
       </w:rPr>
     </w:lvl>
   </w:abstractNum>
-  <w:abstractNum w:abstractNumId="7">
+  <w:abstractNum w:abstractNumId="9">
+    <w:nsid w:val="23616958"/>
+    <w:multiLevelType w:val="hybridMultilevel"/>
+    <w:tmpl w:val="453A2F1A"/>
+    <w:lvl w:ilvl="0" w:tplc="5CACAE24">
+      <w:start w:val="1"/>
+      <w:numFmt w:val="decimal"/>
+      <w:lvlText w:val="%1."/>
+      <w:lvlJc w:val="left"/>
+      <w:pPr>
+        <w:ind w:left="1080" w:hanging="360"/>
+      </w:pPr>
+      <w:rPr>
+        <w:rFonts w:hint="default"/>
+      </w:rPr>
+    </w:lvl>
+    <w:lvl w:ilvl="1" w:tplc="04090019" w:tentative="1">
+      <w:start w:val="1"/>
+      <w:numFmt w:val="lowerLetter"/>
+      <w:lvlText w:val="%2."/>
+      <w:lvlJc w:val="left"/>
+      <w:pPr>
+        <w:ind w:left="1800" w:hanging="360"/>
+      </w:pPr>
+    </w:lvl>
+    <w:lvl w:ilvl="2" w:tplc="0409001B" w:tentative="1">
+      <w:start w:val="1"/>
+      <w:numFmt w:val="lowerRoman"/>
+      <w:lvlText w:val="%3."/>
+      <w:lvlJc w:val="right"/>
+      <w:pPr>
+        <w:ind w:left="2520" w:hanging="180"/>
+      </w:pPr>
+    </w:lvl>
+    <w:lvl w:ilvl="3" w:tplc="0409000F" w:tentative="1">
+      <w:start w:val="1"/>
+      <w:numFmt w:val="decimal"/>
+      <w:lvlText w:val="%4."/>
+      <w:lvlJc w:val="left"/>
+      <w:pPr>
+        <w:ind w:left="3240" w:hanging="360"/>
+      </w:pPr>
+    </w:lvl>
+    <w:lvl w:ilvl="4" w:tplc="04090019" w:tentative="1">
+      <w:start w:val="1"/>
+      <w:numFmt w:val="lowerLetter"/>
+      <w:lvlText w:val="%5."/>
+      <w:lvlJc w:val="left"/>
+      <w:pPr>
+        <w:ind w:left="3960" w:hanging="360"/>
+      </w:pPr>
+    </w:lvl>
+    <w:lvl w:ilvl="5" w:tplc="0409001B" w:tentative="1">
+      <w:start w:val="1"/>
+      <w:numFmt w:val="lowerRoman"/>
+      <w:lvlText w:val="%6."/>
+      <w:lvlJc w:val="right"/>
+      <w:pPr>
+        <w:ind w:left="4680" w:hanging="180"/>
+      </w:pPr>
+    </w:lvl>
+    <w:lvl w:ilvl="6" w:tplc="0409000F" w:tentative="1">
+      <w:start w:val="1"/>
+      <w:numFmt w:val="decimal"/>
+      <w:lvlText w:val="%7."/>
+      <w:lvlJc w:val="left"/>
+      <w:pPr>
+        <w:ind w:left="5400" w:hanging="360"/>
+      </w:pPr>
+    </w:lvl>
+    <w:lvl w:ilvl="7" w:tplc="04090019" w:tentative="1">
+      <w:start w:val="1"/>
+      <w:numFmt w:val="lowerLetter"/>
+      <w:lvlText w:val="%8."/>
+      <w:lvlJc w:val="left"/>
+      <w:pPr>
+        <w:ind w:left="6120" w:hanging="360"/>
+      </w:pPr>
+    </w:lvl>
+    <w:lvl w:ilvl="8" w:tplc="0409001B" w:tentative="1">
+      <w:start w:val="1"/>
+      <w:numFmt w:val="lowerRoman"/>
+      <w:lvlText w:val="%9."/>
+      <w:lvlJc w:val="right"/>
+      <w:pPr>
+        <w:ind w:left="6840" w:hanging="180"/>
+      </w:pPr>
+    </w:lvl>
+  </w:abstractNum>
+  <w:abstractNum w:abstractNumId="10">
     <w:nsid w:val="2B173EC0"/>
     <w:multiLevelType w:val="hybridMultilevel"/>
     <w:tmpl w:val="0450CC38"/>
@@ -1829,7 +3928,7 @@
       </w:rPr>
     </w:lvl>
   </w:abstractNum>
-  <w:abstractNum w:abstractNumId="8">
+  <w:abstractNum w:abstractNumId="11">
     <w:nsid w:val="2CB01B1E"/>
     <w:multiLevelType w:val="hybridMultilevel"/>
     <w:tmpl w:val="0A8E44B6"/>
@@ -1942,7 +4041,96 @@
       </w:rPr>
     </w:lvl>
   </w:abstractNum>
-  <w:abstractNum w:abstractNumId="9">
+  <w:abstractNum w:abstractNumId="12">
+    <w:nsid w:val="346C5304"/>
+    <w:multiLevelType w:val="hybridMultilevel"/>
+    <w:tmpl w:val="B7CC8F78"/>
+    <w:lvl w:ilvl="0" w:tplc="0409000F">
+      <w:start w:val="1"/>
+      <w:numFmt w:val="decimal"/>
+      <w:lvlText w:val="%1."/>
+      <w:lvlJc w:val="left"/>
+      <w:pPr>
+        <w:ind w:left="720" w:hanging="360"/>
+      </w:pPr>
+      <w:rPr>
+        <w:rFonts w:hint="default"/>
+      </w:rPr>
+    </w:lvl>
+    <w:lvl w:ilvl="1" w:tplc="04090019">
+      <w:start w:val="1"/>
+      <w:numFmt w:val="lowerLetter"/>
+      <w:lvlText w:val="%2."/>
+      <w:lvlJc w:val="left"/>
+      <w:pPr>
+        <w:ind w:left="1440" w:hanging="360"/>
+      </w:pPr>
+    </w:lvl>
+    <w:lvl w:ilvl="2" w:tplc="0409001B" w:tentative="1">
+      <w:start w:val="1"/>
+      <w:numFmt w:val="lowerRoman"/>
+      <w:lvlText w:val="%3."/>
+      <w:lvlJc w:val="right"/>
+      <w:pPr>
+        <w:ind w:left="2160" w:hanging="180"/>
+      </w:pPr>
+    </w:lvl>
+    <w:lvl w:ilvl="3" w:tplc="0409000F" w:tentative="1">
+      <w:start w:val="1"/>
+      <w:numFmt w:val="decimal"/>
+      <w:lvlText w:val="%4."/>
+      <w:lvlJc w:val="left"/>
+      <w:pPr>
+        <w:ind w:left="2880" w:hanging="360"/>
+      </w:pPr>
+    </w:lvl>
+    <w:lvl w:ilvl="4" w:tplc="04090019" w:tentative="1">
+      <w:start w:val="1"/>
+      <w:numFmt w:val="lowerLetter"/>
+      <w:lvlText w:val="%5."/>
+      <w:lvlJc w:val="left"/>
+      <w:pPr>
+        <w:ind w:left="3600" w:hanging="360"/>
+      </w:pPr>
+    </w:lvl>
+    <w:lvl w:ilvl="5" w:tplc="0409001B" w:tentative="1">
+      <w:start w:val="1"/>
+      <w:numFmt w:val="lowerRoman"/>
+      <w:lvlText w:val="%6."/>
+      <w:lvlJc w:val="right"/>
+      <w:pPr>
+        <w:ind w:left="4320" w:hanging="180"/>
+      </w:pPr>
+    </w:lvl>
+    <w:lvl w:ilvl="6" w:tplc="0409000F" w:tentative="1">
+      <w:start w:val="1"/>
+      <w:numFmt w:val="decimal"/>
+      <w:lvlText w:val="%7."/>
+      <w:lvlJc w:val="left"/>
+      <w:pPr>
+        <w:ind w:left="5040" w:hanging="360"/>
+      </w:pPr>
+    </w:lvl>
+    <w:lvl w:ilvl="7" w:tplc="04090019" w:tentative="1">
+      <w:start w:val="1"/>
+      <w:numFmt w:val="lowerLetter"/>
+      <w:lvlText w:val="%8."/>
+      <w:lvlJc w:val="left"/>
+      <w:pPr>
+        <w:ind w:left="5760" w:hanging="360"/>
+      </w:pPr>
+    </w:lvl>
+    <w:lvl w:ilvl="8" w:tplc="0409001B" w:tentative="1">
+      <w:start w:val="1"/>
+      <w:numFmt w:val="lowerRoman"/>
+      <w:lvlText w:val="%9."/>
+      <w:lvlJc w:val="right"/>
+      <w:pPr>
+        <w:ind w:left="6480" w:hanging="180"/>
+      </w:pPr>
+    </w:lvl>
+  </w:abstractNum>
+  <w:abstractNum w:abstractNumId="13">
     <w:nsid w:val="392B71F3"/>
     <w:multiLevelType w:val="hybridMultilevel"/>
     <w:tmpl w:val="7876A55A"/>
@@ -2055,7 +4243,7 @@
       </w:rPr>
     </w:lvl>
   </w:abstractNum>
-  <w:abstractNum w:abstractNumId="10">
+  <w:abstractNum w:abstractNumId="14">
     <w:nsid w:val="42267DE8"/>
     <w:multiLevelType w:val="hybridMultilevel"/>
     <w:tmpl w:val="1FB6E132"/>
@@ -2168,7 +4356,7 @@
       </w:rPr>
     </w:lvl>
   </w:abstractNum>
-  <w:abstractNum w:abstractNumId="11">
+  <w:abstractNum w:abstractNumId="15">
     <w:nsid w:val="50940A71"/>
     <w:multiLevelType w:val="hybridMultilevel"/>
     <w:tmpl w:val="64EE53CA"/>
@@ -2281,7 +4469,7 @@
       </w:rPr>
     </w:lvl>
   </w:abstractNum>
-  <w:abstractNum w:abstractNumId="12">
+  <w:abstractNum w:abstractNumId="16">
     <w:nsid w:val="53B50D4A"/>
     <w:multiLevelType w:val="hybridMultilevel"/>
     <w:tmpl w:val="F45E51D2"/>
@@ -2394,7 +4582,7 @@
       </w:rPr>
     </w:lvl>
   </w:abstractNum>
-  <w:abstractNum w:abstractNumId="13">
+  <w:abstractNum w:abstractNumId="17">
     <w:nsid w:val="5581047F"/>
     <w:multiLevelType w:val="hybridMultilevel"/>
     <w:tmpl w:val="46D492E4"/>
@@ -2507,7 +4695,7 @@
       </w:rPr>
     </w:lvl>
   </w:abstractNum>
-  <w:abstractNum w:abstractNumId="14">
+  <w:abstractNum w:abstractNumId="18">
     <w:nsid w:val="59EF63A9"/>
     <w:multiLevelType w:val="hybridMultilevel"/>
     <w:tmpl w:val="1AEADB94"/>
@@ -2620,7 +4808,7 @@
       </w:rPr>
     </w:lvl>
   </w:abstractNum>
-  <w:abstractNum w:abstractNumId="15">
+  <w:abstractNum w:abstractNumId="19">
     <w:nsid w:val="76380881"/>
     <w:multiLevelType w:val="hybridMultilevel"/>
     <w:tmpl w:val="E1CAA442"/>
@@ -2734,58 +4922,70 @@
     </w:lvl>
   </w:abstractNum>
   <w:num w:numId="1">
+    <w:abstractNumId w:val="17"/>
+  </w:num>
+  <w:num w:numId="2">
+    <w:abstractNumId w:val="3"/>
+  </w:num>
+  <w:num w:numId="3">
+    <w:abstractNumId w:val="6"/>
+  </w:num>
+  <w:num w:numId="4">
+    <w:abstractNumId w:val="7"/>
+  </w:num>
+  <w:num w:numId="5">
+    <w:abstractNumId w:val="11"/>
+  </w:num>
+  <w:num w:numId="6">
     <w:abstractNumId w:val="13"/>
   </w:num>
-  <w:num w:numId="2">
-    <w:abstractNumId w:val="1"/>
+  <w:num w:numId="7">
+    <w:abstractNumId w:val="16"/>
   </w:num>
-  <w:num w:numId="3">
-    <w:abstractNumId w:val="4"/>
+  <w:num w:numId="8">
+    <w:abstractNumId w:val="19"/>
   </w:num>
-  <w:num w:numId="4">
-    <w:abstractNumId w:val="5"/>
+  <w:num w:numId="9">
+    <w:abstractNumId w:val="10"/>
   </w:num>
-  <w:num w:numId="5">
+  <w:num w:numId="10">
     <w:abstractNumId w:val="8"/>
   </w:num>
-  <w:num w:numId="6">
-    <w:abstractNumId w:val="9"/>
-  </w:num>
-  <w:num w:numId="7">
-    <w:abstractNumId w:val="12"/>
-  </w:num>
-  <w:num w:numId="8">
-    <w:abstractNumId w:val="15"/>
-  </w:num>
-  <w:num w:numId="9">
-    <w:abstractNumId w:val="7"/>
-  </w:num>
-  <w:num w:numId="10">
-    <w:abstractNumId w:val="6"/>
-  </w:num>
   <w:num w:numId="11">
-    <w:abstractNumId w:val="3"/>
+    <w:abstractNumId w:val="5"/>
   </w:num>
   <w:num w:numId="12">
     <w:abstractNumId w:val="0"/>
   </w:num>
   <w:num w:numId="13">
+    <w:abstractNumId w:val="18"/>
+  </w:num>
+  <w:num w:numId="14">
+    <w:abstractNumId w:val="4"/>
+  </w:num>
+  <w:num w:numId="15">
+    <w:abstractNumId w:val="15"/>
+  </w:num>
+  <w:num w:numId="16">
     <w:abstractNumId w:val="14"/>
   </w:num>
-  <w:num w:numId="14">
+  <w:num w:numId="17">
+    <w:abstractNumId w:val="12"/>
+  </w:num>
+  <w:num w:numId="18">
+    <w:abstractNumId w:val="1"/>
+  </w:num>
+  <w:num w:numId="19">
+    <w:abstractNumId w:val="9"/>
+  </w:num>
+  <w:num w:numId="20">
     <w:abstractNumId w:val="2"/>
-  </w:num>
-  <w:num w:numId="15">
-    <w:abstractNumId w:val="11"/>
-  </w:num>
-  <w:num w:numId="16">
-    <w:abstractNumId w:val="10"/>
   </w:num>
 </w:numbering>
 </file>
 
 <file path=word/styles.xml><?xml version="1.0" encoding="utf-8"?>
-<w:styles xmlns:mc="http://schemas.openxmlformats.org/markup-compatibility/2006" xmlns:r="http://schemas.openxmlformats.org/officeDocument/2006/relationships" xmlns:w="http://schemas.openxmlformats.org/wordprocessingml/2006/main" xmlns:w14="http://schemas.microsoft.com/office/word/2010/wordml" mc:Ignorable="w14">
+<w:styles xmlns:mc="http://schemas.openxmlformats.org/markup-compatibility/2006" xmlns:r="http://schemas.openxmlformats.org/officeDocument/2006/relationships" xmlns:w="http://schemas.openxmlformats.org/wordprocessingml/2006/main" xmlns:w14="http://schemas.microsoft.com/office/word/2010/wordml" xmlns:w15="http://schemas.microsoft.com/office/word/2012/wordml" mc:Ignorable="w14 w15">
   <w:docDefaults>
     <w:rPrDefault>
       <w:rPr>
@@ -2797,144 +4997,369 @@
     </w:rPrDefault>
     <w:pPrDefault/>
   </w:docDefaults>
-  <w:latentStyles w:defLockedState="0" w:defUIPriority="99" w:defSemiHidden="1" w:defUnhideWhenUsed="1" w:defQFormat="0" w:count="276">
-    <w:lsdException w:name="Normal" w:semiHidden="0" w:uiPriority="0" w:unhideWhenUsed="0" w:qFormat="1"/>
-    <w:lsdException w:name="heading 1" w:semiHidden="0" w:uiPriority="9" w:unhideWhenUsed="0" w:qFormat="1"/>
-    <w:lsdException w:name="heading 2" w:uiPriority="9" w:qFormat="1"/>
-    <w:lsdException w:name="heading 3" w:uiPriority="9" w:qFormat="1"/>
-    <w:lsdException w:name="heading 4" w:uiPriority="9" w:qFormat="1"/>
-    <w:lsdException w:name="heading 5" w:uiPriority="9" w:qFormat="1"/>
-    <w:lsdException w:name="heading 6" w:uiPriority="9" w:qFormat="1"/>
-    <w:lsdException w:name="heading 7" w:uiPriority="9" w:qFormat="1"/>
-    <w:lsdException w:name="heading 8" w:uiPriority="9" w:qFormat="1"/>
-    <w:lsdException w:name="heading 9" w:uiPriority="9" w:qFormat="1"/>
-    <w:lsdException w:name="toc 1" w:uiPriority="39"/>
-    <w:lsdException w:name="toc 2" w:uiPriority="39"/>
-    <w:lsdException w:name="toc 3" w:uiPriority="39"/>
-    <w:lsdException w:name="toc 4" w:uiPriority="39"/>
-    <w:lsdException w:name="toc 5" w:uiPriority="39"/>
-    <w:lsdException w:name="toc 6" w:uiPriority="39"/>
-    <w:lsdException w:name="toc 7" w:uiPriority="39"/>
-    <w:lsdException w:name="toc 8" w:uiPriority="39"/>
-    <w:lsdException w:name="toc 9" w:uiPriority="39"/>
-    <w:lsdException w:name="caption" w:uiPriority="35" w:qFormat="1"/>
-    <w:lsdException w:name="Title" w:semiHidden="0" w:uiPriority="10" w:unhideWhenUsed="0" w:qFormat="1"/>
-    <w:lsdException w:name="Default Paragraph Font" w:uiPriority="1"/>
-    <w:lsdException w:name="Subtitle" w:semiHidden="0" w:uiPriority="11" w:unhideWhenUsed="0" w:qFormat="1"/>
-    <w:lsdException w:name="Strong" w:semiHidden="0" w:uiPriority="22" w:unhideWhenUsed="0" w:qFormat="1"/>
-    <w:lsdException w:name="Emphasis" w:semiHidden="0" w:uiPriority="20" w:unhideWhenUsed="0" w:qFormat="1"/>
-    <w:lsdException w:name="Table Grid" w:semiHidden="0" w:uiPriority="39" w:unhideWhenUsed="0"/>
-    <w:lsdException w:name="Placeholder Text" w:unhideWhenUsed="0"/>
-    <w:lsdException w:name="No Spacing" w:semiHidden="0" w:uiPriority="1" w:unhideWhenUsed="0" w:qFormat="1"/>
-    <w:lsdException w:name="Light Shading" w:semiHidden="0" w:uiPriority="60" w:unhideWhenUsed="0"/>
-    <w:lsdException w:name="Light List" w:semiHidden="0" w:uiPriority="61" w:unhideWhenUsed="0"/>
-    <w:lsdException w:name="Light Grid" w:semiHidden="0" w:uiPriority="62" w:unhideWhenUsed="0"/>
-    <w:lsdException w:name="Medium Shading 1" w:semiHidden="0" w:uiPriority="63" w:unhideWhenUsed="0"/>
-    <w:lsdException w:name="Medium Shading 2" w:semiHidden="0" w:uiPriority="64" w:unhideWhenUsed="0"/>
-    <w:lsdException w:name="Medium List 1" w:semiHidden="0" w:uiPriority="65" w:unhideWhenUsed="0"/>
-    <w:lsdException w:name="Medium List 2" w:semiHidden="0" w:uiPriority="66" w:unhideWhenUsed="0"/>
-    <w:lsdException w:name="Medium Grid 1" w:semiHidden="0" w:uiPriority="67" w:unhideWhenUsed="0"/>
-    <w:lsdException w:name="Medium Grid 2" w:semiHidden="0" w:uiPriority="68" w:unhideWhenUsed="0"/>
-    <w:lsdException w:name="Medium Grid 3" w:semiHidden="0" w:uiPriority="69" w:unhideWhenUsed="0"/>
-    <w:lsdException w:name="Dark List" w:semiHidden="0" w:uiPriority="70" w:unhideWhenUsed="0"/>
-    <w:lsdException w:name="Colorful Shading" w:semiHidden="0" w:uiPriority="71" w:unhideWhenUsed="0"/>
-    <w:lsdException w:name="Colorful List" w:semiHidden="0" w:uiPriority="72" w:unhideWhenUsed="0"/>
-    <w:lsdException w:name="Colorful Grid" w:semiHidden="0" w:uiPriority="73" w:unhideWhenUsed="0"/>
-    <w:lsdException w:name="Light Shading Accent 1" w:semiHidden="0" w:uiPriority="60" w:unhideWhenUsed="0"/>
-    <w:lsdException w:name="Light List Accent 1" w:semiHidden="0" w:uiPriority="61" w:unhideWhenUsed="0"/>
-    <w:lsdException w:name="Light Grid Accent 1" w:semiHidden="0" w:uiPriority="62" w:unhideWhenUsed="0"/>
-    <w:lsdException w:name="Medium Shading 1 Accent 1" w:semiHidden="0" w:uiPriority="63" w:unhideWhenUsed="0"/>
-    <w:lsdException w:name="Medium Shading 2 Accent 1" w:semiHidden="0" w:uiPriority="64" w:unhideWhenUsed="0"/>
-    <w:lsdException w:name="Medium List 1 Accent 1" w:semiHidden="0" w:uiPriority="65" w:unhideWhenUsed="0"/>
-    <w:lsdException w:name="Revision" w:unhideWhenUsed="0"/>
-    <w:lsdException w:name="List Paragraph" w:semiHidden="0" w:uiPriority="34" w:unhideWhenUsed="0" w:qFormat="1"/>
-    <w:lsdException w:name="Quote" w:semiHidden="0" w:uiPriority="29" w:unhideWhenUsed="0" w:qFormat="1"/>
-    <w:lsdException w:name="Intense Quote" w:semiHidden="0" w:uiPriority="30" w:unhideWhenUsed="0" w:qFormat="1"/>
-    <w:lsdException w:name="Medium List 2 Accent 1" w:semiHidden="0" w:uiPriority="66" w:unhideWhenUsed="0"/>
-    <w:lsdException w:name="Medium Grid 1 Accent 1" w:semiHidden="0" w:uiPriority="67" w:unhideWhenUsed="0"/>
-    <w:lsdException w:name="Medium Grid 2 Accent 1" w:semiHidden="0" w:uiPriority="68" w:unhideWhenUsed="0"/>
-    <w:lsdException w:name="Medium Grid 3 Accent 1" w:semiHidden="0" w:uiPriority="69" w:unhideWhenUsed="0"/>
-    <w:lsdException w:name="Dark List Accent 1" w:semiHidden="0" w:uiPriority="70" w:unhideWhenUsed="0"/>
-    <w:lsdException w:name="Colorful Shading Accent 1" w:semiHidden="0" w:uiPriority="71" w:unhideWhenUsed="0"/>
-    <w:lsdException w:name="Colorful List Accent 1" w:semiHidden="0" w:uiPriority="72" w:unhideWhenUsed="0"/>
-    <w:lsdException w:name="Colorful Grid Accent 1" w:semiHidden="0" w:uiPriority="73" w:unhideWhenUsed="0"/>
-    <w:lsdException w:name="Light Shading Accent 2" w:semiHidden="0" w:uiPriority="60" w:unhideWhenUsed="0"/>
-    <w:lsdException w:name="Light List Accent 2" w:semiHidden="0" w:uiPriority="61" w:unhideWhenUsed="0"/>
-    <w:lsdException w:name="Light Grid Accent 2" w:semiHidden="0" w:uiPriority="62" w:unhideWhenUsed="0"/>
-    <w:lsdException w:name="Medium Shading 1 Accent 2" w:semiHidden="0" w:uiPriority="63" w:unhideWhenUsed="0"/>
-    <w:lsdException w:name="Medium Shading 2 Accent 2" w:semiHidden="0" w:uiPriority="64" w:unhideWhenUsed="0"/>
-    <w:lsdException w:name="Medium List 1 Accent 2" w:semiHidden="0" w:uiPriority="65" w:unhideWhenUsed="0"/>
-    <w:lsdException w:name="Medium List 2 Accent 2" w:semiHidden="0" w:uiPriority="66" w:unhideWhenUsed="0"/>
-    <w:lsdException w:name="Medium Grid 1 Accent 2" w:semiHidden="0" w:uiPriority="67" w:unhideWhenUsed="0"/>
-    <w:lsdException w:name="Medium Grid 2 Accent 2" w:semiHidden="0" w:uiPriority="68" w:unhideWhenUsed="0"/>
-    <w:lsdException w:name="Medium Grid 3 Accent 2" w:semiHidden="0" w:uiPriority="69" w:unhideWhenUsed="0"/>
-    <w:lsdException w:name="Dark List Accent 2" w:semiHidden="0" w:uiPriority="70" w:unhideWhenUsed="0"/>
-    <w:lsdException w:name="Colorful Shading Accent 2" w:semiHidden="0" w:uiPriority="71" w:unhideWhenUsed="0"/>
-    <w:lsdException w:name="Colorful List Accent 2" w:semiHidden="0" w:uiPriority="72" w:unhideWhenUsed="0"/>
-    <w:lsdException w:name="Colorful Grid Accent 2" w:semiHidden="0" w:uiPriority="73" w:unhideWhenUsed="0"/>
-    <w:lsdException w:name="Light Shading Accent 3" w:semiHidden="0" w:uiPriority="60" w:unhideWhenUsed="0"/>
-    <w:lsdException w:name="Light List Accent 3" w:semiHidden="0" w:uiPriority="61" w:unhideWhenUsed="0"/>
-    <w:lsdException w:name="Light Grid Accent 3" w:semiHidden="0" w:uiPriority="62" w:unhideWhenUsed="0"/>
-    <w:lsdException w:name="Medium Shading 1 Accent 3" w:semiHidden="0" w:uiPriority="63" w:unhideWhenUsed="0"/>
-    <w:lsdException w:name="Medium Shading 2 Accent 3" w:semiHidden="0" w:uiPriority="64" w:unhideWhenUsed="0"/>
-    <w:lsdException w:name="Medium List 1 Accent 3" w:semiHidden="0" w:uiPriority="65" w:unhideWhenUsed="0"/>
-    <w:lsdException w:name="Medium List 2 Accent 3" w:semiHidden="0" w:uiPriority="66" w:unhideWhenUsed="0"/>
-    <w:lsdException w:name="Medium Grid 1 Accent 3" w:semiHidden="0" w:uiPriority="67" w:unhideWhenUsed="0"/>
-    <w:lsdException w:name="Medium Grid 2 Accent 3" w:semiHidden="0" w:uiPriority="68" w:unhideWhenUsed="0"/>
-    <w:lsdException w:name="Medium Grid 3 Accent 3" w:semiHidden="0" w:uiPriority="69" w:unhideWhenUsed="0"/>
-    <w:lsdException w:name="Dark List Accent 3" w:semiHidden="0" w:uiPriority="70" w:unhideWhenUsed="0"/>
-    <w:lsdException w:name="Colorful Shading Accent 3" w:semiHidden="0" w:uiPriority="71" w:unhideWhenUsed="0"/>
-    <w:lsdException w:name="Colorful List Accent 3" w:semiHidden="0" w:uiPriority="72" w:unhideWhenUsed="0"/>
-    <w:lsdException w:name="Colorful Grid Accent 3" w:semiHidden="0" w:uiPriority="73" w:unhideWhenUsed="0"/>
-    <w:lsdException w:name="Light Shading Accent 4" w:semiHidden="0" w:uiPriority="60" w:unhideWhenUsed="0"/>
-    <w:lsdException w:name="Light List Accent 4" w:semiHidden="0" w:uiPriority="61" w:unhideWhenUsed="0"/>
-    <w:lsdException w:name="Light Grid Accent 4" w:semiHidden="0" w:uiPriority="62" w:unhideWhenUsed="0"/>
-    <w:lsdException w:name="Medium Shading 1 Accent 4" w:semiHidden="0" w:uiPriority="63" w:unhideWhenUsed="0"/>
-    <w:lsdException w:name="Medium Shading 2 Accent 4" w:semiHidden="0" w:uiPriority="64" w:unhideWhenUsed="0"/>
-    <w:lsdException w:name="Medium List 1 Accent 4" w:semiHidden="0" w:uiPriority="65" w:unhideWhenUsed="0"/>
-    <w:lsdException w:name="Medium List 2 Accent 4" w:semiHidden="0" w:uiPriority="66" w:unhideWhenUsed="0"/>
-    <w:lsdException w:name="Medium Grid 1 Accent 4" w:semiHidden="0" w:uiPriority="67" w:unhideWhenUsed="0"/>
-    <w:lsdException w:name="Medium Grid 2 Accent 4" w:semiHidden="0" w:uiPriority="68" w:unhideWhenUsed="0"/>
-    <w:lsdException w:name="Medium Grid 3 Accent 4" w:semiHidden="0" w:uiPriority="69" w:unhideWhenUsed="0"/>
-    <w:lsdException w:name="Dark List Accent 4" w:semiHidden="0" w:uiPriority="70" w:unhideWhenUsed="0"/>
-    <w:lsdException w:name="Colorful Shading Accent 4" w:semiHidden="0" w:uiPriority="71" w:unhideWhenUsed="0"/>
-    <w:lsdException w:name="Colorful List Accent 4" w:semiHidden="0" w:uiPriority="72" w:unhideWhenUsed="0"/>
-    <w:lsdException w:name="Colorful Grid Accent 4" w:semiHidden="0" w:uiPriority="73" w:unhideWhenUsed="0"/>
-    <w:lsdException w:name="Light Shading Accent 5" w:semiHidden="0" w:uiPriority="60" w:unhideWhenUsed="0"/>
-    <w:lsdException w:name="Light List Accent 5" w:semiHidden="0" w:uiPriority="61" w:unhideWhenUsed="0"/>
-    <w:lsdException w:name="Light Grid Accent 5" w:semiHidden="0" w:uiPriority="62" w:unhideWhenUsed="0"/>
-    <w:lsdException w:name="Medium Shading 1 Accent 5" w:semiHidden="0" w:uiPriority="63" w:unhideWhenUsed="0"/>
-    <w:lsdException w:name="Medium Shading 2 Accent 5" w:semiHidden="0" w:uiPriority="64" w:unhideWhenUsed="0"/>
-    <w:lsdException w:name="Medium List 1 Accent 5" w:semiHidden="0" w:uiPriority="65" w:unhideWhenUsed="0"/>
-    <w:lsdException w:name="Medium List 2 Accent 5" w:semiHidden="0" w:uiPriority="66" w:unhideWhenUsed="0"/>
-    <w:lsdException w:name="Medium Grid 1 Accent 5" w:semiHidden="0" w:uiPriority="67" w:unhideWhenUsed="0"/>
-    <w:lsdException w:name="Medium Grid 2 Accent 5" w:semiHidden="0" w:uiPriority="68" w:unhideWhenUsed="0"/>
-    <w:lsdException w:name="Medium Grid 3 Accent 5" w:semiHidden="0" w:uiPriority="69" w:unhideWhenUsed="0"/>
-    <w:lsdException w:name="Dark List Accent 5" w:semiHidden="0" w:uiPriority="70" w:unhideWhenUsed="0"/>
-    <w:lsdException w:name="Colorful Shading Accent 5" w:semiHidden="0" w:uiPriority="71" w:unhideWhenUsed="0"/>
-    <w:lsdException w:name="Colorful List Accent 5" w:semiHidden="0" w:uiPriority="72" w:unhideWhenUsed="0"/>
-    <w:lsdException w:name="Colorful Grid Accent 5" w:semiHidden="0" w:uiPriority="73" w:unhideWhenUsed="0"/>
-    <w:lsdException w:name="Light Shading Accent 6" w:semiHidden="0" w:uiPriority="60" w:unhideWhenUsed="0"/>
-    <w:lsdException w:name="Light List Accent 6" w:semiHidden="0" w:uiPriority="61" w:unhideWhenUsed="0"/>
-    <w:lsdException w:name="Light Grid Accent 6" w:semiHidden="0" w:uiPriority="62" w:unhideWhenUsed="0"/>
-    <w:lsdException w:name="Medium Shading 1 Accent 6" w:semiHidden="0" w:uiPriority="63" w:unhideWhenUsed="0"/>
-    <w:lsdException w:name="Medium Shading 2 Accent 6" w:semiHidden="0" w:uiPriority="64" w:unhideWhenUsed="0"/>
-    <w:lsdException w:name="Medium List 1 Accent 6" w:semiHidden="0" w:uiPriority="65" w:unhideWhenUsed="0"/>
-    <w:lsdException w:name="Medium List 2 Accent 6" w:semiHidden="0" w:uiPriority="66" w:unhideWhenUsed="0"/>
-    <w:lsdException w:name="Medium Grid 1 Accent 6" w:semiHidden="0" w:uiPriority="67" w:unhideWhenUsed="0"/>
-    <w:lsdException w:name="Medium Grid 2 Accent 6" w:semiHidden="0" w:uiPriority="68" w:unhideWhenUsed="0"/>
-    <w:lsdException w:name="Medium Grid 3 Accent 6" w:semiHidden="0" w:uiPriority="69" w:unhideWhenUsed="0"/>
-    <w:lsdException w:name="Dark List Accent 6" w:semiHidden="0" w:uiPriority="70" w:unhideWhenUsed="0"/>
-    <w:lsdException w:name="Colorful Shading Accent 6" w:semiHidden="0" w:uiPriority="71" w:unhideWhenUsed="0"/>
-    <w:lsdException w:name="Colorful List Accent 6" w:semiHidden="0" w:uiPriority="72" w:unhideWhenUsed="0"/>
-    <w:lsdException w:name="Colorful Grid Accent 6" w:semiHidden="0" w:uiPriority="73" w:unhideWhenUsed="0"/>
-    <w:lsdException w:name="Subtle Emphasis" w:semiHidden="0" w:uiPriority="19" w:unhideWhenUsed="0" w:qFormat="1"/>
-    <w:lsdException w:name="Intense Emphasis" w:semiHidden="0" w:uiPriority="21" w:unhideWhenUsed="0" w:qFormat="1"/>
-    <w:lsdException w:name="Subtle Reference" w:semiHidden="0" w:uiPriority="31" w:unhideWhenUsed="0" w:qFormat="1"/>
-    <w:lsdException w:name="Intense Reference" w:semiHidden="0" w:uiPriority="32" w:unhideWhenUsed="0" w:qFormat="1"/>
-    <w:lsdException w:name="Book Title" w:semiHidden="0" w:uiPriority="33" w:unhideWhenUsed="0" w:qFormat="1"/>
-    <w:lsdException w:name="Bibliography" w:uiPriority="37"/>
-    <w:lsdException w:name="TOC Heading" w:uiPriority="39" w:qFormat="1"/>
+  <w:latentStyles w:defLockedState="0" w:defUIPriority="99" w:defSemiHidden="0" w:defUnhideWhenUsed="0" w:defQFormat="0" w:count="371">
+    <w:lsdException w:name="Normal" w:uiPriority="0" w:qFormat="1"/>
+    <w:lsdException w:name="heading 1" w:uiPriority="9" w:qFormat="1"/>
+    <w:lsdException w:name="heading 2" w:semiHidden="1" w:uiPriority="9" w:unhideWhenUsed="1" w:qFormat="1"/>
+    <w:lsdException w:name="heading 3" w:semiHidden="1" w:uiPriority="9" w:unhideWhenUsed="1" w:qFormat="1"/>
+    <w:lsdException w:name="heading 4" w:semiHidden="1" w:uiPriority="9" w:unhideWhenUsed="1" w:qFormat="1"/>
+    <w:lsdException w:name="heading 5" w:semiHidden="1" w:uiPriority="9" w:unhideWhenUsed="1" w:qFormat="1"/>
+    <w:lsdException w:name="heading 6" w:semiHidden="1" w:uiPriority="9" w:unhideWhenUsed="1" w:qFormat="1"/>
+    <w:lsdException w:name="heading 7" w:semiHidden="1" w:uiPriority="9" w:unhideWhenUsed="1" w:qFormat="1"/>
+    <w:lsdException w:name="heading 8" w:semiHidden="1" w:uiPriority="9" w:unhideWhenUsed="1" w:qFormat="1"/>
+    <w:lsdException w:name="heading 9" w:semiHidden="1" w:uiPriority="9" w:unhideWhenUsed="1" w:qFormat="1"/>
+    <w:lsdException w:name="index 1" w:semiHidden="1" w:unhideWhenUsed="1"/>
+    <w:lsdException w:name="index 2" w:semiHidden="1" w:unhideWhenUsed="1"/>
+    <w:lsdException w:name="index 3" w:semiHidden="1" w:unhideWhenUsed="1"/>
+    <w:lsdException w:name="index 4" w:semiHidden="1" w:unhideWhenUsed="1"/>
+    <w:lsdException w:name="index 5" w:semiHidden="1" w:unhideWhenUsed="1"/>
+    <w:lsdException w:name="index 6" w:semiHidden="1" w:unhideWhenUsed="1"/>
+    <w:lsdException w:name="index 7" w:semiHidden="1" w:unhideWhenUsed="1"/>
+    <w:lsdException w:name="index 8" w:semiHidden="1" w:unhideWhenUsed="1"/>
+    <w:lsdException w:name="index 9" w:semiHidden="1" w:unhideWhenUsed="1"/>
+    <w:lsdException w:name="toc 1" w:semiHidden="1" w:uiPriority="39" w:unhideWhenUsed="1"/>
+    <w:lsdException w:name="toc 2" w:semiHidden="1" w:uiPriority="39" w:unhideWhenUsed="1"/>
+    <w:lsdException w:name="toc 3" w:semiHidden="1" w:uiPriority="39" w:unhideWhenUsed="1"/>
+    <w:lsdException w:name="toc 4" w:semiHidden="1" w:uiPriority="39" w:unhideWhenUsed="1"/>
+    <w:lsdException w:name="toc 5" w:semiHidden="1" w:uiPriority="39" w:unhideWhenUsed="1"/>
+    <w:lsdException w:name="toc 6" w:semiHidden="1" w:uiPriority="39" w:unhideWhenUsed="1"/>
+    <w:lsdException w:name="toc 7" w:semiHidden="1" w:uiPriority="39" w:unhideWhenUsed="1"/>
+    <w:lsdException w:name="toc 8" w:semiHidden="1" w:uiPriority="39" w:unhideWhenUsed="1"/>
+    <w:lsdException w:name="toc 9" w:semiHidden="1" w:uiPriority="39" w:unhideWhenUsed="1"/>
+    <w:lsdException w:name="Normal Indent" w:semiHidden="1" w:unhideWhenUsed="1"/>
+    <w:lsdException w:name="footnote text" w:semiHidden="1" w:unhideWhenUsed="1"/>
+    <w:lsdException w:name="annotation text" w:semiHidden="1" w:unhideWhenUsed="1"/>
+    <w:lsdException w:name="header" w:semiHidden="1" w:unhideWhenUsed="1"/>
+    <w:lsdException w:name="footer" w:semiHidden="1" w:unhideWhenUsed="1"/>
+    <w:lsdException w:name="index heading" w:semiHidden="1" w:unhideWhenUsed="1"/>
+    <w:lsdException w:name="caption" w:semiHidden="1" w:uiPriority="35" w:unhideWhenUsed="1" w:qFormat="1"/>
+    <w:lsdException w:name="table of figures" w:semiHidden="1" w:unhideWhenUsed="1"/>
+    <w:lsdException w:name="envelope address" w:semiHidden="1" w:unhideWhenUsed="1"/>
+    <w:lsdException w:name="envelope return" w:semiHidden="1" w:unhideWhenUsed="1"/>
+    <w:lsdException w:name="footnote reference" w:semiHidden="1" w:unhideWhenUsed="1"/>
+    <w:lsdException w:name="annotation reference" w:semiHidden="1" w:unhideWhenUsed="1"/>
+    <w:lsdException w:name="line number" w:semiHidden="1" w:unhideWhenUsed="1"/>
+    <w:lsdException w:name="page number" w:semiHidden="1" w:unhideWhenUsed="1"/>
+    <w:lsdException w:name="endnote reference" w:semiHidden="1" w:unhideWhenUsed="1"/>
+    <w:lsdException w:name="endnote text" w:semiHidden="1" w:unhideWhenUsed="1"/>
+    <w:lsdException w:name="table of authorities" w:semiHidden="1" w:unhideWhenUsed="1"/>
+    <w:lsdException w:name="macro" w:semiHidden="1" w:unhideWhenUsed="1"/>
+    <w:lsdException w:name="toa heading" w:semiHidden="1" w:unhideWhenUsed="1"/>
+    <w:lsdException w:name="List" w:semiHidden="1" w:unhideWhenUsed="1"/>
+    <w:lsdException w:name="List Bullet" w:semiHidden="1" w:unhideWhenUsed="1"/>
+    <w:lsdException w:name="List Number" w:semiHidden="1" w:unhideWhenUsed="1"/>
+    <w:lsdException w:name="List 2" w:semiHidden="1" w:unhideWhenUsed="1"/>
+    <w:lsdException w:name="List 3" w:semiHidden="1" w:unhideWhenUsed="1"/>
+    <w:lsdException w:name="List 4" w:semiHidden="1" w:unhideWhenUsed="1"/>
+    <w:lsdException w:name="List 5" w:semiHidden="1" w:unhideWhenUsed="1"/>
+    <w:lsdException w:name="List Bullet 2" w:semiHidden="1" w:unhideWhenUsed="1"/>
+    <w:lsdException w:name="List Bullet 3" w:semiHidden="1" w:unhideWhenUsed="1"/>
+    <w:lsdException w:name="List Bullet 4" w:semiHidden="1" w:unhideWhenUsed="1"/>
+    <w:lsdException w:name="List Bullet 5" w:semiHidden="1" w:unhideWhenUsed="1"/>
+    <w:lsdException w:name="List Number 2" w:semiHidden="1" w:unhideWhenUsed="1"/>
+    <w:lsdException w:name="List Number 3" w:semiHidden="1" w:unhideWhenUsed="1"/>
+    <w:lsdException w:name="List Number 4" w:semiHidden="1" w:unhideWhenUsed="1"/>
+    <w:lsdException w:name="List Number 5" w:semiHidden="1" w:unhideWhenUsed="1"/>
+    <w:lsdException w:name="Title" w:uiPriority="10" w:qFormat="1"/>
+    <w:lsdException w:name="Closing" w:semiHidden="1" w:unhideWhenUsed="1"/>
+    <w:lsdException w:name="Signature" w:semiHidden="1" w:unhideWhenUsed="1"/>
+    <w:lsdException w:name="Default Paragraph Font" w:semiHidden="1" w:uiPriority="1" w:unhideWhenUsed="1"/>
+    <w:lsdException w:name="Body Text" w:semiHidden="1" w:unhideWhenUsed="1"/>
+    <w:lsdException w:name="Body Text Indent" w:semiHidden="1" w:unhideWhenUsed="1"/>
+    <w:lsdException w:name="List Continue" w:semiHidden="1" w:unhideWhenUsed="1"/>
+    <w:lsdException w:name="List Continue 2" w:semiHidden="1" w:unhideWhenUsed="1"/>
+    <w:lsdException w:name="List Continue 3" w:semiHidden="1" w:unhideWhenUsed="1"/>
+    <w:lsdException w:name="List Continue 4" w:semiHidden="1" w:unhideWhenUsed="1"/>
+    <w:lsdException w:name="List Continue 5" w:semiHidden="1" w:unhideWhenUsed="1"/>
+    <w:lsdException w:name="Message Header" w:semiHidden="1" w:unhideWhenUsed="1"/>
+    <w:lsdException w:name="Subtitle" w:uiPriority="11" w:qFormat="1"/>
+    <w:lsdException w:name="Salutation" w:semiHidden="1" w:unhideWhenUsed="1"/>
+    <w:lsdException w:name="Date" w:semiHidden="1" w:unhideWhenUsed="1"/>
+    <w:lsdException w:name="Body Text First Indent" w:semiHidden="1" w:unhideWhenUsed="1"/>
+    <w:lsdException w:name="Body Text First Indent 2" w:semiHidden="1" w:unhideWhenUsed="1"/>
+    <w:lsdException w:name="Note Heading" w:semiHidden="1" w:unhideWhenUsed="1"/>
+    <w:lsdException w:name="Body Text 2" w:semiHidden="1" w:unhideWhenUsed="1"/>
+    <w:lsdException w:name="Body Text 3" w:semiHidden="1" w:unhideWhenUsed="1"/>
+    <w:lsdException w:name="Body Text Indent 2" w:semiHidden="1" w:unhideWhenUsed="1"/>
+    <w:lsdException w:name="Body Text Indent 3" w:semiHidden="1" w:unhideWhenUsed="1"/>
+    <w:lsdException w:name="Block Text" w:semiHidden="1" w:unhideWhenUsed="1"/>
+    <w:lsdException w:name="Hyperlink" w:semiHidden="1" w:unhideWhenUsed="1"/>
+    <w:lsdException w:name="FollowedHyperlink" w:semiHidden="1" w:unhideWhenUsed="1"/>
+    <w:lsdException w:name="Strong" w:uiPriority="22" w:qFormat="1"/>
+    <w:lsdException w:name="Emphasis" w:uiPriority="20" w:qFormat="1"/>
+    <w:lsdException w:name="Document Map" w:semiHidden="1" w:unhideWhenUsed="1"/>
+    <w:lsdException w:name="Plain Text" w:semiHidden="1" w:unhideWhenUsed="1"/>
+    <w:lsdException w:name="E-mail Signature" w:semiHidden="1" w:unhideWhenUsed="1"/>
+    <w:lsdException w:name="HTML Top of Form" w:semiHidden="1" w:unhideWhenUsed="1"/>
+    <w:lsdException w:name="HTML Bottom of Form" w:semiHidden="1" w:unhideWhenUsed="1"/>
+    <w:lsdException w:name="Normal (Web)" w:semiHidden="1" w:unhideWhenUsed="1"/>
+    <w:lsdException w:name="HTML Acronym" w:semiHidden="1" w:unhideWhenUsed="1"/>
+    <w:lsdException w:name="HTML Address" w:semiHidden="1" w:unhideWhenUsed="1"/>
+    <w:lsdException w:name="HTML Cite" w:semiHidden="1" w:unhideWhenUsed="1"/>
+    <w:lsdException w:name="HTML Code" w:semiHidden="1" w:unhideWhenUsed="1"/>
+    <w:lsdException w:name="HTML Definition" w:semiHidden="1" w:unhideWhenUsed="1"/>
+    <w:lsdException w:name="HTML Keyboard" w:semiHidden="1" w:unhideWhenUsed="1"/>
+    <w:lsdException w:name="HTML Preformatted" w:semiHidden="1" w:unhideWhenUsed="1"/>
+    <w:lsdException w:name="HTML Sample" w:semiHidden="1" w:unhideWhenUsed="1"/>
+    <w:lsdException w:name="HTML Typewriter" w:semiHidden="1" w:unhideWhenUsed="1"/>
+    <w:lsdException w:name="HTML Variable" w:semiHidden="1" w:unhideWhenUsed="1"/>
+    <w:lsdException w:name="Normal Table" w:semiHidden="1" w:unhideWhenUsed="1"/>
+    <w:lsdException w:name="annotation subject" w:semiHidden="1" w:unhideWhenUsed="1"/>
+    <w:lsdException w:name="No List" w:semiHidden="1" w:unhideWhenUsed="1"/>
+    <w:lsdException w:name="Outline List 1" w:semiHidden="1" w:unhideWhenUsed="1"/>
+    <w:lsdException w:name="Outline List 2" w:semiHidden="1" w:unhideWhenUsed="1"/>
+    <w:lsdException w:name="Outline List 3" w:semiHidden="1" w:unhideWhenUsed="1"/>
+    <w:lsdException w:name="Table Simple 1" w:semiHidden="1" w:unhideWhenUsed="1"/>
+    <w:lsdException w:name="Table Simple 2" w:semiHidden="1" w:unhideWhenUsed="1"/>
+    <w:lsdException w:name="Table Simple 3" w:semiHidden="1" w:unhideWhenUsed="1"/>
+    <w:lsdException w:name="Table Classic 1" w:semiHidden="1" w:unhideWhenUsed="1"/>
+    <w:lsdException w:name="Table Classic 2" w:semiHidden="1" w:unhideWhenUsed="1"/>
+    <w:lsdException w:name="Table Classic 3" w:semiHidden="1" w:unhideWhenUsed="1"/>
+    <w:lsdException w:name="Table Classic 4" w:semiHidden="1" w:unhideWhenUsed="1"/>
+    <w:lsdException w:name="Table Colorful 1" w:semiHidden="1" w:unhideWhenUsed="1"/>
+    <w:lsdException w:name="Table Colorful 2" w:semiHidden="1" w:unhideWhenUsed="1"/>
+    <w:lsdException w:name="Table Colorful 3" w:semiHidden="1" w:unhideWhenUsed="1"/>
+    <w:lsdException w:name="Table Columns 1" w:semiHidden="1" w:unhideWhenUsed="1"/>
+    <w:lsdException w:name="Table Columns 2" w:semiHidden="1" w:unhideWhenUsed="1"/>
+    <w:lsdException w:name="Table Columns 3" w:semiHidden="1" w:unhideWhenUsed="1"/>
+    <w:lsdException w:name="Table Columns 4" w:semiHidden="1" w:unhideWhenUsed="1"/>
+    <w:lsdException w:name="Table Columns 5" w:semiHidden="1" w:unhideWhenUsed="1"/>
+    <w:lsdException w:name="Table Grid 1" w:semiHidden="1" w:unhideWhenUsed="1"/>
+    <w:lsdException w:name="Table Grid 2" w:semiHidden="1" w:unhideWhenUsed="1"/>
+    <w:lsdException w:name="Table Grid 3" w:semiHidden="1" w:unhideWhenUsed="1"/>
+    <w:lsdException w:name="Table Grid 4" w:semiHidden="1" w:unhideWhenUsed="1"/>
+    <w:lsdException w:name="Table Grid 5" w:semiHidden="1" w:unhideWhenUsed="1"/>
+    <w:lsdException w:name="Table Grid 6" w:semiHidden="1" w:unhideWhenUsed="1"/>
+    <w:lsdException w:name="Table Grid 7" w:semiHidden="1" w:unhideWhenUsed="1"/>
+    <w:lsdException w:name="Table Grid 8" w:semiHidden="1" w:unhideWhenUsed="1"/>
+    <w:lsdException w:name="Table List 1" w:semiHidden="1" w:unhideWhenUsed="1"/>
+    <w:lsdException w:name="Table List 2" w:semiHidden="1" w:unhideWhenUsed="1"/>
+    <w:lsdException w:name="Table List 3" w:semiHidden="1" w:unhideWhenUsed="1"/>
+    <w:lsdException w:name="Table List 4" w:semiHidden="1" w:unhideWhenUsed="1"/>
+    <w:lsdException w:name="Table List 5" w:semiHidden="1" w:unhideWhenUsed="1"/>
+    <w:lsdException w:name="Table List 6" w:semiHidden="1" w:unhideWhenUsed="1"/>
+    <w:lsdException w:name="Table List 7" w:semiHidden="1" w:unhideWhenUsed="1"/>
+    <w:lsdException w:name="Table List 8" w:semiHidden="1" w:unhideWhenUsed="1"/>
+    <w:lsdException w:name="Table 3D effects 1" w:semiHidden="1" w:unhideWhenUsed="1"/>
+    <w:lsdException w:name="Table 3D effects 2" w:semiHidden="1" w:unhideWhenUsed="1"/>
+    <w:lsdException w:name="Table 3D effects 3" w:semiHidden="1" w:unhideWhenUsed="1"/>
+    <w:lsdException w:name="Table Contemporary" w:semiHidden="1" w:unhideWhenUsed="1"/>
+    <w:lsdException w:name="Table Elegant" w:semiHidden="1" w:unhideWhenUsed="1"/>
+    <w:lsdException w:name="Table Professional" w:semiHidden="1" w:unhideWhenUsed="1"/>
+    <w:lsdException w:name="Table Subtle 1" w:semiHidden="1" w:unhideWhenUsed="1"/>
+    <w:lsdException w:name="Table Subtle 2" w:semiHidden="1" w:unhideWhenUsed="1"/>
+    <w:lsdException w:name="Table Web 1" w:semiHidden="1" w:unhideWhenUsed="1"/>
+    <w:lsdException w:name="Table Web 2" w:semiHidden="1" w:unhideWhenUsed="1"/>
+    <w:lsdException w:name="Table Web 3" w:semiHidden="1" w:unhideWhenUsed="1"/>
+    <w:lsdException w:name="Balloon Text" w:semiHidden="1" w:unhideWhenUsed="1"/>
+    <w:lsdException w:name="Table Grid" w:uiPriority="39"/>
+    <w:lsdException w:name="Table Theme" w:semiHidden="1" w:unhideWhenUsed="1"/>
+    <w:lsdException w:name="Placeholder Text" w:semiHidden="1"/>
+    <w:lsdException w:name="No Spacing" w:uiPriority="1" w:qFormat="1"/>
+    <w:lsdException w:name="Light Shading" w:uiPriority="60"/>
+    <w:lsdException w:name="Light List" w:uiPriority="61"/>
+    <w:lsdException w:name="Light Grid" w:uiPriority="62"/>
+    <w:lsdException w:name="Medium Shading 1" w:uiPriority="63"/>
+    <w:lsdException w:name="Medium Shading 2" w:uiPriority="64"/>
+    <w:lsdException w:name="Medium List 1" w:uiPriority="65"/>
+    <w:lsdException w:name="Medium List 2" w:uiPriority="66"/>
+    <w:lsdException w:name="Medium Grid 1" w:uiPriority="67"/>
+    <w:lsdException w:name="Medium Grid 2" w:uiPriority="68"/>
+    <w:lsdException w:name="Medium Grid 3" w:uiPriority="69"/>
+    <w:lsdException w:name="Dark List" w:uiPriority="70"/>
+    <w:lsdException w:name="Colorful Shading" w:uiPriority="71"/>
+    <w:lsdException w:name="Colorful List" w:uiPriority="72"/>
+    <w:lsdException w:name="Colorful Grid" w:uiPriority="73"/>
+    <w:lsdException w:name="Light Shading Accent 1" w:uiPriority="60"/>
+    <w:lsdException w:name="Light List Accent 1" w:uiPriority="61"/>
+    <w:lsdException w:name="Light Grid Accent 1" w:uiPriority="62"/>
+    <w:lsdException w:name="Medium Shading 1 Accent 1" w:uiPriority="63"/>
+    <w:lsdException w:name="Medium Shading 2 Accent 1" w:uiPriority="64"/>
+    <w:lsdException w:name="Medium List 1 Accent 1" w:uiPriority="65"/>
+    <w:lsdException w:name="Revision" w:semiHidden="1"/>
+    <w:lsdException w:name="List Paragraph" w:uiPriority="34" w:qFormat="1"/>
+    <w:lsdException w:name="Quote" w:uiPriority="29" w:qFormat="1"/>
+    <w:lsdException w:name="Intense Quote" w:uiPriority="30" w:qFormat="1"/>
+    <w:lsdException w:name="Medium List 2 Accent 1" w:uiPriority="66"/>
+    <w:lsdException w:name="Medium Grid 1 Accent 1" w:uiPriority="67"/>
+    <w:lsdException w:name="Medium Grid 2 Accent 1" w:uiPriority="68"/>
+    <w:lsdException w:name="Medium Grid 3 Accent 1" w:uiPriority="69"/>
+    <w:lsdException w:name="Dark List Accent 1" w:uiPriority="70"/>
+    <w:lsdException w:name="Colorful Shading Accent 1" w:uiPriority="71"/>
+    <w:lsdException w:name="Colorful List Accent 1" w:uiPriority="72"/>
+    <w:lsdException w:name="Colorful Grid Accent 1" w:uiPriority="73"/>
+    <w:lsdException w:name="Light Shading Accent 2" w:uiPriority="60"/>
+    <w:lsdException w:name="Light List Accent 2" w:uiPriority="61"/>
+    <w:lsdException w:name="Light Grid Accent 2" w:uiPriority="62"/>
+    <w:lsdException w:name="Medium Shading 1 Accent 2" w:uiPriority="63"/>
+    <w:lsdException w:name="Medium Shading 2 Accent 2" w:uiPriority="64"/>
+    <w:lsdException w:name="Medium List 1 Accent 2" w:uiPriority="65"/>
+    <w:lsdException w:name="Medium List 2 Accent 2" w:uiPriority="66"/>
+    <w:lsdException w:name="Medium Grid 1 Accent 2" w:uiPriority="67"/>
+    <w:lsdException w:name="Medium Grid 2 Accent 2" w:uiPriority="68"/>
+    <w:lsdException w:name="Medium Grid 3 Accent 2" w:uiPriority="69"/>
+    <w:lsdException w:name="Dark List Accent 2" w:uiPriority="70"/>
+    <w:lsdException w:name="Colorful Shading Accent 2" w:uiPriority="71"/>
+    <w:lsdException w:name="Colorful List Accent 2" w:uiPriority="72"/>
+    <w:lsdException w:name="Colorful Grid Accent 2" w:uiPriority="73"/>
+    <w:lsdException w:name="Light Shading Accent 3" w:uiPriority="60"/>
+    <w:lsdException w:name="Light List Accent 3" w:uiPriority="61"/>
+    <w:lsdException w:name="Light Grid Accent 3" w:uiPriority="62"/>
+    <w:lsdException w:name="Medium Shading 1 Accent 3" w:uiPriority="63"/>
+    <w:lsdException w:name="Medium Shading 2 Accent 3" w:uiPriority="64"/>
+    <w:lsdException w:name="Medium List 1 Accent 3" w:uiPriority="65"/>
+    <w:lsdException w:name="Medium List 2 Accent 3" w:uiPriority="66"/>
+    <w:lsdException w:name="Medium Grid 1 Accent 3" w:uiPriority="67"/>
+    <w:lsdException w:name="Medium Grid 2 Accent 3" w:uiPriority="68"/>
+    <w:lsdException w:name="Medium Grid 3 Accent 3" w:uiPriority="69"/>
+    <w:lsdException w:name="Dark List Accent 3" w:uiPriority="70"/>
+    <w:lsdException w:name="Colorful Shading Accent 3" w:uiPriority="71"/>
+    <w:lsdException w:name="Colorful List Accent 3" w:uiPriority="72"/>
+    <w:lsdException w:name="Colorful Grid Accent 3" w:uiPriority="73"/>
+    <w:lsdException w:name="Light Shading Accent 4" w:uiPriority="60"/>
+    <w:lsdException w:name="Light List Accent 4" w:uiPriority="61"/>
+    <w:lsdException w:name="Light Grid Accent 4" w:uiPriority="62"/>
+    <w:lsdException w:name="Medium Shading 1 Accent 4" w:uiPriority="63"/>
+    <w:lsdException w:name="Medium Shading 2 Accent 4" w:uiPriority="64"/>
+    <w:lsdException w:name="Medium List 1 Accent 4" w:uiPriority="65"/>
+    <w:lsdException w:name="Medium List 2 Accent 4" w:uiPriority="66"/>
+    <w:lsdException w:name="Medium Grid 1 Accent 4" w:uiPriority="67"/>
+    <w:lsdException w:name="Medium Grid 2 Accent 4" w:uiPriority="68"/>
+    <w:lsdException w:name="Medium Grid 3 Accent 4" w:uiPriority="69"/>
+    <w:lsdException w:name="Dark List Accent 4" w:uiPriority="70"/>
+    <w:lsdException w:name="Colorful Shading Accent 4" w:uiPriority="71"/>
+    <w:lsdException w:name="Colorful List Accent 4" w:uiPriority="72"/>
+    <w:lsdException w:name="Colorful Grid Accent 4" w:uiPriority="73"/>
+    <w:lsdException w:name="Light Shading Accent 5" w:uiPriority="60"/>
+    <w:lsdException w:name="Light List Accent 5" w:uiPriority="61"/>
+    <w:lsdException w:name="Light Grid Accent 5" w:uiPriority="62"/>
+    <w:lsdException w:name="Medium Shading 1 Accent 5" w:uiPriority="63"/>
+    <w:lsdException w:name="Medium Shading 2 Accent 5" w:uiPriority="64"/>
+    <w:lsdException w:name="Medium List 1 Accent 5" w:uiPriority="65"/>
+    <w:lsdException w:name="Medium List 2 Accent 5" w:uiPriority="66"/>
+    <w:lsdException w:name="Medium Grid 1 Accent 5" w:uiPriority="67"/>
+    <w:lsdException w:name="Medium Grid 2 Accent 5" w:uiPriority="68"/>
+    <w:lsdException w:name="Medium Grid 3 Accent 5" w:uiPriority="69"/>
+    <w:lsdException w:name="Dark List Accent 5" w:uiPriority="70"/>
+    <w:lsdException w:name="Colorful Shading Accent 5" w:uiPriority="71"/>
+    <w:lsdException w:name="Colorful List Accent 5" w:uiPriority="72"/>
+    <w:lsdException w:name="Colorful Grid Accent 5" w:uiPriority="73"/>
+    <w:lsdException w:name="Light Shading Accent 6" w:uiPriority="60"/>
+    <w:lsdException w:name="Light List Accent 6" w:uiPriority="61"/>
+    <w:lsdException w:name="Light Grid Accent 6" w:uiPriority="62"/>
+    <w:lsdException w:name="Medium Shading 1 Accent 6" w:uiPriority="63"/>
+    <w:lsdException w:name="Medium Shading 2 Accent 6" w:uiPriority="64"/>
+    <w:lsdException w:name="Medium List 1 Accent 6" w:uiPriority="65"/>
+    <w:lsdException w:name="Medium List 2 Accent 6" w:uiPriority="66"/>
+    <w:lsdException w:name="Medium Grid 1 Accent 6" w:uiPriority="67"/>
+    <w:lsdException w:name="Medium Grid 2 Accent 6" w:uiPriority="68"/>
+    <w:lsdException w:name="Medium Grid 3 Accent 6" w:uiPriority="69"/>
+    <w:lsdException w:name="Dark List Accent 6" w:uiPriority="70"/>
+    <w:lsdException w:name="Colorful Shading Accent 6" w:uiPriority="71"/>
+    <w:lsdException w:name="Colorful List Accent 6" w:uiPriority="72"/>
+    <w:lsdException w:name="Colorful Grid Accent 6" w:uiPriority="73"/>
+    <w:lsdException w:name="Subtle Emphasis" w:uiPriority="19" w:qFormat="1"/>
+    <w:lsdException w:name="Intense Emphasis" w:uiPriority="21" w:qFormat="1"/>
+    <w:lsdException w:name="Subtle Reference" w:uiPriority="31" w:qFormat="1"/>
+    <w:lsdException w:name="Intense Reference" w:uiPriority="32" w:qFormat="1"/>
+    <w:lsdException w:name="Book Title" w:uiPriority="33" w:qFormat="1"/>
+    <w:lsdException w:name="Bibliography" w:semiHidden="1" w:uiPriority="37" w:unhideWhenUsed="1"/>
+    <w:lsdException w:name="TOC Heading" w:semiHidden="1" w:uiPriority="39" w:unhideWhenUsed="1" w:qFormat="1"/>
+    <w:lsdException w:name="Grid Table 4" w:uiPriority="49"/>
+    <w:lsdException w:name="Grid Table 5 Dark" w:uiPriority="50"/>
+    <w:lsdException w:name="Grid Table 6 Colorful" w:uiPriority="51"/>
+    <w:lsdException w:name="Grid Table 7 Colorful" w:uiPriority="52"/>
+    <w:lsdException w:name="Grid Table 1 Light Accent 1" w:uiPriority="46"/>
+    <w:lsdException w:name="Grid Table 2 Accent 1" w:uiPriority="47"/>
+    <w:lsdException w:name="Grid Table 3 Accent 1" w:uiPriority="48"/>
+    <w:lsdException w:name="Grid Table 4 Accent 1" w:uiPriority="49"/>
+    <w:lsdException w:name="Grid Table 5 Dark Accent 1" w:uiPriority="50"/>
+    <w:lsdException w:name="Grid Table 6 Colorful Accent 1" w:uiPriority="51"/>
+    <w:lsdException w:name="Grid Table 7 Colorful Accent 1" w:uiPriority="52"/>
+    <w:lsdException w:name="Grid Table 1 Light Accent 2" w:uiPriority="46"/>
+    <w:lsdException w:name="Grid Table 2 Accent 2" w:uiPriority="47"/>
+    <w:lsdException w:name="Grid Table 3 Accent 2" w:uiPriority="48"/>
+    <w:lsdException w:name="Grid Table 4 Accent 2" w:uiPriority="49"/>
+    <w:lsdException w:name="Grid Table 5 Dark Accent 2" w:uiPriority="50"/>
+    <w:lsdException w:name="Grid Table 6 Colorful Accent 2" w:uiPriority="51"/>
+    <w:lsdException w:name="Grid Table 7 Colorful Accent 2" w:uiPriority="52"/>
+    <w:lsdException w:name="Grid Table 1 Light Accent 3" w:uiPriority="46"/>
+    <w:lsdException w:name="Grid Table 2 Accent 3" w:uiPriority="47"/>
+    <w:lsdException w:name="Grid Table 3 Accent 3" w:uiPriority="48"/>
+    <w:lsdException w:name="Grid Table 4 Accent 3" w:uiPriority="49"/>
+    <w:lsdException w:name="Grid Table 5 Dark Accent 3" w:uiPriority="50"/>
+    <w:lsdException w:name="Grid Table 6 Colorful Accent 3" w:uiPriority="51"/>
+    <w:lsdException w:name="Grid Table 7 Colorful Accent 3" w:uiPriority="52"/>
+    <w:lsdException w:name="Grid Table 1 Light Accent 4" w:uiPriority="46"/>
+    <w:lsdException w:name="Grid Table 2 Accent 4" w:uiPriority="47"/>
+    <w:lsdException w:name="Grid Table 3 Accent 4" w:uiPriority="48"/>
+    <w:lsdException w:name="Grid Table 4 Accent 4" w:uiPriority="49"/>
+    <w:lsdException w:name="Grid Table 5 Dark Accent 4" w:uiPriority="50"/>
+    <w:lsdException w:name="Grid Table 6 Colorful Accent 4" w:uiPriority="51"/>
+    <w:lsdException w:name="Grid Table 7 Colorful Accent 4" w:uiPriority="52"/>
+    <w:lsdException w:name="Grid Table 1 Light Accent 5" w:uiPriority="46"/>
+    <w:lsdException w:name="Grid Table 2 Accent 5" w:uiPriority="47"/>
+    <w:lsdException w:name="Grid Table 3 Accent 5" w:uiPriority="48"/>
+    <w:lsdException w:name="Grid Table 4 Accent 5" w:uiPriority="49"/>
+    <w:lsdException w:name="Grid Table 5 Dark Accent 5" w:uiPriority="50"/>
+    <w:lsdException w:name="Grid Table 6 Colorful Accent 5" w:uiPriority="51"/>
+    <w:lsdException w:name="Grid Table 7 Colorful Accent 5" w:uiPriority="52"/>
+    <w:lsdException w:name="Grid Table 1 Light Accent 6" w:uiPriority="46"/>
+    <w:lsdException w:name="Grid Table 2 Accent 6" w:uiPriority="47"/>
+    <w:lsdException w:name="Grid Table 3 Accent 6" w:uiPriority="48"/>
+    <w:lsdException w:name="Grid Table 4 Accent 6" w:uiPriority="49"/>
+    <w:lsdException w:name="Grid Table 5 Dark Accent 6" w:uiPriority="50"/>
+    <w:lsdException w:name="Grid Table 6 Colorful Accent 6" w:uiPriority="51"/>
+    <w:lsdException w:name="Grid Table 7 Colorful Accent 6" w:uiPriority="52"/>
+    <w:lsdException w:name="List Table 1 Light" w:uiPriority="46"/>
+    <w:lsdException w:name="List Table 2" w:uiPriority="47"/>
+    <w:lsdException w:name="List Table 3" w:uiPriority="48"/>
+    <w:lsdException w:name="List Table 4" w:uiPriority="49"/>
+    <w:lsdException w:name="List Table 5 Dark" w:uiPriority="50"/>
+    <w:lsdException w:name="List Table 6 Colorful" w:uiPriority="51"/>
+    <w:lsdException w:name="List Table 7 Colorful" w:uiPriority="52"/>
+    <w:lsdException w:name="List Table 1 Light Accent 1" w:uiPriority="46"/>
+    <w:lsdException w:name="List Table 2 Accent 1" w:uiPriority="47"/>
+    <w:lsdException w:name="List Table 3 Accent 1" w:uiPriority="48"/>
+    <w:lsdException w:name="List Table 4 Accent 1" w:uiPriority="49"/>
+    <w:lsdException w:name="List Table 5 Dark Accent 1" w:uiPriority="50"/>
+    <w:lsdException w:name="List Table 6 Colorful Accent 1" w:uiPriority="51"/>
+    <w:lsdException w:name="List Table 7 Colorful Accent 1" w:uiPriority="52"/>
+    <w:lsdException w:name="List Table 1 Light Accent 2" w:uiPriority="46"/>
+    <w:lsdException w:name="List Table 2 Accent 2" w:uiPriority="47"/>
+    <w:lsdException w:name="List Table 3 Accent 2" w:uiPriority="48"/>
+    <w:lsdException w:name="List Table 4 Accent 2" w:uiPriority="49"/>
+    <w:lsdException w:name="List Table 5 Dark Accent 2" w:uiPriority="50"/>
+    <w:lsdException w:name="List Table 6 Colorful Accent 2" w:uiPriority="51"/>
+    <w:lsdException w:name="List Table 7 Colorful Accent 2" w:uiPriority="52"/>
+    <w:lsdException w:name="List Table 1 Light Accent 3" w:uiPriority="46"/>
+    <w:lsdException w:name="List Table 2 Accent 3" w:uiPriority="47"/>
+    <w:lsdException w:name="List Table 3 Accent 3" w:uiPriority="48"/>
+    <w:lsdException w:name="List Table 4 Accent 3" w:uiPriority="49"/>
+    <w:lsdException w:name="List Table 5 Dark Accent 3" w:uiPriority="50"/>
+    <w:lsdException w:name="List Table 6 Colorful Accent 3" w:uiPriority="51"/>
+    <w:lsdException w:name="List Table 7 Colorful Accent 3" w:uiPriority="52"/>
+    <w:lsdException w:name="List Table 1 Light Accent 4" w:uiPriority="46"/>
+    <w:lsdException w:name="List Table 2 Accent 4" w:uiPriority="47"/>
+    <w:lsdException w:name="List Table 3 Accent 4" w:uiPriority="48"/>
+    <w:lsdException w:name="List Table 4 Accent 4" w:uiPriority="49"/>
+    <w:lsdException w:name="List Table 5 Dark Accent 4" w:uiPriority="50"/>
+    <w:lsdException w:name="List Table 6 Colorful Accent 4" w:uiPriority="51"/>
+    <w:lsdException w:name="List Table 7 Colorful Accent 4" w:uiPriority="52"/>
+    <w:lsdException w:name="List Table 1 Light Accent 5" w:uiPriority="46"/>
+    <w:lsdException w:name="List Table 2 Accent 5" w:uiPriority="47"/>
+    <w:lsdException w:name="List Table 3 Accent 5" w:uiPriority="48"/>
+    <w:lsdException w:name="List Table 4 Accent 5" w:uiPriority="49"/>
+    <w:lsdException w:name="List Table 5 Dark Accent 5" w:uiPriority="50"/>
+    <w:lsdException w:name="List Table 6 Colorful Accent 5" w:uiPriority="51"/>
+    <w:lsdException w:name="List Table 7 Colorful Accent 5" w:uiPriority="52"/>
+    <w:lsdException w:name="List Table 1 Light Accent 6" w:uiPriority="46"/>
+    <w:lsdException w:name="List Table 2 Accent 6" w:uiPriority="47"/>
+    <w:lsdException w:name="List Table 3 Accent 6" w:uiPriority="48"/>
+    <w:lsdException w:name="List Table 4 Accent 6" w:uiPriority="49"/>
+    <w:lsdException w:name="List Table 5 Dark Accent 6" w:uiPriority="50"/>
+    <w:lsdException w:name="List Table 6 Colorful Accent 6" w:uiPriority="51"/>
+    <w:lsdException w:name="List Table 7 Colorful Accent 6" w:uiPriority="52"/>
   </w:latentStyles>
   <w:style w:type="paragraph" w:default="1" w:styleId="Normal">
     <w:name w:val="Normal"/>
@@ -2952,241 +5377,6 @@
   <w:style w:type="character" w:default="1" w:styleId="DefaultParagraphFont">
     <w:name w:val="Default Paragraph Font"/>
     <w:uiPriority w:val="1"/>
-    <w:semiHidden/>
-    <w:unhideWhenUsed/>
-  </w:style>
-  <w:style w:type="table" w:default="1" w:styleId="TableNormal">
-    <w:name w:val="Normal Table"/>
-    <w:uiPriority w:val="99"/>
-    <w:semiHidden/>
-    <w:unhideWhenUsed/>
-    <w:tblPr>
-      <w:tblInd w:w="0" w:type="dxa"/>
-      <w:tblCellMar>
-        <w:top w:w="0" w:type="dxa"/>
-        <w:left w:w="108" w:type="dxa"/>
-        <w:bottom w:w="0" w:type="dxa"/>
-        <w:right w:w="108" w:type="dxa"/>
-      </w:tblCellMar>
-    </w:tblPr>
-  </w:style>
-  <w:style w:type="numbering" w:default="1" w:styleId="NoList">
-    <w:name w:val="No List"/>
-    <w:uiPriority w:val="99"/>
-    <w:semiHidden/>
-    <w:unhideWhenUsed/>
-  </w:style>
-  <w:style w:type="paragraph" w:styleId="ListParagraph">
-    <w:name w:val="List Paragraph"/>
-    <w:basedOn w:val="Normal"/>
-    <w:uiPriority w:val="34"/>
-    <w:qFormat/>
-    <w:rsid w:val="007B02E6"/>
-    <w:pPr>
-      <w:ind w:left="720"/>
-      <w:contextualSpacing/>
-    </w:pPr>
-  </w:style>
-  <w:style w:type="table" w:styleId="TableGrid">
-    <w:name w:val="Table Grid"/>
-    <w:basedOn w:val="TableNormal"/>
-    <w:uiPriority w:val="39"/>
-    <w:rsid w:val="007B02E6"/>
-    <w:rPr>
-      <w:rFonts w:eastAsiaTheme="minorHAnsi"/>
-      <w:sz w:val="22"/>
-      <w:szCs w:val="22"/>
-    </w:rPr>
-    <w:tblPr>
-      <w:tblInd w:w="0" w:type="dxa"/>
-      <w:tblBorders>
-        <w:top w:val="single" w:sz="4" w:space="0" w:color="auto"/>
-        <w:left w:val="single" w:sz="4" w:space="0" w:color="auto"/>
-        <w:bottom w:val="single" w:sz="4" w:space="0" w:color="auto"/>
-        <w:right w:val="single" w:sz="4" w:space="0" w:color="auto"/>
-        <w:insideH w:val="single" w:sz="4" w:space="0" w:color="auto"/>
-        <w:insideV w:val="single" w:sz="4" w:space="0" w:color="auto"/>
-      </w:tblBorders>
-      <w:tblCellMar>
-        <w:top w:w="0" w:type="dxa"/>
-        <w:left w:w="108" w:type="dxa"/>
-        <w:bottom w:w="0" w:type="dxa"/>
-        <w:right w:w="108" w:type="dxa"/>
-      </w:tblCellMar>
-    </w:tblPr>
-  </w:style>
-</w:styles>
-</file>
-
-<file path=word/stylesWithEffects.xml><?xml version="1.0" encoding="utf-8"?>
-<w:styles xmlns:wpc="http://schemas.microsoft.com/office/word/2010/wordprocessingCanvas" xmlns:mo="http://schemas.microsoft.com/office/mac/office/2008/main" xmlns:mc="http://schemas.openxmlformats.org/markup-compatibility/2006" xmlns:mv="urn:schemas-microsoft-com:mac:vml" xmlns:o="urn:schemas-microsoft-com:office:office" xmlns:r="http://schemas.openxmlformats.org/officeDocument/2006/relationships" xmlns:m="http://schemas.openxmlformats.org/officeDocument/2006/math" xmlns:v="urn:schemas-microsoft-com:vml" xmlns:wp14="http://schemas.microsoft.com/office/word/2010/wordprocessingDrawing" xmlns:wp="http://schemas.openxmlformats.org/drawingml/2006/wordprocessingDrawing" xmlns:w10="urn:schemas-microsoft-com:office:word" xmlns:w="http://schemas.openxmlformats.org/wordprocessingml/2006/main" xmlns:w14="http://schemas.microsoft.com/office/word/2010/wordml" xmlns:wpg="http://schemas.microsoft.com/office/word/2010/wordprocessingGroup" xmlns:wpi="http://schemas.microsoft.com/office/word/2010/wordprocessingInk" xmlns:wne="http://schemas.microsoft.com/office/word/2006/wordml" xmlns:wps="http://schemas.microsoft.com/office/word/2010/wordprocessingShape" mc:Ignorable="w14 wp14">
-  <w:docDefaults>
-    <w:rPrDefault>
-      <w:rPr>
-        <w:rFonts w:asciiTheme="minorHAnsi" w:eastAsiaTheme="minorEastAsia" w:hAnsiTheme="minorHAnsi" w:cstheme="minorBidi"/>
-        <w:sz w:val="24"/>
-        <w:szCs w:val="24"/>
-        <w:lang w:val="en-US" w:eastAsia="en-US" w:bidi="ar-SA"/>
-      </w:rPr>
-    </w:rPrDefault>
-    <w:pPrDefault/>
-  </w:docDefaults>
-  <w:latentStyles w:defLockedState="0" w:defUIPriority="99" w:defSemiHidden="1" w:defUnhideWhenUsed="1" w:defQFormat="0" w:count="276">
-    <w:lsdException w:name="Normal" w:semiHidden="0" w:uiPriority="0" w:unhideWhenUsed="0" w:qFormat="1"/>
-    <w:lsdException w:name="heading 1" w:semiHidden="0" w:uiPriority="9" w:unhideWhenUsed="0" w:qFormat="1"/>
-    <w:lsdException w:name="heading 2" w:uiPriority="9" w:qFormat="1"/>
-    <w:lsdException w:name="heading 3" w:uiPriority="9" w:qFormat="1"/>
-    <w:lsdException w:name="heading 4" w:uiPriority="9" w:qFormat="1"/>
-    <w:lsdException w:name="heading 5" w:uiPriority="9" w:qFormat="1"/>
-    <w:lsdException w:name="heading 6" w:uiPriority="9" w:qFormat="1"/>
-    <w:lsdException w:name="heading 7" w:uiPriority="9" w:qFormat="1"/>
-    <w:lsdException w:name="heading 8" w:uiPriority="9" w:qFormat="1"/>
-    <w:lsdException w:name="heading 9" w:uiPriority="9" w:qFormat="1"/>
-    <w:lsdException w:name="toc 1" w:uiPriority="39"/>
-    <w:lsdException w:name="toc 2" w:uiPriority="39"/>
-    <w:lsdException w:name="toc 3" w:uiPriority="39"/>
-    <w:lsdException w:name="toc 4" w:uiPriority="39"/>
-    <w:lsdException w:name="toc 5" w:uiPriority="39"/>
-    <w:lsdException w:name="toc 6" w:uiPriority="39"/>
-    <w:lsdException w:name="toc 7" w:uiPriority="39"/>
-    <w:lsdException w:name="toc 8" w:uiPriority="39"/>
-    <w:lsdException w:name="toc 9" w:uiPriority="39"/>
-    <w:lsdException w:name="caption" w:uiPriority="35" w:qFormat="1"/>
-    <w:lsdException w:name="Title" w:semiHidden="0" w:uiPriority="10" w:unhideWhenUsed="0" w:qFormat="1"/>
-    <w:lsdException w:name="Default Paragraph Font" w:uiPriority="1"/>
-    <w:lsdException w:name="Subtitle" w:semiHidden="0" w:uiPriority="11" w:unhideWhenUsed="0" w:qFormat="1"/>
-    <w:lsdException w:name="Strong" w:semiHidden="0" w:uiPriority="22" w:unhideWhenUsed="0" w:qFormat="1"/>
-    <w:lsdException w:name="Emphasis" w:semiHidden="0" w:uiPriority="20" w:unhideWhenUsed="0" w:qFormat="1"/>
-    <w:lsdException w:name="Table Grid" w:semiHidden="0" w:uiPriority="39" w:unhideWhenUsed="0"/>
-    <w:lsdException w:name="Placeholder Text" w:unhideWhenUsed="0"/>
-    <w:lsdException w:name="No Spacing" w:semiHidden="0" w:uiPriority="1" w:unhideWhenUsed="0" w:qFormat="1"/>
-    <w:lsdException w:name="Light Shading" w:semiHidden="0" w:uiPriority="60" w:unhideWhenUsed="0"/>
-    <w:lsdException w:name="Light List" w:semiHidden="0" w:uiPriority="61" w:unhideWhenUsed="0"/>
-    <w:lsdException w:name="Light Grid" w:semiHidden="0" w:uiPriority="62" w:unhideWhenUsed="0"/>
-    <w:lsdException w:name="Medium Shading 1" w:semiHidden="0" w:uiPriority="63" w:unhideWhenUsed="0"/>
-    <w:lsdException w:name="Medium Shading 2" w:semiHidden="0" w:uiPriority="64" w:unhideWhenUsed="0"/>
-    <w:lsdException w:name="Medium List 1" w:semiHidden="0" w:uiPriority="65" w:unhideWhenUsed="0"/>
-    <w:lsdException w:name="Medium List 2" w:semiHidden="0" w:uiPriority="66" w:unhideWhenUsed="0"/>
-    <w:lsdException w:name="Medium Grid 1" w:semiHidden="0" w:uiPriority="67" w:unhideWhenUsed="0"/>
-    <w:lsdException w:name="Medium Grid 2" w:semiHidden="0" w:uiPriority="68" w:unhideWhenUsed="0"/>
-    <w:lsdException w:name="Medium Grid 3" w:semiHidden="0" w:uiPriority="69" w:unhideWhenUsed="0"/>
-    <w:lsdException w:name="Dark List" w:semiHidden="0" w:uiPriority="70" w:unhideWhenUsed="0"/>
-    <w:lsdException w:name="Colorful Shading" w:semiHidden="0" w:uiPriority="71" w:unhideWhenUsed="0"/>
-    <w:lsdException w:name="Colorful List" w:semiHidden="0" w:uiPriority="72" w:unhideWhenUsed="0"/>
-    <w:lsdException w:name="Colorful Grid" w:semiHidden="0" w:uiPriority="73" w:unhideWhenUsed="0"/>
-    <w:lsdException w:name="Light Shading Accent 1" w:semiHidden="0" w:uiPriority="60" w:unhideWhenUsed="0"/>
-    <w:lsdException w:name="Light List Accent 1" w:semiHidden="0" w:uiPriority="61" w:unhideWhenUsed="0"/>
-    <w:lsdException w:name="Light Grid Accent 1" w:semiHidden="0" w:uiPriority="62" w:unhideWhenUsed="0"/>
-    <w:lsdException w:name="Medium Shading 1 Accent 1" w:semiHidden="0" w:uiPriority="63" w:unhideWhenUsed="0"/>
-    <w:lsdException w:name="Medium Shading 2 Accent 1" w:semiHidden="0" w:uiPriority="64" w:unhideWhenUsed="0"/>
-    <w:lsdException w:name="Medium List 1 Accent 1" w:semiHidden="0" w:uiPriority="65" w:unhideWhenUsed="0"/>
-    <w:lsdException w:name="Revision" w:unhideWhenUsed="0"/>
-    <w:lsdException w:name="List Paragraph" w:semiHidden="0" w:uiPriority="34" w:unhideWhenUsed="0" w:qFormat="1"/>
-    <w:lsdException w:name="Quote" w:semiHidden="0" w:uiPriority="29" w:unhideWhenUsed="0" w:qFormat="1"/>
-    <w:lsdException w:name="Intense Quote" w:semiHidden="0" w:uiPriority="30" w:unhideWhenUsed="0" w:qFormat="1"/>
-    <w:lsdException w:name="Medium List 2 Accent 1" w:semiHidden="0" w:uiPriority="66" w:unhideWhenUsed="0"/>
-    <w:lsdException w:name="Medium Grid 1 Accent 1" w:semiHidden="0" w:uiPriority="67" w:unhideWhenUsed="0"/>
-    <w:lsdException w:name="Medium Grid 2 Accent 1" w:semiHidden="0" w:uiPriority="68" w:unhideWhenUsed="0"/>
-    <w:lsdException w:name="Medium Grid 3 Accent 1" w:semiHidden="0" w:uiPriority="69" w:unhideWhenUsed="0"/>
-    <w:lsdException w:name="Dark List Accent 1" w:semiHidden="0" w:uiPriority="70" w:unhideWhenUsed="0"/>
-    <w:lsdException w:name="Colorful Shading Accent 1" w:semiHidden="0" w:uiPriority="71" w:unhideWhenUsed="0"/>
-    <w:lsdException w:name="Colorful List Accent 1" w:semiHidden="0" w:uiPriority="72" w:unhideWhenUsed="0"/>
-    <w:lsdException w:name="Colorful Grid Accent 1" w:semiHidden="0" w:uiPriority="73" w:unhideWhenUsed="0"/>
-    <w:lsdException w:name="Light Shading Accent 2" w:semiHidden="0" w:uiPriority="60" w:unhideWhenUsed="0"/>
-    <w:lsdException w:name="Light List Accent 2" w:semiHidden="0" w:uiPriority="61" w:unhideWhenUsed="0"/>
-    <w:lsdException w:name="Light Grid Accent 2" w:semiHidden="0" w:uiPriority="62" w:unhideWhenUsed="0"/>
-    <w:lsdException w:name="Medium Shading 1 Accent 2" w:semiHidden="0" w:uiPriority="63" w:unhideWhenUsed="0"/>
-    <w:lsdException w:name="Medium Shading 2 Accent 2" w:semiHidden="0" w:uiPriority="64" w:unhideWhenUsed="0"/>
-    <w:lsdException w:name="Medium List 1 Accent 2" w:semiHidden="0" w:uiPriority="65" w:unhideWhenUsed="0"/>
-    <w:lsdException w:name="Medium List 2 Accent 2" w:semiHidden="0" w:uiPriority="66" w:unhideWhenUsed="0"/>
-    <w:lsdException w:name="Medium Grid 1 Accent 2" w:semiHidden="0" w:uiPriority="67" w:unhideWhenUsed="0"/>
-    <w:lsdException w:name="Medium Grid 2 Accent 2" w:semiHidden="0" w:uiPriority="68" w:unhideWhenUsed="0"/>
-    <w:lsdException w:name="Medium Grid 3 Accent 2" w:semiHidden="0" w:uiPriority="69" w:unhideWhenUsed="0"/>
-    <w:lsdException w:name="Dark List Accent 2" w:semiHidden="0" w:uiPriority="70" w:unhideWhenUsed="0"/>
-    <w:lsdException w:name="Colorful Shading Accent 2" w:semiHidden="0" w:uiPriority="71" w:unhideWhenUsed="0"/>
-    <w:lsdException w:name="Colorful List Accent 2" w:semiHidden="0" w:uiPriority="72" w:unhideWhenUsed="0"/>
-    <w:lsdException w:name="Colorful Grid Accent 2" w:semiHidden="0" w:uiPriority="73" w:unhideWhenUsed="0"/>
-    <w:lsdException w:name="Light Shading Accent 3" w:semiHidden="0" w:uiPriority="60" w:unhideWhenUsed="0"/>
-    <w:lsdException w:name="Light List Accent 3" w:semiHidden="0" w:uiPriority="61" w:unhideWhenUsed="0"/>
-    <w:lsdException w:name="Light Grid Accent 3" w:semiHidden="0" w:uiPriority="62" w:unhideWhenUsed="0"/>
-    <w:lsdException w:name="Medium Shading 1 Accent 3" w:semiHidden="0" w:uiPriority="63" w:unhideWhenUsed="0"/>
-    <w:lsdException w:name="Medium Shading 2 Accent 3" w:semiHidden="0" w:uiPriority="64" w:unhideWhenUsed="0"/>
-    <w:lsdException w:name="Medium List 1 Accent 3" w:semiHidden="0" w:uiPriority="65" w:unhideWhenUsed="0"/>
-    <w:lsdException w:name="Medium List 2 Accent 3" w:semiHidden="0" w:uiPriority="66" w:unhideWhenUsed="0"/>
-    <w:lsdException w:name="Medium Grid 1 Accent 3" w:semiHidden="0" w:uiPriority="67" w:unhideWhenUsed="0"/>
-    <w:lsdException w:name="Medium Grid 2 Accent 3" w:semiHidden="0" w:uiPriority="68" w:unhideWhenUsed="0"/>
-    <w:lsdException w:name="Medium Grid 3 Accent 3" w:semiHidden="0" w:uiPriority="69" w:unhideWhenUsed="0"/>
-    <w:lsdException w:name="Dark List Accent 3" w:semiHidden="0" w:uiPriority="70" w:unhideWhenUsed="0"/>
-    <w:lsdException w:name="Colorful Shading Accent 3" w:semiHidden="0" w:uiPriority="71" w:unhideWhenUsed="0"/>
-    <w:lsdException w:name="Colorful List Accent 3" w:semiHidden="0" w:uiPriority="72" w:unhideWhenUsed="0"/>
-    <w:lsdException w:name="Colorful Grid Accent 3" w:semiHidden="0" w:uiPriority="73" w:unhideWhenUsed="0"/>
-    <w:lsdException w:name="Light Shading Accent 4" w:semiHidden="0" w:uiPriority="60" w:unhideWhenUsed="0"/>
-    <w:lsdException w:name="Light List Accent 4" w:semiHidden="0" w:uiPriority="61" w:unhideWhenUsed="0"/>
-    <w:lsdException w:name="Light Grid Accent 4" w:semiHidden="0" w:uiPriority="62" w:unhideWhenUsed="0"/>
-    <w:lsdException w:name="Medium Shading 1 Accent 4" w:semiHidden="0" w:uiPriority="63" w:unhideWhenUsed="0"/>
-    <w:lsdException w:name="Medium Shading 2 Accent 4" w:semiHidden="0" w:uiPriority="64" w:unhideWhenUsed="0"/>
-    <w:lsdException w:name="Medium List 1 Accent 4" w:semiHidden="0" w:uiPriority="65" w:unhideWhenUsed="0"/>
-    <w:lsdException w:name="Medium List 2 Accent 4" w:semiHidden="0" w:uiPriority="66" w:unhideWhenUsed="0"/>
-    <w:lsdException w:name="Medium Grid 1 Accent 4" w:semiHidden="0" w:uiPriority="67" w:unhideWhenUsed="0"/>
-    <w:lsdException w:name="Medium Grid 2 Accent 4" w:semiHidden="0" w:uiPriority="68" w:unhideWhenUsed="0"/>
-    <w:lsdException w:name="Medium Grid 3 Accent 4" w:semiHidden="0" w:uiPriority="69" w:unhideWhenUsed="0"/>
-    <w:lsdException w:name="Dark List Accent 4" w:semiHidden="0" w:uiPriority="70" w:unhideWhenUsed="0"/>
-    <w:lsdException w:name="Colorful Shading Accent 4" w:semiHidden="0" w:uiPriority="71" w:unhideWhenUsed="0"/>
-    <w:lsdException w:name="Colorful List Accent 4" w:semiHidden="0" w:uiPriority="72" w:unhideWhenUsed="0"/>
-    <w:lsdException w:name="Colorful Grid Accent 4" w:semiHidden="0" w:uiPriority="73" w:unhideWhenUsed="0"/>
-    <w:lsdException w:name="Light Shading Accent 5" w:semiHidden="0" w:uiPriority="60" w:unhideWhenUsed="0"/>
-    <w:lsdException w:name="Light List Accent 5" w:semiHidden="0" w:uiPriority="61" w:unhideWhenUsed="0"/>
-    <w:lsdException w:name="Light Grid Accent 5" w:semiHidden="0" w:uiPriority="62" w:unhideWhenUsed="0"/>
-    <w:lsdException w:name="Medium Shading 1 Accent 5" w:semiHidden="0" w:uiPriority="63" w:unhideWhenUsed="0"/>
-    <w:lsdException w:name="Medium Shading 2 Accent 5" w:semiHidden="0" w:uiPriority="64" w:unhideWhenUsed="0"/>
-    <w:lsdException w:name="Medium List 1 Accent 5" w:semiHidden="0" w:uiPriority="65" w:unhideWhenUsed="0"/>
-    <w:lsdException w:name="Medium List 2 Accent 5" w:semiHidden="0" w:uiPriority="66" w:unhideWhenUsed="0"/>
-    <w:lsdException w:name="Medium Grid 1 Accent 5" w:semiHidden="0" w:uiPriority="67" w:unhideWhenUsed="0"/>
-    <w:lsdException w:name="Medium Grid 2 Accent 5" w:semiHidden="0" w:uiPriority="68" w:unhideWhenUsed="0"/>
-    <w:lsdException w:name="Medium Grid 3 Accent 5" w:semiHidden="0" w:uiPriority="69" w:unhideWhenUsed="0"/>
-    <w:lsdException w:name="Dark List Accent 5" w:semiHidden="0" w:uiPriority="70" w:unhideWhenUsed="0"/>
-    <w:lsdException w:name="Colorful Shading Accent 5" w:semiHidden="0" w:uiPriority="71" w:unhideWhenUsed="0"/>
-    <w:lsdException w:name="Colorful List Accent 5" w:semiHidden="0" w:uiPriority="72" w:unhideWhenUsed="0"/>
-    <w:lsdException w:name="Colorful Grid Accent 5" w:semiHidden="0" w:uiPriority="73" w:unhideWhenUsed="0"/>
-    <w:lsdException w:name="Light Shading Accent 6" w:semiHidden="0" w:uiPriority="60" w:unhideWhenUsed="0"/>
-    <w:lsdException w:name="Light List Accent 6" w:semiHidden="0" w:uiPriority="61" w:unhideWhenUsed="0"/>
-    <w:lsdException w:name="Light Grid Accent 6" w:semiHidden="0" w:uiPriority="62" w:unhideWhenUsed="0"/>
-    <w:lsdException w:name="Medium Shading 1 Accent 6" w:semiHidden="0" w:uiPriority="63" w:unhideWhenUsed="0"/>
-    <w:lsdException w:name="Medium Shading 2 Accent 6" w:semiHidden="0" w:uiPriority="64" w:unhideWhenUsed="0"/>
-    <w:lsdException w:name="Medium List 1 Accent 6" w:semiHidden="0" w:uiPriority="65" w:unhideWhenUsed="0"/>
-    <w:lsdException w:name="Medium List 2 Accent 6" w:semiHidden="0" w:uiPriority="66" w:unhideWhenUsed="0"/>
-    <w:lsdException w:name="Medium Grid 1 Accent 6" w:semiHidden="0" w:uiPriority="67" w:unhideWhenUsed="0"/>
-    <w:lsdException w:name="Medium Grid 2 Accent 6" w:semiHidden="0" w:uiPriority="68" w:unhideWhenUsed="0"/>
-    <w:lsdException w:name="Medium Grid 3 Accent 6" w:semiHidden="0" w:uiPriority="69" w:unhideWhenUsed="0"/>
-    <w:lsdException w:name="Dark List Accent 6" w:semiHidden="0" w:uiPriority="70" w:unhideWhenUsed="0"/>
-    <w:lsdException w:name="Colorful Shading Accent 6" w:semiHidden="0" w:uiPriority="71" w:unhideWhenUsed="0"/>
-    <w:lsdException w:name="Colorful List Accent 6" w:semiHidden="0" w:uiPriority="72" w:unhideWhenUsed="0"/>
-    <w:lsdException w:name="Colorful Grid Accent 6" w:semiHidden="0" w:uiPriority="73" w:unhideWhenUsed="0"/>
-    <w:lsdException w:name="Subtle Emphasis" w:semiHidden="0" w:uiPriority="19" w:unhideWhenUsed="0" w:qFormat="1"/>
-    <w:lsdException w:name="Intense Emphasis" w:semiHidden="0" w:uiPriority="21" w:unhideWhenUsed="0" w:qFormat="1"/>
-    <w:lsdException w:name="Subtle Reference" w:semiHidden="0" w:uiPriority="31" w:unhideWhenUsed="0" w:qFormat="1"/>
-    <w:lsdException w:name="Intense Reference" w:semiHidden="0" w:uiPriority="32" w:unhideWhenUsed="0" w:qFormat="1"/>
-    <w:lsdException w:name="Book Title" w:semiHidden="0" w:uiPriority="33" w:unhideWhenUsed="0" w:qFormat="1"/>
-    <w:lsdException w:name="Bibliography" w:uiPriority="37"/>
-    <w:lsdException w:name="TOC Heading" w:uiPriority="39" w:qFormat="1"/>
-  </w:latentStyles>
-  <w:style w:type="paragraph" w:default="1" w:styleId="Normal">
-    <w:name w:val="Normal"/>
-    <w:qFormat/>
-    <w:rsid w:val="007B02E6"/>
-    <w:pPr>
-      <w:spacing w:after="160" w:line="259" w:lineRule="auto"/>
-    </w:pPr>
-    <w:rPr>
-      <w:rFonts w:eastAsiaTheme="minorHAnsi"/>
-      <w:sz w:val="22"/>
-      <w:szCs w:val="22"/>
-    </w:rPr>
-  </w:style>
-  <w:style w:type="character" w:default="1" w:styleId="DefaultParagraphFont">
-    <w:name w:val="Default Paragraph Font"/>
-    <w:uiPriority w:val="1"/>
-    <w:semiHidden/>
     <w:unhideWhenUsed/>
   </w:style>
   <w:style w:type="table" w:default="1" w:styleId="TableNormal">
@@ -3570,4 +5760,16 @@
   </a:objectDefaults>
   <a:extraClrSchemeLst/>
 </a:theme>
+</file>
+
+<file path=customXml/item1.xml><?xml version="1.0" encoding="utf-8"?>
+<b:Sources xmlns:b="http://schemas.openxmlformats.org/officeDocument/2006/bibliography" xmlns="http://schemas.openxmlformats.org/officeDocument/2006/bibliography" SelectedStyle="\APASixthEditionOfficeOnline.xsl" StyleName="APA" Version="6"/>
+</file>
+
+<file path=customXml/itemProps1.xml><?xml version="1.0" encoding="utf-8"?>
+<ds:datastoreItem xmlns:ds="http://schemas.openxmlformats.org/officeDocument/2006/customXml" ds:itemID="{0D9D0E59-8389-4D52-9D8F-51C8C1EE3BF9}">
+  <ds:schemaRefs>
+    <ds:schemaRef ds:uri="http://schemas.openxmlformats.org/officeDocument/2006/bibliography"/>
+  </ds:schemaRefs>
+</ds:datastoreItem>
 </file>
</xml_diff>

<commit_message>
I uploaded it on the wrong folder haha
</commit_message>
<xml_diff>
--- a/Documentation/User Manual.docx
+++ b/Documentation/User Manual.docx
@@ -1,6 +1,6 @@
 
 <file path=word/document.xml><?xml version="1.0" encoding="utf-8"?>
-<w:document xmlns:wpc="http://schemas.microsoft.com/office/word/2010/wordprocessingCanvas" xmlns:mc="http://schemas.openxmlformats.org/markup-compatibility/2006" xmlns:o="urn:schemas-microsoft-com:office:office" xmlns:r="http://schemas.openxmlformats.org/officeDocument/2006/relationships" xmlns:m="http://schemas.openxmlformats.org/officeDocument/2006/math" xmlns:v="urn:schemas-microsoft-com:vml" xmlns:wp14="http://schemas.microsoft.com/office/word/2010/wordprocessingDrawing" xmlns:wp="http://schemas.openxmlformats.org/drawingml/2006/wordprocessingDrawing" xmlns:w10="urn:schemas-microsoft-com:office:word" xmlns:w="http://schemas.openxmlformats.org/wordprocessingml/2006/main" xmlns:w14="http://schemas.microsoft.com/office/word/2010/wordml" xmlns:w15="http://schemas.microsoft.com/office/word/2012/wordml" xmlns:wpg="http://schemas.microsoft.com/office/word/2010/wordprocessingGroup" xmlns:wpi="http://schemas.microsoft.com/office/word/2010/wordprocessingInk" xmlns:wne="http://schemas.microsoft.com/office/word/2006/wordml" xmlns:wps="http://schemas.microsoft.com/office/word/2010/wordprocessingShape" mc:Ignorable="w14 w15 wp14">
+<w:document xmlns:wpc="http://schemas.microsoft.com/office/word/2010/wordprocessingCanvas" xmlns:mo="http://schemas.microsoft.com/office/mac/office/2008/main" xmlns:mc="http://schemas.openxmlformats.org/markup-compatibility/2006" xmlns:mv="urn:schemas-microsoft-com:mac:vml" xmlns:o="urn:schemas-microsoft-com:office:office" xmlns:r="http://schemas.openxmlformats.org/officeDocument/2006/relationships" xmlns:m="http://schemas.openxmlformats.org/officeDocument/2006/math" xmlns:v="urn:schemas-microsoft-com:vml" xmlns:wp14="http://schemas.microsoft.com/office/word/2010/wordprocessingDrawing" xmlns:wp="http://schemas.openxmlformats.org/drawingml/2006/wordprocessingDrawing" xmlns:w10="urn:schemas-microsoft-com:office:word" xmlns:w="http://schemas.openxmlformats.org/wordprocessingml/2006/main" xmlns:w14="http://schemas.microsoft.com/office/word/2010/wordml" xmlns:wpg="http://schemas.microsoft.com/office/word/2010/wordprocessingGroup" xmlns:wpi="http://schemas.microsoft.com/office/word/2010/wordprocessingInk" xmlns:wne="http://schemas.microsoft.com/office/word/2006/wordml" xmlns:wps="http://schemas.microsoft.com/office/word/2010/wordprocessingShape" mc:Ignorable="w14 wp14">
   <w:body>
     <w:p>
       <w:pPr>
@@ -757,7 +757,22 @@
         <w:jc w:val="both"/>
       </w:pPr>
       <w:r>
+        <w:rPr>
+          <w:b/>
+        </w:rPr>
         <w:t>Open</w:t>
+      </w:r>
+      <w:r>
+        <w:t xml:space="preserve"> </w:t>
+      </w:r>
+      <w:r>
+        <w:rPr>
+          <w:b/>
+        </w:rPr>
+        <w:t>=</w:t>
+      </w:r>
+      <w:r>
+        <w:t xml:space="preserve"> Jarvis will open an application if the user has already given the file path.</w:t>
       </w:r>
     </w:p>
     <w:p>
@@ -770,7 +785,19 @@
         <w:jc w:val="both"/>
       </w:pPr>
       <w:r>
+        <w:rPr>
+          <w:b/>
+        </w:rPr>
         <w:t>Hi Jarvis</w:t>
+      </w:r>
+      <w:r>
+        <w:rPr>
+          <w:b/>
+        </w:rPr>
+        <w:t xml:space="preserve"> =</w:t>
+      </w:r>
+      <w:r>
+        <w:t xml:space="preserve"> Jarvis will greet the user back</w:t>
       </w:r>
     </w:p>
     <w:p>
@@ -783,7 +810,19 @@
         <w:jc w:val="both"/>
       </w:pPr>
       <w:r>
+        <w:rPr>
+          <w:b/>
+        </w:rPr>
         <w:t>Log out</w:t>
+      </w:r>
+      <w:r>
+        <w:rPr>
+          <w:b/>
+        </w:rPr>
+        <w:t xml:space="preserve"> =</w:t>
+      </w:r>
+      <w:r>
+        <w:t xml:space="preserve"> Jarvis will log user out</w:t>
       </w:r>
     </w:p>
     <w:p>
@@ -796,7 +835,19 @@
         <w:jc w:val="both"/>
       </w:pPr>
       <w:r>
+        <w:rPr>
+          <w:b/>
+        </w:rPr>
         <w:t>Close</w:t>
+      </w:r>
+      <w:r>
+        <w:rPr>
+          <w:b/>
+        </w:rPr>
+        <w:t xml:space="preserve"> =</w:t>
+      </w:r>
+      <w:r>
+        <w:t xml:space="preserve"> Jarvis will close the application if it’s running.</w:t>
       </w:r>
     </w:p>
     <w:p>
@@ -809,7 +860,19 @@
         <w:jc w:val="both"/>
       </w:pPr>
       <w:r>
+        <w:rPr>
+          <w:b/>
+        </w:rPr>
         <w:t>Update</w:t>
+      </w:r>
+      <w:r>
+        <w:rPr>
+          <w:b/>
+        </w:rPr>
+        <w:t xml:space="preserve"> =</w:t>
+      </w:r>
+      <w:r>
+        <w:t xml:space="preserve"> Jarvis will give you an “update” of your favorite website. (News/blogs)</w:t>
       </w:r>
     </w:p>
     <w:p>
@@ -822,7 +885,19 @@
         <w:jc w:val="both"/>
       </w:pPr>
       <w:r>
+        <w:rPr>
+          <w:b/>
+        </w:rPr>
         <w:t>Take my picture</w:t>
+      </w:r>
+      <w:r>
+        <w:rPr>
+          <w:b/>
+        </w:rPr>
+        <w:t xml:space="preserve"> =</w:t>
+      </w:r>
+      <w:r>
+        <w:t xml:space="preserve"> Jarvis will take a shot of your face</w:t>
       </w:r>
     </w:p>
     <w:p>
@@ -835,8 +910,23 @@
         <w:jc w:val="both"/>
       </w:pPr>
       <w:r>
+        <w:rPr>
+          <w:b/>
+        </w:rPr>
         <w:lastRenderedPageBreak/>
         <w:t>Snap</w:t>
+      </w:r>
+      <w:r>
+        <w:rPr>
+          <w:b/>
+        </w:rPr>
+        <w:t xml:space="preserve"> =</w:t>
+      </w:r>
+      <w:r>
+        <w:t xml:space="preserve"> </w:t>
+      </w:r>
+      <w:r>
+        <w:t>Jarvis will take a shot of your face</w:t>
       </w:r>
     </w:p>
     <w:p>
@@ -849,7 +939,22 @@
         <w:jc w:val="both"/>
       </w:pPr>
       <w:r>
+        <w:rPr>
+          <w:b/>
+        </w:rPr>
         <w:t>Cheese</w:t>
+      </w:r>
+      <w:r>
+        <w:rPr>
+          <w:b/>
+        </w:rPr>
+        <w:t xml:space="preserve"> =</w:t>
+      </w:r>
+      <w:r>
+        <w:t xml:space="preserve"> </w:t>
+      </w:r>
+      <w:r>
+        <w:t>Jarvis will take a shot of your face</w:t>
       </w:r>
     </w:p>
     <w:p>
@@ -861,11 +966,24 @@
         </w:numPr>
         <w:jc w:val="both"/>
       </w:pPr>
-      <w:proofErr w:type="spellStart"/>
-      <w:r>
+      <w:r>
+        <w:rPr>
+          <w:b/>
+        </w:rPr>
         <w:t>Selfie</w:t>
       </w:r>
-      <w:proofErr w:type="spellEnd"/>
+      <w:r>
+        <w:rPr>
+          <w:b/>
+        </w:rPr>
+        <w:t xml:space="preserve"> =</w:t>
+      </w:r>
+      <w:r>
+        <w:t xml:space="preserve"> </w:t>
+      </w:r>
+      <w:r>
+        <w:t>Jarvis will take a shot of your face</w:t>
+      </w:r>
     </w:p>
     <w:p>
       <w:pPr>
@@ -877,7 +995,24 @@
         <w:jc w:val="both"/>
       </w:pPr>
       <w:r>
+        <w:rPr>
+          <w:b/>
+        </w:rPr>
         <w:t>Weather</w:t>
+      </w:r>
+      <w:r>
+        <w:rPr>
+          <w:b/>
+        </w:rPr>
+        <w:t xml:space="preserve"> =</w:t>
+      </w:r>
+      <w:r>
+        <w:t xml:space="preserve"> Jarvis will tell you the weather</w:t>
+      </w:r>
+      <w:bookmarkStart w:id="0" w:name="_GoBack"/>
+      <w:bookmarkEnd w:id="0"/>
+      <w:r>
+        <w:t xml:space="preserve"> conditions. </w:t>
       </w:r>
     </w:p>
     <w:p>
@@ -983,7 +1118,7 @@
                     <pic:cNvPicPr/>
                   </pic:nvPicPr>
                   <pic:blipFill>
-                    <a:blip r:embed="rId6">
+                    <a:blip r:embed="rId7">
                       <a:extLst>
                         <a:ext uri="{28A0092B-C50C-407E-A947-70E740481C1C}">
                           <a14:useLocalDpi xmlns:a14="http://schemas.microsoft.com/office/drawing/2010/main" val="0"/>
@@ -1076,7 +1211,7 @@
                     </pic:cNvPicPr>
                   </pic:nvPicPr>
                   <pic:blipFill>
-                    <a:blip r:embed="rId7">
+                    <a:blip r:embed="rId8">
                       <a:extLst>
                         <a:ext uri="{28A0092B-C50C-407E-A947-70E740481C1C}">
                           <a14:useLocalDpi xmlns:a14="http://schemas.microsoft.com/office/drawing/2010/main" val="0"/>
@@ -1137,7 +1272,7 @@
                     </pic:cNvPicPr>
                   </pic:nvPicPr>
                   <pic:blipFill>
-                    <a:blip r:embed="rId8">
+                    <a:blip r:embed="rId9">
                       <a:extLst>
                         <a:ext uri="{28A0092B-C50C-407E-A947-70E740481C1C}">
                           <a14:useLocalDpi xmlns:a14="http://schemas.microsoft.com/office/drawing/2010/main" val="0"/>
@@ -1198,7 +1333,7 @@
                     </pic:cNvPicPr>
                   </pic:nvPicPr>
                   <pic:blipFill>
-                    <a:blip r:embed="rId9">
+                    <a:blip r:embed="rId10">
                       <a:extLst>
                         <a:ext uri="{28A0092B-C50C-407E-A947-70E740481C1C}">
                           <a14:useLocalDpi xmlns:a14="http://schemas.microsoft.com/office/drawing/2010/main" val="0"/>
@@ -1285,7 +1420,7 @@
                     </pic:cNvPicPr>
                   </pic:nvPicPr>
                   <pic:blipFill>
-                    <a:blip r:embed="rId7">
+                    <a:blip r:embed="rId8">
                       <a:extLst>
                         <a:ext uri="{28A0092B-C50C-407E-A947-70E740481C1C}">
                           <a14:useLocalDpi xmlns:a14="http://schemas.microsoft.com/office/drawing/2010/main" val="0"/>
@@ -1346,7 +1481,7 @@
                     </pic:cNvPicPr>
                   </pic:nvPicPr>
                   <pic:blipFill>
-                    <a:blip r:embed="rId8">
+                    <a:blip r:embed="rId9">
                       <a:extLst>
                         <a:ext uri="{28A0092B-C50C-407E-A947-70E740481C1C}">
                           <a14:useLocalDpi xmlns:a14="http://schemas.microsoft.com/office/drawing/2010/main" val="0"/>
@@ -1407,7 +1542,7 @@
                     </pic:cNvPicPr>
                   </pic:nvPicPr>
                   <pic:blipFill>
-                    <a:blip r:embed="rId9">
+                    <a:blip r:embed="rId10">
                       <a:extLst>
                         <a:ext uri="{28A0092B-C50C-407E-A947-70E740481C1C}">
                           <a14:useLocalDpi xmlns:a14="http://schemas.microsoft.com/office/drawing/2010/main" val="0"/>
@@ -1461,31 +1596,13 @@
         <w:jc w:val="both"/>
       </w:pPr>
       <w:r>
-        <w:t xml:space="preserve">This is used to delete ( </w:t>
-      </w:r>
-      <w:r>
-        <w:t xml:space="preserve">          </w:t>
-      </w:r>
-      <w:r>
-        <w:t xml:space="preserve">), add (  </w:t>
-      </w:r>
-      <w:r>
-        <w:t xml:space="preserve">           </w:t>
-      </w:r>
-      <w:r>
-        <w:t>) and edit (            )</w:t>
-      </w:r>
-      <w:r>
-        <w:t xml:space="preserve"> user specific </w:t>
+        <w:t xml:space="preserve">This is used to delete (           ), add (             ) and edit (            ) user specific </w:t>
       </w:r>
       <w:r>
         <w:t>trigger word</w:t>
       </w:r>
       <w:r>
-        <w:t>s</w:t>
-      </w:r>
-      <w:r>
-        <w:t>.</w:t>
+        <w:t>s.</w:t>
       </w:r>
     </w:p>
     <w:p>
@@ -1583,7 +1700,7 @@
                     <pic:cNvPicPr/>
                   </pic:nvPicPr>
                   <pic:blipFill>
-                    <a:blip r:embed="rId10">
+                    <a:blip r:embed="rId11">
                       <a:extLst>
                         <a:ext uri="{28A0092B-C50C-407E-A947-70E740481C1C}">
                           <a14:useLocalDpi xmlns:a14="http://schemas.microsoft.com/office/drawing/2010/main" val="0"/>
@@ -1609,8 +1726,6 @@
           </wp:inline>
         </w:drawing>
       </w:r>
-      <w:bookmarkStart w:id="0" w:name="_GoBack"/>
-      <w:bookmarkEnd w:id="0"/>
     </w:p>
     <w:p>
       <w:pPr>
@@ -1838,7 +1953,7 @@
                     </pic:cNvPicPr>
                   </pic:nvPicPr>
                   <pic:blipFill>
-                    <a:blip r:embed="rId8">
+                    <a:blip r:embed="rId9">
                       <a:extLst>
                         <a:ext uri="{28A0092B-C50C-407E-A947-70E740481C1C}">
                           <a14:useLocalDpi xmlns:a14="http://schemas.microsoft.com/office/drawing/2010/main" val="0"/>
@@ -1941,7 +2056,7 @@
                     <pic:cNvPicPr/>
                   </pic:nvPicPr>
                   <pic:blipFill>
-                    <a:blip r:embed="rId11">
+                    <a:blip r:embed="rId12">
                       <a:extLst>
                         <a:ext uri="{28A0092B-C50C-407E-A947-70E740481C1C}">
                           <a14:useLocalDpi xmlns:a14="http://schemas.microsoft.com/office/drawing/2010/main" val="0"/>
@@ -2012,7 +2127,7 @@
                     </pic:cNvPicPr>
                   </pic:nvPicPr>
                   <pic:blipFill>
-                    <a:blip r:embed="rId8">
+                    <a:blip r:embed="rId9">
                       <a:extLst>
                         <a:ext uri="{28A0092B-C50C-407E-A947-70E740481C1C}">
                           <a14:useLocalDpi xmlns:a14="http://schemas.microsoft.com/office/drawing/2010/main" val="0"/>
@@ -2081,7 +2196,7 @@
                     </pic:cNvPicPr>
                   </pic:nvPicPr>
                   <pic:blipFill>
-                    <a:blip r:embed="rId9">
+                    <a:blip r:embed="rId10">
                       <a:extLst>
                         <a:ext uri="{28A0092B-C50C-407E-A947-70E740481C1C}">
                           <a14:useLocalDpi xmlns:a14="http://schemas.microsoft.com/office/drawing/2010/main" val="0"/>
@@ -2218,7 +2333,7 @@
                     <pic:cNvPicPr/>
                   </pic:nvPicPr>
                   <pic:blipFill>
-                    <a:blip r:embed="rId12">
+                    <a:blip r:embed="rId13">
                       <a:extLst>
                         <a:ext uri="{28A0092B-C50C-407E-A947-70E740481C1C}">
                           <a14:useLocalDpi xmlns:a14="http://schemas.microsoft.com/office/drawing/2010/main" val="0"/>
@@ -2321,7 +2436,7 @@
                     <pic:cNvPicPr/>
                   </pic:nvPicPr>
                   <pic:blipFill>
-                    <a:blip r:embed="rId13">
+                    <a:blip r:embed="rId14">
                       <a:extLst>
                         <a:ext uri="{28A0092B-C50C-407E-A947-70E740481C1C}">
                           <a14:useLocalDpi xmlns:a14="http://schemas.microsoft.com/office/drawing/2010/main" val="0"/>
@@ -2467,7 +2582,7 @@
                     </pic:cNvPicPr>
                   </pic:nvPicPr>
                   <pic:blipFill>
-                    <a:blip r:embed="rId8">
+                    <a:blip r:embed="rId9">
                       <a:extLst>
                         <a:ext uri="{28A0092B-C50C-407E-A947-70E740481C1C}">
                           <a14:useLocalDpi xmlns:a14="http://schemas.microsoft.com/office/drawing/2010/main" val="0"/>
@@ -2561,7 +2676,7 @@
                     <pic:cNvPicPr/>
                   </pic:nvPicPr>
                   <pic:blipFill>
-                    <a:blip r:embed="rId14">
+                    <a:blip r:embed="rId15">
                       <a:extLst>
                         <a:ext uri="{28A0092B-C50C-407E-A947-70E740481C1C}">
                           <a14:useLocalDpi xmlns:a14="http://schemas.microsoft.com/office/drawing/2010/main" val="0"/>
@@ -2637,7 +2752,7 @@
                     </pic:cNvPicPr>
                   </pic:nvPicPr>
                   <pic:blipFill>
-                    <a:blip r:embed="rId9">
+                    <a:blip r:embed="rId10">
                       <a:extLst>
                         <a:ext uri="{28A0092B-C50C-407E-A947-70E740481C1C}">
                           <a14:useLocalDpi xmlns:a14="http://schemas.microsoft.com/office/drawing/2010/main" val="0"/>
@@ -2706,7 +2821,7 @@
                     </pic:cNvPicPr>
                   </pic:nvPicPr>
                   <pic:blipFill>
-                    <a:blip r:embed="rId7">
+                    <a:blip r:embed="rId8">
                       <a:extLst>
                         <a:ext uri="{28A0092B-C50C-407E-A947-70E740481C1C}">
                           <a14:useLocalDpi xmlns:a14="http://schemas.microsoft.com/office/drawing/2010/main" val="0"/>
@@ -2756,7 +2871,7 @@
 </file>
 
 <file path=word/numbering.xml><?xml version="1.0" encoding="utf-8"?>
-<w:numbering xmlns:wpc="http://schemas.microsoft.com/office/word/2010/wordprocessingCanvas" xmlns:mc="http://schemas.openxmlformats.org/markup-compatibility/2006" xmlns:o="urn:schemas-microsoft-com:office:office" xmlns:r="http://schemas.openxmlformats.org/officeDocument/2006/relationships" xmlns:m="http://schemas.openxmlformats.org/officeDocument/2006/math" xmlns:v="urn:schemas-microsoft-com:vml" xmlns:wp14="http://schemas.microsoft.com/office/word/2010/wordprocessingDrawing" xmlns:wp="http://schemas.openxmlformats.org/drawingml/2006/wordprocessingDrawing" xmlns:w10="urn:schemas-microsoft-com:office:word" xmlns:w="http://schemas.openxmlformats.org/wordprocessingml/2006/main" xmlns:w14="http://schemas.microsoft.com/office/word/2010/wordml" xmlns:w15="http://schemas.microsoft.com/office/word/2012/wordml" xmlns:wpg="http://schemas.microsoft.com/office/word/2010/wordprocessingGroup" xmlns:wpi="http://schemas.microsoft.com/office/word/2010/wordprocessingInk" xmlns:wne="http://schemas.microsoft.com/office/word/2006/wordml" xmlns:wps="http://schemas.microsoft.com/office/word/2010/wordprocessingShape" mc:Ignorable="w14 w15 wp14">
+<w:numbering xmlns:wpc="http://schemas.microsoft.com/office/word/2010/wordprocessingCanvas" xmlns:mo="http://schemas.microsoft.com/office/mac/office/2008/main" xmlns:mc="http://schemas.openxmlformats.org/markup-compatibility/2006" xmlns:mv="urn:schemas-microsoft-com:mac:vml" xmlns:o="urn:schemas-microsoft-com:office:office" xmlns:r="http://schemas.openxmlformats.org/officeDocument/2006/relationships" xmlns:m="http://schemas.openxmlformats.org/officeDocument/2006/math" xmlns:v="urn:schemas-microsoft-com:vml" xmlns:wp14="http://schemas.microsoft.com/office/word/2010/wordprocessingDrawing" xmlns:wp="http://schemas.openxmlformats.org/drawingml/2006/wordprocessingDrawing" xmlns:w10="urn:schemas-microsoft-com:office:word" xmlns:w="http://schemas.openxmlformats.org/wordprocessingml/2006/main" xmlns:w14="http://schemas.microsoft.com/office/word/2010/wordml" xmlns:wpg="http://schemas.microsoft.com/office/word/2010/wordprocessingGroup" xmlns:wpi="http://schemas.microsoft.com/office/word/2010/wordprocessingInk" xmlns:wne="http://schemas.microsoft.com/office/word/2006/wordml" xmlns:wps="http://schemas.microsoft.com/office/word/2010/wordprocessingShape" mc:Ignorable="w14 wp14">
   <w:abstractNum w:abstractNumId="0">
     <w:nsid w:val="03D65E03"/>
     <w:multiLevelType w:val="multilevel"/>
@@ -4985,7 +5100,7 @@
 </file>
 
 <file path=word/styles.xml><?xml version="1.0" encoding="utf-8"?>
-<w:styles xmlns:mc="http://schemas.openxmlformats.org/markup-compatibility/2006" xmlns:r="http://schemas.openxmlformats.org/officeDocument/2006/relationships" xmlns:w="http://schemas.openxmlformats.org/wordprocessingml/2006/main" xmlns:w14="http://schemas.microsoft.com/office/word/2010/wordml" xmlns:w15="http://schemas.microsoft.com/office/word/2012/wordml" mc:Ignorable="w14 w15">
+<w:styles xmlns:mc="http://schemas.openxmlformats.org/markup-compatibility/2006" xmlns:r="http://schemas.openxmlformats.org/officeDocument/2006/relationships" xmlns:w="http://schemas.openxmlformats.org/wordprocessingml/2006/main" xmlns:w14="http://schemas.microsoft.com/office/word/2010/wordml" mc:Ignorable="w14">
   <w:docDefaults>
     <w:rPrDefault>
       <w:rPr>
@@ -4997,369 +5112,153 @@
     </w:rPrDefault>
     <w:pPrDefault/>
   </w:docDefaults>
-  <w:latentStyles w:defLockedState="0" w:defUIPriority="99" w:defSemiHidden="0" w:defUnhideWhenUsed="0" w:defQFormat="0" w:count="371">
-    <w:lsdException w:name="Normal" w:uiPriority="0" w:qFormat="1"/>
-    <w:lsdException w:name="heading 1" w:uiPriority="9" w:qFormat="1"/>
-    <w:lsdException w:name="heading 2" w:semiHidden="1" w:uiPriority="9" w:unhideWhenUsed="1" w:qFormat="1"/>
-    <w:lsdException w:name="heading 3" w:semiHidden="1" w:uiPriority="9" w:unhideWhenUsed="1" w:qFormat="1"/>
-    <w:lsdException w:name="heading 4" w:semiHidden="1" w:uiPriority="9" w:unhideWhenUsed="1" w:qFormat="1"/>
-    <w:lsdException w:name="heading 5" w:semiHidden="1" w:uiPriority="9" w:unhideWhenUsed="1" w:qFormat="1"/>
-    <w:lsdException w:name="heading 6" w:semiHidden="1" w:uiPriority="9" w:unhideWhenUsed="1" w:qFormat="1"/>
-    <w:lsdException w:name="heading 7" w:semiHidden="1" w:uiPriority="9" w:unhideWhenUsed="1" w:qFormat="1"/>
-    <w:lsdException w:name="heading 8" w:semiHidden="1" w:uiPriority="9" w:unhideWhenUsed="1" w:qFormat="1"/>
-    <w:lsdException w:name="heading 9" w:semiHidden="1" w:uiPriority="9" w:unhideWhenUsed="1" w:qFormat="1"/>
-    <w:lsdException w:name="index 1" w:semiHidden="1" w:unhideWhenUsed="1"/>
-    <w:lsdException w:name="index 2" w:semiHidden="1" w:unhideWhenUsed="1"/>
-    <w:lsdException w:name="index 3" w:semiHidden="1" w:unhideWhenUsed="1"/>
-    <w:lsdException w:name="index 4" w:semiHidden="1" w:unhideWhenUsed="1"/>
-    <w:lsdException w:name="index 5" w:semiHidden="1" w:unhideWhenUsed="1"/>
-    <w:lsdException w:name="index 6" w:semiHidden="1" w:unhideWhenUsed="1"/>
-    <w:lsdException w:name="index 7" w:semiHidden="1" w:unhideWhenUsed="1"/>
-    <w:lsdException w:name="index 8" w:semiHidden="1" w:unhideWhenUsed="1"/>
-    <w:lsdException w:name="index 9" w:semiHidden="1" w:unhideWhenUsed="1"/>
-    <w:lsdException w:name="toc 1" w:semiHidden="1" w:uiPriority="39" w:unhideWhenUsed="1"/>
-    <w:lsdException w:name="toc 2" w:semiHidden="1" w:uiPriority="39" w:unhideWhenUsed="1"/>
-    <w:lsdException w:name="toc 3" w:semiHidden="1" w:uiPriority="39" w:unhideWhenUsed="1"/>
-    <w:lsdException w:name="toc 4" w:semiHidden="1" w:uiPriority="39" w:unhideWhenUsed="1"/>
-    <w:lsdException w:name="toc 5" w:semiHidden="1" w:uiPriority="39" w:unhideWhenUsed="1"/>
-    <w:lsdException w:name="toc 6" w:semiHidden="1" w:uiPriority="39" w:unhideWhenUsed="1"/>
-    <w:lsdException w:name="toc 7" w:semiHidden="1" w:uiPriority="39" w:unhideWhenUsed="1"/>
-    <w:lsdException w:name="toc 8" w:semiHidden="1" w:uiPriority="39" w:unhideWhenUsed="1"/>
-    <w:lsdException w:name="toc 9" w:semiHidden="1" w:uiPriority="39" w:unhideWhenUsed="1"/>
-    <w:lsdException w:name="Normal Indent" w:semiHidden="1" w:unhideWhenUsed="1"/>
-    <w:lsdException w:name="footnote text" w:semiHidden="1" w:unhideWhenUsed="1"/>
-    <w:lsdException w:name="annotation text" w:semiHidden="1" w:unhideWhenUsed="1"/>
-    <w:lsdException w:name="header" w:semiHidden="1" w:unhideWhenUsed="1"/>
-    <w:lsdException w:name="footer" w:semiHidden="1" w:unhideWhenUsed="1"/>
-    <w:lsdException w:name="index heading" w:semiHidden="1" w:unhideWhenUsed="1"/>
-    <w:lsdException w:name="caption" w:semiHidden="1" w:uiPriority="35" w:unhideWhenUsed="1" w:qFormat="1"/>
-    <w:lsdException w:name="table of figures" w:semiHidden="1" w:unhideWhenUsed="1"/>
-    <w:lsdException w:name="envelope address" w:semiHidden="1" w:unhideWhenUsed="1"/>
-    <w:lsdException w:name="envelope return" w:semiHidden="1" w:unhideWhenUsed="1"/>
-    <w:lsdException w:name="footnote reference" w:semiHidden="1" w:unhideWhenUsed="1"/>
-    <w:lsdException w:name="annotation reference" w:semiHidden="1" w:unhideWhenUsed="1"/>
-    <w:lsdException w:name="line number" w:semiHidden="1" w:unhideWhenUsed="1"/>
-    <w:lsdException w:name="page number" w:semiHidden="1" w:unhideWhenUsed="1"/>
-    <w:lsdException w:name="endnote reference" w:semiHidden="1" w:unhideWhenUsed="1"/>
-    <w:lsdException w:name="endnote text" w:semiHidden="1" w:unhideWhenUsed="1"/>
-    <w:lsdException w:name="table of authorities" w:semiHidden="1" w:unhideWhenUsed="1"/>
-    <w:lsdException w:name="macro" w:semiHidden="1" w:unhideWhenUsed="1"/>
-    <w:lsdException w:name="toa heading" w:semiHidden="1" w:unhideWhenUsed="1"/>
-    <w:lsdException w:name="List" w:semiHidden="1" w:unhideWhenUsed="1"/>
-    <w:lsdException w:name="List Bullet" w:semiHidden="1" w:unhideWhenUsed="1"/>
-    <w:lsdException w:name="List Number" w:semiHidden="1" w:unhideWhenUsed="1"/>
-    <w:lsdException w:name="List 2" w:semiHidden="1" w:unhideWhenUsed="1"/>
-    <w:lsdException w:name="List 3" w:semiHidden="1" w:unhideWhenUsed="1"/>
-    <w:lsdException w:name="List 4" w:semiHidden="1" w:unhideWhenUsed="1"/>
-    <w:lsdException w:name="List 5" w:semiHidden="1" w:unhideWhenUsed="1"/>
-    <w:lsdException w:name="List Bullet 2" w:semiHidden="1" w:unhideWhenUsed="1"/>
-    <w:lsdException w:name="List Bullet 3" w:semiHidden="1" w:unhideWhenUsed="1"/>
-    <w:lsdException w:name="List Bullet 4" w:semiHidden="1" w:unhideWhenUsed="1"/>
-    <w:lsdException w:name="List Bullet 5" w:semiHidden="1" w:unhideWhenUsed="1"/>
-    <w:lsdException w:name="List Number 2" w:semiHidden="1" w:unhideWhenUsed="1"/>
-    <w:lsdException w:name="List Number 3" w:semiHidden="1" w:unhideWhenUsed="1"/>
-    <w:lsdException w:name="List Number 4" w:semiHidden="1" w:unhideWhenUsed="1"/>
-    <w:lsdException w:name="List Number 5" w:semiHidden="1" w:unhideWhenUsed="1"/>
-    <w:lsdException w:name="Title" w:uiPriority="10" w:qFormat="1"/>
-    <w:lsdException w:name="Closing" w:semiHidden="1" w:unhideWhenUsed="1"/>
-    <w:lsdException w:name="Signature" w:semiHidden="1" w:unhideWhenUsed="1"/>
-    <w:lsdException w:name="Default Paragraph Font" w:semiHidden="1" w:uiPriority="1" w:unhideWhenUsed="1"/>
-    <w:lsdException w:name="Body Text" w:semiHidden="1" w:unhideWhenUsed="1"/>
-    <w:lsdException w:name="Body Text Indent" w:semiHidden="1" w:unhideWhenUsed="1"/>
-    <w:lsdException w:name="List Continue" w:semiHidden="1" w:unhideWhenUsed="1"/>
-    <w:lsdException w:name="List Continue 2" w:semiHidden="1" w:unhideWhenUsed="1"/>
-    <w:lsdException w:name="List Continue 3" w:semiHidden="1" w:unhideWhenUsed="1"/>
-    <w:lsdException w:name="List Continue 4" w:semiHidden="1" w:unhideWhenUsed="1"/>
-    <w:lsdException w:name="List Continue 5" w:semiHidden="1" w:unhideWhenUsed="1"/>
-    <w:lsdException w:name="Message Header" w:semiHidden="1" w:unhideWhenUsed="1"/>
-    <w:lsdException w:name="Subtitle" w:uiPriority="11" w:qFormat="1"/>
-    <w:lsdException w:name="Salutation" w:semiHidden="1" w:unhideWhenUsed="1"/>
-    <w:lsdException w:name="Date" w:semiHidden="1" w:unhideWhenUsed="1"/>
-    <w:lsdException w:name="Body Text First Indent" w:semiHidden="1" w:unhideWhenUsed="1"/>
-    <w:lsdException w:name="Body Text First Indent 2" w:semiHidden="1" w:unhideWhenUsed="1"/>
-    <w:lsdException w:name="Note Heading" w:semiHidden="1" w:unhideWhenUsed="1"/>
-    <w:lsdException w:name="Body Text 2" w:semiHidden="1" w:unhideWhenUsed="1"/>
-    <w:lsdException w:name="Body Text 3" w:semiHidden="1" w:unhideWhenUsed="1"/>
-    <w:lsdException w:name="Body Text Indent 2" w:semiHidden="1" w:unhideWhenUsed="1"/>
-    <w:lsdException w:name="Body Text Indent 3" w:semiHidden="1" w:unhideWhenUsed="1"/>
-    <w:lsdException w:name="Block Text" w:semiHidden="1" w:unhideWhenUsed="1"/>
-    <w:lsdException w:name="Hyperlink" w:semiHidden="1" w:unhideWhenUsed="1"/>
-    <w:lsdException w:name="FollowedHyperlink" w:semiHidden="1" w:unhideWhenUsed="1"/>
-    <w:lsdException w:name="Strong" w:uiPriority="22" w:qFormat="1"/>
-    <w:lsdException w:name="Emphasis" w:uiPriority="20" w:qFormat="1"/>
-    <w:lsdException w:name="Document Map" w:semiHidden="1" w:unhideWhenUsed="1"/>
-    <w:lsdException w:name="Plain Text" w:semiHidden="1" w:unhideWhenUsed="1"/>
-    <w:lsdException w:name="E-mail Signature" w:semiHidden="1" w:unhideWhenUsed="1"/>
-    <w:lsdException w:name="HTML Top of Form" w:semiHidden="1" w:unhideWhenUsed="1"/>
-    <w:lsdException w:name="HTML Bottom of Form" w:semiHidden="1" w:unhideWhenUsed="1"/>
-    <w:lsdException w:name="Normal (Web)" w:semiHidden="1" w:unhideWhenUsed="1"/>
-    <w:lsdException w:name="HTML Acronym" w:semiHidden="1" w:unhideWhenUsed="1"/>
-    <w:lsdException w:name="HTML Address" w:semiHidden="1" w:unhideWhenUsed="1"/>
-    <w:lsdException w:name="HTML Cite" w:semiHidden="1" w:unhideWhenUsed="1"/>
-    <w:lsdException w:name="HTML Code" w:semiHidden="1" w:unhideWhenUsed="1"/>
-    <w:lsdException w:name="HTML Definition" w:semiHidden="1" w:unhideWhenUsed="1"/>
-    <w:lsdException w:name="HTML Keyboard" w:semiHidden="1" w:unhideWhenUsed="1"/>
-    <w:lsdException w:name="HTML Preformatted" w:semiHidden="1" w:unhideWhenUsed="1"/>
-    <w:lsdException w:name="HTML Sample" w:semiHidden="1" w:unhideWhenUsed="1"/>
-    <w:lsdException w:name="HTML Typewriter" w:semiHidden="1" w:unhideWhenUsed="1"/>
-    <w:lsdException w:name="HTML Variable" w:semiHidden="1" w:unhideWhenUsed="1"/>
-    <w:lsdException w:name="Normal Table" w:semiHidden="1" w:unhideWhenUsed="1"/>
-    <w:lsdException w:name="annotation subject" w:semiHidden="1" w:unhideWhenUsed="1"/>
-    <w:lsdException w:name="No List" w:semiHidden="1" w:unhideWhenUsed="1"/>
-    <w:lsdException w:name="Outline List 1" w:semiHidden="1" w:unhideWhenUsed="1"/>
-    <w:lsdException w:name="Outline List 2" w:semiHidden="1" w:unhideWhenUsed="1"/>
-    <w:lsdException w:name="Outline List 3" w:semiHidden="1" w:unhideWhenUsed="1"/>
-    <w:lsdException w:name="Table Simple 1" w:semiHidden="1" w:unhideWhenUsed="1"/>
-    <w:lsdException w:name="Table Simple 2" w:semiHidden="1" w:unhideWhenUsed="1"/>
-    <w:lsdException w:name="Table Simple 3" w:semiHidden="1" w:unhideWhenUsed="1"/>
-    <w:lsdException w:name="Table Classic 1" w:semiHidden="1" w:unhideWhenUsed="1"/>
-    <w:lsdException w:name="Table Classic 2" w:semiHidden="1" w:unhideWhenUsed="1"/>
-    <w:lsdException w:name="Table Classic 3" w:semiHidden="1" w:unhideWhenUsed="1"/>
-    <w:lsdException w:name="Table Classic 4" w:semiHidden="1" w:unhideWhenUsed="1"/>
-    <w:lsdException w:name="Table Colorful 1" w:semiHidden="1" w:unhideWhenUsed="1"/>
-    <w:lsdException w:name="Table Colorful 2" w:semiHidden="1" w:unhideWhenUsed="1"/>
-    <w:lsdException w:name="Table Colorful 3" w:semiHidden="1" w:unhideWhenUsed="1"/>
-    <w:lsdException w:name="Table Columns 1" w:semiHidden="1" w:unhideWhenUsed="1"/>
-    <w:lsdException w:name="Table Columns 2" w:semiHidden="1" w:unhideWhenUsed="1"/>
-    <w:lsdException w:name="Table Columns 3" w:semiHidden="1" w:unhideWhenUsed="1"/>
-    <w:lsdException w:name="Table Columns 4" w:semiHidden="1" w:unhideWhenUsed="1"/>
-    <w:lsdException w:name="Table Columns 5" w:semiHidden="1" w:unhideWhenUsed="1"/>
-    <w:lsdException w:name="Table Grid 1" w:semiHidden="1" w:unhideWhenUsed="1"/>
-    <w:lsdException w:name="Table Grid 2" w:semiHidden="1" w:unhideWhenUsed="1"/>
-    <w:lsdException w:name="Table Grid 3" w:semiHidden="1" w:unhideWhenUsed="1"/>
-    <w:lsdException w:name="Table Grid 4" w:semiHidden="1" w:unhideWhenUsed="1"/>
-    <w:lsdException w:name="Table Grid 5" w:semiHidden="1" w:unhideWhenUsed="1"/>
-    <w:lsdException w:name="Table Grid 6" w:semiHidden="1" w:unhideWhenUsed="1"/>
-    <w:lsdException w:name="Table Grid 7" w:semiHidden="1" w:unhideWhenUsed="1"/>
-    <w:lsdException w:name="Table Grid 8" w:semiHidden="1" w:unhideWhenUsed="1"/>
-    <w:lsdException w:name="Table List 1" w:semiHidden="1" w:unhideWhenUsed="1"/>
-    <w:lsdException w:name="Table List 2" w:semiHidden="1" w:unhideWhenUsed="1"/>
-    <w:lsdException w:name="Table List 3" w:semiHidden="1" w:unhideWhenUsed="1"/>
-    <w:lsdException w:name="Table List 4" w:semiHidden="1" w:unhideWhenUsed="1"/>
-    <w:lsdException w:name="Table List 5" w:semiHidden="1" w:unhideWhenUsed="1"/>
-    <w:lsdException w:name="Table List 6" w:semiHidden="1" w:unhideWhenUsed="1"/>
-    <w:lsdException w:name="Table List 7" w:semiHidden="1" w:unhideWhenUsed="1"/>
-    <w:lsdException w:name="Table List 8" w:semiHidden="1" w:unhideWhenUsed="1"/>
-    <w:lsdException w:name="Table 3D effects 1" w:semiHidden="1" w:unhideWhenUsed="1"/>
-    <w:lsdException w:name="Table 3D effects 2" w:semiHidden="1" w:unhideWhenUsed="1"/>
-    <w:lsdException w:name="Table 3D effects 3" w:semiHidden="1" w:unhideWhenUsed="1"/>
-    <w:lsdException w:name="Table Contemporary" w:semiHidden="1" w:unhideWhenUsed="1"/>
-    <w:lsdException w:name="Table Elegant" w:semiHidden="1" w:unhideWhenUsed="1"/>
-    <w:lsdException w:name="Table Professional" w:semiHidden="1" w:unhideWhenUsed="1"/>
-    <w:lsdException w:name="Table Subtle 1" w:semiHidden="1" w:unhideWhenUsed="1"/>
-    <w:lsdException w:name="Table Subtle 2" w:semiHidden="1" w:unhideWhenUsed="1"/>
-    <w:lsdException w:name="Table Web 1" w:semiHidden="1" w:unhideWhenUsed="1"/>
-    <w:lsdException w:name="Table Web 2" w:semiHidden="1" w:unhideWhenUsed="1"/>
-    <w:lsdException w:name="Table Web 3" w:semiHidden="1" w:unhideWhenUsed="1"/>
-    <w:lsdException w:name="Balloon Text" w:semiHidden="1" w:unhideWhenUsed="1"/>
-    <w:lsdException w:name="Table Grid" w:uiPriority="39"/>
-    <w:lsdException w:name="Table Theme" w:semiHidden="1" w:unhideWhenUsed="1"/>
-    <w:lsdException w:name="Placeholder Text" w:semiHidden="1"/>
-    <w:lsdException w:name="No Spacing" w:uiPriority="1" w:qFormat="1"/>
-    <w:lsdException w:name="Light Shading" w:uiPriority="60"/>
-    <w:lsdException w:name="Light List" w:uiPriority="61"/>
-    <w:lsdException w:name="Light Grid" w:uiPriority="62"/>
-    <w:lsdException w:name="Medium Shading 1" w:uiPriority="63"/>
-    <w:lsdException w:name="Medium Shading 2" w:uiPriority="64"/>
-    <w:lsdException w:name="Medium List 1" w:uiPriority="65"/>
-    <w:lsdException w:name="Medium List 2" w:uiPriority="66"/>
-    <w:lsdException w:name="Medium Grid 1" w:uiPriority="67"/>
-    <w:lsdException w:name="Medium Grid 2" w:uiPriority="68"/>
-    <w:lsdException w:name="Medium Grid 3" w:uiPriority="69"/>
-    <w:lsdException w:name="Dark List" w:uiPriority="70"/>
-    <w:lsdException w:name="Colorful Shading" w:uiPriority="71"/>
-    <w:lsdException w:name="Colorful List" w:uiPriority="72"/>
-    <w:lsdException w:name="Colorful Grid" w:uiPriority="73"/>
-    <w:lsdException w:name="Light Shading Accent 1" w:uiPriority="60"/>
-    <w:lsdException w:name="Light List Accent 1" w:uiPriority="61"/>
-    <w:lsdException w:name="Light Grid Accent 1" w:uiPriority="62"/>
-    <w:lsdException w:name="Medium Shading 1 Accent 1" w:uiPriority="63"/>
-    <w:lsdException w:name="Medium Shading 2 Accent 1" w:uiPriority="64"/>
-    <w:lsdException w:name="Medium List 1 Accent 1" w:uiPriority="65"/>
-    <w:lsdException w:name="Revision" w:semiHidden="1"/>
-    <w:lsdException w:name="List Paragraph" w:uiPriority="34" w:qFormat="1"/>
-    <w:lsdException w:name="Quote" w:uiPriority="29" w:qFormat="1"/>
-    <w:lsdException w:name="Intense Quote" w:uiPriority="30" w:qFormat="1"/>
-    <w:lsdException w:name="Medium List 2 Accent 1" w:uiPriority="66"/>
-    <w:lsdException w:name="Medium Grid 1 Accent 1" w:uiPriority="67"/>
-    <w:lsdException w:name="Medium Grid 2 Accent 1" w:uiPriority="68"/>
-    <w:lsdException w:name="Medium Grid 3 Accent 1" w:uiPriority="69"/>
-    <w:lsdException w:name="Dark List Accent 1" w:uiPriority="70"/>
-    <w:lsdException w:name="Colorful Shading Accent 1" w:uiPriority="71"/>
-    <w:lsdException w:name="Colorful List Accent 1" w:uiPriority="72"/>
-    <w:lsdException w:name="Colorful Grid Accent 1" w:uiPriority="73"/>
-    <w:lsdException w:name="Light Shading Accent 2" w:uiPriority="60"/>
-    <w:lsdException w:name="Light List Accent 2" w:uiPriority="61"/>
-    <w:lsdException w:name="Light Grid Accent 2" w:uiPriority="62"/>
-    <w:lsdException w:name="Medium Shading 1 Accent 2" w:uiPriority="63"/>
-    <w:lsdException w:name="Medium Shading 2 Accent 2" w:uiPriority="64"/>
-    <w:lsdException w:name="Medium List 1 Accent 2" w:uiPriority="65"/>
-    <w:lsdException w:name="Medium List 2 Accent 2" w:uiPriority="66"/>
-    <w:lsdException w:name="Medium Grid 1 Accent 2" w:uiPriority="67"/>
-    <w:lsdException w:name="Medium Grid 2 Accent 2" w:uiPriority="68"/>
-    <w:lsdException w:name="Medium Grid 3 Accent 2" w:uiPriority="69"/>
-    <w:lsdException w:name="Dark List Accent 2" w:uiPriority="70"/>
-    <w:lsdException w:name="Colorful Shading Accent 2" w:uiPriority="71"/>
-    <w:lsdException w:name="Colorful List Accent 2" w:uiPriority="72"/>
-    <w:lsdException w:name="Colorful Grid Accent 2" w:uiPriority="73"/>
-    <w:lsdException w:name="Light Shading Accent 3" w:uiPriority="60"/>
-    <w:lsdException w:name="Light List Accent 3" w:uiPriority="61"/>
-    <w:lsdException w:name="Light Grid Accent 3" w:uiPriority="62"/>
-    <w:lsdException w:name="Medium Shading 1 Accent 3" w:uiPriority="63"/>
-    <w:lsdException w:name="Medium Shading 2 Accent 3" w:uiPriority="64"/>
-    <w:lsdException w:name="Medium List 1 Accent 3" w:uiPriority="65"/>
-    <w:lsdException w:name="Medium List 2 Accent 3" w:uiPriority="66"/>
-    <w:lsdException w:name="Medium Grid 1 Accent 3" w:uiPriority="67"/>
-    <w:lsdException w:name="Medium Grid 2 Accent 3" w:uiPriority="68"/>
-    <w:lsdException w:name="Medium Grid 3 Accent 3" w:uiPriority="69"/>
-    <w:lsdException w:name="Dark List Accent 3" w:uiPriority="70"/>
-    <w:lsdException w:name="Colorful Shading Accent 3" w:uiPriority="71"/>
-    <w:lsdException w:name="Colorful List Accent 3" w:uiPriority="72"/>
-    <w:lsdException w:name="Colorful Grid Accent 3" w:uiPriority="73"/>
-    <w:lsdException w:name="Light Shading Accent 4" w:uiPriority="60"/>
-    <w:lsdException w:name="Light List Accent 4" w:uiPriority="61"/>
-    <w:lsdException w:name="Light Grid Accent 4" w:uiPriority="62"/>
-    <w:lsdException w:name="Medium Shading 1 Accent 4" w:uiPriority="63"/>
-    <w:lsdException w:name="Medium Shading 2 Accent 4" w:uiPriority="64"/>
-    <w:lsdException w:name="Medium List 1 Accent 4" w:uiPriority="65"/>
-    <w:lsdException w:name="Medium List 2 Accent 4" w:uiPriority="66"/>
-    <w:lsdException w:name="Medium Grid 1 Accent 4" w:uiPriority="67"/>
-    <w:lsdException w:name="Medium Grid 2 Accent 4" w:uiPriority="68"/>
-    <w:lsdException w:name="Medium Grid 3 Accent 4" w:uiPriority="69"/>
-    <w:lsdException w:name="Dark List Accent 4" w:uiPriority="70"/>
-    <w:lsdException w:name="Colorful Shading Accent 4" w:uiPriority="71"/>
-    <w:lsdException w:name="Colorful List Accent 4" w:uiPriority="72"/>
-    <w:lsdException w:name="Colorful Grid Accent 4" w:uiPriority="73"/>
-    <w:lsdException w:name="Light Shading Accent 5" w:uiPriority="60"/>
-    <w:lsdException w:name="Light List Accent 5" w:uiPriority="61"/>
-    <w:lsdException w:name="Light Grid Accent 5" w:uiPriority="62"/>
-    <w:lsdException w:name="Medium Shading 1 Accent 5" w:uiPriority="63"/>
-    <w:lsdException w:name="Medium Shading 2 Accent 5" w:uiPriority="64"/>
-    <w:lsdException w:name="Medium List 1 Accent 5" w:uiPriority="65"/>
-    <w:lsdException w:name="Medium List 2 Accent 5" w:uiPriority="66"/>
-    <w:lsdException w:name="Medium Grid 1 Accent 5" w:uiPriority="67"/>
-    <w:lsdException w:name="Medium Grid 2 Accent 5" w:uiPriority="68"/>
-    <w:lsdException w:name="Medium Grid 3 Accent 5" w:uiPriority="69"/>
-    <w:lsdException w:name="Dark List Accent 5" w:uiPriority="70"/>
-    <w:lsdException w:name="Colorful Shading Accent 5" w:uiPriority="71"/>
-    <w:lsdException w:name="Colorful List Accent 5" w:uiPriority="72"/>
-    <w:lsdException w:name="Colorful Grid Accent 5" w:uiPriority="73"/>
-    <w:lsdException w:name="Light Shading Accent 6" w:uiPriority="60"/>
-    <w:lsdException w:name="Light List Accent 6" w:uiPriority="61"/>
-    <w:lsdException w:name="Light Grid Accent 6" w:uiPriority="62"/>
-    <w:lsdException w:name="Medium Shading 1 Accent 6" w:uiPriority="63"/>
-    <w:lsdException w:name="Medium Shading 2 Accent 6" w:uiPriority="64"/>
-    <w:lsdException w:name="Medium List 1 Accent 6" w:uiPriority="65"/>
-    <w:lsdException w:name="Medium List 2 Accent 6" w:uiPriority="66"/>
-    <w:lsdException w:name="Medium Grid 1 Accent 6" w:uiPriority="67"/>
-    <w:lsdException w:name="Medium Grid 2 Accent 6" w:uiPriority="68"/>
-    <w:lsdException w:name="Medium Grid 3 Accent 6" w:uiPriority="69"/>
-    <w:lsdException w:name="Dark List Accent 6" w:uiPriority="70"/>
-    <w:lsdException w:name="Colorful Shading Accent 6" w:uiPriority="71"/>
-    <w:lsdException w:name="Colorful List Accent 6" w:uiPriority="72"/>
-    <w:lsdException w:name="Colorful Grid Accent 6" w:uiPriority="73"/>
-    <w:lsdException w:name="Subtle Emphasis" w:uiPriority="19" w:qFormat="1"/>
-    <w:lsdException w:name="Intense Emphasis" w:uiPriority="21" w:qFormat="1"/>
-    <w:lsdException w:name="Subtle Reference" w:uiPriority="31" w:qFormat="1"/>
-    <w:lsdException w:name="Intense Reference" w:uiPriority="32" w:qFormat="1"/>
-    <w:lsdException w:name="Book Title" w:uiPriority="33" w:qFormat="1"/>
-    <w:lsdException w:name="Bibliography" w:semiHidden="1" w:uiPriority="37" w:unhideWhenUsed="1"/>
-    <w:lsdException w:name="TOC Heading" w:semiHidden="1" w:uiPriority="39" w:unhideWhenUsed="1" w:qFormat="1"/>
-    <w:lsdException w:name="Grid Table 4" w:uiPriority="49"/>
-    <w:lsdException w:name="Grid Table 5 Dark" w:uiPriority="50"/>
-    <w:lsdException w:name="Grid Table 6 Colorful" w:uiPriority="51"/>
-    <w:lsdException w:name="Grid Table 7 Colorful" w:uiPriority="52"/>
-    <w:lsdException w:name="Grid Table 1 Light Accent 1" w:uiPriority="46"/>
-    <w:lsdException w:name="Grid Table 2 Accent 1" w:uiPriority="47"/>
-    <w:lsdException w:name="Grid Table 3 Accent 1" w:uiPriority="48"/>
-    <w:lsdException w:name="Grid Table 4 Accent 1" w:uiPriority="49"/>
-    <w:lsdException w:name="Grid Table 5 Dark Accent 1" w:uiPriority="50"/>
-    <w:lsdException w:name="Grid Table 6 Colorful Accent 1" w:uiPriority="51"/>
-    <w:lsdException w:name="Grid Table 7 Colorful Accent 1" w:uiPriority="52"/>
-    <w:lsdException w:name="Grid Table 1 Light Accent 2" w:uiPriority="46"/>
-    <w:lsdException w:name="Grid Table 2 Accent 2" w:uiPriority="47"/>
-    <w:lsdException w:name="Grid Table 3 Accent 2" w:uiPriority="48"/>
-    <w:lsdException w:name="Grid Table 4 Accent 2" w:uiPriority="49"/>
-    <w:lsdException w:name="Grid Table 5 Dark Accent 2" w:uiPriority="50"/>
-    <w:lsdException w:name="Grid Table 6 Colorful Accent 2" w:uiPriority="51"/>
-    <w:lsdException w:name="Grid Table 7 Colorful Accent 2" w:uiPriority="52"/>
-    <w:lsdException w:name="Grid Table 1 Light Accent 3" w:uiPriority="46"/>
-    <w:lsdException w:name="Grid Table 2 Accent 3" w:uiPriority="47"/>
-    <w:lsdException w:name="Grid Table 3 Accent 3" w:uiPriority="48"/>
-    <w:lsdException w:name="Grid Table 4 Accent 3" w:uiPriority="49"/>
-    <w:lsdException w:name="Grid Table 5 Dark Accent 3" w:uiPriority="50"/>
-    <w:lsdException w:name="Grid Table 6 Colorful Accent 3" w:uiPriority="51"/>
-    <w:lsdException w:name="Grid Table 7 Colorful Accent 3" w:uiPriority="52"/>
-    <w:lsdException w:name="Grid Table 1 Light Accent 4" w:uiPriority="46"/>
-    <w:lsdException w:name="Grid Table 2 Accent 4" w:uiPriority="47"/>
-    <w:lsdException w:name="Grid Table 3 Accent 4" w:uiPriority="48"/>
-    <w:lsdException w:name="Grid Table 4 Accent 4" w:uiPriority="49"/>
-    <w:lsdException w:name="Grid Table 5 Dark Accent 4" w:uiPriority="50"/>
-    <w:lsdException w:name="Grid Table 6 Colorful Accent 4" w:uiPriority="51"/>
-    <w:lsdException w:name="Grid Table 7 Colorful Accent 4" w:uiPriority="52"/>
-    <w:lsdException w:name="Grid Table 1 Light Accent 5" w:uiPriority="46"/>
-    <w:lsdException w:name="Grid Table 2 Accent 5" w:uiPriority="47"/>
-    <w:lsdException w:name="Grid Table 3 Accent 5" w:uiPriority="48"/>
-    <w:lsdException w:name="Grid Table 4 Accent 5" w:uiPriority="49"/>
-    <w:lsdException w:name="Grid Table 5 Dark Accent 5" w:uiPriority="50"/>
-    <w:lsdException w:name="Grid Table 6 Colorful Accent 5" w:uiPriority="51"/>
-    <w:lsdException w:name="Grid Table 7 Colorful Accent 5" w:uiPriority="52"/>
-    <w:lsdException w:name="Grid Table 1 Light Accent 6" w:uiPriority="46"/>
-    <w:lsdException w:name="Grid Table 2 Accent 6" w:uiPriority="47"/>
-    <w:lsdException w:name="Grid Table 3 Accent 6" w:uiPriority="48"/>
-    <w:lsdException w:name="Grid Table 4 Accent 6" w:uiPriority="49"/>
-    <w:lsdException w:name="Grid Table 5 Dark Accent 6" w:uiPriority="50"/>
-    <w:lsdException w:name="Grid Table 6 Colorful Accent 6" w:uiPriority="51"/>
-    <w:lsdException w:name="Grid Table 7 Colorful Accent 6" w:uiPriority="52"/>
-    <w:lsdException w:name="List Table 1 Light" w:uiPriority="46"/>
-    <w:lsdException w:name="List Table 2" w:uiPriority="47"/>
-    <w:lsdException w:name="List Table 3" w:uiPriority="48"/>
-    <w:lsdException w:name="List Table 4" w:uiPriority="49"/>
-    <w:lsdException w:name="List Table 5 Dark" w:uiPriority="50"/>
-    <w:lsdException w:name="List Table 6 Colorful" w:uiPriority="51"/>
-    <w:lsdException w:name="List Table 7 Colorful" w:uiPriority="52"/>
-    <w:lsdException w:name="List Table 1 Light Accent 1" w:uiPriority="46"/>
-    <w:lsdException w:name="List Table 2 Accent 1" w:uiPriority="47"/>
-    <w:lsdException w:name="List Table 3 Accent 1" w:uiPriority="48"/>
-    <w:lsdException w:name="List Table 4 Accent 1" w:uiPriority="49"/>
-    <w:lsdException w:name="List Table 5 Dark Accent 1" w:uiPriority="50"/>
-    <w:lsdException w:name="List Table 6 Colorful Accent 1" w:uiPriority="51"/>
-    <w:lsdException w:name="List Table 7 Colorful Accent 1" w:uiPriority="52"/>
-    <w:lsdException w:name="List Table 1 Light Accent 2" w:uiPriority="46"/>
-    <w:lsdException w:name="List Table 2 Accent 2" w:uiPriority="47"/>
-    <w:lsdException w:name="List Table 3 Accent 2" w:uiPriority="48"/>
-    <w:lsdException w:name="List Table 4 Accent 2" w:uiPriority="49"/>
-    <w:lsdException w:name="List Table 5 Dark Accent 2" w:uiPriority="50"/>
-    <w:lsdException w:name="List Table 6 Colorful Accent 2" w:uiPriority="51"/>
-    <w:lsdException w:name="List Table 7 Colorful Accent 2" w:uiPriority="52"/>
-    <w:lsdException w:name="List Table 1 Light Accent 3" w:uiPriority="46"/>
-    <w:lsdException w:name="List Table 2 Accent 3" w:uiPriority="47"/>
-    <w:lsdException w:name="List Table 3 Accent 3" w:uiPriority="48"/>
-    <w:lsdException w:name="List Table 4 Accent 3" w:uiPriority="49"/>
-    <w:lsdException w:name="List Table 5 Dark Accent 3" w:uiPriority="50"/>
-    <w:lsdException w:name="List Table 6 Colorful Accent 3" w:uiPriority="51"/>
-    <w:lsdException w:name="List Table 7 Colorful Accent 3" w:uiPriority="52"/>
-    <w:lsdException w:name="List Table 1 Light Accent 4" w:uiPriority="46"/>
-    <w:lsdException w:name="List Table 2 Accent 4" w:uiPriority="47"/>
-    <w:lsdException w:name="List Table 3 Accent 4" w:uiPriority="48"/>
-    <w:lsdException w:name="List Table 4 Accent 4" w:uiPriority="49"/>
-    <w:lsdException w:name="List Table 5 Dark Accent 4" w:uiPriority="50"/>
-    <w:lsdException w:name="List Table 6 Colorful Accent 4" w:uiPriority="51"/>
-    <w:lsdException w:name="List Table 7 Colorful Accent 4" w:uiPriority="52"/>
-    <w:lsdException w:name="List Table 1 Light Accent 5" w:uiPriority="46"/>
-    <w:lsdException w:name="List Table 2 Accent 5" w:uiPriority="47"/>
-    <w:lsdException w:name="List Table 3 Accent 5" w:uiPriority="48"/>
-    <w:lsdException w:name="List Table 4 Accent 5" w:uiPriority="49"/>
-    <w:lsdException w:name="List Table 5 Dark Accent 5" w:uiPriority="50"/>
-    <w:lsdException w:name="List Table 6 Colorful Accent 5" w:uiPriority="51"/>
-    <w:lsdException w:name="List Table 7 Colorful Accent 5" w:uiPriority="52"/>
-    <w:lsdException w:name="List Table 1 Light Accent 6" w:uiPriority="46"/>
-    <w:lsdException w:name="List Table 2 Accent 6" w:uiPriority="47"/>
-    <w:lsdException w:name="List Table 3 Accent 6" w:uiPriority="48"/>
-    <w:lsdException w:name="List Table 4 Accent 6" w:uiPriority="49"/>
-    <w:lsdException w:name="List Table 5 Dark Accent 6" w:uiPriority="50"/>
-    <w:lsdException w:name="List Table 6 Colorful Accent 6" w:uiPriority="51"/>
-    <w:lsdException w:name="List Table 7 Colorful Accent 6" w:uiPriority="52"/>
+  <w:latentStyles w:defLockedState="0" w:defUIPriority="99" w:defSemiHidden="1" w:defUnhideWhenUsed="1" w:defQFormat="0" w:count="276">
+    <w:lsdException w:name="Normal" w:semiHidden="0" w:uiPriority="0" w:unhideWhenUsed="0" w:qFormat="1"/>
+    <w:lsdException w:name="heading 1" w:semiHidden="0" w:uiPriority="9" w:unhideWhenUsed="0" w:qFormat="1"/>
+    <w:lsdException w:name="heading 2" w:uiPriority="9" w:qFormat="1"/>
+    <w:lsdException w:name="heading 3" w:uiPriority="9" w:qFormat="1"/>
+    <w:lsdException w:name="heading 4" w:uiPriority="9" w:qFormat="1"/>
+    <w:lsdException w:name="heading 5" w:uiPriority="9" w:qFormat="1"/>
+    <w:lsdException w:name="heading 6" w:uiPriority="9" w:qFormat="1"/>
+    <w:lsdException w:name="heading 7" w:uiPriority="9" w:qFormat="1"/>
+    <w:lsdException w:name="heading 8" w:uiPriority="9" w:qFormat="1"/>
+    <w:lsdException w:name="heading 9" w:uiPriority="9" w:qFormat="1"/>
+    <w:lsdException w:name="toc 1" w:uiPriority="39"/>
+    <w:lsdException w:name="toc 2" w:uiPriority="39"/>
+    <w:lsdException w:name="toc 3" w:uiPriority="39"/>
+    <w:lsdException w:name="toc 4" w:uiPriority="39"/>
+    <w:lsdException w:name="toc 5" w:uiPriority="39"/>
+    <w:lsdException w:name="toc 6" w:uiPriority="39"/>
+    <w:lsdException w:name="toc 7" w:uiPriority="39"/>
+    <w:lsdException w:name="toc 8" w:uiPriority="39"/>
+    <w:lsdException w:name="toc 9" w:uiPriority="39"/>
+    <w:lsdException w:name="caption" w:uiPriority="35" w:qFormat="1"/>
+    <w:lsdException w:name="Title" w:semiHidden="0" w:uiPriority="10" w:unhideWhenUsed="0" w:qFormat="1"/>
+    <w:lsdException w:name="Default Paragraph Font" w:uiPriority="1"/>
+    <w:lsdException w:name="Subtitle" w:semiHidden="0" w:uiPriority="11" w:unhideWhenUsed="0" w:qFormat="1"/>
+    <w:lsdException w:name="Strong" w:semiHidden="0" w:uiPriority="22" w:unhideWhenUsed="0" w:qFormat="1"/>
+    <w:lsdException w:name="Emphasis" w:semiHidden="0" w:uiPriority="20" w:unhideWhenUsed="0" w:qFormat="1"/>
+    <w:lsdException w:name="Table Grid" w:semiHidden="0" w:uiPriority="39" w:unhideWhenUsed="0"/>
+    <w:lsdException w:name="Note Level 1" w:semiHidden="0" w:unhideWhenUsed="0"/>
+    <w:lsdException w:name="Note Level 2" w:semiHidden="0" w:unhideWhenUsed="0"/>
+    <w:lsdException w:name="Note Level 3" w:semiHidden="0" w:unhideWhenUsed="0"/>
+    <w:lsdException w:name="Note Level 4" w:semiHidden="0" w:unhideWhenUsed="0"/>
+    <w:lsdException w:name="Note Level 5" w:semiHidden="0" w:unhideWhenUsed="0"/>
+    <w:lsdException w:name="Note Level 6" w:semiHidden="0" w:unhideWhenUsed="0"/>
+    <w:lsdException w:name="Note Level 7" w:semiHidden="0" w:unhideWhenUsed="0"/>
+    <w:lsdException w:name="Note Level 8" w:semiHidden="0" w:unhideWhenUsed="0"/>
+    <w:lsdException w:name="Note Level 9" w:semiHidden="0" w:unhideWhenUsed="0"/>
+    <w:lsdException w:name="Placeholder Text" w:unhideWhenUsed="0"/>
+    <w:lsdException w:name="No Spacing" w:semiHidden="0" w:uiPriority="1" w:unhideWhenUsed="0" w:qFormat="1"/>
+    <w:lsdException w:name="Light Shading" w:semiHidden="0" w:uiPriority="60" w:unhideWhenUsed="0"/>
+    <w:lsdException w:name="Light List" w:semiHidden="0" w:uiPriority="61" w:unhideWhenUsed="0"/>
+    <w:lsdException w:name="Light Grid" w:semiHidden="0" w:uiPriority="62" w:unhideWhenUsed="0"/>
+    <w:lsdException w:name="Medium Shading 1" w:semiHidden="0" w:uiPriority="63" w:unhideWhenUsed="0"/>
+    <w:lsdException w:name="Medium Shading 2" w:semiHidden="0" w:uiPriority="64" w:unhideWhenUsed="0"/>
+    <w:lsdException w:name="Medium List 1" w:semiHidden="0" w:uiPriority="65" w:unhideWhenUsed="0"/>
+    <w:lsdException w:name="Medium List 2" w:semiHidden="0" w:uiPriority="66" w:unhideWhenUsed="0"/>
+    <w:lsdException w:name="Medium Grid 1" w:semiHidden="0" w:uiPriority="67" w:unhideWhenUsed="0"/>
+    <w:lsdException w:name="Medium Grid 2" w:semiHidden="0" w:uiPriority="68" w:unhideWhenUsed="0"/>
+    <w:lsdException w:name="Medium Grid 3" w:semiHidden="0" w:uiPriority="69" w:unhideWhenUsed="0"/>
+    <w:lsdException w:name="Dark List" w:semiHidden="0" w:uiPriority="70" w:unhideWhenUsed="0"/>
+    <w:lsdException w:name="Colorful Shading" w:semiHidden="0" w:uiPriority="71" w:unhideWhenUsed="0"/>
+    <w:lsdException w:name="Colorful List" w:semiHidden="0" w:uiPriority="72" w:unhideWhenUsed="0"/>
+    <w:lsdException w:name="Colorful Grid" w:semiHidden="0" w:uiPriority="73" w:unhideWhenUsed="0"/>
+    <w:lsdException w:name="Light Shading Accent 1" w:semiHidden="0" w:uiPriority="60" w:unhideWhenUsed="0"/>
+    <w:lsdException w:name="Light List Accent 1" w:semiHidden="0" w:uiPriority="61" w:unhideWhenUsed="0"/>
+    <w:lsdException w:name="Light Grid Accent 1" w:semiHidden="0" w:uiPriority="62" w:unhideWhenUsed="0"/>
+    <w:lsdException w:name="Medium Shading 1 Accent 1" w:semiHidden="0" w:uiPriority="63" w:unhideWhenUsed="0"/>
+    <w:lsdException w:name="Medium Shading 2 Accent 1" w:semiHidden="0" w:uiPriority="64" w:unhideWhenUsed="0"/>
+    <w:lsdException w:name="Medium List 1 Accent 1" w:semiHidden="0" w:uiPriority="65" w:unhideWhenUsed="0"/>
+    <w:lsdException w:name="Revision" w:unhideWhenUsed="0"/>
+    <w:lsdException w:name="List Paragraph" w:semiHidden="0" w:uiPriority="34" w:unhideWhenUsed="0" w:qFormat="1"/>
+    <w:lsdException w:name="Quote" w:semiHidden="0" w:uiPriority="29" w:unhideWhenUsed="0" w:qFormat="1"/>
+    <w:lsdException w:name="Intense Quote" w:semiHidden="0" w:uiPriority="30" w:unhideWhenUsed="0" w:qFormat="1"/>
+    <w:lsdException w:name="Medium List 2 Accent 1" w:semiHidden="0" w:uiPriority="66" w:unhideWhenUsed="0"/>
+    <w:lsdException w:name="Medium Grid 1 Accent 1" w:semiHidden="0" w:uiPriority="67" w:unhideWhenUsed="0"/>
+    <w:lsdException w:name="Medium Grid 2 Accent 1" w:semiHidden="0" w:uiPriority="68" w:unhideWhenUsed="0"/>
+    <w:lsdException w:name="Medium Grid 3 Accent 1" w:semiHidden="0" w:uiPriority="69" w:unhideWhenUsed="0"/>
+    <w:lsdException w:name="Dark List Accent 1" w:semiHidden="0" w:uiPriority="70" w:unhideWhenUsed="0"/>
+    <w:lsdException w:name="Colorful Shading Accent 1" w:semiHidden="0" w:uiPriority="71" w:unhideWhenUsed="0"/>
+    <w:lsdException w:name="Colorful List Accent 1" w:semiHidden="0" w:uiPriority="72" w:unhideWhenUsed="0"/>
+    <w:lsdException w:name="Colorful Grid Accent 1" w:semiHidden="0" w:uiPriority="73" w:unhideWhenUsed="0"/>
+    <w:lsdException w:name="Light Shading Accent 2" w:semiHidden="0" w:uiPriority="60" w:unhideWhenUsed="0"/>
+    <w:lsdException w:name="Light List Accent 2" w:semiHidden="0" w:uiPriority="61" w:unhideWhenUsed="0"/>
+    <w:lsdException w:name="Light Grid Accent 2" w:semiHidden="0" w:uiPriority="62" w:unhideWhenUsed="0"/>
+    <w:lsdException w:name="Medium Shading 1 Accent 2" w:semiHidden="0" w:uiPriority="63" w:unhideWhenUsed="0"/>
+    <w:lsdException w:name="Medium Shading 2 Accent 2" w:semiHidden="0" w:uiPriority="64" w:unhideWhenUsed="0"/>
+    <w:lsdException w:name="Medium List 1 Accent 2" w:semiHidden="0" w:uiPriority="65" w:unhideWhenUsed="0"/>
+    <w:lsdException w:name="Medium List 2 Accent 2" w:semiHidden="0" w:uiPriority="66" w:unhideWhenUsed="0"/>
+    <w:lsdException w:name="Medium Grid 1 Accent 2" w:semiHidden="0" w:uiPriority="67" w:unhideWhenUsed="0"/>
+    <w:lsdException w:name="Medium Grid 2 Accent 2" w:semiHidden="0" w:uiPriority="68" w:unhideWhenUsed="0"/>
+    <w:lsdException w:name="Medium Grid 3 Accent 2" w:semiHidden="0" w:uiPriority="69" w:unhideWhenUsed="0"/>
+    <w:lsdException w:name="Dark List Accent 2" w:semiHidden="0" w:uiPriority="70" w:unhideWhenUsed="0"/>
+    <w:lsdException w:name="Colorful Shading Accent 2" w:semiHidden="0" w:uiPriority="71" w:unhideWhenUsed="0"/>
+    <w:lsdException w:name="Colorful List Accent 2" w:semiHidden="0" w:uiPriority="72" w:unhideWhenUsed="0"/>
+    <w:lsdException w:name="Colorful Grid Accent 2" w:semiHidden="0" w:uiPriority="73" w:unhideWhenUsed="0"/>
+    <w:lsdException w:name="Light Shading Accent 3" w:semiHidden="0" w:uiPriority="60" w:unhideWhenUsed="0"/>
+    <w:lsdException w:name="Light List Accent 3" w:semiHidden="0" w:uiPriority="61" w:unhideWhenUsed="0"/>
+    <w:lsdException w:name="Light Grid Accent 3" w:semiHidden="0" w:uiPriority="62" w:unhideWhenUsed="0"/>
+    <w:lsdException w:name="Medium Shading 1 Accent 3" w:semiHidden="0" w:uiPriority="63" w:unhideWhenUsed="0"/>
+    <w:lsdException w:name="Medium Shading 2 Accent 3" w:semiHidden="0" w:uiPriority="64" w:unhideWhenUsed="0"/>
+    <w:lsdException w:name="Medium List 1 Accent 3" w:semiHidden="0" w:uiPriority="65" w:unhideWhenUsed="0"/>
+    <w:lsdException w:name="Medium List 2 Accent 3" w:semiHidden="0" w:uiPriority="66" w:unhideWhenUsed="0"/>
+    <w:lsdException w:name="Medium Grid 1 Accent 3" w:semiHidden="0" w:uiPriority="67" w:unhideWhenUsed="0"/>
+    <w:lsdException w:name="Medium Grid 2 Accent 3" w:semiHidden="0" w:uiPriority="68" w:unhideWhenUsed="0"/>
+    <w:lsdException w:name="Medium Grid 3 Accent 3" w:semiHidden="0" w:uiPriority="69" w:unhideWhenUsed="0"/>
+    <w:lsdException w:name="Dark List Accent 3" w:semiHidden="0" w:uiPriority="70" w:unhideWhenUsed="0"/>
+    <w:lsdException w:name="Colorful Shading Accent 3" w:semiHidden="0" w:uiPriority="71" w:unhideWhenUsed="0"/>
+    <w:lsdException w:name="Colorful List Accent 3" w:semiHidden="0" w:uiPriority="72" w:unhideWhenUsed="0"/>
+    <w:lsdException w:name="Colorful Grid Accent 3" w:semiHidden="0" w:uiPriority="73" w:unhideWhenUsed="0"/>
+    <w:lsdException w:name="Light Shading Accent 4" w:semiHidden="0" w:uiPriority="60" w:unhideWhenUsed="0"/>
+    <w:lsdException w:name="Light List Accent 4" w:semiHidden="0" w:uiPriority="61" w:unhideWhenUsed="0"/>
+    <w:lsdException w:name="Light Grid Accent 4" w:semiHidden="0" w:uiPriority="62" w:unhideWhenUsed="0"/>
+    <w:lsdException w:name="Medium Shading 1 Accent 4" w:semiHidden="0" w:uiPriority="63" w:unhideWhenUsed="0"/>
+    <w:lsdException w:name="Medium Shading 2 Accent 4" w:semiHidden="0" w:uiPriority="64" w:unhideWhenUsed="0"/>
+    <w:lsdException w:name="Medium List 1 Accent 4" w:semiHidden="0" w:uiPriority="65" w:unhideWhenUsed="0"/>
+    <w:lsdException w:name="Medium List 2 Accent 4" w:semiHidden="0" w:uiPriority="66" w:unhideWhenUsed="0"/>
+    <w:lsdException w:name="Medium Grid 1 Accent 4" w:semiHidden="0" w:uiPriority="67" w:unhideWhenUsed="0"/>
+    <w:lsdException w:name="Medium Grid 2 Accent 4" w:semiHidden="0" w:uiPriority="68" w:unhideWhenUsed="0"/>
+    <w:lsdException w:name="Medium Grid 3 Accent 4" w:semiHidden="0" w:uiPriority="69" w:unhideWhenUsed="0"/>
+    <w:lsdException w:name="Dark List Accent 4" w:semiHidden="0" w:uiPriority="70" w:unhideWhenUsed="0"/>
+    <w:lsdException w:name="Colorful Shading Accent 4" w:semiHidden="0" w:uiPriority="71" w:unhideWhenUsed="0"/>
+    <w:lsdException w:name="Colorful List Accent 4" w:semiHidden="0" w:uiPriority="72" w:unhideWhenUsed="0"/>
+    <w:lsdException w:name="Colorful Grid Accent 4" w:semiHidden="0" w:uiPriority="73" w:unhideWhenUsed="0"/>
+    <w:lsdException w:name="Light Shading Accent 5" w:semiHidden="0" w:uiPriority="60" w:unhideWhenUsed="0"/>
+    <w:lsdException w:name="Light List Accent 5" w:semiHidden="0" w:uiPriority="61" w:unhideWhenUsed="0"/>
+    <w:lsdException w:name="Light Grid Accent 5" w:semiHidden="0" w:uiPriority="62" w:unhideWhenUsed="0"/>
+    <w:lsdException w:name="Medium Shading 1 Accent 5" w:semiHidden="0" w:uiPriority="63" w:unhideWhenUsed="0"/>
+    <w:lsdException w:name="Medium Shading 2 Accent 5" w:semiHidden="0" w:uiPriority="64" w:unhideWhenUsed="0"/>
+    <w:lsdException w:name="Medium List 1 Accent 5" w:semiHidden="0" w:uiPriority="65" w:unhideWhenUsed="0"/>
+    <w:lsdException w:name="Medium List 2 Accent 5" w:semiHidden="0" w:uiPriority="66" w:unhideWhenUsed="0"/>
+    <w:lsdException w:name="Medium Grid 1 Accent 5" w:semiHidden="0" w:uiPriority="67" w:unhideWhenUsed="0"/>
+    <w:lsdException w:name="Medium Grid 2 Accent 5" w:semiHidden="0" w:uiPriority="68" w:unhideWhenUsed="0"/>
+    <w:lsdException w:name="Medium Grid 3 Accent 5" w:semiHidden="0" w:uiPriority="69" w:unhideWhenUsed="0"/>
+    <w:lsdException w:name="Dark List Accent 5" w:semiHidden="0" w:uiPriority="70" w:unhideWhenUsed="0"/>
+    <w:lsdException w:name="Colorful Shading Accent 5" w:semiHidden="0" w:uiPriority="71" w:unhideWhenUsed="0"/>
+    <w:lsdException w:name="Colorful List Accent 5" w:semiHidden="0" w:uiPriority="72" w:unhideWhenUsed="0"/>
+    <w:lsdException w:name="Colorful Grid Accent 5" w:semiHidden="0" w:uiPriority="73" w:unhideWhenUsed="0"/>
+    <w:lsdException w:name="Light Shading Accent 6" w:semiHidden="0" w:uiPriority="60" w:unhideWhenUsed="0"/>
+    <w:lsdException w:name="Light List Accent 6" w:semiHidden="0" w:uiPriority="61" w:unhideWhenUsed="0"/>
+    <w:lsdException w:name="Light Grid Accent 6" w:semiHidden="0" w:uiPriority="62" w:unhideWhenUsed="0"/>
+    <w:lsdException w:name="Medium Shading 1 Accent 6" w:semiHidden="0" w:uiPriority="63" w:unhideWhenUsed="0"/>
+    <w:lsdException w:name="Medium Shading 2 Accent 6" w:semiHidden="0" w:uiPriority="64" w:unhideWhenUsed="0"/>
+    <w:lsdException w:name="Medium List 1 Accent 6" w:semiHidden="0" w:uiPriority="65" w:unhideWhenUsed="0"/>
+    <w:lsdException w:name="Medium List 2 Accent 6" w:semiHidden="0" w:uiPriority="66" w:unhideWhenUsed="0"/>
+    <w:lsdException w:name="Medium Grid 1 Accent 6" w:semiHidden="0" w:uiPriority="67" w:unhideWhenUsed="0"/>
+    <w:lsdException w:name="Medium Grid 2 Accent 6" w:semiHidden="0" w:uiPriority="68" w:unhideWhenUsed="0"/>
+    <w:lsdException w:name="Medium Grid 3 Accent 6" w:semiHidden="0" w:uiPriority="69" w:unhideWhenUsed="0"/>
+    <w:lsdException w:name="Dark List Accent 6" w:semiHidden="0" w:uiPriority="70" w:unhideWhenUsed="0"/>
+    <w:lsdException w:name="Colorful Shading Accent 6" w:semiHidden="0" w:uiPriority="71" w:unhideWhenUsed="0"/>
+    <w:lsdException w:name="Colorful List Accent 6" w:semiHidden="0" w:uiPriority="72" w:unhideWhenUsed="0"/>
+    <w:lsdException w:name="Colorful Grid Accent 6" w:semiHidden="0" w:uiPriority="73" w:unhideWhenUsed="0"/>
+    <w:lsdException w:name="Subtle Emphasis" w:semiHidden="0" w:uiPriority="19" w:unhideWhenUsed="0" w:qFormat="1"/>
+    <w:lsdException w:name="Intense Emphasis" w:semiHidden="0" w:uiPriority="21" w:unhideWhenUsed="0" w:qFormat="1"/>
+    <w:lsdException w:name="Subtle Reference" w:semiHidden="0" w:uiPriority="31" w:unhideWhenUsed="0" w:qFormat="1"/>
+    <w:lsdException w:name="Intense Reference" w:semiHidden="0" w:uiPriority="32" w:unhideWhenUsed="0" w:qFormat="1"/>
+    <w:lsdException w:name="Book Title" w:semiHidden="0" w:uiPriority="33" w:unhideWhenUsed="0" w:qFormat="1"/>
+    <w:lsdException w:name="Bibliography" w:uiPriority="37"/>
+    <w:lsdException w:name="TOC Heading" w:uiPriority="39" w:qFormat="1"/>
   </w:latentStyles>
   <w:style w:type="paragraph" w:default="1" w:styleId="Normal">
     <w:name w:val="Normal"/>
@@ -5377,6 +5276,7 @@
   <w:style w:type="character" w:default="1" w:styleId="DefaultParagraphFont">
     <w:name w:val="Default Paragraph Font"/>
     <w:uiPriority w:val="1"/>
+    <w:semiHidden/>
     <w:unhideWhenUsed/>
   </w:style>
   <w:style w:type="table" w:default="1" w:styleId="TableNormal">
@@ -5438,6 +5338,309 @@
         <w:right w:w="108" w:type="dxa"/>
       </w:tblCellMar>
     </w:tblPr>
+  </w:style>
+  <w:style w:type="paragraph" w:styleId="BalloonText">
+    <w:name w:val="Balloon Text"/>
+    <w:basedOn w:val="Normal"/>
+    <w:link w:val="BalloonTextChar"/>
+    <w:uiPriority w:val="99"/>
+    <w:semiHidden/>
+    <w:unhideWhenUsed/>
+    <w:rsid w:val="002D0FD1"/>
+    <w:pPr>
+      <w:spacing w:after="0" w:line="240" w:lineRule="auto"/>
+    </w:pPr>
+    <w:rPr>
+      <w:rFonts w:ascii="Lucida Grande" w:hAnsi="Lucida Grande" w:cs="Lucida Grande"/>
+      <w:sz w:val="18"/>
+      <w:szCs w:val="18"/>
+    </w:rPr>
+  </w:style>
+  <w:style w:type="character" w:customStyle="1" w:styleId="BalloonTextChar">
+    <w:name w:val="Balloon Text Char"/>
+    <w:basedOn w:val="DefaultParagraphFont"/>
+    <w:link w:val="BalloonText"/>
+    <w:uiPriority w:val="99"/>
+    <w:semiHidden/>
+    <w:rsid w:val="002D0FD1"/>
+    <w:rPr>
+      <w:rFonts w:ascii="Lucida Grande" w:eastAsiaTheme="minorHAnsi" w:hAnsi="Lucida Grande" w:cs="Lucida Grande"/>
+      <w:sz w:val="18"/>
+      <w:szCs w:val="18"/>
+    </w:rPr>
+  </w:style>
+</w:styles>
+</file>
+
+<file path=word/stylesWithEffects.xml><?xml version="1.0" encoding="utf-8"?>
+<w:styles xmlns:wpc="http://schemas.microsoft.com/office/word/2010/wordprocessingCanvas" xmlns:mo="http://schemas.microsoft.com/office/mac/office/2008/main" xmlns:mc="http://schemas.openxmlformats.org/markup-compatibility/2006" xmlns:mv="urn:schemas-microsoft-com:mac:vml" xmlns:o="urn:schemas-microsoft-com:office:office" xmlns:r="http://schemas.openxmlformats.org/officeDocument/2006/relationships" xmlns:m="http://schemas.openxmlformats.org/officeDocument/2006/math" xmlns:v="urn:schemas-microsoft-com:vml" xmlns:wp14="http://schemas.microsoft.com/office/word/2010/wordprocessingDrawing" xmlns:wp="http://schemas.openxmlformats.org/drawingml/2006/wordprocessingDrawing" xmlns:w10="urn:schemas-microsoft-com:office:word" xmlns:w="http://schemas.openxmlformats.org/wordprocessingml/2006/main" xmlns:w14="http://schemas.microsoft.com/office/word/2010/wordml" xmlns:wpg="http://schemas.microsoft.com/office/word/2010/wordprocessingGroup" xmlns:wpi="http://schemas.microsoft.com/office/word/2010/wordprocessingInk" xmlns:wne="http://schemas.microsoft.com/office/word/2006/wordml" xmlns:wps="http://schemas.microsoft.com/office/word/2010/wordprocessingShape" mc:Ignorable="w14 wp14">
+  <w:docDefaults>
+    <w:rPrDefault>
+      <w:rPr>
+        <w:rFonts w:asciiTheme="minorHAnsi" w:eastAsiaTheme="minorEastAsia" w:hAnsiTheme="minorHAnsi" w:cstheme="minorBidi"/>
+        <w:sz w:val="24"/>
+        <w:szCs w:val="24"/>
+        <w:lang w:val="en-US" w:eastAsia="en-US" w:bidi="ar-SA"/>
+      </w:rPr>
+    </w:rPrDefault>
+    <w:pPrDefault/>
+  </w:docDefaults>
+  <w:latentStyles w:defLockedState="0" w:defUIPriority="99" w:defSemiHidden="1" w:defUnhideWhenUsed="1" w:defQFormat="0" w:count="276">
+    <w:lsdException w:name="Normal" w:semiHidden="0" w:uiPriority="0" w:unhideWhenUsed="0" w:qFormat="1"/>
+    <w:lsdException w:name="heading 1" w:semiHidden="0" w:uiPriority="9" w:unhideWhenUsed="0" w:qFormat="1"/>
+    <w:lsdException w:name="heading 2" w:uiPriority="9" w:qFormat="1"/>
+    <w:lsdException w:name="heading 3" w:uiPriority="9" w:qFormat="1"/>
+    <w:lsdException w:name="heading 4" w:uiPriority="9" w:qFormat="1"/>
+    <w:lsdException w:name="heading 5" w:uiPriority="9" w:qFormat="1"/>
+    <w:lsdException w:name="heading 6" w:uiPriority="9" w:qFormat="1"/>
+    <w:lsdException w:name="heading 7" w:uiPriority="9" w:qFormat="1"/>
+    <w:lsdException w:name="heading 8" w:uiPriority="9" w:qFormat="1"/>
+    <w:lsdException w:name="heading 9" w:uiPriority="9" w:qFormat="1"/>
+    <w:lsdException w:name="toc 1" w:uiPriority="39"/>
+    <w:lsdException w:name="toc 2" w:uiPriority="39"/>
+    <w:lsdException w:name="toc 3" w:uiPriority="39"/>
+    <w:lsdException w:name="toc 4" w:uiPriority="39"/>
+    <w:lsdException w:name="toc 5" w:uiPriority="39"/>
+    <w:lsdException w:name="toc 6" w:uiPriority="39"/>
+    <w:lsdException w:name="toc 7" w:uiPriority="39"/>
+    <w:lsdException w:name="toc 8" w:uiPriority="39"/>
+    <w:lsdException w:name="toc 9" w:uiPriority="39"/>
+    <w:lsdException w:name="caption" w:uiPriority="35" w:qFormat="1"/>
+    <w:lsdException w:name="Title" w:semiHidden="0" w:uiPriority="10" w:unhideWhenUsed="0" w:qFormat="1"/>
+    <w:lsdException w:name="Default Paragraph Font" w:uiPriority="1"/>
+    <w:lsdException w:name="Subtitle" w:semiHidden="0" w:uiPriority="11" w:unhideWhenUsed="0" w:qFormat="1"/>
+    <w:lsdException w:name="Strong" w:semiHidden="0" w:uiPriority="22" w:unhideWhenUsed="0" w:qFormat="1"/>
+    <w:lsdException w:name="Emphasis" w:semiHidden="0" w:uiPriority="20" w:unhideWhenUsed="0" w:qFormat="1"/>
+    <w:lsdException w:name="Table Grid" w:semiHidden="0" w:uiPriority="39" w:unhideWhenUsed="0"/>
+    <w:lsdException w:name="Note Level 1" w:semiHidden="0" w:unhideWhenUsed="0"/>
+    <w:lsdException w:name="Note Level 2" w:semiHidden="0" w:unhideWhenUsed="0"/>
+    <w:lsdException w:name="Note Level 3" w:semiHidden="0" w:unhideWhenUsed="0"/>
+    <w:lsdException w:name="Note Level 4" w:semiHidden="0" w:unhideWhenUsed="0"/>
+    <w:lsdException w:name="Note Level 5" w:semiHidden="0" w:unhideWhenUsed="0"/>
+    <w:lsdException w:name="Note Level 6" w:semiHidden="0" w:unhideWhenUsed="0"/>
+    <w:lsdException w:name="Note Level 7" w:semiHidden="0" w:unhideWhenUsed="0"/>
+    <w:lsdException w:name="Note Level 8" w:semiHidden="0" w:unhideWhenUsed="0"/>
+    <w:lsdException w:name="Note Level 9" w:semiHidden="0" w:unhideWhenUsed="0"/>
+    <w:lsdException w:name="Placeholder Text" w:unhideWhenUsed="0"/>
+    <w:lsdException w:name="No Spacing" w:semiHidden="0" w:uiPriority="1" w:unhideWhenUsed="0" w:qFormat="1"/>
+    <w:lsdException w:name="Light Shading" w:semiHidden="0" w:uiPriority="60" w:unhideWhenUsed="0"/>
+    <w:lsdException w:name="Light List" w:semiHidden="0" w:uiPriority="61" w:unhideWhenUsed="0"/>
+    <w:lsdException w:name="Light Grid" w:semiHidden="0" w:uiPriority="62" w:unhideWhenUsed="0"/>
+    <w:lsdException w:name="Medium Shading 1" w:semiHidden="0" w:uiPriority="63" w:unhideWhenUsed="0"/>
+    <w:lsdException w:name="Medium Shading 2" w:semiHidden="0" w:uiPriority="64" w:unhideWhenUsed="0"/>
+    <w:lsdException w:name="Medium List 1" w:semiHidden="0" w:uiPriority="65" w:unhideWhenUsed="0"/>
+    <w:lsdException w:name="Medium List 2" w:semiHidden="0" w:uiPriority="66" w:unhideWhenUsed="0"/>
+    <w:lsdException w:name="Medium Grid 1" w:semiHidden="0" w:uiPriority="67" w:unhideWhenUsed="0"/>
+    <w:lsdException w:name="Medium Grid 2" w:semiHidden="0" w:uiPriority="68" w:unhideWhenUsed="0"/>
+    <w:lsdException w:name="Medium Grid 3" w:semiHidden="0" w:uiPriority="69" w:unhideWhenUsed="0"/>
+    <w:lsdException w:name="Dark List" w:semiHidden="0" w:uiPriority="70" w:unhideWhenUsed="0"/>
+    <w:lsdException w:name="Colorful Shading" w:semiHidden="0" w:uiPriority="71" w:unhideWhenUsed="0"/>
+    <w:lsdException w:name="Colorful List" w:semiHidden="0" w:uiPriority="72" w:unhideWhenUsed="0"/>
+    <w:lsdException w:name="Colorful Grid" w:semiHidden="0" w:uiPriority="73" w:unhideWhenUsed="0"/>
+    <w:lsdException w:name="Light Shading Accent 1" w:semiHidden="0" w:uiPriority="60" w:unhideWhenUsed="0"/>
+    <w:lsdException w:name="Light List Accent 1" w:semiHidden="0" w:uiPriority="61" w:unhideWhenUsed="0"/>
+    <w:lsdException w:name="Light Grid Accent 1" w:semiHidden="0" w:uiPriority="62" w:unhideWhenUsed="0"/>
+    <w:lsdException w:name="Medium Shading 1 Accent 1" w:semiHidden="0" w:uiPriority="63" w:unhideWhenUsed="0"/>
+    <w:lsdException w:name="Medium Shading 2 Accent 1" w:semiHidden="0" w:uiPriority="64" w:unhideWhenUsed="0"/>
+    <w:lsdException w:name="Medium List 1 Accent 1" w:semiHidden="0" w:uiPriority="65" w:unhideWhenUsed="0"/>
+    <w:lsdException w:name="Revision" w:unhideWhenUsed="0"/>
+    <w:lsdException w:name="List Paragraph" w:semiHidden="0" w:uiPriority="34" w:unhideWhenUsed="0" w:qFormat="1"/>
+    <w:lsdException w:name="Quote" w:semiHidden="0" w:uiPriority="29" w:unhideWhenUsed="0" w:qFormat="1"/>
+    <w:lsdException w:name="Intense Quote" w:semiHidden="0" w:uiPriority="30" w:unhideWhenUsed="0" w:qFormat="1"/>
+    <w:lsdException w:name="Medium List 2 Accent 1" w:semiHidden="0" w:uiPriority="66" w:unhideWhenUsed="0"/>
+    <w:lsdException w:name="Medium Grid 1 Accent 1" w:semiHidden="0" w:uiPriority="67" w:unhideWhenUsed="0"/>
+    <w:lsdException w:name="Medium Grid 2 Accent 1" w:semiHidden="0" w:uiPriority="68" w:unhideWhenUsed="0"/>
+    <w:lsdException w:name="Medium Grid 3 Accent 1" w:semiHidden="0" w:uiPriority="69" w:unhideWhenUsed="0"/>
+    <w:lsdException w:name="Dark List Accent 1" w:semiHidden="0" w:uiPriority="70" w:unhideWhenUsed="0"/>
+    <w:lsdException w:name="Colorful Shading Accent 1" w:semiHidden="0" w:uiPriority="71" w:unhideWhenUsed="0"/>
+    <w:lsdException w:name="Colorful List Accent 1" w:semiHidden="0" w:uiPriority="72" w:unhideWhenUsed="0"/>
+    <w:lsdException w:name="Colorful Grid Accent 1" w:semiHidden="0" w:uiPriority="73" w:unhideWhenUsed="0"/>
+    <w:lsdException w:name="Light Shading Accent 2" w:semiHidden="0" w:uiPriority="60" w:unhideWhenUsed="0"/>
+    <w:lsdException w:name="Light List Accent 2" w:semiHidden="0" w:uiPriority="61" w:unhideWhenUsed="0"/>
+    <w:lsdException w:name="Light Grid Accent 2" w:semiHidden="0" w:uiPriority="62" w:unhideWhenUsed="0"/>
+    <w:lsdException w:name="Medium Shading 1 Accent 2" w:semiHidden="0" w:uiPriority="63" w:unhideWhenUsed="0"/>
+    <w:lsdException w:name="Medium Shading 2 Accent 2" w:semiHidden="0" w:uiPriority="64" w:unhideWhenUsed="0"/>
+    <w:lsdException w:name="Medium List 1 Accent 2" w:semiHidden="0" w:uiPriority="65" w:unhideWhenUsed="0"/>
+    <w:lsdException w:name="Medium List 2 Accent 2" w:semiHidden="0" w:uiPriority="66" w:unhideWhenUsed="0"/>
+    <w:lsdException w:name="Medium Grid 1 Accent 2" w:semiHidden="0" w:uiPriority="67" w:unhideWhenUsed="0"/>
+    <w:lsdException w:name="Medium Grid 2 Accent 2" w:semiHidden="0" w:uiPriority="68" w:unhideWhenUsed="0"/>
+    <w:lsdException w:name="Medium Grid 3 Accent 2" w:semiHidden="0" w:uiPriority="69" w:unhideWhenUsed="0"/>
+    <w:lsdException w:name="Dark List Accent 2" w:semiHidden="0" w:uiPriority="70" w:unhideWhenUsed="0"/>
+    <w:lsdException w:name="Colorful Shading Accent 2" w:semiHidden="0" w:uiPriority="71" w:unhideWhenUsed="0"/>
+    <w:lsdException w:name="Colorful List Accent 2" w:semiHidden="0" w:uiPriority="72" w:unhideWhenUsed="0"/>
+    <w:lsdException w:name="Colorful Grid Accent 2" w:semiHidden="0" w:uiPriority="73" w:unhideWhenUsed="0"/>
+    <w:lsdException w:name="Light Shading Accent 3" w:semiHidden="0" w:uiPriority="60" w:unhideWhenUsed="0"/>
+    <w:lsdException w:name="Light List Accent 3" w:semiHidden="0" w:uiPriority="61" w:unhideWhenUsed="0"/>
+    <w:lsdException w:name="Light Grid Accent 3" w:semiHidden="0" w:uiPriority="62" w:unhideWhenUsed="0"/>
+    <w:lsdException w:name="Medium Shading 1 Accent 3" w:semiHidden="0" w:uiPriority="63" w:unhideWhenUsed="0"/>
+    <w:lsdException w:name="Medium Shading 2 Accent 3" w:semiHidden="0" w:uiPriority="64" w:unhideWhenUsed="0"/>
+    <w:lsdException w:name="Medium List 1 Accent 3" w:semiHidden="0" w:uiPriority="65" w:unhideWhenUsed="0"/>
+    <w:lsdException w:name="Medium List 2 Accent 3" w:semiHidden="0" w:uiPriority="66" w:unhideWhenUsed="0"/>
+    <w:lsdException w:name="Medium Grid 1 Accent 3" w:semiHidden="0" w:uiPriority="67" w:unhideWhenUsed="0"/>
+    <w:lsdException w:name="Medium Grid 2 Accent 3" w:semiHidden="0" w:uiPriority="68" w:unhideWhenUsed="0"/>
+    <w:lsdException w:name="Medium Grid 3 Accent 3" w:semiHidden="0" w:uiPriority="69" w:unhideWhenUsed="0"/>
+    <w:lsdException w:name="Dark List Accent 3" w:semiHidden="0" w:uiPriority="70" w:unhideWhenUsed="0"/>
+    <w:lsdException w:name="Colorful Shading Accent 3" w:semiHidden="0" w:uiPriority="71" w:unhideWhenUsed="0"/>
+    <w:lsdException w:name="Colorful List Accent 3" w:semiHidden="0" w:uiPriority="72" w:unhideWhenUsed="0"/>
+    <w:lsdException w:name="Colorful Grid Accent 3" w:semiHidden="0" w:uiPriority="73" w:unhideWhenUsed="0"/>
+    <w:lsdException w:name="Light Shading Accent 4" w:semiHidden="0" w:uiPriority="60" w:unhideWhenUsed="0"/>
+    <w:lsdException w:name="Light List Accent 4" w:semiHidden="0" w:uiPriority="61" w:unhideWhenUsed="0"/>
+    <w:lsdException w:name="Light Grid Accent 4" w:semiHidden="0" w:uiPriority="62" w:unhideWhenUsed="0"/>
+    <w:lsdException w:name="Medium Shading 1 Accent 4" w:semiHidden="0" w:uiPriority="63" w:unhideWhenUsed="0"/>
+    <w:lsdException w:name="Medium Shading 2 Accent 4" w:semiHidden="0" w:uiPriority="64" w:unhideWhenUsed="0"/>
+    <w:lsdException w:name="Medium List 1 Accent 4" w:semiHidden="0" w:uiPriority="65" w:unhideWhenUsed="0"/>
+    <w:lsdException w:name="Medium List 2 Accent 4" w:semiHidden="0" w:uiPriority="66" w:unhideWhenUsed="0"/>
+    <w:lsdException w:name="Medium Grid 1 Accent 4" w:semiHidden="0" w:uiPriority="67" w:unhideWhenUsed="0"/>
+    <w:lsdException w:name="Medium Grid 2 Accent 4" w:semiHidden="0" w:uiPriority="68" w:unhideWhenUsed="0"/>
+    <w:lsdException w:name="Medium Grid 3 Accent 4" w:semiHidden="0" w:uiPriority="69" w:unhideWhenUsed="0"/>
+    <w:lsdException w:name="Dark List Accent 4" w:semiHidden="0" w:uiPriority="70" w:unhideWhenUsed="0"/>
+    <w:lsdException w:name="Colorful Shading Accent 4" w:semiHidden="0" w:uiPriority="71" w:unhideWhenUsed="0"/>
+    <w:lsdException w:name="Colorful List Accent 4" w:semiHidden="0" w:uiPriority="72" w:unhideWhenUsed="0"/>
+    <w:lsdException w:name="Colorful Grid Accent 4" w:semiHidden="0" w:uiPriority="73" w:unhideWhenUsed="0"/>
+    <w:lsdException w:name="Light Shading Accent 5" w:semiHidden="0" w:uiPriority="60" w:unhideWhenUsed="0"/>
+    <w:lsdException w:name="Light List Accent 5" w:semiHidden="0" w:uiPriority="61" w:unhideWhenUsed="0"/>
+    <w:lsdException w:name="Light Grid Accent 5" w:semiHidden="0" w:uiPriority="62" w:unhideWhenUsed="0"/>
+    <w:lsdException w:name="Medium Shading 1 Accent 5" w:semiHidden="0" w:uiPriority="63" w:unhideWhenUsed="0"/>
+    <w:lsdException w:name="Medium Shading 2 Accent 5" w:semiHidden="0" w:uiPriority="64" w:unhideWhenUsed="0"/>
+    <w:lsdException w:name="Medium List 1 Accent 5" w:semiHidden="0" w:uiPriority="65" w:unhideWhenUsed="0"/>
+    <w:lsdException w:name="Medium List 2 Accent 5" w:semiHidden="0" w:uiPriority="66" w:unhideWhenUsed="0"/>
+    <w:lsdException w:name="Medium Grid 1 Accent 5" w:semiHidden="0" w:uiPriority="67" w:unhideWhenUsed="0"/>
+    <w:lsdException w:name="Medium Grid 2 Accent 5" w:semiHidden="0" w:uiPriority="68" w:unhideWhenUsed="0"/>
+    <w:lsdException w:name="Medium Grid 3 Accent 5" w:semiHidden="0" w:uiPriority="69" w:unhideWhenUsed="0"/>
+    <w:lsdException w:name="Dark List Accent 5" w:semiHidden="0" w:uiPriority="70" w:unhideWhenUsed="0"/>
+    <w:lsdException w:name="Colorful Shading Accent 5" w:semiHidden="0" w:uiPriority="71" w:unhideWhenUsed="0"/>
+    <w:lsdException w:name="Colorful List Accent 5" w:semiHidden="0" w:uiPriority="72" w:unhideWhenUsed="0"/>
+    <w:lsdException w:name="Colorful Grid Accent 5" w:semiHidden="0" w:uiPriority="73" w:unhideWhenUsed="0"/>
+    <w:lsdException w:name="Light Shading Accent 6" w:semiHidden="0" w:uiPriority="60" w:unhideWhenUsed="0"/>
+    <w:lsdException w:name="Light List Accent 6" w:semiHidden="0" w:uiPriority="61" w:unhideWhenUsed="0"/>
+    <w:lsdException w:name="Light Grid Accent 6" w:semiHidden="0" w:uiPriority="62" w:unhideWhenUsed="0"/>
+    <w:lsdException w:name="Medium Shading 1 Accent 6" w:semiHidden="0" w:uiPriority="63" w:unhideWhenUsed="0"/>
+    <w:lsdException w:name="Medium Shading 2 Accent 6" w:semiHidden="0" w:uiPriority="64" w:unhideWhenUsed="0"/>
+    <w:lsdException w:name="Medium List 1 Accent 6" w:semiHidden="0" w:uiPriority="65" w:unhideWhenUsed="0"/>
+    <w:lsdException w:name="Medium List 2 Accent 6" w:semiHidden="0" w:uiPriority="66" w:unhideWhenUsed="0"/>
+    <w:lsdException w:name="Medium Grid 1 Accent 6" w:semiHidden="0" w:uiPriority="67" w:unhideWhenUsed="0"/>
+    <w:lsdException w:name="Medium Grid 2 Accent 6" w:semiHidden="0" w:uiPriority="68" w:unhideWhenUsed="0"/>
+    <w:lsdException w:name="Medium Grid 3 Accent 6" w:semiHidden="0" w:uiPriority="69" w:unhideWhenUsed="0"/>
+    <w:lsdException w:name="Dark List Accent 6" w:semiHidden="0" w:uiPriority="70" w:unhideWhenUsed="0"/>
+    <w:lsdException w:name="Colorful Shading Accent 6" w:semiHidden="0" w:uiPriority="71" w:unhideWhenUsed="0"/>
+    <w:lsdException w:name="Colorful List Accent 6" w:semiHidden="0" w:uiPriority="72" w:unhideWhenUsed="0"/>
+    <w:lsdException w:name="Colorful Grid Accent 6" w:semiHidden="0" w:uiPriority="73" w:unhideWhenUsed="0"/>
+    <w:lsdException w:name="Subtle Emphasis" w:semiHidden="0" w:uiPriority="19" w:unhideWhenUsed="0" w:qFormat="1"/>
+    <w:lsdException w:name="Intense Emphasis" w:semiHidden="0" w:uiPriority="21" w:unhideWhenUsed="0" w:qFormat="1"/>
+    <w:lsdException w:name="Subtle Reference" w:semiHidden="0" w:uiPriority="31" w:unhideWhenUsed="0" w:qFormat="1"/>
+    <w:lsdException w:name="Intense Reference" w:semiHidden="0" w:uiPriority="32" w:unhideWhenUsed="0" w:qFormat="1"/>
+    <w:lsdException w:name="Book Title" w:semiHidden="0" w:uiPriority="33" w:unhideWhenUsed="0" w:qFormat="1"/>
+    <w:lsdException w:name="Bibliography" w:uiPriority="37"/>
+    <w:lsdException w:name="TOC Heading" w:uiPriority="39" w:qFormat="1"/>
+  </w:latentStyles>
+  <w:style w:type="paragraph" w:default="1" w:styleId="Normal">
+    <w:name w:val="Normal"/>
+    <w:qFormat/>
+    <w:rsid w:val="007B02E6"/>
+    <w:pPr>
+      <w:spacing w:after="160" w:line="259" w:lineRule="auto"/>
+    </w:pPr>
+    <w:rPr>
+      <w:rFonts w:eastAsiaTheme="minorHAnsi"/>
+      <w:sz w:val="22"/>
+      <w:szCs w:val="22"/>
+    </w:rPr>
+  </w:style>
+  <w:style w:type="character" w:default="1" w:styleId="DefaultParagraphFont">
+    <w:name w:val="Default Paragraph Font"/>
+    <w:uiPriority w:val="1"/>
+    <w:semiHidden/>
+    <w:unhideWhenUsed/>
+  </w:style>
+  <w:style w:type="table" w:default="1" w:styleId="TableNormal">
+    <w:name w:val="Normal Table"/>
+    <w:uiPriority w:val="99"/>
+    <w:semiHidden/>
+    <w:unhideWhenUsed/>
+    <w:tblPr>
+      <w:tblInd w:w="0" w:type="dxa"/>
+      <w:tblCellMar>
+        <w:top w:w="0" w:type="dxa"/>
+        <w:left w:w="108" w:type="dxa"/>
+        <w:bottom w:w="0" w:type="dxa"/>
+        <w:right w:w="108" w:type="dxa"/>
+      </w:tblCellMar>
+    </w:tblPr>
+  </w:style>
+  <w:style w:type="numbering" w:default="1" w:styleId="NoList">
+    <w:name w:val="No List"/>
+    <w:uiPriority w:val="99"/>
+    <w:semiHidden/>
+    <w:unhideWhenUsed/>
+  </w:style>
+  <w:style w:type="paragraph" w:styleId="ListParagraph">
+    <w:name w:val="List Paragraph"/>
+    <w:basedOn w:val="Normal"/>
+    <w:uiPriority w:val="34"/>
+    <w:qFormat/>
+    <w:rsid w:val="007B02E6"/>
+    <w:pPr>
+      <w:ind w:left="720"/>
+      <w:contextualSpacing/>
+    </w:pPr>
+  </w:style>
+  <w:style w:type="table" w:styleId="TableGrid">
+    <w:name w:val="Table Grid"/>
+    <w:basedOn w:val="TableNormal"/>
+    <w:uiPriority w:val="39"/>
+    <w:rsid w:val="007B02E6"/>
+    <w:rPr>
+      <w:rFonts w:eastAsiaTheme="minorHAnsi"/>
+      <w:sz w:val="22"/>
+      <w:szCs w:val="22"/>
+    </w:rPr>
+    <w:tblPr>
+      <w:tblInd w:w="0" w:type="dxa"/>
+      <w:tblBorders>
+        <w:top w:val="single" w:sz="4" w:space="0" w:color="auto"/>
+        <w:left w:val="single" w:sz="4" w:space="0" w:color="auto"/>
+        <w:bottom w:val="single" w:sz="4" w:space="0" w:color="auto"/>
+        <w:right w:val="single" w:sz="4" w:space="0" w:color="auto"/>
+        <w:insideH w:val="single" w:sz="4" w:space="0" w:color="auto"/>
+        <w:insideV w:val="single" w:sz="4" w:space="0" w:color="auto"/>
+      </w:tblBorders>
+      <w:tblCellMar>
+        <w:top w:w="0" w:type="dxa"/>
+        <w:left w:w="108" w:type="dxa"/>
+        <w:bottom w:w="0" w:type="dxa"/>
+        <w:right w:w="108" w:type="dxa"/>
+      </w:tblCellMar>
+    </w:tblPr>
+  </w:style>
+  <w:style w:type="paragraph" w:styleId="BalloonText">
+    <w:name w:val="Balloon Text"/>
+    <w:basedOn w:val="Normal"/>
+    <w:link w:val="BalloonTextChar"/>
+    <w:uiPriority w:val="99"/>
+    <w:semiHidden/>
+    <w:unhideWhenUsed/>
+    <w:rsid w:val="002D0FD1"/>
+    <w:pPr>
+      <w:spacing w:after="0" w:line="240" w:lineRule="auto"/>
+    </w:pPr>
+    <w:rPr>
+      <w:rFonts w:ascii="Lucida Grande" w:hAnsi="Lucida Grande" w:cs="Lucida Grande"/>
+      <w:sz w:val="18"/>
+      <w:szCs w:val="18"/>
+    </w:rPr>
+  </w:style>
+  <w:style w:type="character" w:customStyle="1" w:styleId="BalloonTextChar">
+    <w:name w:val="Balloon Text Char"/>
+    <w:basedOn w:val="DefaultParagraphFont"/>
+    <w:link w:val="BalloonText"/>
+    <w:uiPriority w:val="99"/>
+    <w:semiHidden/>
+    <w:rsid w:val="002D0FD1"/>
+    <w:rPr>
+      <w:rFonts w:ascii="Lucida Grande" w:eastAsiaTheme="minorHAnsi" w:hAnsi="Lucida Grande" w:cs="Lucida Grande"/>
+      <w:sz w:val="18"/>
+      <w:szCs w:val="18"/>
+    </w:rPr>
   </w:style>
 </w:styles>
 </file>
@@ -5767,7 +5970,7 @@
 </file>
 
 <file path=customXml/itemProps1.xml><?xml version="1.0" encoding="utf-8"?>
-<ds:datastoreItem xmlns:ds="http://schemas.openxmlformats.org/officeDocument/2006/customXml" ds:itemID="{0D9D0E59-8389-4D52-9D8F-51C8C1EE3BF9}">
+<ds:datastoreItem xmlns:ds="http://schemas.openxmlformats.org/officeDocument/2006/customXml" ds:itemID="{3907F504-4C9D-8544-B931-13BBCCAFB29D}">
   <ds:schemaRefs>
     <ds:schemaRef ds:uri="http://schemas.openxmlformats.org/officeDocument/2006/bibliography"/>
   </ds:schemaRefs>

</xml_diff>

<commit_message>
Updated User Manual.docx, created Build Instructions.docx
Signed-off-by: Robin Schiro <robinschiro@gmail.com>
</commit_message>
<xml_diff>
--- a/Documentation/User Manual.docx
+++ b/Documentation/User Manual.docx
@@ -1,6 +1,6 @@
 
 <file path=word/document.xml><?xml version="1.0" encoding="utf-8"?>
-<w:document xmlns:wpc="http://schemas.microsoft.com/office/word/2010/wordprocessingCanvas" xmlns:mo="http://schemas.microsoft.com/office/mac/office/2008/main" xmlns:mc="http://schemas.openxmlformats.org/markup-compatibility/2006" xmlns:mv="urn:schemas-microsoft-com:mac:vml" xmlns:o="urn:schemas-microsoft-com:office:office" xmlns:r="http://schemas.openxmlformats.org/officeDocument/2006/relationships" xmlns:m="http://schemas.openxmlformats.org/officeDocument/2006/math" xmlns:v="urn:schemas-microsoft-com:vml" xmlns:wp14="http://schemas.microsoft.com/office/word/2010/wordprocessingDrawing" xmlns:wp="http://schemas.openxmlformats.org/drawingml/2006/wordprocessingDrawing" xmlns:w10="urn:schemas-microsoft-com:office:word" xmlns:w="http://schemas.openxmlformats.org/wordprocessingml/2006/main" xmlns:w14="http://schemas.microsoft.com/office/word/2010/wordml" xmlns:wpg="http://schemas.microsoft.com/office/word/2010/wordprocessingGroup" xmlns:wpi="http://schemas.microsoft.com/office/word/2010/wordprocessingInk" xmlns:wne="http://schemas.microsoft.com/office/word/2006/wordml" xmlns:wps="http://schemas.microsoft.com/office/word/2010/wordprocessingShape" mc:Ignorable="w14 wp14">
+<w:document xmlns:wpc="http://schemas.microsoft.com/office/word/2010/wordprocessingCanvas" xmlns:mc="http://schemas.openxmlformats.org/markup-compatibility/2006" xmlns:o="urn:schemas-microsoft-com:office:office" xmlns:r="http://schemas.openxmlformats.org/officeDocument/2006/relationships" xmlns:m="http://schemas.openxmlformats.org/officeDocument/2006/math" xmlns:v="urn:schemas-microsoft-com:vml" xmlns:wp14="http://schemas.microsoft.com/office/word/2010/wordprocessingDrawing" xmlns:wp="http://schemas.openxmlformats.org/drawingml/2006/wordprocessingDrawing" xmlns:w10="urn:schemas-microsoft-com:office:word" xmlns:w="http://schemas.openxmlformats.org/wordprocessingml/2006/main" xmlns:w14="http://schemas.microsoft.com/office/word/2010/wordml" xmlns:w15="http://schemas.microsoft.com/office/word/2012/wordml" xmlns:wpg="http://schemas.microsoft.com/office/word/2010/wordprocessingGroup" xmlns:wpi="http://schemas.microsoft.com/office/word/2010/wordprocessingInk" xmlns:wne="http://schemas.microsoft.com/office/word/2006/wordml" xmlns:wps="http://schemas.microsoft.com/office/word/2010/wordprocessingShape" mc:Ignorable="w14 w15 wp14">
   <w:body>
     <w:p>
       <w:pPr>
@@ -427,13 +427,8 @@
         </w:rPr>
       </w:pPr>
       <w:r>
-        <w:t xml:space="preserve">Robin </w:t>
-      </w:r>
-      <w:proofErr w:type="spellStart"/>
-      <w:r>
-        <w:t>Schiro</w:t>
-      </w:r>
-      <w:proofErr w:type="spellEnd"/>
+        <w:t>Robin Schiro</w:t>
+      </w:r>
     </w:p>
     <w:p/>
     <w:p/>
@@ -913,7 +908,6 @@
         <w:rPr>
           <w:b/>
         </w:rPr>
-        <w:lastRenderedPageBreak/>
         <w:t>Snap</w:t>
       </w:r>
       <w:r>
@@ -923,10 +917,7 @@
         <w:t xml:space="preserve"> =</w:t>
       </w:r>
       <w:r>
-        <w:t xml:space="preserve"> </w:t>
-      </w:r>
-      <w:r>
-        <w:t>Jarvis will take a shot of your face</w:t>
+        <w:t xml:space="preserve"> Jarvis will take a shot of your face</w:t>
       </w:r>
     </w:p>
     <w:p>
@@ -942,6 +933,7 @@
         <w:rPr>
           <w:b/>
         </w:rPr>
+        <w:lastRenderedPageBreak/>
         <w:t>Cheese</w:t>
       </w:r>
       <w:r>
@@ -951,10 +943,7 @@
         <w:t xml:space="preserve"> =</w:t>
       </w:r>
       <w:r>
-        <w:t xml:space="preserve"> </w:t>
-      </w:r>
-      <w:r>
-        <w:t>Jarvis will take a shot of your face</w:t>
+        <w:t xml:space="preserve"> Jarvis will take a shot of your face</w:t>
       </w:r>
     </w:p>
     <w:p>
@@ -979,10 +968,7 @@
         <w:t xml:space="preserve"> =</w:t>
       </w:r>
       <w:r>
-        <w:t xml:space="preserve"> </w:t>
-      </w:r>
-      <w:r>
-        <w:t>Jarvis will take a shot of your face</w:t>
+        <w:t xml:space="preserve"> Jarvis will take a shot of your face</w:t>
       </w:r>
     </w:p>
     <w:p>
@@ -998,21 +984,22 @@
         <w:rPr>
           <w:b/>
         </w:rPr>
-        <w:t>Weather</w:t>
+        <w:t>How is the w</w:t>
       </w:r>
       <w:r>
         <w:rPr>
           <w:b/>
         </w:rPr>
+        <w:t>eather</w:t>
+      </w:r>
+      <w:r>
+        <w:rPr>
+          <w:b/>
+        </w:rPr>
         <w:t xml:space="preserve"> =</w:t>
       </w:r>
       <w:r>
-        <w:t xml:space="preserve"> Jarvis will tell you the weather</w:t>
-      </w:r>
-      <w:bookmarkStart w:id="0" w:name="_GoBack"/>
-      <w:bookmarkEnd w:id="0"/>
-      <w:r>
-        <w:t xml:space="preserve"> conditions. </w:t>
+        <w:t xml:space="preserve"> Jarvis will tell you the weather conditions. </w:t>
       </w:r>
     </w:p>
     <w:p>
@@ -1118,7 +1105,7 @@
                     <pic:cNvPicPr/>
                   </pic:nvPicPr>
                   <pic:blipFill>
-                    <a:blip r:embed="rId7">
+                    <a:blip r:embed="rId8">
                       <a:extLst>
                         <a:ext uri="{28A0092B-C50C-407E-A947-70E740481C1C}">
                           <a14:useLocalDpi xmlns:a14="http://schemas.microsoft.com/office/drawing/2010/main" val="0"/>
@@ -1211,7 +1198,7 @@
                     </pic:cNvPicPr>
                   </pic:nvPicPr>
                   <pic:blipFill>
-                    <a:blip r:embed="rId8">
+                    <a:blip r:embed="rId9">
                       <a:extLst>
                         <a:ext uri="{28A0092B-C50C-407E-A947-70E740481C1C}">
                           <a14:useLocalDpi xmlns:a14="http://schemas.microsoft.com/office/drawing/2010/main" val="0"/>
@@ -1272,7 +1259,7 @@
                     </pic:cNvPicPr>
                   </pic:nvPicPr>
                   <pic:blipFill>
-                    <a:blip r:embed="rId9">
+                    <a:blip r:embed="rId10">
                       <a:extLst>
                         <a:ext uri="{28A0092B-C50C-407E-A947-70E740481C1C}">
                           <a14:useLocalDpi xmlns:a14="http://schemas.microsoft.com/office/drawing/2010/main" val="0"/>
@@ -1333,7 +1320,7 @@
                     </pic:cNvPicPr>
                   </pic:nvPicPr>
                   <pic:blipFill>
-                    <a:blip r:embed="rId10">
+                    <a:blip r:embed="rId11">
                       <a:extLst>
                         <a:ext uri="{28A0092B-C50C-407E-A947-70E740481C1C}">
                           <a14:useLocalDpi xmlns:a14="http://schemas.microsoft.com/office/drawing/2010/main" val="0"/>
@@ -1420,7 +1407,7 @@
                     </pic:cNvPicPr>
                   </pic:nvPicPr>
                   <pic:blipFill>
-                    <a:blip r:embed="rId8">
+                    <a:blip r:embed="rId9">
                       <a:extLst>
                         <a:ext uri="{28A0092B-C50C-407E-A947-70E740481C1C}">
                           <a14:useLocalDpi xmlns:a14="http://schemas.microsoft.com/office/drawing/2010/main" val="0"/>
@@ -1481,7 +1468,7 @@
                     </pic:cNvPicPr>
                   </pic:nvPicPr>
                   <pic:blipFill>
-                    <a:blip r:embed="rId9">
+                    <a:blip r:embed="rId10">
                       <a:extLst>
                         <a:ext uri="{28A0092B-C50C-407E-A947-70E740481C1C}">
                           <a14:useLocalDpi xmlns:a14="http://schemas.microsoft.com/office/drawing/2010/main" val="0"/>
@@ -1542,7 +1529,7 @@
                     </pic:cNvPicPr>
                   </pic:nvPicPr>
                   <pic:blipFill>
-                    <a:blip r:embed="rId10">
+                    <a:blip r:embed="rId11">
                       <a:extLst>
                         <a:ext uri="{28A0092B-C50C-407E-A947-70E740481C1C}">
                           <a14:useLocalDpi xmlns:a14="http://schemas.microsoft.com/office/drawing/2010/main" val="0"/>
@@ -1700,7 +1687,7 @@
                     <pic:cNvPicPr/>
                   </pic:nvPicPr>
                   <pic:blipFill>
-                    <a:blip r:embed="rId11">
+                    <a:blip r:embed="rId12">
                       <a:extLst>
                         <a:ext uri="{28A0092B-C50C-407E-A947-70E740481C1C}">
                           <a14:useLocalDpi xmlns:a14="http://schemas.microsoft.com/office/drawing/2010/main" val="0"/>
@@ -1749,7 +1736,6 @@
         <w:jc w:val="both"/>
       </w:pPr>
       <w:r>
-        <w:lastRenderedPageBreak/>
         <w:t>Detection Rectangles that highlight the detected faces.</w:t>
       </w:r>
     </w:p>
@@ -1763,6 +1749,7 @@
         <w:jc w:val="both"/>
       </w:pPr>
       <w:r>
+        <w:lastRenderedPageBreak/>
         <w:t>Toggle this off to remove the Detection Rectangles from the camera feed images.</w:t>
       </w:r>
     </w:p>
@@ -1953,7 +1940,7 @@
                     </pic:cNvPicPr>
                   </pic:nvPicPr>
                   <pic:blipFill>
-                    <a:blip r:embed="rId9">
+                    <a:blip r:embed="rId10">
                       <a:extLst>
                         <a:ext uri="{28A0092B-C50C-407E-A947-70E740481C1C}">
                           <a14:useLocalDpi xmlns:a14="http://schemas.microsoft.com/office/drawing/2010/main" val="0"/>
@@ -2056,7 +2043,7 @@
                     <pic:cNvPicPr/>
                   </pic:nvPicPr>
                   <pic:blipFill>
-                    <a:blip r:embed="rId12">
+                    <a:blip r:embed="rId13">
                       <a:extLst>
                         <a:ext uri="{28A0092B-C50C-407E-A947-70E740481C1C}">
                           <a14:useLocalDpi xmlns:a14="http://schemas.microsoft.com/office/drawing/2010/main" val="0"/>
@@ -2089,99 +2076,37 @@
         <w:jc w:val="both"/>
       </w:pPr>
       <w:r>
+        <w:t>A new user will be created. Remember that you can always delete any user by selecting</w:t>
+      </w:r>
+      <w:r>
+        <w:t xml:space="preserve"> it</w:t>
+      </w:r>
+      <w:r>
+        <w:t xml:space="preserve"> from the dropdown menu after the “Selected User:” label</w:t>
+      </w:r>
+      <w:r>
+        <w:t xml:space="preserve"> and </w:t>
+      </w:r>
+      <w:r>
+        <w:t>clicking</w:t>
+      </w:r>
+      <w:r>
+        <w:t xml:space="preserve"> </w:t>
+      </w:r>
+      <w:r>
+        <w:t>the</w:t>
+      </w:r>
+      <w:r>
+        <w:t xml:space="preserve"> </w:t>
+      </w:r>
+      <w:r>
         <w:rPr>
           <w:noProof/>
         </w:rPr>
-        <w:lastRenderedPageBreak/>
         <w:drawing>
-          <wp:anchor distT="0" distB="0" distL="114300" distR="114300" simplePos="0" relativeHeight="251666432" behindDoc="0" locked="0" layoutInCell="1" allowOverlap="1" wp14:anchorId="28C8759E" wp14:editId="6AA93EF7">
-            <wp:simplePos x="0" y="0"/>
-            <wp:positionH relativeFrom="column">
-              <wp:posOffset>3914775</wp:posOffset>
-            </wp:positionH>
-            <wp:positionV relativeFrom="paragraph">
-              <wp:posOffset>554990</wp:posOffset>
-            </wp:positionV>
-            <wp:extent cx="257175" cy="238125"/>
-            <wp:effectExtent l="0" t="0" r="9525" b="9525"/>
-            <wp:wrapThrough wrapText="bothSides">
-              <wp:wrapPolygon edited="0">
-                <wp:start x="0" y="0"/>
-                <wp:lineTo x="0" y="20736"/>
-                <wp:lineTo x="20800" y="20736"/>
-                <wp:lineTo x="20800" y="0"/>
-                <wp:lineTo x="0" y="0"/>
-              </wp:wrapPolygon>
-            </wp:wrapThrough>
-            <wp:docPr id="13" name="Picture 13"/>
-            <wp:cNvGraphicFramePr>
-              <a:graphicFrameLocks xmlns:a="http://schemas.openxmlformats.org/drawingml/2006/main" noChangeAspect="1"/>
-            </wp:cNvGraphicFramePr>
-            <a:graphic xmlns:a="http://schemas.openxmlformats.org/drawingml/2006/main">
-              <a:graphicData uri="http://schemas.openxmlformats.org/drawingml/2006/picture">
-                <pic:pic xmlns:pic="http://schemas.openxmlformats.org/drawingml/2006/picture">
-                  <pic:nvPicPr>
-                    <pic:cNvPr id="0" name="Picture 2"/>
-                    <pic:cNvPicPr>
-                      <a:picLocks noChangeAspect="1" noChangeArrowheads="1"/>
-                    </pic:cNvPicPr>
-                  </pic:nvPicPr>
-                  <pic:blipFill>
-                    <a:blip r:embed="rId9">
-                      <a:extLst>
-                        <a:ext uri="{28A0092B-C50C-407E-A947-70E740481C1C}">
-                          <a14:useLocalDpi xmlns:a14="http://schemas.microsoft.com/office/drawing/2010/main" val="0"/>
-                        </a:ext>
-                      </a:extLst>
-                    </a:blip>
-                    <a:srcRect/>
-                    <a:stretch>
-                      <a:fillRect/>
-                    </a:stretch>
-                  </pic:blipFill>
-                  <pic:spPr bwMode="auto">
-                    <a:xfrm>
-                      <a:off x="0" y="0"/>
-                      <a:ext cx="257175" cy="238125"/>
-                    </a:xfrm>
-                    <a:prstGeom prst="rect">
-                      <a:avLst/>
-                    </a:prstGeom>
-                    <a:noFill/>
-                    <a:ln>
-                      <a:noFill/>
-                    </a:ln>
-                  </pic:spPr>
-                </pic:pic>
-              </a:graphicData>
-            </a:graphic>
-          </wp:anchor>
-        </w:drawing>
-      </w:r>
-      <w:r>
-        <w:rPr>
-          <w:noProof/>
-        </w:rPr>
-        <w:drawing>
-          <wp:anchor distT="0" distB="0" distL="114300" distR="114300" simplePos="0" relativeHeight="251663360" behindDoc="1" locked="0" layoutInCell="1" allowOverlap="1" wp14:anchorId="444661D2" wp14:editId="02249606">
-            <wp:simplePos x="0" y="0"/>
-            <wp:positionH relativeFrom="column">
-              <wp:posOffset>5124450</wp:posOffset>
-            </wp:positionH>
-            <wp:positionV relativeFrom="paragraph">
-              <wp:posOffset>173990</wp:posOffset>
-            </wp:positionV>
+          <wp:inline distT="0" distB="0" distL="0" distR="0" wp14:anchorId="3D7A1E24" wp14:editId="10E32D03">
             <wp:extent cx="257175" cy="247650"/>
             <wp:effectExtent l="0" t="0" r="9525" b="0"/>
-            <wp:wrapTight wrapText="bothSides">
-              <wp:wrapPolygon edited="0">
-                <wp:start x="0" y="0"/>
-                <wp:lineTo x="0" y="19938"/>
-                <wp:lineTo x="20800" y="19938"/>
-                <wp:lineTo x="20800" y="0"/>
-                <wp:lineTo x="0" y="0"/>
-              </wp:wrapPolygon>
-            </wp:wrapTight>
             <wp:docPr id="12" name="Picture 12"/>
             <wp:cNvGraphicFramePr>
               <a:graphicFrameLocks xmlns:a="http://schemas.openxmlformats.org/drawingml/2006/main" noChangeAspect="1"/>
@@ -2196,7 +2121,7 @@
                     </pic:cNvPicPr>
                   </pic:nvPicPr>
                   <pic:blipFill>
-                    <a:blip r:embed="rId10">
+                    <a:blip r:embed="rId11">
                       <a:extLst>
                         <a:ext uri="{28A0092B-C50C-407E-A947-70E740481C1C}">
                           <a14:useLocalDpi xmlns:a14="http://schemas.microsoft.com/office/drawing/2010/main" val="0"/>
@@ -2224,38 +2149,77 @@
                 </pic:pic>
               </a:graphicData>
             </a:graphic>
-          </wp:anchor>
+          </wp:inline>
         </w:drawing>
       </w:r>
       <w:r>
-        <w:t>A new user will be created. Remember that you can always delete any user by selecting</w:t>
-      </w:r>
-      <w:r>
-        <w:t xml:space="preserve"> it</w:t>
-      </w:r>
-      <w:r>
-        <w:t xml:space="preserve"> from the dropdown menu after the “Selected User:” label</w:t>
-      </w:r>
-      <w:r>
-        <w:t xml:space="preserve"> and </w:t>
-      </w:r>
-      <w:r>
-        <w:t>clicking</w:t>
-      </w:r>
-      <w:r>
         <w:t xml:space="preserve"> </w:t>
       </w:r>
       <w:r>
-        <w:t>the</w:t>
+        <w:lastRenderedPageBreak/>
+        <w:t>button.</w:t>
+      </w:r>
+      <w:r>
+        <w:t xml:space="preserve"> Also, you can always edit any user’s name by selecting it from the dropdown menu after the “Selected User:” label and clicking the</w:t>
       </w:r>
       <w:r>
         <w:t xml:space="preserve"> </w:t>
       </w:r>
       <w:r>
-        <w:t>button.</w:t>
-      </w:r>
-      <w:r>
-        <w:t xml:space="preserve"> Also, you can always edit any user’s name by selecting it from the dropdown menu after the “Selected User:” label and clicking the button, changing the information and clicking the “Ok” button.</w:t>
+        <w:rPr>
+          <w:noProof/>
+        </w:rPr>
+        <w:drawing>
+          <wp:inline distT="0" distB="0" distL="0" distR="0" wp14:anchorId="3C63A6B4" wp14:editId="55FF15FD">
+            <wp:extent cx="247650" cy="247650"/>
+            <wp:effectExtent l="0" t="0" r="0" b="0"/>
+            <wp:docPr id="9" name="Picture 9"/>
+            <wp:cNvGraphicFramePr>
+              <a:graphicFrameLocks xmlns:a="http://schemas.openxmlformats.org/drawingml/2006/main" noChangeAspect="1"/>
+            </wp:cNvGraphicFramePr>
+            <a:graphic xmlns:a="http://schemas.openxmlformats.org/drawingml/2006/main">
+              <a:graphicData uri="http://schemas.openxmlformats.org/drawingml/2006/picture">
+                <pic:pic xmlns:pic="http://schemas.openxmlformats.org/drawingml/2006/picture">
+                  <pic:nvPicPr>
+                    <pic:cNvPr id="0" name="Picture 3"/>
+                    <pic:cNvPicPr>
+                      <a:picLocks noChangeAspect="1" noChangeArrowheads="1"/>
+                    </pic:cNvPicPr>
+                  </pic:nvPicPr>
+                  <pic:blipFill>
+                    <a:blip r:embed="rId9">
+                      <a:extLst>
+                        <a:ext uri="{28A0092B-C50C-407E-A947-70E740481C1C}">
+                          <a14:useLocalDpi xmlns:a14="http://schemas.microsoft.com/office/drawing/2010/main" val="0"/>
+                        </a:ext>
+                      </a:extLst>
+                    </a:blip>
+                    <a:srcRect/>
+                    <a:stretch>
+                      <a:fillRect/>
+                    </a:stretch>
+                  </pic:blipFill>
+                  <pic:spPr bwMode="auto">
+                    <a:xfrm>
+                      <a:off x="0" y="0"/>
+                      <a:ext cx="247650" cy="247650"/>
+                    </a:xfrm>
+                    <a:prstGeom prst="rect">
+                      <a:avLst/>
+                    </a:prstGeom>
+                    <a:noFill/>
+                    <a:ln>
+                      <a:noFill/>
+                    </a:ln>
+                  </pic:spPr>
+                </pic:pic>
+              </a:graphicData>
+            </a:graphic>
+          </wp:inline>
+        </w:drawing>
+      </w:r>
+      <w:r>
+        <w:t xml:space="preserve"> button, changing the information and clicking the “Ok” button.</w:t>
       </w:r>
     </w:p>
     <w:p>
@@ -2282,7 +2246,7 @@
         <w:t xml:space="preserve"> will not be recognized and nothing will happen when he is inside the camera’s view</w:t>
       </w:r>
       <w:r>
-        <w:t>. This is because Jarvis does not know how he looks like. You’ll have to train the user to make sure Jarvis knows you.</w:t>
+        <w:t>. This is because Jarvis does not know how he looks. You’ll have to train the user to make sure Jarvis knows you.</w:t>
       </w:r>
     </w:p>
     <w:p>
@@ -2333,7 +2297,7 @@
                     <pic:cNvPicPr/>
                   </pic:nvPicPr>
                   <pic:blipFill>
-                    <a:blip r:embed="rId13">
+                    <a:blip r:embed="rId14">
                       <a:extLst>
                         <a:ext uri="{28A0092B-C50C-407E-A947-70E740481C1C}">
                           <a14:useLocalDpi xmlns:a14="http://schemas.microsoft.com/office/drawing/2010/main" val="0"/>
@@ -2383,7 +2347,6 @@
         <w:jc w:val="both"/>
       </w:pPr>
       <w:r>
-        <w:lastRenderedPageBreak/>
         <w:t>Press “Yes”</w:t>
       </w:r>
       <w:r>
@@ -2404,6 +2367,7 @@
         <w:rPr>
           <w:noProof/>
         </w:rPr>
+        <w:lastRenderedPageBreak/>
         <w:drawing>
           <wp:anchor distT="0" distB="0" distL="114300" distR="114300" simplePos="0" relativeHeight="251697152" behindDoc="0" locked="0" layoutInCell="1" allowOverlap="1" wp14:anchorId="305264FF" wp14:editId="5FEB10BD">
             <wp:simplePos x="0" y="0"/>
@@ -2436,7 +2400,7 @@
                     <pic:cNvPicPr/>
                   </pic:nvPicPr>
                   <pic:blipFill>
-                    <a:blip r:embed="rId14">
+                    <a:blip r:embed="rId15">
                       <a:extLst>
                         <a:ext uri="{28A0092B-C50C-407E-A947-70E740481C1C}">
                           <a14:useLocalDpi xmlns:a14="http://schemas.microsoft.com/office/drawing/2010/main" val="0"/>
@@ -2582,7 +2546,7 @@
                     </pic:cNvPicPr>
                   </pic:nvPicPr>
                   <pic:blipFill>
-                    <a:blip r:embed="rId9">
+                    <a:blip r:embed="rId10">
                       <a:extLst>
                         <a:ext uri="{28A0092B-C50C-407E-A947-70E740481C1C}">
                           <a14:useLocalDpi xmlns:a14="http://schemas.microsoft.com/office/drawing/2010/main" val="0"/>
@@ -2633,7 +2597,6 @@
         <w:jc w:val="both"/>
       </w:pPr>
       <w:r>
-        <w:lastRenderedPageBreak/>
         <w:t>Click the button next to the “Command Dictionary” label in the “Configuration” tab.</w:t>
       </w:r>
     </w:p>
@@ -2647,6 +2610,7 @@
         <w:jc w:val="both"/>
       </w:pPr>
       <w:r>
+        <w:lastRenderedPageBreak/>
         <w:t>Write the Trigger Word and the URL/Path of your RSS/Webpage/Application (.exe) and click Ok.</w:t>
       </w:r>
     </w:p>
@@ -2676,7 +2640,7 @@
                     <pic:cNvPicPr/>
                   </pic:nvPicPr>
                   <pic:blipFill>
-                    <a:blip r:embed="rId15">
+                    <a:blip r:embed="rId16">
                       <a:extLst>
                         <a:ext uri="{28A0092B-C50C-407E-A947-70E740481C1C}">
                           <a14:useLocalDpi xmlns:a14="http://schemas.microsoft.com/office/drawing/2010/main" val="0"/>
@@ -2715,29 +2679,26 @@
         <w:jc w:val="both"/>
       </w:pPr>
       <w:r>
+        <w:tab/>
+        <w:t>Also, you can always come back and delete a trigger word by selecting it from the “Command Di</w:t>
+      </w:r>
+      <w:r>
+        <w:t>ctionary” list and pressing the</w:t>
+      </w:r>
+      <w:r>
         <w:rPr>
           <w:noProof/>
         </w:rPr>
+        <w:t xml:space="preserve"> </w:t>
+      </w:r>
+      <w:r>
+        <w:rPr>
+          <w:noProof/>
+        </w:rPr>
         <w:drawing>
-          <wp:anchor distT="0" distB="0" distL="114300" distR="114300" simplePos="0" relativeHeight="251709440" behindDoc="1" locked="0" layoutInCell="1" allowOverlap="1" wp14:anchorId="602DA231" wp14:editId="20F268F0">
-            <wp:simplePos x="0" y="0"/>
-            <wp:positionH relativeFrom="column">
-              <wp:posOffset>2733675</wp:posOffset>
-            </wp:positionH>
-            <wp:positionV relativeFrom="paragraph">
-              <wp:posOffset>165735</wp:posOffset>
-            </wp:positionV>
+          <wp:inline distT="0" distB="0" distL="0" distR="0" wp14:anchorId="7C1BC34E" wp14:editId="5020836B">
             <wp:extent cx="257175" cy="247650"/>
             <wp:effectExtent l="0" t="0" r="9525" b="0"/>
-            <wp:wrapThrough wrapText="bothSides">
-              <wp:wrapPolygon edited="0">
-                <wp:start x="0" y="0"/>
-                <wp:lineTo x="0" y="19938"/>
-                <wp:lineTo x="20800" y="19938"/>
-                <wp:lineTo x="20800" y="0"/>
-                <wp:lineTo x="0" y="0"/>
-              </wp:wrapPolygon>
-            </wp:wrapThrough>
             <wp:docPr id="20" name="Picture 20"/>
             <wp:cNvGraphicFramePr>
               <a:graphicFrameLocks xmlns:a="http://schemas.openxmlformats.org/drawingml/2006/main" noChangeAspect="1"/>
@@ -2752,7 +2713,7 @@
                     </pic:cNvPicPr>
                   </pic:nvPicPr>
                   <pic:blipFill>
-                    <a:blip r:embed="rId10">
+                    <a:blip r:embed="rId11">
                       <a:extLst>
                         <a:ext uri="{28A0092B-C50C-407E-A947-70E740481C1C}">
                           <a14:useLocalDpi xmlns:a14="http://schemas.microsoft.com/office/drawing/2010/main" val="0"/>
@@ -2780,33 +2741,32 @@
                 </pic:pic>
               </a:graphicData>
             </a:graphic>
-          </wp:anchor>
+          </wp:inline>
         </w:drawing>
       </w:r>
       <w:r>
         <w:rPr>
           <w:noProof/>
         </w:rPr>
+        <w:t xml:space="preserve"> </w:t>
+      </w:r>
+      <w:r>
+        <w:t>button. Also you can change the trigger word or the URL/Path by selecting the trigger word from the “Command Dictionary” list and pressing the</w:t>
+      </w:r>
+      <w:r>
+        <w:rPr>
+          <w:noProof/>
+        </w:rPr>
+        <w:t xml:space="preserve"> </w:t>
+      </w:r>
+      <w:r>
+        <w:rPr>
+          <w:noProof/>
+        </w:rPr>
         <w:drawing>
-          <wp:anchor distT="0" distB="0" distL="114300" distR="114300" simplePos="0" relativeHeight="251717632" behindDoc="0" locked="0" layoutInCell="1" allowOverlap="1" wp14:anchorId="1F7C5D5C" wp14:editId="3A9B2190">
-            <wp:simplePos x="0" y="0"/>
-            <wp:positionH relativeFrom="column">
-              <wp:posOffset>2038350</wp:posOffset>
-            </wp:positionH>
-            <wp:positionV relativeFrom="paragraph">
-              <wp:posOffset>537210</wp:posOffset>
-            </wp:positionV>
+          <wp:inline distT="0" distB="0" distL="0" distR="0" wp14:anchorId="23A84138" wp14:editId="08DABDAA">
             <wp:extent cx="247650" cy="247650"/>
             <wp:effectExtent l="0" t="0" r="0" b="0"/>
-            <wp:wrapThrough wrapText="bothSides">
-              <wp:wrapPolygon edited="0">
-                <wp:start x="0" y="0"/>
-                <wp:lineTo x="0" y="19938"/>
-                <wp:lineTo x="19938" y="19938"/>
-                <wp:lineTo x="19938" y="0"/>
-                <wp:lineTo x="0" y="0"/>
-              </wp:wrapPolygon>
-            </wp:wrapThrough>
             <wp:docPr id="21" name="Picture 21"/>
             <wp:cNvGraphicFramePr>
               <a:graphicFrameLocks xmlns:a="http://schemas.openxmlformats.org/drawingml/2006/main" noChangeAspect="1"/>
@@ -2821,7 +2781,7 @@
                     </pic:cNvPicPr>
                   </pic:nvPicPr>
                   <pic:blipFill>
-                    <a:blip r:embed="rId8">
+                    <a:blip r:embed="rId9">
                       <a:extLst>
                         <a:ext uri="{28A0092B-C50C-407E-A947-70E740481C1C}">
                           <a14:useLocalDpi xmlns:a14="http://schemas.microsoft.com/office/drawing/2010/main" val="0"/>
@@ -2849,20 +2809,21 @@
                 </pic:pic>
               </a:graphicData>
             </a:graphic>
-          </wp:anchor>
+          </wp:inline>
         </w:drawing>
       </w:r>
       <w:r>
-        <w:tab/>
-        <w:t>Also, you can always come back and delete a trigger word by selecting it from the “Command Dictionary” list and pressing the button. Also you can change the trigger word or the URL/Path by selecting the trigger word from the “Command Dictionary” list and pressing the b</w:t>
+        <w:t xml:space="preserve"> b</w:t>
       </w:r>
       <w:r>
         <w:t>utton.</w:t>
       </w:r>
+      <w:bookmarkStart w:id="0" w:name="_GoBack"/>
+      <w:bookmarkEnd w:id="0"/>
     </w:p>
     <w:sectPr>
       <w:pgSz w:w="12240" w:h="15840"/>
-      <w:pgMar w:top="1440" w:right="1800" w:bottom="1440" w:left="1800" w:header="720" w:footer="720" w:gutter="0"/>
+      <w:pgMar w:top="1260" w:right="1800" w:bottom="1440" w:left="1800" w:header="720" w:footer="720" w:gutter="0"/>
       <w:cols w:space="720"/>
       <w:docGrid w:linePitch="360"/>
     </w:sectPr>
@@ -2870,9 +2831,59 @@
 </w:document>
 </file>
 
+<file path=word/endnotes.xml><?xml version="1.0" encoding="utf-8"?>
+<w:endnotes xmlns:wpc="http://schemas.microsoft.com/office/word/2010/wordprocessingCanvas" xmlns:mc="http://schemas.openxmlformats.org/markup-compatibility/2006" xmlns:o="urn:schemas-microsoft-com:office:office" xmlns:r="http://schemas.openxmlformats.org/officeDocument/2006/relationships" xmlns:m="http://schemas.openxmlformats.org/officeDocument/2006/math" xmlns:v="urn:schemas-microsoft-com:vml" xmlns:wp14="http://schemas.microsoft.com/office/word/2010/wordprocessingDrawing" xmlns:wp="http://schemas.openxmlformats.org/drawingml/2006/wordprocessingDrawing" xmlns:w10="urn:schemas-microsoft-com:office:word" xmlns:w="http://schemas.openxmlformats.org/wordprocessingml/2006/main" xmlns:w14="http://schemas.microsoft.com/office/word/2010/wordml" xmlns:w15="http://schemas.microsoft.com/office/word/2012/wordml" xmlns:wpg="http://schemas.microsoft.com/office/word/2010/wordprocessingGroup" xmlns:wpi="http://schemas.microsoft.com/office/word/2010/wordprocessingInk" xmlns:wne="http://schemas.microsoft.com/office/word/2006/wordml" xmlns:wps="http://schemas.microsoft.com/office/word/2010/wordprocessingShape" mc:Ignorable="w14 w15 wp14">
+  <w:endnote w:type="separator" w:id="-1">
+    <w:p>
+      <w:pPr>
+        <w:spacing w:after="0" w:line="240" w:lineRule="auto"/>
+      </w:pPr>
+      <w:r>
+        <w:separator/>
+      </w:r>
+    </w:p>
+  </w:endnote>
+  <w:endnote w:type="continuationSeparator" w:id="0">
+    <w:p>
+      <w:pPr>
+        <w:spacing w:after="0" w:line="240" w:lineRule="auto"/>
+      </w:pPr>
+      <w:r>
+        <w:continuationSeparator/>
+      </w:r>
+    </w:p>
+  </w:endnote>
+</w:endnotes>
+</file>
+
+<file path=word/footnotes.xml><?xml version="1.0" encoding="utf-8"?>
+<w:footnotes xmlns:wpc="http://schemas.microsoft.com/office/word/2010/wordprocessingCanvas" xmlns:mc="http://schemas.openxmlformats.org/markup-compatibility/2006" xmlns:o="urn:schemas-microsoft-com:office:office" xmlns:r="http://schemas.openxmlformats.org/officeDocument/2006/relationships" xmlns:m="http://schemas.openxmlformats.org/officeDocument/2006/math" xmlns:v="urn:schemas-microsoft-com:vml" xmlns:wp14="http://schemas.microsoft.com/office/word/2010/wordprocessingDrawing" xmlns:wp="http://schemas.openxmlformats.org/drawingml/2006/wordprocessingDrawing" xmlns:w10="urn:schemas-microsoft-com:office:word" xmlns:w="http://schemas.openxmlformats.org/wordprocessingml/2006/main" xmlns:w14="http://schemas.microsoft.com/office/word/2010/wordml" xmlns:w15="http://schemas.microsoft.com/office/word/2012/wordml" xmlns:wpg="http://schemas.microsoft.com/office/word/2010/wordprocessingGroup" xmlns:wpi="http://schemas.microsoft.com/office/word/2010/wordprocessingInk" xmlns:wne="http://schemas.microsoft.com/office/word/2006/wordml" xmlns:wps="http://schemas.microsoft.com/office/word/2010/wordprocessingShape" mc:Ignorable="w14 w15 wp14">
+  <w:footnote w:type="separator" w:id="-1">
+    <w:p>
+      <w:pPr>
+        <w:spacing w:after="0" w:line="240" w:lineRule="auto"/>
+      </w:pPr>
+      <w:r>
+        <w:separator/>
+      </w:r>
+    </w:p>
+  </w:footnote>
+  <w:footnote w:type="continuationSeparator" w:id="0">
+    <w:p>
+      <w:pPr>
+        <w:spacing w:after="0" w:line="240" w:lineRule="auto"/>
+      </w:pPr>
+      <w:r>
+        <w:continuationSeparator/>
+      </w:r>
+    </w:p>
+  </w:footnote>
+</w:footnotes>
+</file>
+
 <file path=word/numbering.xml><?xml version="1.0" encoding="utf-8"?>
-<w:numbering xmlns:wpc="http://schemas.microsoft.com/office/word/2010/wordprocessingCanvas" xmlns:mo="http://schemas.microsoft.com/office/mac/office/2008/main" xmlns:mc="http://schemas.openxmlformats.org/markup-compatibility/2006" xmlns:mv="urn:schemas-microsoft-com:mac:vml" xmlns:o="urn:schemas-microsoft-com:office:office" xmlns:r="http://schemas.openxmlformats.org/officeDocument/2006/relationships" xmlns:m="http://schemas.openxmlformats.org/officeDocument/2006/math" xmlns:v="urn:schemas-microsoft-com:vml" xmlns:wp14="http://schemas.microsoft.com/office/word/2010/wordprocessingDrawing" xmlns:wp="http://schemas.openxmlformats.org/drawingml/2006/wordprocessingDrawing" xmlns:w10="urn:schemas-microsoft-com:office:word" xmlns:w="http://schemas.openxmlformats.org/wordprocessingml/2006/main" xmlns:w14="http://schemas.microsoft.com/office/word/2010/wordml" xmlns:wpg="http://schemas.microsoft.com/office/word/2010/wordprocessingGroup" xmlns:wpi="http://schemas.microsoft.com/office/word/2010/wordprocessingInk" xmlns:wne="http://schemas.microsoft.com/office/word/2006/wordml" xmlns:wps="http://schemas.microsoft.com/office/word/2010/wordprocessingShape" mc:Ignorable="w14 wp14">
-  <w:abstractNum w:abstractNumId="0">
+<w:numbering xmlns:wpc="http://schemas.microsoft.com/office/word/2010/wordprocessingCanvas" xmlns:mc="http://schemas.openxmlformats.org/markup-compatibility/2006" xmlns:o="urn:schemas-microsoft-com:office:office" xmlns:r="http://schemas.openxmlformats.org/officeDocument/2006/relationships" xmlns:m="http://schemas.openxmlformats.org/officeDocument/2006/math" xmlns:v="urn:schemas-microsoft-com:vml" xmlns:wp14="http://schemas.microsoft.com/office/word/2010/wordprocessingDrawing" xmlns:wp="http://schemas.openxmlformats.org/drawingml/2006/wordprocessingDrawing" xmlns:w10="urn:schemas-microsoft-com:office:word" xmlns:w="http://schemas.openxmlformats.org/wordprocessingml/2006/main" xmlns:w14="http://schemas.microsoft.com/office/word/2010/wordml" xmlns:w15="http://schemas.microsoft.com/office/word/2012/wordml" xmlns:wpg="http://schemas.microsoft.com/office/word/2010/wordprocessingGroup" xmlns:wpi="http://schemas.microsoft.com/office/word/2010/wordprocessingInk" xmlns:wne="http://schemas.microsoft.com/office/word/2006/wordml" xmlns:wps="http://schemas.microsoft.com/office/word/2010/wordprocessingShape" mc:Ignorable="w14 w15 wp14">
+  <w:abstractNum w:abstractNumId="0" w15:restartNumberingAfterBreak="0">
     <w:nsid w:val="03D65E03"/>
     <w:multiLevelType w:val="multilevel"/>
     <w:tmpl w:val="0450CC38"/>
@@ -2985,7 +2996,7 @@
       </w:rPr>
     </w:lvl>
   </w:abstractNum>
-  <w:abstractNum w:abstractNumId="1">
+  <w:abstractNum w:abstractNumId="1" w15:restartNumberingAfterBreak="0">
     <w:nsid w:val="06230B9D"/>
     <w:multiLevelType w:val="hybridMultilevel"/>
     <w:tmpl w:val="424EFED8"/>
@@ -3074,7 +3085,7 @@
       </w:pPr>
     </w:lvl>
   </w:abstractNum>
-  <w:abstractNum w:abstractNumId="2">
+  <w:abstractNum w:abstractNumId="2" w15:restartNumberingAfterBreak="0">
     <w:nsid w:val="07AA2BC9"/>
     <w:multiLevelType w:val="hybridMultilevel"/>
     <w:tmpl w:val="0E72965C"/>
@@ -3163,7 +3174,7 @@
       </w:pPr>
     </w:lvl>
   </w:abstractNum>
-  <w:abstractNum w:abstractNumId="3">
+  <w:abstractNum w:abstractNumId="3" w15:restartNumberingAfterBreak="0">
     <w:nsid w:val="0A633B42"/>
     <w:multiLevelType w:val="hybridMultilevel"/>
     <w:tmpl w:val="083E9BA4"/>
@@ -3276,7 +3287,7 @@
       </w:rPr>
     </w:lvl>
   </w:abstractNum>
-  <w:abstractNum w:abstractNumId="4">
+  <w:abstractNum w:abstractNumId="4" w15:restartNumberingAfterBreak="0">
     <w:nsid w:val="0F44603A"/>
     <w:multiLevelType w:val="multilevel"/>
     <w:tmpl w:val="0450CC38"/>
@@ -3389,7 +3400,7 @@
       </w:rPr>
     </w:lvl>
   </w:abstractNum>
-  <w:abstractNum w:abstractNumId="5">
+  <w:abstractNum w:abstractNumId="5" w15:restartNumberingAfterBreak="0">
     <w:nsid w:val="1229546F"/>
     <w:multiLevelType w:val="hybridMultilevel"/>
     <w:tmpl w:val="E7B83D92"/>
@@ -3502,7 +3513,7 @@
       </w:rPr>
     </w:lvl>
   </w:abstractNum>
-  <w:abstractNum w:abstractNumId="6">
+  <w:abstractNum w:abstractNumId="6" w15:restartNumberingAfterBreak="0">
     <w:nsid w:val="19F513C9"/>
     <w:multiLevelType w:val="hybridMultilevel"/>
     <w:tmpl w:val="71D0AB80"/>
@@ -3615,7 +3626,7 @@
       </w:rPr>
     </w:lvl>
   </w:abstractNum>
-  <w:abstractNum w:abstractNumId="7">
+  <w:abstractNum w:abstractNumId="7" w15:restartNumberingAfterBreak="0">
     <w:nsid w:val="1F0D7D0C"/>
     <w:multiLevelType w:val="hybridMultilevel"/>
     <w:tmpl w:val="FBF802C4"/>
@@ -3728,7 +3739,7 @@
       </w:rPr>
     </w:lvl>
   </w:abstractNum>
-  <w:abstractNum w:abstractNumId="8">
+  <w:abstractNum w:abstractNumId="8" w15:restartNumberingAfterBreak="0">
     <w:nsid w:val="2014551A"/>
     <w:multiLevelType w:val="multilevel"/>
     <w:tmpl w:val="0450CC38"/>
@@ -3841,7 +3852,7 @@
       </w:rPr>
     </w:lvl>
   </w:abstractNum>
-  <w:abstractNum w:abstractNumId="9">
+  <w:abstractNum w:abstractNumId="9" w15:restartNumberingAfterBreak="0">
     <w:nsid w:val="23616958"/>
     <w:multiLevelType w:val="hybridMultilevel"/>
     <w:tmpl w:val="453A2F1A"/>
@@ -3930,7 +3941,7 @@
       </w:pPr>
     </w:lvl>
   </w:abstractNum>
-  <w:abstractNum w:abstractNumId="10">
+  <w:abstractNum w:abstractNumId="10" w15:restartNumberingAfterBreak="0">
     <w:nsid w:val="2B173EC0"/>
     <w:multiLevelType w:val="hybridMultilevel"/>
     <w:tmpl w:val="0450CC38"/>
@@ -4043,7 +4054,7 @@
       </w:rPr>
     </w:lvl>
   </w:abstractNum>
-  <w:abstractNum w:abstractNumId="11">
+  <w:abstractNum w:abstractNumId="11" w15:restartNumberingAfterBreak="0">
     <w:nsid w:val="2CB01B1E"/>
     <w:multiLevelType w:val="hybridMultilevel"/>
     <w:tmpl w:val="0A8E44B6"/>
@@ -4156,7 +4167,7 @@
       </w:rPr>
     </w:lvl>
   </w:abstractNum>
-  <w:abstractNum w:abstractNumId="12">
+  <w:abstractNum w:abstractNumId="12" w15:restartNumberingAfterBreak="0">
     <w:nsid w:val="346C5304"/>
     <w:multiLevelType w:val="hybridMultilevel"/>
     <w:tmpl w:val="B7CC8F78"/>
@@ -4245,7 +4256,7 @@
       </w:pPr>
     </w:lvl>
   </w:abstractNum>
-  <w:abstractNum w:abstractNumId="13">
+  <w:abstractNum w:abstractNumId="13" w15:restartNumberingAfterBreak="0">
     <w:nsid w:val="392B71F3"/>
     <w:multiLevelType w:val="hybridMultilevel"/>
     <w:tmpl w:val="7876A55A"/>
@@ -4358,7 +4369,7 @@
       </w:rPr>
     </w:lvl>
   </w:abstractNum>
-  <w:abstractNum w:abstractNumId="14">
+  <w:abstractNum w:abstractNumId="14" w15:restartNumberingAfterBreak="0">
     <w:nsid w:val="42267DE8"/>
     <w:multiLevelType w:val="hybridMultilevel"/>
     <w:tmpl w:val="1FB6E132"/>
@@ -4471,7 +4482,7 @@
       </w:rPr>
     </w:lvl>
   </w:abstractNum>
-  <w:abstractNum w:abstractNumId="15">
+  <w:abstractNum w:abstractNumId="15" w15:restartNumberingAfterBreak="0">
     <w:nsid w:val="50940A71"/>
     <w:multiLevelType w:val="hybridMultilevel"/>
     <w:tmpl w:val="64EE53CA"/>
@@ -4584,7 +4595,7 @@
       </w:rPr>
     </w:lvl>
   </w:abstractNum>
-  <w:abstractNum w:abstractNumId="16">
+  <w:abstractNum w:abstractNumId="16" w15:restartNumberingAfterBreak="0">
     <w:nsid w:val="53B50D4A"/>
     <w:multiLevelType w:val="hybridMultilevel"/>
     <w:tmpl w:val="F45E51D2"/>
@@ -4697,7 +4708,7 @@
       </w:rPr>
     </w:lvl>
   </w:abstractNum>
-  <w:abstractNum w:abstractNumId="17">
+  <w:abstractNum w:abstractNumId="17" w15:restartNumberingAfterBreak="0">
     <w:nsid w:val="5581047F"/>
     <w:multiLevelType w:val="hybridMultilevel"/>
     <w:tmpl w:val="46D492E4"/>
@@ -4810,7 +4821,7 @@
       </w:rPr>
     </w:lvl>
   </w:abstractNum>
-  <w:abstractNum w:abstractNumId="18">
+  <w:abstractNum w:abstractNumId="18" w15:restartNumberingAfterBreak="0">
     <w:nsid w:val="59EF63A9"/>
     <w:multiLevelType w:val="hybridMultilevel"/>
     <w:tmpl w:val="1AEADB94"/>
@@ -4923,7 +4934,7 @@
       </w:rPr>
     </w:lvl>
   </w:abstractNum>
-  <w:abstractNum w:abstractNumId="19">
+  <w:abstractNum w:abstractNumId="19" w15:restartNumberingAfterBreak="0">
     <w:nsid w:val="76380881"/>
     <w:multiLevelType w:val="hybridMultilevel"/>
     <w:tmpl w:val="E1CAA442"/>
@@ -5100,7 +5111,7 @@
 </file>
 
 <file path=word/styles.xml><?xml version="1.0" encoding="utf-8"?>
-<w:styles xmlns:mc="http://schemas.openxmlformats.org/markup-compatibility/2006" xmlns:r="http://schemas.openxmlformats.org/officeDocument/2006/relationships" xmlns:w="http://schemas.openxmlformats.org/wordprocessingml/2006/main" xmlns:w14="http://schemas.microsoft.com/office/word/2010/wordml" mc:Ignorable="w14">
+<w:styles xmlns:mc="http://schemas.openxmlformats.org/markup-compatibility/2006" xmlns:r="http://schemas.openxmlformats.org/officeDocument/2006/relationships" xmlns:w="http://schemas.openxmlformats.org/wordprocessingml/2006/main" xmlns:w14="http://schemas.microsoft.com/office/word/2010/wordml" xmlns:w15="http://schemas.microsoft.com/office/word/2012/wordml" mc:Ignorable="w14 w15">
   <w:docDefaults>
     <w:rPrDefault>
       <w:rPr>
@@ -5112,153 +5123,369 @@
     </w:rPrDefault>
     <w:pPrDefault/>
   </w:docDefaults>
-  <w:latentStyles w:defLockedState="0" w:defUIPriority="99" w:defSemiHidden="1" w:defUnhideWhenUsed="1" w:defQFormat="0" w:count="276">
-    <w:lsdException w:name="Normal" w:semiHidden="0" w:uiPriority="0" w:unhideWhenUsed="0" w:qFormat="1"/>
-    <w:lsdException w:name="heading 1" w:semiHidden="0" w:uiPriority="9" w:unhideWhenUsed="0" w:qFormat="1"/>
-    <w:lsdException w:name="heading 2" w:uiPriority="9" w:qFormat="1"/>
-    <w:lsdException w:name="heading 3" w:uiPriority="9" w:qFormat="1"/>
-    <w:lsdException w:name="heading 4" w:uiPriority="9" w:qFormat="1"/>
-    <w:lsdException w:name="heading 5" w:uiPriority="9" w:qFormat="1"/>
-    <w:lsdException w:name="heading 6" w:uiPriority="9" w:qFormat="1"/>
-    <w:lsdException w:name="heading 7" w:uiPriority="9" w:qFormat="1"/>
-    <w:lsdException w:name="heading 8" w:uiPriority="9" w:qFormat="1"/>
-    <w:lsdException w:name="heading 9" w:uiPriority="9" w:qFormat="1"/>
-    <w:lsdException w:name="toc 1" w:uiPriority="39"/>
-    <w:lsdException w:name="toc 2" w:uiPriority="39"/>
-    <w:lsdException w:name="toc 3" w:uiPriority="39"/>
-    <w:lsdException w:name="toc 4" w:uiPriority="39"/>
-    <w:lsdException w:name="toc 5" w:uiPriority="39"/>
-    <w:lsdException w:name="toc 6" w:uiPriority="39"/>
-    <w:lsdException w:name="toc 7" w:uiPriority="39"/>
-    <w:lsdException w:name="toc 8" w:uiPriority="39"/>
-    <w:lsdException w:name="toc 9" w:uiPriority="39"/>
-    <w:lsdException w:name="caption" w:uiPriority="35" w:qFormat="1"/>
-    <w:lsdException w:name="Title" w:semiHidden="0" w:uiPriority="10" w:unhideWhenUsed="0" w:qFormat="1"/>
-    <w:lsdException w:name="Default Paragraph Font" w:uiPriority="1"/>
-    <w:lsdException w:name="Subtitle" w:semiHidden="0" w:uiPriority="11" w:unhideWhenUsed="0" w:qFormat="1"/>
-    <w:lsdException w:name="Strong" w:semiHidden="0" w:uiPriority="22" w:unhideWhenUsed="0" w:qFormat="1"/>
-    <w:lsdException w:name="Emphasis" w:semiHidden="0" w:uiPriority="20" w:unhideWhenUsed="0" w:qFormat="1"/>
-    <w:lsdException w:name="Table Grid" w:semiHidden="0" w:uiPriority="39" w:unhideWhenUsed="0"/>
-    <w:lsdException w:name="Note Level 1" w:semiHidden="0" w:unhideWhenUsed="0"/>
-    <w:lsdException w:name="Note Level 2" w:semiHidden="0" w:unhideWhenUsed="0"/>
-    <w:lsdException w:name="Note Level 3" w:semiHidden="0" w:unhideWhenUsed="0"/>
-    <w:lsdException w:name="Note Level 4" w:semiHidden="0" w:unhideWhenUsed="0"/>
-    <w:lsdException w:name="Note Level 5" w:semiHidden="0" w:unhideWhenUsed="0"/>
-    <w:lsdException w:name="Note Level 6" w:semiHidden="0" w:unhideWhenUsed="0"/>
-    <w:lsdException w:name="Note Level 7" w:semiHidden="0" w:unhideWhenUsed="0"/>
-    <w:lsdException w:name="Note Level 8" w:semiHidden="0" w:unhideWhenUsed="0"/>
-    <w:lsdException w:name="Note Level 9" w:semiHidden="0" w:unhideWhenUsed="0"/>
-    <w:lsdException w:name="Placeholder Text" w:unhideWhenUsed="0"/>
-    <w:lsdException w:name="No Spacing" w:semiHidden="0" w:uiPriority="1" w:unhideWhenUsed="0" w:qFormat="1"/>
-    <w:lsdException w:name="Light Shading" w:semiHidden="0" w:uiPriority="60" w:unhideWhenUsed="0"/>
-    <w:lsdException w:name="Light List" w:semiHidden="0" w:uiPriority="61" w:unhideWhenUsed="0"/>
-    <w:lsdException w:name="Light Grid" w:semiHidden="0" w:uiPriority="62" w:unhideWhenUsed="0"/>
-    <w:lsdException w:name="Medium Shading 1" w:semiHidden="0" w:uiPriority="63" w:unhideWhenUsed="0"/>
-    <w:lsdException w:name="Medium Shading 2" w:semiHidden="0" w:uiPriority="64" w:unhideWhenUsed="0"/>
-    <w:lsdException w:name="Medium List 1" w:semiHidden="0" w:uiPriority="65" w:unhideWhenUsed="0"/>
-    <w:lsdException w:name="Medium List 2" w:semiHidden="0" w:uiPriority="66" w:unhideWhenUsed="0"/>
-    <w:lsdException w:name="Medium Grid 1" w:semiHidden="0" w:uiPriority="67" w:unhideWhenUsed="0"/>
-    <w:lsdException w:name="Medium Grid 2" w:semiHidden="0" w:uiPriority="68" w:unhideWhenUsed="0"/>
-    <w:lsdException w:name="Medium Grid 3" w:semiHidden="0" w:uiPriority="69" w:unhideWhenUsed="0"/>
-    <w:lsdException w:name="Dark List" w:semiHidden="0" w:uiPriority="70" w:unhideWhenUsed="0"/>
-    <w:lsdException w:name="Colorful Shading" w:semiHidden="0" w:uiPriority="71" w:unhideWhenUsed="0"/>
-    <w:lsdException w:name="Colorful List" w:semiHidden="0" w:uiPriority="72" w:unhideWhenUsed="0"/>
-    <w:lsdException w:name="Colorful Grid" w:semiHidden="0" w:uiPriority="73" w:unhideWhenUsed="0"/>
-    <w:lsdException w:name="Light Shading Accent 1" w:semiHidden="0" w:uiPriority="60" w:unhideWhenUsed="0"/>
-    <w:lsdException w:name="Light List Accent 1" w:semiHidden="0" w:uiPriority="61" w:unhideWhenUsed="0"/>
-    <w:lsdException w:name="Light Grid Accent 1" w:semiHidden="0" w:uiPriority="62" w:unhideWhenUsed="0"/>
-    <w:lsdException w:name="Medium Shading 1 Accent 1" w:semiHidden="0" w:uiPriority="63" w:unhideWhenUsed="0"/>
-    <w:lsdException w:name="Medium Shading 2 Accent 1" w:semiHidden="0" w:uiPriority="64" w:unhideWhenUsed="0"/>
-    <w:lsdException w:name="Medium List 1 Accent 1" w:semiHidden="0" w:uiPriority="65" w:unhideWhenUsed="0"/>
-    <w:lsdException w:name="Revision" w:unhideWhenUsed="0"/>
-    <w:lsdException w:name="List Paragraph" w:semiHidden="0" w:uiPriority="34" w:unhideWhenUsed="0" w:qFormat="1"/>
-    <w:lsdException w:name="Quote" w:semiHidden="0" w:uiPriority="29" w:unhideWhenUsed="0" w:qFormat="1"/>
-    <w:lsdException w:name="Intense Quote" w:semiHidden="0" w:uiPriority="30" w:unhideWhenUsed="0" w:qFormat="1"/>
-    <w:lsdException w:name="Medium List 2 Accent 1" w:semiHidden="0" w:uiPriority="66" w:unhideWhenUsed="0"/>
-    <w:lsdException w:name="Medium Grid 1 Accent 1" w:semiHidden="0" w:uiPriority="67" w:unhideWhenUsed="0"/>
-    <w:lsdException w:name="Medium Grid 2 Accent 1" w:semiHidden="0" w:uiPriority="68" w:unhideWhenUsed="0"/>
-    <w:lsdException w:name="Medium Grid 3 Accent 1" w:semiHidden="0" w:uiPriority="69" w:unhideWhenUsed="0"/>
-    <w:lsdException w:name="Dark List Accent 1" w:semiHidden="0" w:uiPriority="70" w:unhideWhenUsed="0"/>
-    <w:lsdException w:name="Colorful Shading Accent 1" w:semiHidden="0" w:uiPriority="71" w:unhideWhenUsed="0"/>
-    <w:lsdException w:name="Colorful List Accent 1" w:semiHidden="0" w:uiPriority="72" w:unhideWhenUsed="0"/>
-    <w:lsdException w:name="Colorful Grid Accent 1" w:semiHidden="0" w:uiPriority="73" w:unhideWhenUsed="0"/>
-    <w:lsdException w:name="Light Shading Accent 2" w:semiHidden="0" w:uiPriority="60" w:unhideWhenUsed="0"/>
-    <w:lsdException w:name="Light List Accent 2" w:semiHidden="0" w:uiPriority="61" w:unhideWhenUsed="0"/>
-    <w:lsdException w:name="Light Grid Accent 2" w:semiHidden="0" w:uiPriority="62" w:unhideWhenUsed="0"/>
-    <w:lsdException w:name="Medium Shading 1 Accent 2" w:semiHidden="0" w:uiPriority="63" w:unhideWhenUsed="0"/>
-    <w:lsdException w:name="Medium Shading 2 Accent 2" w:semiHidden="0" w:uiPriority="64" w:unhideWhenUsed="0"/>
-    <w:lsdException w:name="Medium List 1 Accent 2" w:semiHidden="0" w:uiPriority="65" w:unhideWhenUsed="0"/>
-    <w:lsdException w:name="Medium List 2 Accent 2" w:semiHidden="0" w:uiPriority="66" w:unhideWhenUsed="0"/>
-    <w:lsdException w:name="Medium Grid 1 Accent 2" w:semiHidden="0" w:uiPriority="67" w:unhideWhenUsed="0"/>
-    <w:lsdException w:name="Medium Grid 2 Accent 2" w:semiHidden="0" w:uiPriority="68" w:unhideWhenUsed="0"/>
-    <w:lsdException w:name="Medium Grid 3 Accent 2" w:semiHidden="0" w:uiPriority="69" w:unhideWhenUsed="0"/>
-    <w:lsdException w:name="Dark List Accent 2" w:semiHidden="0" w:uiPriority="70" w:unhideWhenUsed="0"/>
-    <w:lsdException w:name="Colorful Shading Accent 2" w:semiHidden="0" w:uiPriority="71" w:unhideWhenUsed="0"/>
-    <w:lsdException w:name="Colorful List Accent 2" w:semiHidden="0" w:uiPriority="72" w:unhideWhenUsed="0"/>
-    <w:lsdException w:name="Colorful Grid Accent 2" w:semiHidden="0" w:uiPriority="73" w:unhideWhenUsed="0"/>
-    <w:lsdException w:name="Light Shading Accent 3" w:semiHidden="0" w:uiPriority="60" w:unhideWhenUsed="0"/>
-    <w:lsdException w:name="Light List Accent 3" w:semiHidden="0" w:uiPriority="61" w:unhideWhenUsed="0"/>
-    <w:lsdException w:name="Light Grid Accent 3" w:semiHidden="0" w:uiPriority="62" w:unhideWhenUsed="0"/>
-    <w:lsdException w:name="Medium Shading 1 Accent 3" w:semiHidden="0" w:uiPriority="63" w:unhideWhenUsed="0"/>
-    <w:lsdException w:name="Medium Shading 2 Accent 3" w:semiHidden="0" w:uiPriority="64" w:unhideWhenUsed="0"/>
-    <w:lsdException w:name="Medium List 1 Accent 3" w:semiHidden="0" w:uiPriority="65" w:unhideWhenUsed="0"/>
-    <w:lsdException w:name="Medium List 2 Accent 3" w:semiHidden="0" w:uiPriority="66" w:unhideWhenUsed="0"/>
-    <w:lsdException w:name="Medium Grid 1 Accent 3" w:semiHidden="0" w:uiPriority="67" w:unhideWhenUsed="0"/>
-    <w:lsdException w:name="Medium Grid 2 Accent 3" w:semiHidden="0" w:uiPriority="68" w:unhideWhenUsed="0"/>
-    <w:lsdException w:name="Medium Grid 3 Accent 3" w:semiHidden="0" w:uiPriority="69" w:unhideWhenUsed="0"/>
-    <w:lsdException w:name="Dark List Accent 3" w:semiHidden="0" w:uiPriority="70" w:unhideWhenUsed="0"/>
-    <w:lsdException w:name="Colorful Shading Accent 3" w:semiHidden="0" w:uiPriority="71" w:unhideWhenUsed="0"/>
-    <w:lsdException w:name="Colorful List Accent 3" w:semiHidden="0" w:uiPriority="72" w:unhideWhenUsed="0"/>
-    <w:lsdException w:name="Colorful Grid Accent 3" w:semiHidden="0" w:uiPriority="73" w:unhideWhenUsed="0"/>
-    <w:lsdException w:name="Light Shading Accent 4" w:semiHidden="0" w:uiPriority="60" w:unhideWhenUsed="0"/>
-    <w:lsdException w:name="Light List Accent 4" w:semiHidden="0" w:uiPriority="61" w:unhideWhenUsed="0"/>
-    <w:lsdException w:name="Light Grid Accent 4" w:semiHidden="0" w:uiPriority="62" w:unhideWhenUsed="0"/>
-    <w:lsdException w:name="Medium Shading 1 Accent 4" w:semiHidden="0" w:uiPriority="63" w:unhideWhenUsed="0"/>
-    <w:lsdException w:name="Medium Shading 2 Accent 4" w:semiHidden="0" w:uiPriority="64" w:unhideWhenUsed="0"/>
-    <w:lsdException w:name="Medium List 1 Accent 4" w:semiHidden="0" w:uiPriority="65" w:unhideWhenUsed="0"/>
-    <w:lsdException w:name="Medium List 2 Accent 4" w:semiHidden="0" w:uiPriority="66" w:unhideWhenUsed="0"/>
-    <w:lsdException w:name="Medium Grid 1 Accent 4" w:semiHidden="0" w:uiPriority="67" w:unhideWhenUsed="0"/>
-    <w:lsdException w:name="Medium Grid 2 Accent 4" w:semiHidden="0" w:uiPriority="68" w:unhideWhenUsed="0"/>
-    <w:lsdException w:name="Medium Grid 3 Accent 4" w:semiHidden="0" w:uiPriority="69" w:unhideWhenUsed="0"/>
-    <w:lsdException w:name="Dark List Accent 4" w:semiHidden="0" w:uiPriority="70" w:unhideWhenUsed="0"/>
-    <w:lsdException w:name="Colorful Shading Accent 4" w:semiHidden="0" w:uiPriority="71" w:unhideWhenUsed="0"/>
-    <w:lsdException w:name="Colorful List Accent 4" w:semiHidden="0" w:uiPriority="72" w:unhideWhenUsed="0"/>
-    <w:lsdException w:name="Colorful Grid Accent 4" w:semiHidden="0" w:uiPriority="73" w:unhideWhenUsed="0"/>
-    <w:lsdException w:name="Light Shading Accent 5" w:semiHidden="0" w:uiPriority="60" w:unhideWhenUsed="0"/>
-    <w:lsdException w:name="Light List Accent 5" w:semiHidden="0" w:uiPriority="61" w:unhideWhenUsed="0"/>
-    <w:lsdException w:name="Light Grid Accent 5" w:semiHidden="0" w:uiPriority="62" w:unhideWhenUsed="0"/>
-    <w:lsdException w:name="Medium Shading 1 Accent 5" w:semiHidden="0" w:uiPriority="63" w:unhideWhenUsed="0"/>
-    <w:lsdException w:name="Medium Shading 2 Accent 5" w:semiHidden="0" w:uiPriority="64" w:unhideWhenUsed="0"/>
-    <w:lsdException w:name="Medium List 1 Accent 5" w:semiHidden="0" w:uiPriority="65" w:unhideWhenUsed="0"/>
-    <w:lsdException w:name="Medium List 2 Accent 5" w:semiHidden="0" w:uiPriority="66" w:unhideWhenUsed="0"/>
-    <w:lsdException w:name="Medium Grid 1 Accent 5" w:semiHidden="0" w:uiPriority="67" w:unhideWhenUsed="0"/>
-    <w:lsdException w:name="Medium Grid 2 Accent 5" w:semiHidden="0" w:uiPriority="68" w:unhideWhenUsed="0"/>
-    <w:lsdException w:name="Medium Grid 3 Accent 5" w:semiHidden="0" w:uiPriority="69" w:unhideWhenUsed="0"/>
-    <w:lsdException w:name="Dark List Accent 5" w:semiHidden="0" w:uiPriority="70" w:unhideWhenUsed="0"/>
-    <w:lsdException w:name="Colorful Shading Accent 5" w:semiHidden="0" w:uiPriority="71" w:unhideWhenUsed="0"/>
-    <w:lsdException w:name="Colorful List Accent 5" w:semiHidden="0" w:uiPriority="72" w:unhideWhenUsed="0"/>
-    <w:lsdException w:name="Colorful Grid Accent 5" w:semiHidden="0" w:uiPriority="73" w:unhideWhenUsed="0"/>
-    <w:lsdException w:name="Light Shading Accent 6" w:semiHidden="0" w:uiPriority="60" w:unhideWhenUsed="0"/>
-    <w:lsdException w:name="Light List Accent 6" w:semiHidden="0" w:uiPriority="61" w:unhideWhenUsed="0"/>
-    <w:lsdException w:name="Light Grid Accent 6" w:semiHidden="0" w:uiPriority="62" w:unhideWhenUsed="0"/>
-    <w:lsdException w:name="Medium Shading 1 Accent 6" w:semiHidden="0" w:uiPriority="63" w:unhideWhenUsed="0"/>
-    <w:lsdException w:name="Medium Shading 2 Accent 6" w:semiHidden="0" w:uiPriority="64" w:unhideWhenUsed="0"/>
-    <w:lsdException w:name="Medium List 1 Accent 6" w:semiHidden="0" w:uiPriority="65" w:unhideWhenUsed="0"/>
-    <w:lsdException w:name="Medium List 2 Accent 6" w:semiHidden="0" w:uiPriority="66" w:unhideWhenUsed="0"/>
-    <w:lsdException w:name="Medium Grid 1 Accent 6" w:semiHidden="0" w:uiPriority="67" w:unhideWhenUsed="0"/>
-    <w:lsdException w:name="Medium Grid 2 Accent 6" w:semiHidden="0" w:uiPriority="68" w:unhideWhenUsed="0"/>
-    <w:lsdException w:name="Medium Grid 3 Accent 6" w:semiHidden="0" w:uiPriority="69" w:unhideWhenUsed="0"/>
-    <w:lsdException w:name="Dark List Accent 6" w:semiHidden="0" w:uiPriority="70" w:unhideWhenUsed="0"/>
-    <w:lsdException w:name="Colorful Shading Accent 6" w:semiHidden="0" w:uiPriority="71" w:unhideWhenUsed="0"/>
-    <w:lsdException w:name="Colorful List Accent 6" w:semiHidden="0" w:uiPriority="72" w:unhideWhenUsed="0"/>
-    <w:lsdException w:name="Colorful Grid Accent 6" w:semiHidden="0" w:uiPriority="73" w:unhideWhenUsed="0"/>
-    <w:lsdException w:name="Subtle Emphasis" w:semiHidden="0" w:uiPriority="19" w:unhideWhenUsed="0" w:qFormat="1"/>
-    <w:lsdException w:name="Intense Emphasis" w:semiHidden="0" w:uiPriority="21" w:unhideWhenUsed="0" w:qFormat="1"/>
-    <w:lsdException w:name="Subtle Reference" w:semiHidden="0" w:uiPriority="31" w:unhideWhenUsed="0" w:qFormat="1"/>
-    <w:lsdException w:name="Intense Reference" w:semiHidden="0" w:uiPriority="32" w:unhideWhenUsed="0" w:qFormat="1"/>
-    <w:lsdException w:name="Book Title" w:semiHidden="0" w:uiPriority="33" w:unhideWhenUsed="0" w:qFormat="1"/>
-    <w:lsdException w:name="Bibliography" w:uiPriority="37"/>
-    <w:lsdException w:name="TOC Heading" w:uiPriority="39" w:qFormat="1"/>
+  <w:latentStyles w:defLockedState="0" w:defUIPriority="99" w:defSemiHidden="0" w:defUnhideWhenUsed="0" w:defQFormat="0" w:count="371">
+    <w:lsdException w:name="Normal" w:uiPriority="0" w:qFormat="1"/>
+    <w:lsdException w:name="heading 1" w:uiPriority="9" w:qFormat="1"/>
+    <w:lsdException w:name="heading 2" w:semiHidden="1" w:uiPriority="9" w:unhideWhenUsed="1" w:qFormat="1"/>
+    <w:lsdException w:name="heading 3" w:semiHidden="1" w:uiPriority="9" w:unhideWhenUsed="1" w:qFormat="1"/>
+    <w:lsdException w:name="heading 4" w:semiHidden="1" w:uiPriority="9" w:unhideWhenUsed="1" w:qFormat="1"/>
+    <w:lsdException w:name="heading 5" w:semiHidden="1" w:uiPriority="9" w:unhideWhenUsed="1" w:qFormat="1"/>
+    <w:lsdException w:name="heading 6" w:semiHidden="1" w:uiPriority="9" w:unhideWhenUsed="1" w:qFormat="1"/>
+    <w:lsdException w:name="heading 7" w:semiHidden="1" w:uiPriority="9" w:unhideWhenUsed="1" w:qFormat="1"/>
+    <w:lsdException w:name="heading 8" w:semiHidden="1" w:uiPriority="9" w:unhideWhenUsed="1" w:qFormat="1"/>
+    <w:lsdException w:name="heading 9" w:semiHidden="1" w:uiPriority="9" w:unhideWhenUsed="1" w:qFormat="1"/>
+    <w:lsdException w:name="index 1" w:semiHidden="1" w:unhideWhenUsed="1"/>
+    <w:lsdException w:name="index 2" w:semiHidden="1" w:unhideWhenUsed="1"/>
+    <w:lsdException w:name="index 3" w:semiHidden="1" w:unhideWhenUsed="1"/>
+    <w:lsdException w:name="index 4" w:semiHidden="1" w:unhideWhenUsed="1"/>
+    <w:lsdException w:name="index 5" w:semiHidden="1" w:unhideWhenUsed="1"/>
+    <w:lsdException w:name="index 6" w:semiHidden="1" w:unhideWhenUsed="1"/>
+    <w:lsdException w:name="index 7" w:semiHidden="1" w:unhideWhenUsed="1"/>
+    <w:lsdException w:name="index 8" w:semiHidden="1" w:unhideWhenUsed="1"/>
+    <w:lsdException w:name="index 9" w:semiHidden="1" w:unhideWhenUsed="1"/>
+    <w:lsdException w:name="toc 1" w:semiHidden="1" w:uiPriority="39" w:unhideWhenUsed="1"/>
+    <w:lsdException w:name="toc 2" w:semiHidden="1" w:uiPriority="39" w:unhideWhenUsed="1"/>
+    <w:lsdException w:name="toc 3" w:semiHidden="1" w:uiPriority="39" w:unhideWhenUsed="1"/>
+    <w:lsdException w:name="toc 4" w:semiHidden="1" w:uiPriority="39" w:unhideWhenUsed="1"/>
+    <w:lsdException w:name="toc 5" w:semiHidden="1" w:uiPriority="39" w:unhideWhenUsed="1"/>
+    <w:lsdException w:name="toc 6" w:semiHidden="1" w:uiPriority="39" w:unhideWhenUsed="1"/>
+    <w:lsdException w:name="toc 7" w:semiHidden="1" w:uiPriority="39" w:unhideWhenUsed="1"/>
+    <w:lsdException w:name="toc 8" w:semiHidden="1" w:uiPriority="39" w:unhideWhenUsed="1"/>
+    <w:lsdException w:name="toc 9" w:semiHidden="1" w:uiPriority="39" w:unhideWhenUsed="1"/>
+    <w:lsdException w:name="Normal Indent" w:semiHidden="1" w:unhideWhenUsed="1"/>
+    <w:lsdException w:name="footnote text" w:semiHidden="1" w:unhideWhenUsed="1"/>
+    <w:lsdException w:name="annotation text" w:semiHidden="1" w:unhideWhenUsed="1"/>
+    <w:lsdException w:name="header" w:semiHidden="1" w:unhideWhenUsed="1"/>
+    <w:lsdException w:name="footer" w:semiHidden="1" w:unhideWhenUsed="1"/>
+    <w:lsdException w:name="index heading" w:semiHidden="1" w:unhideWhenUsed="1"/>
+    <w:lsdException w:name="caption" w:semiHidden="1" w:uiPriority="35" w:unhideWhenUsed="1" w:qFormat="1"/>
+    <w:lsdException w:name="table of figures" w:semiHidden="1" w:unhideWhenUsed="1"/>
+    <w:lsdException w:name="envelope address" w:semiHidden="1" w:unhideWhenUsed="1"/>
+    <w:lsdException w:name="envelope return" w:semiHidden="1" w:unhideWhenUsed="1"/>
+    <w:lsdException w:name="footnote reference" w:semiHidden="1" w:unhideWhenUsed="1"/>
+    <w:lsdException w:name="annotation reference" w:semiHidden="1" w:unhideWhenUsed="1"/>
+    <w:lsdException w:name="line number" w:semiHidden="1" w:unhideWhenUsed="1"/>
+    <w:lsdException w:name="page number" w:semiHidden="1" w:unhideWhenUsed="1"/>
+    <w:lsdException w:name="endnote reference" w:semiHidden="1" w:unhideWhenUsed="1"/>
+    <w:lsdException w:name="endnote text" w:semiHidden="1" w:unhideWhenUsed="1"/>
+    <w:lsdException w:name="table of authorities" w:semiHidden="1" w:unhideWhenUsed="1"/>
+    <w:lsdException w:name="macro" w:semiHidden="1" w:unhideWhenUsed="1"/>
+    <w:lsdException w:name="toa heading" w:semiHidden="1" w:unhideWhenUsed="1"/>
+    <w:lsdException w:name="List" w:semiHidden="1" w:unhideWhenUsed="1"/>
+    <w:lsdException w:name="List Bullet" w:semiHidden="1" w:unhideWhenUsed="1"/>
+    <w:lsdException w:name="List Number" w:semiHidden="1" w:unhideWhenUsed="1"/>
+    <w:lsdException w:name="List 2" w:semiHidden="1" w:unhideWhenUsed="1"/>
+    <w:lsdException w:name="List 3" w:semiHidden="1" w:unhideWhenUsed="1"/>
+    <w:lsdException w:name="List 4" w:semiHidden="1" w:unhideWhenUsed="1"/>
+    <w:lsdException w:name="List 5" w:semiHidden="1" w:unhideWhenUsed="1"/>
+    <w:lsdException w:name="List Bullet 2" w:semiHidden="1" w:unhideWhenUsed="1"/>
+    <w:lsdException w:name="List Bullet 3" w:semiHidden="1" w:unhideWhenUsed="1"/>
+    <w:lsdException w:name="List Bullet 4" w:semiHidden="1" w:unhideWhenUsed="1"/>
+    <w:lsdException w:name="List Bullet 5" w:semiHidden="1" w:unhideWhenUsed="1"/>
+    <w:lsdException w:name="List Number 2" w:semiHidden="1" w:unhideWhenUsed="1"/>
+    <w:lsdException w:name="List Number 3" w:semiHidden="1" w:unhideWhenUsed="1"/>
+    <w:lsdException w:name="List Number 4" w:semiHidden="1" w:unhideWhenUsed="1"/>
+    <w:lsdException w:name="List Number 5" w:semiHidden="1" w:unhideWhenUsed="1"/>
+    <w:lsdException w:name="Title" w:uiPriority="10" w:qFormat="1"/>
+    <w:lsdException w:name="Closing" w:semiHidden="1" w:unhideWhenUsed="1"/>
+    <w:lsdException w:name="Signature" w:semiHidden="1" w:unhideWhenUsed="1"/>
+    <w:lsdException w:name="Default Paragraph Font" w:semiHidden="1" w:uiPriority="1" w:unhideWhenUsed="1"/>
+    <w:lsdException w:name="Body Text" w:semiHidden="1" w:unhideWhenUsed="1"/>
+    <w:lsdException w:name="Body Text Indent" w:semiHidden="1" w:unhideWhenUsed="1"/>
+    <w:lsdException w:name="List Continue" w:semiHidden="1" w:unhideWhenUsed="1"/>
+    <w:lsdException w:name="List Continue 2" w:semiHidden="1" w:unhideWhenUsed="1"/>
+    <w:lsdException w:name="List Continue 3" w:semiHidden="1" w:unhideWhenUsed="1"/>
+    <w:lsdException w:name="List Continue 4" w:semiHidden="1" w:unhideWhenUsed="1"/>
+    <w:lsdException w:name="List Continue 5" w:semiHidden="1" w:unhideWhenUsed="1"/>
+    <w:lsdException w:name="Message Header" w:semiHidden="1" w:unhideWhenUsed="1"/>
+    <w:lsdException w:name="Subtitle" w:uiPriority="11" w:qFormat="1"/>
+    <w:lsdException w:name="Salutation" w:semiHidden="1" w:unhideWhenUsed="1"/>
+    <w:lsdException w:name="Date" w:semiHidden="1" w:unhideWhenUsed="1"/>
+    <w:lsdException w:name="Body Text First Indent" w:semiHidden="1" w:unhideWhenUsed="1"/>
+    <w:lsdException w:name="Body Text First Indent 2" w:semiHidden="1" w:unhideWhenUsed="1"/>
+    <w:lsdException w:name="Note Heading" w:semiHidden="1" w:unhideWhenUsed="1"/>
+    <w:lsdException w:name="Body Text 2" w:semiHidden="1" w:unhideWhenUsed="1"/>
+    <w:lsdException w:name="Body Text 3" w:semiHidden="1" w:unhideWhenUsed="1"/>
+    <w:lsdException w:name="Body Text Indent 2" w:semiHidden="1" w:unhideWhenUsed="1"/>
+    <w:lsdException w:name="Body Text Indent 3" w:semiHidden="1" w:unhideWhenUsed="1"/>
+    <w:lsdException w:name="Block Text" w:semiHidden="1" w:unhideWhenUsed="1"/>
+    <w:lsdException w:name="Hyperlink" w:semiHidden="1" w:unhideWhenUsed="1"/>
+    <w:lsdException w:name="FollowedHyperlink" w:semiHidden="1" w:unhideWhenUsed="1"/>
+    <w:lsdException w:name="Strong" w:uiPriority="22" w:qFormat="1"/>
+    <w:lsdException w:name="Emphasis" w:uiPriority="20" w:qFormat="1"/>
+    <w:lsdException w:name="Document Map" w:semiHidden="1" w:unhideWhenUsed="1"/>
+    <w:lsdException w:name="Plain Text" w:semiHidden="1" w:unhideWhenUsed="1"/>
+    <w:lsdException w:name="E-mail Signature" w:semiHidden="1" w:unhideWhenUsed="1"/>
+    <w:lsdException w:name="HTML Top of Form" w:semiHidden="1" w:unhideWhenUsed="1"/>
+    <w:lsdException w:name="HTML Bottom of Form" w:semiHidden="1" w:unhideWhenUsed="1"/>
+    <w:lsdException w:name="Normal (Web)" w:semiHidden="1" w:unhideWhenUsed="1"/>
+    <w:lsdException w:name="HTML Acronym" w:semiHidden="1" w:unhideWhenUsed="1"/>
+    <w:lsdException w:name="HTML Address" w:semiHidden="1" w:unhideWhenUsed="1"/>
+    <w:lsdException w:name="HTML Cite" w:semiHidden="1" w:unhideWhenUsed="1"/>
+    <w:lsdException w:name="HTML Code" w:semiHidden="1" w:unhideWhenUsed="1"/>
+    <w:lsdException w:name="HTML Definition" w:semiHidden="1" w:unhideWhenUsed="1"/>
+    <w:lsdException w:name="HTML Keyboard" w:semiHidden="1" w:unhideWhenUsed="1"/>
+    <w:lsdException w:name="HTML Preformatted" w:semiHidden="1" w:unhideWhenUsed="1"/>
+    <w:lsdException w:name="HTML Sample" w:semiHidden="1" w:unhideWhenUsed="1"/>
+    <w:lsdException w:name="HTML Typewriter" w:semiHidden="1" w:unhideWhenUsed="1"/>
+    <w:lsdException w:name="HTML Variable" w:semiHidden="1" w:unhideWhenUsed="1"/>
+    <w:lsdException w:name="Normal Table" w:semiHidden="1" w:unhideWhenUsed="1"/>
+    <w:lsdException w:name="annotation subject" w:semiHidden="1" w:unhideWhenUsed="1"/>
+    <w:lsdException w:name="No List" w:semiHidden="1" w:unhideWhenUsed="1"/>
+    <w:lsdException w:name="Outline List 1" w:semiHidden="1" w:unhideWhenUsed="1"/>
+    <w:lsdException w:name="Outline List 2" w:semiHidden="1" w:unhideWhenUsed="1"/>
+    <w:lsdException w:name="Outline List 3" w:semiHidden="1" w:unhideWhenUsed="1"/>
+    <w:lsdException w:name="Table Simple 1" w:semiHidden="1" w:unhideWhenUsed="1"/>
+    <w:lsdException w:name="Table Simple 2" w:semiHidden="1" w:unhideWhenUsed="1"/>
+    <w:lsdException w:name="Table Simple 3" w:semiHidden="1" w:unhideWhenUsed="1"/>
+    <w:lsdException w:name="Table Classic 1" w:semiHidden="1" w:unhideWhenUsed="1"/>
+    <w:lsdException w:name="Table Classic 2" w:semiHidden="1" w:unhideWhenUsed="1"/>
+    <w:lsdException w:name="Table Classic 3" w:semiHidden="1" w:unhideWhenUsed="1"/>
+    <w:lsdException w:name="Table Classic 4" w:semiHidden="1" w:unhideWhenUsed="1"/>
+    <w:lsdException w:name="Table Colorful 1" w:semiHidden="1" w:unhideWhenUsed="1"/>
+    <w:lsdException w:name="Table Colorful 2" w:semiHidden="1" w:unhideWhenUsed="1"/>
+    <w:lsdException w:name="Table Colorful 3" w:semiHidden="1" w:unhideWhenUsed="1"/>
+    <w:lsdException w:name="Table Columns 1" w:semiHidden="1" w:unhideWhenUsed="1"/>
+    <w:lsdException w:name="Table Columns 2" w:semiHidden="1" w:unhideWhenUsed="1"/>
+    <w:lsdException w:name="Table Columns 3" w:semiHidden="1" w:unhideWhenUsed="1"/>
+    <w:lsdException w:name="Table Columns 4" w:semiHidden="1" w:unhideWhenUsed="1"/>
+    <w:lsdException w:name="Table Columns 5" w:semiHidden="1" w:unhideWhenUsed="1"/>
+    <w:lsdException w:name="Table Grid 1" w:semiHidden="1" w:unhideWhenUsed="1"/>
+    <w:lsdException w:name="Table Grid 2" w:semiHidden="1" w:unhideWhenUsed="1"/>
+    <w:lsdException w:name="Table Grid 3" w:semiHidden="1" w:unhideWhenUsed="1"/>
+    <w:lsdException w:name="Table Grid 4" w:semiHidden="1" w:unhideWhenUsed="1"/>
+    <w:lsdException w:name="Table Grid 5" w:semiHidden="1" w:unhideWhenUsed="1"/>
+    <w:lsdException w:name="Table Grid 6" w:semiHidden="1" w:unhideWhenUsed="1"/>
+    <w:lsdException w:name="Table Grid 7" w:semiHidden="1" w:unhideWhenUsed="1"/>
+    <w:lsdException w:name="Table Grid 8" w:semiHidden="1" w:unhideWhenUsed="1"/>
+    <w:lsdException w:name="Table List 1" w:semiHidden="1" w:unhideWhenUsed="1"/>
+    <w:lsdException w:name="Table List 2" w:semiHidden="1" w:unhideWhenUsed="1"/>
+    <w:lsdException w:name="Table List 3" w:semiHidden="1" w:unhideWhenUsed="1"/>
+    <w:lsdException w:name="Table List 4" w:semiHidden="1" w:unhideWhenUsed="1"/>
+    <w:lsdException w:name="Table List 5" w:semiHidden="1" w:unhideWhenUsed="1"/>
+    <w:lsdException w:name="Table List 6" w:semiHidden="1" w:unhideWhenUsed="1"/>
+    <w:lsdException w:name="Table List 7" w:semiHidden="1" w:unhideWhenUsed="1"/>
+    <w:lsdException w:name="Table List 8" w:semiHidden="1" w:unhideWhenUsed="1"/>
+    <w:lsdException w:name="Table 3D effects 1" w:semiHidden="1" w:unhideWhenUsed="1"/>
+    <w:lsdException w:name="Table 3D effects 2" w:semiHidden="1" w:unhideWhenUsed="1"/>
+    <w:lsdException w:name="Table 3D effects 3" w:semiHidden="1" w:unhideWhenUsed="1"/>
+    <w:lsdException w:name="Table Contemporary" w:semiHidden="1" w:unhideWhenUsed="1"/>
+    <w:lsdException w:name="Table Elegant" w:semiHidden="1" w:unhideWhenUsed="1"/>
+    <w:lsdException w:name="Table Professional" w:semiHidden="1" w:unhideWhenUsed="1"/>
+    <w:lsdException w:name="Table Subtle 1" w:semiHidden="1" w:unhideWhenUsed="1"/>
+    <w:lsdException w:name="Table Subtle 2" w:semiHidden="1" w:unhideWhenUsed="1"/>
+    <w:lsdException w:name="Table Web 1" w:semiHidden="1" w:unhideWhenUsed="1"/>
+    <w:lsdException w:name="Table Web 2" w:semiHidden="1" w:unhideWhenUsed="1"/>
+    <w:lsdException w:name="Table Web 3" w:semiHidden="1" w:unhideWhenUsed="1"/>
+    <w:lsdException w:name="Balloon Text" w:semiHidden="1" w:unhideWhenUsed="1"/>
+    <w:lsdException w:name="Table Grid" w:uiPriority="39"/>
+    <w:lsdException w:name="Table Theme" w:semiHidden="1" w:unhideWhenUsed="1"/>
+    <w:lsdException w:name="Placeholder Text" w:semiHidden="1"/>
+    <w:lsdException w:name="No Spacing" w:uiPriority="1" w:qFormat="1"/>
+    <w:lsdException w:name="Light Shading" w:uiPriority="60"/>
+    <w:lsdException w:name="Light List" w:uiPriority="61"/>
+    <w:lsdException w:name="Light Grid" w:uiPriority="62"/>
+    <w:lsdException w:name="Medium Shading 1" w:uiPriority="63"/>
+    <w:lsdException w:name="Medium Shading 2" w:uiPriority="64"/>
+    <w:lsdException w:name="Medium List 1" w:uiPriority="65"/>
+    <w:lsdException w:name="Medium List 2" w:uiPriority="66"/>
+    <w:lsdException w:name="Medium Grid 1" w:uiPriority="67"/>
+    <w:lsdException w:name="Medium Grid 2" w:uiPriority="68"/>
+    <w:lsdException w:name="Medium Grid 3" w:uiPriority="69"/>
+    <w:lsdException w:name="Dark List" w:uiPriority="70"/>
+    <w:lsdException w:name="Colorful Shading" w:uiPriority="71"/>
+    <w:lsdException w:name="Colorful List" w:uiPriority="72"/>
+    <w:lsdException w:name="Colorful Grid" w:uiPriority="73"/>
+    <w:lsdException w:name="Light Shading Accent 1" w:uiPriority="60"/>
+    <w:lsdException w:name="Light List Accent 1" w:uiPriority="61"/>
+    <w:lsdException w:name="Light Grid Accent 1" w:uiPriority="62"/>
+    <w:lsdException w:name="Medium Shading 1 Accent 1" w:uiPriority="63"/>
+    <w:lsdException w:name="Medium Shading 2 Accent 1" w:uiPriority="64"/>
+    <w:lsdException w:name="Medium List 1 Accent 1" w:uiPriority="65"/>
+    <w:lsdException w:name="Revision" w:semiHidden="1"/>
+    <w:lsdException w:name="List Paragraph" w:uiPriority="34" w:qFormat="1"/>
+    <w:lsdException w:name="Quote" w:uiPriority="29" w:qFormat="1"/>
+    <w:lsdException w:name="Intense Quote" w:uiPriority="30" w:qFormat="1"/>
+    <w:lsdException w:name="Medium List 2 Accent 1" w:uiPriority="66"/>
+    <w:lsdException w:name="Medium Grid 1 Accent 1" w:uiPriority="67"/>
+    <w:lsdException w:name="Medium Grid 2 Accent 1" w:uiPriority="68"/>
+    <w:lsdException w:name="Medium Grid 3 Accent 1" w:uiPriority="69"/>
+    <w:lsdException w:name="Dark List Accent 1" w:uiPriority="70"/>
+    <w:lsdException w:name="Colorful Shading Accent 1" w:uiPriority="71"/>
+    <w:lsdException w:name="Colorful List Accent 1" w:uiPriority="72"/>
+    <w:lsdException w:name="Colorful Grid Accent 1" w:uiPriority="73"/>
+    <w:lsdException w:name="Light Shading Accent 2" w:uiPriority="60"/>
+    <w:lsdException w:name="Light List Accent 2" w:uiPriority="61"/>
+    <w:lsdException w:name="Light Grid Accent 2" w:uiPriority="62"/>
+    <w:lsdException w:name="Medium Shading 1 Accent 2" w:uiPriority="63"/>
+    <w:lsdException w:name="Medium Shading 2 Accent 2" w:uiPriority="64"/>
+    <w:lsdException w:name="Medium List 1 Accent 2" w:uiPriority="65"/>
+    <w:lsdException w:name="Medium List 2 Accent 2" w:uiPriority="66"/>
+    <w:lsdException w:name="Medium Grid 1 Accent 2" w:uiPriority="67"/>
+    <w:lsdException w:name="Medium Grid 2 Accent 2" w:uiPriority="68"/>
+    <w:lsdException w:name="Medium Grid 3 Accent 2" w:uiPriority="69"/>
+    <w:lsdException w:name="Dark List Accent 2" w:uiPriority="70"/>
+    <w:lsdException w:name="Colorful Shading Accent 2" w:uiPriority="71"/>
+    <w:lsdException w:name="Colorful List Accent 2" w:uiPriority="72"/>
+    <w:lsdException w:name="Colorful Grid Accent 2" w:uiPriority="73"/>
+    <w:lsdException w:name="Light Shading Accent 3" w:uiPriority="60"/>
+    <w:lsdException w:name="Light List Accent 3" w:uiPriority="61"/>
+    <w:lsdException w:name="Light Grid Accent 3" w:uiPriority="62"/>
+    <w:lsdException w:name="Medium Shading 1 Accent 3" w:uiPriority="63"/>
+    <w:lsdException w:name="Medium Shading 2 Accent 3" w:uiPriority="64"/>
+    <w:lsdException w:name="Medium List 1 Accent 3" w:uiPriority="65"/>
+    <w:lsdException w:name="Medium List 2 Accent 3" w:uiPriority="66"/>
+    <w:lsdException w:name="Medium Grid 1 Accent 3" w:uiPriority="67"/>
+    <w:lsdException w:name="Medium Grid 2 Accent 3" w:uiPriority="68"/>
+    <w:lsdException w:name="Medium Grid 3 Accent 3" w:uiPriority="69"/>
+    <w:lsdException w:name="Dark List Accent 3" w:uiPriority="70"/>
+    <w:lsdException w:name="Colorful Shading Accent 3" w:uiPriority="71"/>
+    <w:lsdException w:name="Colorful List Accent 3" w:uiPriority="72"/>
+    <w:lsdException w:name="Colorful Grid Accent 3" w:uiPriority="73"/>
+    <w:lsdException w:name="Light Shading Accent 4" w:uiPriority="60"/>
+    <w:lsdException w:name="Light List Accent 4" w:uiPriority="61"/>
+    <w:lsdException w:name="Light Grid Accent 4" w:uiPriority="62"/>
+    <w:lsdException w:name="Medium Shading 1 Accent 4" w:uiPriority="63"/>
+    <w:lsdException w:name="Medium Shading 2 Accent 4" w:uiPriority="64"/>
+    <w:lsdException w:name="Medium List 1 Accent 4" w:uiPriority="65"/>
+    <w:lsdException w:name="Medium List 2 Accent 4" w:uiPriority="66"/>
+    <w:lsdException w:name="Medium Grid 1 Accent 4" w:uiPriority="67"/>
+    <w:lsdException w:name="Medium Grid 2 Accent 4" w:uiPriority="68"/>
+    <w:lsdException w:name="Medium Grid 3 Accent 4" w:uiPriority="69"/>
+    <w:lsdException w:name="Dark List Accent 4" w:uiPriority="70"/>
+    <w:lsdException w:name="Colorful Shading Accent 4" w:uiPriority="71"/>
+    <w:lsdException w:name="Colorful List Accent 4" w:uiPriority="72"/>
+    <w:lsdException w:name="Colorful Grid Accent 4" w:uiPriority="73"/>
+    <w:lsdException w:name="Light Shading Accent 5" w:uiPriority="60"/>
+    <w:lsdException w:name="Light List Accent 5" w:uiPriority="61"/>
+    <w:lsdException w:name="Light Grid Accent 5" w:uiPriority="62"/>
+    <w:lsdException w:name="Medium Shading 1 Accent 5" w:uiPriority="63"/>
+    <w:lsdException w:name="Medium Shading 2 Accent 5" w:uiPriority="64"/>
+    <w:lsdException w:name="Medium List 1 Accent 5" w:uiPriority="65"/>
+    <w:lsdException w:name="Medium List 2 Accent 5" w:uiPriority="66"/>
+    <w:lsdException w:name="Medium Grid 1 Accent 5" w:uiPriority="67"/>
+    <w:lsdException w:name="Medium Grid 2 Accent 5" w:uiPriority="68"/>
+    <w:lsdException w:name="Medium Grid 3 Accent 5" w:uiPriority="69"/>
+    <w:lsdException w:name="Dark List Accent 5" w:uiPriority="70"/>
+    <w:lsdException w:name="Colorful Shading Accent 5" w:uiPriority="71"/>
+    <w:lsdException w:name="Colorful List Accent 5" w:uiPriority="72"/>
+    <w:lsdException w:name="Colorful Grid Accent 5" w:uiPriority="73"/>
+    <w:lsdException w:name="Light Shading Accent 6" w:uiPriority="60"/>
+    <w:lsdException w:name="Light List Accent 6" w:uiPriority="61"/>
+    <w:lsdException w:name="Light Grid Accent 6" w:uiPriority="62"/>
+    <w:lsdException w:name="Medium Shading 1 Accent 6" w:uiPriority="63"/>
+    <w:lsdException w:name="Medium Shading 2 Accent 6" w:uiPriority="64"/>
+    <w:lsdException w:name="Medium List 1 Accent 6" w:uiPriority="65"/>
+    <w:lsdException w:name="Medium List 2 Accent 6" w:uiPriority="66"/>
+    <w:lsdException w:name="Medium Grid 1 Accent 6" w:uiPriority="67"/>
+    <w:lsdException w:name="Medium Grid 2 Accent 6" w:uiPriority="68"/>
+    <w:lsdException w:name="Medium Grid 3 Accent 6" w:uiPriority="69"/>
+    <w:lsdException w:name="Dark List Accent 6" w:uiPriority="70"/>
+    <w:lsdException w:name="Colorful Shading Accent 6" w:uiPriority="71"/>
+    <w:lsdException w:name="Colorful List Accent 6" w:uiPriority="72"/>
+    <w:lsdException w:name="Colorful Grid Accent 6" w:uiPriority="73"/>
+    <w:lsdException w:name="Subtle Emphasis" w:uiPriority="19" w:qFormat="1"/>
+    <w:lsdException w:name="Intense Emphasis" w:uiPriority="21" w:qFormat="1"/>
+    <w:lsdException w:name="Subtle Reference" w:uiPriority="31" w:qFormat="1"/>
+    <w:lsdException w:name="Intense Reference" w:uiPriority="32" w:qFormat="1"/>
+    <w:lsdException w:name="Book Title" w:uiPriority="33" w:qFormat="1"/>
+    <w:lsdException w:name="Bibliography" w:semiHidden="1" w:uiPriority="37" w:unhideWhenUsed="1"/>
+    <w:lsdException w:name="TOC Heading" w:semiHidden="1" w:uiPriority="39" w:unhideWhenUsed="1" w:qFormat="1"/>
+    <w:lsdException w:name="Grid Table 4" w:uiPriority="49"/>
+    <w:lsdException w:name="Grid Table 5 Dark" w:uiPriority="50"/>
+    <w:lsdException w:name="Grid Table 6 Colorful" w:uiPriority="51"/>
+    <w:lsdException w:name="Grid Table 7 Colorful" w:uiPriority="52"/>
+    <w:lsdException w:name="Grid Table 1 Light Accent 1" w:uiPriority="46"/>
+    <w:lsdException w:name="Grid Table 2 Accent 1" w:uiPriority="47"/>
+    <w:lsdException w:name="Grid Table 3 Accent 1" w:uiPriority="48"/>
+    <w:lsdException w:name="Grid Table 4 Accent 1" w:uiPriority="49"/>
+    <w:lsdException w:name="Grid Table 5 Dark Accent 1" w:uiPriority="50"/>
+    <w:lsdException w:name="Grid Table 6 Colorful Accent 1" w:uiPriority="51"/>
+    <w:lsdException w:name="Grid Table 7 Colorful Accent 1" w:uiPriority="52"/>
+    <w:lsdException w:name="Grid Table 1 Light Accent 2" w:uiPriority="46"/>
+    <w:lsdException w:name="Grid Table 2 Accent 2" w:uiPriority="47"/>
+    <w:lsdException w:name="Grid Table 3 Accent 2" w:uiPriority="48"/>
+    <w:lsdException w:name="Grid Table 4 Accent 2" w:uiPriority="49"/>
+    <w:lsdException w:name="Grid Table 5 Dark Accent 2" w:uiPriority="50"/>
+    <w:lsdException w:name="Grid Table 6 Colorful Accent 2" w:uiPriority="51"/>
+    <w:lsdException w:name="Grid Table 7 Colorful Accent 2" w:uiPriority="52"/>
+    <w:lsdException w:name="Grid Table 1 Light Accent 3" w:uiPriority="46"/>
+    <w:lsdException w:name="Grid Table 2 Accent 3" w:uiPriority="47"/>
+    <w:lsdException w:name="Grid Table 3 Accent 3" w:uiPriority="48"/>
+    <w:lsdException w:name="Grid Table 4 Accent 3" w:uiPriority="49"/>
+    <w:lsdException w:name="Grid Table 5 Dark Accent 3" w:uiPriority="50"/>
+    <w:lsdException w:name="Grid Table 6 Colorful Accent 3" w:uiPriority="51"/>
+    <w:lsdException w:name="Grid Table 7 Colorful Accent 3" w:uiPriority="52"/>
+    <w:lsdException w:name="Grid Table 1 Light Accent 4" w:uiPriority="46"/>
+    <w:lsdException w:name="Grid Table 2 Accent 4" w:uiPriority="47"/>
+    <w:lsdException w:name="Grid Table 3 Accent 4" w:uiPriority="48"/>
+    <w:lsdException w:name="Grid Table 4 Accent 4" w:uiPriority="49"/>
+    <w:lsdException w:name="Grid Table 5 Dark Accent 4" w:uiPriority="50"/>
+    <w:lsdException w:name="Grid Table 6 Colorful Accent 4" w:uiPriority="51"/>
+    <w:lsdException w:name="Grid Table 7 Colorful Accent 4" w:uiPriority="52"/>
+    <w:lsdException w:name="Grid Table 1 Light Accent 5" w:uiPriority="46"/>
+    <w:lsdException w:name="Grid Table 2 Accent 5" w:uiPriority="47"/>
+    <w:lsdException w:name="Grid Table 3 Accent 5" w:uiPriority="48"/>
+    <w:lsdException w:name="Grid Table 4 Accent 5" w:uiPriority="49"/>
+    <w:lsdException w:name="Grid Table 5 Dark Accent 5" w:uiPriority="50"/>
+    <w:lsdException w:name="Grid Table 6 Colorful Accent 5" w:uiPriority="51"/>
+    <w:lsdException w:name="Grid Table 7 Colorful Accent 5" w:uiPriority="52"/>
+    <w:lsdException w:name="Grid Table 1 Light Accent 6" w:uiPriority="46"/>
+    <w:lsdException w:name="Grid Table 2 Accent 6" w:uiPriority="47"/>
+    <w:lsdException w:name="Grid Table 3 Accent 6" w:uiPriority="48"/>
+    <w:lsdException w:name="Grid Table 4 Accent 6" w:uiPriority="49"/>
+    <w:lsdException w:name="Grid Table 5 Dark Accent 6" w:uiPriority="50"/>
+    <w:lsdException w:name="Grid Table 6 Colorful Accent 6" w:uiPriority="51"/>
+    <w:lsdException w:name="Grid Table 7 Colorful Accent 6" w:uiPriority="52"/>
+    <w:lsdException w:name="List Table 1 Light" w:uiPriority="46"/>
+    <w:lsdException w:name="List Table 2" w:uiPriority="47"/>
+    <w:lsdException w:name="List Table 3" w:uiPriority="48"/>
+    <w:lsdException w:name="List Table 4" w:uiPriority="49"/>
+    <w:lsdException w:name="List Table 5 Dark" w:uiPriority="50"/>
+    <w:lsdException w:name="List Table 6 Colorful" w:uiPriority="51"/>
+    <w:lsdException w:name="List Table 7 Colorful" w:uiPriority="52"/>
+    <w:lsdException w:name="List Table 1 Light Accent 1" w:uiPriority="46"/>
+    <w:lsdException w:name="List Table 2 Accent 1" w:uiPriority="47"/>
+    <w:lsdException w:name="List Table 3 Accent 1" w:uiPriority="48"/>
+    <w:lsdException w:name="List Table 4 Accent 1" w:uiPriority="49"/>
+    <w:lsdException w:name="List Table 5 Dark Accent 1" w:uiPriority="50"/>
+    <w:lsdException w:name="List Table 6 Colorful Accent 1" w:uiPriority="51"/>
+    <w:lsdException w:name="List Table 7 Colorful Accent 1" w:uiPriority="52"/>
+    <w:lsdException w:name="List Table 1 Light Accent 2" w:uiPriority="46"/>
+    <w:lsdException w:name="List Table 2 Accent 2" w:uiPriority="47"/>
+    <w:lsdException w:name="List Table 3 Accent 2" w:uiPriority="48"/>
+    <w:lsdException w:name="List Table 4 Accent 2" w:uiPriority="49"/>
+    <w:lsdException w:name="List Table 5 Dark Accent 2" w:uiPriority="50"/>
+    <w:lsdException w:name="List Table 6 Colorful Accent 2" w:uiPriority="51"/>
+    <w:lsdException w:name="List Table 7 Colorful Accent 2" w:uiPriority="52"/>
+    <w:lsdException w:name="List Table 1 Light Accent 3" w:uiPriority="46"/>
+    <w:lsdException w:name="List Table 2 Accent 3" w:uiPriority="47"/>
+    <w:lsdException w:name="List Table 3 Accent 3" w:uiPriority="48"/>
+    <w:lsdException w:name="List Table 4 Accent 3" w:uiPriority="49"/>
+    <w:lsdException w:name="List Table 5 Dark Accent 3" w:uiPriority="50"/>
+    <w:lsdException w:name="List Table 6 Colorful Accent 3" w:uiPriority="51"/>
+    <w:lsdException w:name="List Table 7 Colorful Accent 3" w:uiPriority="52"/>
+    <w:lsdException w:name="List Table 1 Light Accent 4" w:uiPriority="46"/>
+    <w:lsdException w:name="List Table 2 Accent 4" w:uiPriority="47"/>
+    <w:lsdException w:name="List Table 3 Accent 4" w:uiPriority="48"/>
+    <w:lsdException w:name="List Table 4 Accent 4" w:uiPriority="49"/>
+    <w:lsdException w:name="List Table 5 Dark Accent 4" w:uiPriority="50"/>
+    <w:lsdException w:name="List Table 6 Colorful Accent 4" w:uiPriority="51"/>
+    <w:lsdException w:name="List Table 7 Colorful Accent 4" w:uiPriority="52"/>
+    <w:lsdException w:name="List Table 1 Light Accent 5" w:uiPriority="46"/>
+    <w:lsdException w:name="List Table 2 Accent 5" w:uiPriority="47"/>
+    <w:lsdException w:name="List Table 3 Accent 5" w:uiPriority="48"/>
+    <w:lsdException w:name="List Table 4 Accent 5" w:uiPriority="49"/>
+    <w:lsdException w:name="List Table 5 Dark Accent 5" w:uiPriority="50"/>
+    <w:lsdException w:name="List Table 6 Colorful Accent 5" w:uiPriority="51"/>
+    <w:lsdException w:name="List Table 7 Colorful Accent 5" w:uiPriority="52"/>
+    <w:lsdException w:name="List Table 1 Light Accent 6" w:uiPriority="46"/>
+    <w:lsdException w:name="List Table 2 Accent 6" w:uiPriority="47"/>
+    <w:lsdException w:name="List Table 3 Accent 6" w:uiPriority="48"/>
+    <w:lsdException w:name="List Table 4 Accent 6" w:uiPriority="49"/>
+    <w:lsdException w:name="List Table 5 Dark Accent 6" w:uiPriority="50"/>
+    <w:lsdException w:name="List Table 6 Colorful Accent 6" w:uiPriority="51"/>
+    <w:lsdException w:name="List Table 7 Colorful Accent 6" w:uiPriority="52"/>
   </w:latentStyles>
   <w:style w:type="paragraph" w:default="1" w:styleId="Normal">
     <w:name w:val="Normal"/>
@@ -5322,7 +5549,6 @@
       <w:szCs w:val="22"/>
     </w:rPr>
     <w:tblPr>
-      <w:tblInd w:w="0" w:type="dxa"/>
       <w:tblBorders>
         <w:top w:val="single" w:sz="4" w:space="0" w:color="auto"/>
         <w:left w:val="single" w:sz="4" w:space="0" w:color="auto"/>
@@ -5331,12 +5557,6 @@
         <w:insideH w:val="single" w:sz="4" w:space="0" w:color="auto"/>
         <w:insideV w:val="single" w:sz="4" w:space="0" w:color="auto"/>
       </w:tblBorders>
-      <w:tblCellMar>
-        <w:top w:w="0" w:type="dxa"/>
-        <w:left w:w="108" w:type="dxa"/>
-        <w:bottom w:w="0" w:type="dxa"/>
-        <w:right w:w="108" w:type="dxa"/>
-      </w:tblCellMar>
     </w:tblPr>
   </w:style>
   <w:style w:type="paragraph" w:styleId="BalloonText">
@@ -5369,277 +5589,58 @@
       <w:szCs w:val="18"/>
     </w:rPr>
   </w:style>
-</w:styles>
-</file>
-
-<file path=word/stylesWithEffects.xml><?xml version="1.0" encoding="utf-8"?>
-<w:styles xmlns:wpc="http://schemas.microsoft.com/office/word/2010/wordprocessingCanvas" xmlns:mo="http://schemas.microsoft.com/office/mac/office/2008/main" xmlns:mc="http://schemas.openxmlformats.org/markup-compatibility/2006" xmlns:mv="urn:schemas-microsoft-com:mac:vml" xmlns:o="urn:schemas-microsoft-com:office:office" xmlns:r="http://schemas.openxmlformats.org/officeDocument/2006/relationships" xmlns:m="http://schemas.openxmlformats.org/officeDocument/2006/math" xmlns:v="urn:schemas-microsoft-com:vml" xmlns:wp14="http://schemas.microsoft.com/office/word/2010/wordprocessingDrawing" xmlns:wp="http://schemas.openxmlformats.org/drawingml/2006/wordprocessingDrawing" xmlns:w10="urn:schemas-microsoft-com:office:word" xmlns:w="http://schemas.openxmlformats.org/wordprocessingml/2006/main" xmlns:w14="http://schemas.microsoft.com/office/word/2010/wordml" xmlns:wpg="http://schemas.microsoft.com/office/word/2010/wordprocessingGroup" xmlns:wpi="http://schemas.microsoft.com/office/word/2010/wordprocessingInk" xmlns:wne="http://schemas.microsoft.com/office/word/2006/wordml" xmlns:wps="http://schemas.microsoft.com/office/word/2010/wordprocessingShape" mc:Ignorable="w14 wp14">
-  <w:docDefaults>
-    <w:rPrDefault>
-      <w:rPr>
-        <w:rFonts w:asciiTheme="minorHAnsi" w:eastAsiaTheme="minorEastAsia" w:hAnsiTheme="minorHAnsi" w:cstheme="minorBidi"/>
-        <w:sz w:val="24"/>
-        <w:szCs w:val="24"/>
-        <w:lang w:val="en-US" w:eastAsia="en-US" w:bidi="ar-SA"/>
-      </w:rPr>
-    </w:rPrDefault>
-    <w:pPrDefault/>
-  </w:docDefaults>
-  <w:latentStyles w:defLockedState="0" w:defUIPriority="99" w:defSemiHidden="1" w:defUnhideWhenUsed="1" w:defQFormat="0" w:count="276">
-    <w:lsdException w:name="Normal" w:semiHidden="0" w:uiPriority="0" w:unhideWhenUsed="0" w:qFormat="1"/>
-    <w:lsdException w:name="heading 1" w:semiHidden="0" w:uiPriority="9" w:unhideWhenUsed="0" w:qFormat="1"/>
-    <w:lsdException w:name="heading 2" w:uiPriority="9" w:qFormat="1"/>
-    <w:lsdException w:name="heading 3" w:uiPriority="9" w:qFormat="1"/>
-    <w:lsdException w:name="heading 4" w:uiPriority="9" w:qFormat="1"/>
-    <w:lsdException w:name="heading 5" w:uiPriority="9" w:qFormat="1"/>
-    <w:lsdException w:name="heading 6" w:uiPriority="9" w:qFormat="1"/>
-    <w:lsdException w:name="heading 7" w:uiPriority="9" w:qFormat="1"/>
-    <w:lsdException w:name="heading 8" w:uiPriority="9" w:qFormat="1"/>
-    <w:lsdException w:name="heading 9" w:uiPriority="9" w:qFormat="1"/>
-    <w:lsdException w:name="toc 1" w:uiPriority="39"/>
-    <w:lsdException w:name="toc 2" w:uiPriority="39"/>
-    <w:lsdException w:name="toc 3" w:uiPriority="39"/>
-    <w:lsdException w:name="toc 4" w:uiPriority="39"/>
-    <w:lsdException w:name="toc 5" w:uiPriority="39"/>
-    <w:lsdException w:name="toc 6" w:uiPriority="39"/>
-    <w:lsdException w:name="toc 7" w:uiPriority="39"/>
-    <w:lsdException w:name="toc 8" w:uiPriority="39"/>
-    <w:lsdException w:name="toc 9" w:uiPriority="39"/>
-    <w:lsdException w:name="caption" w:uiPriority="35" w:qFormat="1"/>
-    <w:lsdException w:name="Title" w:semiHidden="0" w:uiPriority="10" w:unhideWhenUsed="0" w:qFormat="1"/>
-    <w:lsdException w:name="Default Paragraph Font" w:uiPriority="1"/>
-    <w:lsdException w:name="Subtitle" w:semiHidden="0" w:uiPriority="11" w:unhideWhenUsed="0" w:qFormat="1"/>
-    <w:lsdException w:name="Strong" w:semiHidden="0" w:uiPriority="22" w:unhideWhenUsed="0" w:qFormat="1"/>
-    <w:lsdException w:name="Emphasis" w:semiHidden="0" w:uiPriority="20" w:unhideWhenUsed="0" w:qFormat="1"/>
-    <w:lsdException w:name="Table Grid" w:semiHidden="0" w:uiPriority="39" w:unhideWhenUsed="0"/>
-    <w:lsdException w:name="Note Level 1" w:semiHidden="0" w:unhideWhenUsed="0"/>
-    <w:lsdException w:name="Note Level 2" w:semiHidden="0" w:unhideWhenUsed="0"/>
-    <w:lsdException w:name="Note Level 3" w:semiHidden="0" w:unhideWhenUsed="0"/>
-    <w:lsdException w:name="Note Level 4" w:semiHidden="0" w:unhideWhenUsed="0"/>
-    <w:lsdException w:name="Note Level 5" w:semiHidden="0" w:unhideWhenUsed="0"/>
-    <w:lsdException w:name="Note Level 6" w:semiHidden="0" w:unhideWhenUsed="0"/>
-    <w:lsdException w:name="Note Level 7" w:semiHidden="0" w:unhideWhenUsed="0"/>
-    <w:lsdException w:name="Note Level 8" w:semiHidden="0" w:unhideWhenUsed="0"/>
-    <w:lsdException w:name="Note Level 9" w:semiHidden="0" w:unhideWhenUsed="0"/>
-    <w:lsdException w:name="Placeholder Text" w:unhideWhenUsed="0"/>
-    <w:lsdException w:name="No Spacing" w:semiHidden="0" w:uiPriority="1" w:unhideWhenUsed="0" w:qFormat="1"/>
-    <w:lsdException w:name="Light Shading" w:semiHidden="0" w:uiPriority="60" w:unhideWhenUsed="0"/>
-    <w:lsdException w:name="Light List" w:semiHidden="0" w:uiPriority="61" w:unhideWhenUsed="0"/>
-    <w:lsdException w:name="Light Grid" w:semiHidden="0" w:uiPriority="62" w:unhideWhenUsed="0"/>
-    <w:lsdException w:name="Medium Shading 1" w:semiHidden="0" w:uiPriority="63" w:unhideWhenUsed="0"/>
-    <w:lsdException w:name="Medium Shading 2" w:semiHidden="0" w:uiPriority="64" w:unhideWhenUsed="0"/>
-    <w:lsdException w:name="Medium List 1" w:semiHidden="0" w:uiPriority="65" w:unhideWhenUsed="0"/>
-    <w:lsdException w:name="Medium List 2" w:semiHidden="0" w:uiPriority="66" w:unhideWhenUsed="0"/>
-    <w:lsdException w:name="Medium Grid 1" w:semiHidden="0" w:uiPriority="67" w:unhideWhenUsed="0"/>
-    <w:lsdException w:name="Medium Grid 2" w:semiHidden="0" w:uiPriority="68" w:unhideWhenUsed="0"/>
-    <w:lsdException w:name="Medium Grid 3" w:semiHidden="0" w:uiPriority="69" w:unhideWhenUsed="0"/>
-    <w:lsdException w:name="Dark List" w:semiHidden="0" w:uiPriority="70" w:unhideWhenUsed="0"/>
-    <w:lsdException w:name="Colorful Shading" w:semiHidden="0" w:uiPriority="71" w:unhideWhenUsed="0"/>
-    <w:lsdException w:name="Colorful List" w:semiHidden="0" w:uiPriority="72" w:unhideWhenUsed="0"/>
-    <w:lsdException w:name="Colorful Grid" w:semiHidden="0" w:uiPriority="73" w:unhideWhenUsed="0"/>
-    <w:lsdException w:name="Light Shading Accent 1" w:semiHidden="0" w:uiPriority="60" w:unhideWhenUsed="0"/>
-    <w:lsdException w:name="Light List Accent 1" w:semiHidden="0" w:uiPriority="61" w:unhideWhenUsed="0"/>
-    <w:lsdException w:name="Light Grid Accent 1" w:semiHidden="0" w:uiPriority="62" w:unhideWhenUsed="0"/>
-    <w:lsdException w:name="Medium Shading 1 Accent 1" w:semiHidden="0" w:uiPriority="63" w:unhideWhenUsed="0"/>
-    <w:lsdException w:name="Medium Shading 2 Accent 1" w:semiHidden="0" w:uiPriority="64" w:unhideWhenUsed="0"/>
-    <w:lsdException w:name="Medium List 1 Accent 1" w:semiHidden="0" w:uiPriority="65" w:unhideWhenUsed="0"/>
-    <w:lsdException w:name="Revision" w:unhideWhenUsed="0"/>
-    <w:lsdException w:name="List Paragraph" w:semiHidden="0" w:uiPriority="34" w:unhideWhenUsed="0" w:qFormat="1"/>
-    <w:lsdException w:name="Quote" w:semiHidden="0" w:uiPriority="29" w:unhideWhenUsed="0" w:qFormat="1"/>
-    <w:lsdException w:name="Intense Quote" w:semiHidden="0" w:uiPriority="30" w:unhideWhenUsed="0" w:qFormat="1"/>
-    <w:lsdException w:name="Medium List 2 Accent 1" w:semiHidden="0" w:uiPriority="66" w:unhideWhenUsed="0"/>
-    <w:lsdException w:name="Medium Grid 1 Accent 1" w:semiHidden="0" w:uiPriority="67" w:unhideWhenUsed="0"/>
-    <w:lsdException w:name="Medium Grid 2 Accent 1" w:semiHidden="0" w:uiPriority="68" w:unhideWhenUsed="0"/>
-    <w:lsdException w:name="Medium Grid 3 Accent 1" w:semiHidden="0" w:uiPriority="69" w:unhideWhenUsed="0"/>
-    <w:lsdException w:name="Dark List Accent 1" w:semiHidden="0" w:uiPriority="70" w:unhideWhenUsed="0"/>
-    <w:lsdException w:name="Colorful Shading Accent 1" w:semiHidden="0" w:uiPriority="71" w:unhideWhenUsed="0"/>
-    <w:lsdException w:name="Colorful List Accent 1" w:semiHidden="0" w:uiPriority="72" w:unhideWhenUsed="0"/>
-    <w:lsdException w:name="Colorful Grid Accent 1" w:semiHidden="0" w:uiPriority="73" w:unhideWhenUsed="0"/>
-    <w:lsdException w:name="Light Shading Accent 2" w:semiHidden="0" w:uiPriority="60" w:unhideWhenUsed="0"/>
-    <w:lsdException w:name="Light List Accent 2" w:semiHidden="0" w:uiPriority="61" w:unhideWhenUsed="0"/>
-    <w:lsdException w:name="Light Grid Accent 2" w:semiHidden="0" w:uiPriority="62" w:unhideWhenUsed="0"/>
-    <w:lsdException w:name="Medium Shading 1 Accent 2" w:semiHidden="0" w:uiPriority="63" w:unhideWhenUsed="0"/>
-    <w:lsdException w:name="Medium Shading 2 Accent 2" w:semiHidden="0" w:uiPriority="64" w:unhideWhenUsed="0"/>
-    <w:lsdException w:name="Medium List 1 Accent 2" w:semiHidden="0" w:uiPriority="65" w:unhideWhenUsed="0"/>
-    <w:lsdException w:name="Medium List 2 Accent 2" w:semiHidden="0" w:uiPriority="66" w:unhideWhenUsed="0"/>
-    <w:lsdException w:name="Medium Grid 1 Accent 2" w:semiHidden="0" w:uiPriority="67" w:unhideWhenUsed="0"/>
-    <w:lsdException w:name="Medium Grid 2 Accent 2" w:semiHidden="0" w:uiPriority="68" w:unhideWhenUsed="0"/>
-    <w:lsdException w:name="Medium Grid 3 Accent 2" w:semiHidden="0" w:uiPriority="69" w:unhideWhenUsed="0"/>
-    <w:lsdException w:name="Dark List Accent 2" w:semiHidden="0" w:uiPriority="70" w:unhideWhenUsed="0"/>
-    <w:lsdException w:name="Colorful Shading Accent 2" w:semiHidden="0" w:uiPriority="71" w:unhideWhenUsed="0"/>
-    <w:lsdException w:name="Colorful List Accent 2" w:semiHidden="0" w:uiPriority="72" w:unhideWhenUsed="0"/>
-    <w:lsdException w:name="Colorful Grid Accent 2" w:semiHidden="0" w:uiPriority="73" w:unhideWhenUsed="0"/>
-    <w:lsdException w:name="Light Shading Accent 3" w:semiHidden="0" w:uiPriority="60" w:unhideWhenUsed="0"/>
-    <w:lsdException w:name="Light List Accent 3" w:semiHidden="0" w:uiPriority="61" w:unhideWhenUsed="0"/>
-    <w:lsdException w:name="Light Grid Accent 3" w:semiHidden="0" w:uiPriority="62" w:unhideWhenUsed="0"/>
-    <w:lsdException w:name="Medium Shading 1 Accent 3" w:semiHidden="0" w:uiPriority="63" w:unhideWhenUsed="0"/>
-    <w:lsdException w:name="Medium Shading 2 Accent 3" w:semiHidden="0" w:uiPriority="64" w:unhideWhenUsed="0"/>
-    <w:lsdException w:name="Medium List 1 Accent 3" w:semiHidden="0" w:uiPriority="65" w:unhideWhenUsed="0"/>
-    <w:lsdException w:name="Medium List 2 Accent 3" w:semiHidden="0" w:uiPriority="66" w:unhideWhenUsed="0"/>
-    <w:lsdException w:name="Medium Grid 1 Accent 3" w:semiHidden="0" w:uiPriority="67" w:unhideWhenUsed="0"/>
-    <w:lsdException w:name="Medium Grid 2 Accent 3" w:semiHidden="0" w:uiPriority="68" w:unhideWhenUsed="0"/>
-    <w:lsdException w:name="Medium Grid 3 Accent 3" w:semiHidden="0" w:uiPriority="69" w:unhideWhenUsed="0"/>
-    <w:lsdException w:name="Dark List Accent 3" w:semiHidden="0" w:uiPriority="70" w:unhideWhenUsed="0"/>
-    <w:lsdException w:name="Colorful Shading Accent 3" w:semiHidden="0" w:uiPriority="71" w:unhideWhenUsed="0"/>
-    <w:lsdException w:name="Colorful List Accent 3" w:semiHidden="0" w:uiPriority="72" w:unhideWhenUsed="0"/>
-    <w:lsdException w:name="Colorful Grid Accent 3" w:semiHidden="0" w:uiPriority="73" w:unhideWhenUsed="0"/>
-    <w:lsdException w:name="Light Shading Accent 4" w:semiHidden="0" w:uiPriority="60" w:unhideWhenUsed="0"/>
-    <w:lsdException w:name="Light List Accent 4" w:semiHidden="0" w:uiPriority="61" w:unhideWhenUsed="0"/>
-    <w:lsdException w:name="Light Grid Accent 4" w:semiHidden="0" w:uiPriority="62" w:unhideWhenUsed="0"/>
-    <w:lsdException w:name="Medium Shading 1 Accent 4" w:semiHidden="0" w:uiPriority="63" w:unhideWhenUsed="0"/>
-    <w:lsdException w:name="Medium Shading 2 Accent 4" w:semiHidden="0" w:uiPriority="64" w:unhideWhenUsed="0"/>
-    <w:lsdException w:name="Medium List 1 Accent 4" w:semiHidden="0" w:uiPriority="65" w:unhideWhenUsed="0"/>
-    <w:lsdException w:name="Medium List 2 Accent 4" w:semiHidden="0" w:uiPriority="66" w:unhideWhenUsed="0"/>
-    <w:lsdException w:name="Medium Grid 1 Accent 4" w:semiHidden="0" w:uiPriority="67" w:unhideWhenUsed="0"/>
-    <w:lsdException w:name="Medium Grid 2 Accent 4" w:semiHidden="0" w:uiPriority="68" w:unhideWhenUsed="0"/>
-    <w:lsdException w:name="Medium Grid 3 Accent 4" w:semiHidden="0" w:uiPriority="69" w:unhideWhenUsed="0"/>
-    <w:lsdException w:name="Dark List Accent 4" w:semiHidden="0" w:uiPriority="70" w:unhideWhenUsed="0"/>
-    <w:lsdException w:name="Colorful Shading Accent 4" w:semiHidden="0" w:uiPriority="71" w:unhideWhenUsed="0"/>
-    <w:lsdException w:name="Colorful List Accent 4" w:semiHidden="0" w:uiPriority="72" w:unhideWhenUsed="0"/>
-    <w:lsdException w:name="Colorful Grid Accent 4" w:semiHidden="0" w:uiPriority="73" w:unhideWhenUsed="0"/>
-    <w:lsdException w:name="Light Shading Accent 5" w:semiHidden="0" w:uiPriority="60" w:unhideWhenUsed="0"/>
-    <w:lsdException w:name="Light List Accent 5" w:semiHidden="0" w:uiPriority="61" w:unhideWhenUsed="0"/>
-    <w:lsdException w:name="Light Grid Accent 5" w:semiHidden="0" w:uiPriority="62" w:unhideWhenUsed="0"/>
-    <w:lsdException w:name="Medium Shading 1 Accent 5" w:semiHidden="0" w:uiPriority="63" w:unhideWhenUsed="0"/>
-    <w:lsdException w:name="Medium Shading 2 Accent 5" w:semiHidden="0" w:uiPriority="64" w:unhideWhenUsed="0"/>
-    <w:lsdException w:name="Medium List 1 Accent 5" w:semiHidden="0" w:uiPriority="65" w:unhideWhenUsed="0"/>
-    <w:lsdException w:name="Medium List 2 Accent 5" w:semiHidden="0" w:uiPriority="66" w:unhideWhenUsed="0"/>
-    <w:lsdException w:name="Medium Grid 1 Accent 5" w:semiHidden="0" w:uiPriority="67" w:unhideWhenUsed="0"/>
-    <w:lsdException w:name="Medium Grid 2 Accent 5" w:semiHidden="0" w:uiPriority="68" w:unhideWhenUsed="0"/>
-    <w:lsdException w:name="Medium Grid 3 Accent 5" w:semiHidden="0" w:uiPriority="69" w:unhideWhenUsed="0"/>
-    <w:lsdException w:name="Dark List Accent 5" w:semiHidden="0" w:uiPriority="70" w:unhideWhenUsed="0"/>
-    <w:lsdException w:name="Colorful Shading Accent 5" w:semiHidden="0" w:uiPriority="71" w:unhideWhenUsed="0"/>
-    <w:lsdException w:name="Colorful List Accent 5" w:semiHidden="0" w:uiPriority="72" w:unhideWhenUsed="0"/>
-    <w:lsdException w:name="Colorful Grid Accent 5" w:semiHidden="0" w:uiPriority="73" w:unhideWhenUsed="0"/>
-    <w:lsdException w:name="Light Shading Accent 6" w:semiHidden="0" w:uiPriority="60" w:unhideWhenUsed="0"/>
-    <w:lsdException w:name="Light List Accent 6" w:semiHidden="0" w:uiPriority="61" w:unhideWhenUsed="0"/>
-    <w:lsdException w:name="Light Grid Accent 6" w:semiHidden="0" w:uiPriority="62" w:unhideWhenUsed="0"/>
-    <w:lsdException w:name="Medium Shading 1 Accent 6" w:semiHidden="0" w:uiPriority="63" w:unhideWhenUsed="0"/>
-    <w:lsdException w:name="Medium Shading 2 Accent 6" w:semiHidden="0" w:uiPriority="64" w:unhideWhenUsed="0"/>
-    <w:lsdException w:name="Medium List 1 Accent 6" w:semiHidden="0" w:uiPriority="65" w:unhideWhenUsed="0"/>
-    <w:lsdException w:name="Medium List 2 Accent 6" w:semiHidden="0" w:uiPriority="66" w:unhideWhenUsed="0"/>
-    <w:lsdException w:name="Medium Grid 1 Accent 6" w:semiHidden="0" w:uiPriority="67" w:unhideWhenUsed="0"/>
-    <w:lsdException w:name="Medium Grid 2 Accent 6" w:semiHidden="0" w:uiPriority="68" w:unhideWhenUsed="0"/>
-    <w:lsdException w:name="Medium Grid 3 Accent 6" w:semiHidden="0" w:uiPriority="69" w:unhideWhenUsed="0"/>
-    <w:lsdException w:name="Dark List Accent 6" w:semiHidden="0" w:uiPriority="70" w:unhideWhenUsed="0"/>
-    <w:lsdException w:name="Colorful Shading Accent 6" w:semiHidden="0" w:uiPriority="71" w:unhideWhenUsed="0"/>
-    <w:lsdException w:name="Colorful List Accent 6" w:semiHidden="0" w:uiPriority="72" w:unhideWhenUsed="0"/>
-    <w:lsdException w:name="Colorful Grid Accent 6" w:semiHidden="0" w:uiPriority="73" w:unhideWhenUsed="0"/>
-    <w:lsdException w:name="Subtle Emphasis" w:semiHidden="0" w:uiPriority="19" w:unhideWhenUsed="0" w:qFormat="1"/>
-    <w:lsdException w:name="Intense Emphasis" w:semiHidden="0" w:uiPriority="21" w:unhideWhenUsed="0" w:qFormat="1"/>
-    <w:lsdException w:name="Subtle Reference" w:semiHidden="0" w:uiPriority="31" w:unhideWhenUsed="0" w:qFormat="1"/>
-    <w:lsdException w:name="Intense Reference" w:semiHidden="0" w:uiPriority="32" w:unhideWhenUsed="0" w:qFormat="1"/>
-    <w:lsdException w:name="Book Title" w:semiHidden="0" w:uiPriority="33" w:unhideWhenUsed="0" w:qFormat="1"/>
-    <w:lsdException w:name="Bibliography" w:uiPriority="37"/>
-    <w:lsdException w:name="TOC Heading" w:uiPriority="39" w:qFormat="1"/>
-  </w:latentStyles>
-  <w:style w:type="paragraph" w:default="1" w:styleId="Normal">
-    <w:name w:val="Normal"/>
-    <w:qFormat/>
-    <w:rsid w:val="007B02E6"/>
+  <w:style w:type="paragraph" w:styleId="Header">
+    <w:name w:val="header"/>
+    <w:basedOn w:val="Normal"/>
+    <w:link w:val="HeaderChar"/>
+    <w:uiPriority w:val="99"/>
+    <w:unhideWhenUsed/>
+    <w:rsid w:val="00132FDF"/>
     <w:pPr>
-      <w:spacing w:after="160" w:line="259" w:lineRule="auto"/>
+      <w:tabs>
+        <w:tab w:val="center" w:pos="4680"/>
+        <w:tab w:val="right" w:pos="9360"/>
+      </w:tabs>
+      <w:spacing w:after="0" w:line="240" w:lineRule="auto"/>
     </w:pPr>
+  </w:style>
+  <w:style w:type="character" w:customStyle="1" w:styleId="HeaderChar">
+    <w:name w:val="Header Char"/>
+    <w:basedOn w:val="DefaultParagraphFont"/>
+    <w:link w:val="Header"/>
+    <w:uiPriority w:val="99"/>
+    <w:rsid w:val="00132FDF"/>
     <w:rPr>
       <w:rFonts w:eastAsiaTheme="minorHAnsi"/>
       <w:sz w:val="22"/>
       <w:szCs w:val="22"/>
     </w:rPr>
   </w:style>
-  <w:style w:type="character" w:default="1" w:styleId="DefaultParagraphFont">
-    <w:name w:val="Default Paragraph Font"/>
-    <w:uiPriority w:val="1"/>
-    <w:semiHidden/>
+  <w:style w:type="paragraph" w:styleId="Footer">
+    <w:name w:val="footer"/>
+    <w:basedOn w:val="Normal"/>
+    <w:link w:val="FooterChar"/>
+    <w:uiPriority w:val="99"/>
     <w:unhideWhenUsed/>
-  </w:style>
-  <w:style w:type="table" w:default="1" w:styleId="TableNormal">
-    <w:name w:val="Normal Table"/>
-    <w:uiPriority w:val="99"/>
-    <w:semiHidden/>
-    <w:unhideWhenUsed/>
-    <w:tblPr>
-      <w:tblInd w:w="0" w:type="dxa"/>
-      <w:tblCellMar>
-        <w:top w:w="0" w:type="dxa"/>
-        <w:left w:w="108" w:type="dxa"/>
-        <w:bottom w:w="0" w:type="dxa"/>
-        <w:right w:w="108" w:type="dxa"/>
-      </w:tblCellMar>
-    </w:tblPr>
-  </w:style>
-  <w:style w:type="numbering" w:default="1" w:styleId="NoList">
-    <w:name w:val="No List"/>
-    <w:uiPriority w:val="99"/>
-    <w:semiHidden/>
-    <w:unhideWhenUsed/>
-  </w:style>
-  <w:style w:type="paragraph" w:styleId="ListParagraph">
-    <w:name w:val="List Paragraph"/>
-    <w:basedOn w:val="Normal"/>
-    <w:uiPriority w:val="34"/>
-    <w:qFormat/>
-    <w:rsid w:val="007B02E6"/>
+    <w:rsid w:val="00132FDF"/>
     <w:pPr>
-      <w:ind w:left="720"/>
-      <w:contextualSpacing/>
+      <w:tabs>
+        <w:tab w:val="center" w:pos="4680"/>
+        <w:tab w:val="right" w:pos="9360"/>
+      </w:tabs>
+      <w:spacing w:after="0" w:line="240" w:lineRule="auto"/>
     </w:pPr>
   </w:style>
-  <w:style w:type="table" w:styleId="TableGrid">
-    <w:name w:val="Table Grid"/>
-    <w:basedOn w:val="TableNormal"/>
-    <w:uiPriority w:val="39"/>
-    <w:rsid w:val="007B02E6"/>
+  <w:style w:type="character" w:customStyle="1" w:styleId="FooterChar">
+    <w:name w:val="Footer Char"/>
+    <w:basedOn w:val="DefaultParagraphFont"/>
+    <w:link w:val="Footer"/>
+    <w:uiPriority w:val="99"/>
+    <w:rsid w:val="00132FDF"/>
     <w:rPr>
       <w:rFonts w:eastAsiaTheme="minorHAnsi"/>
       <w:sz w:val="22"/>
       <w:szCs w:val="22"/>
-    </w:rPr>
-    <w:tblPr>
-      <w:tblInd w:w="0" w:type="dxa"/>
-      <w:tblBorders>
-        <w:top w:val="single" w:sz="4" w:space="0" w:color="auto"/>
-        <w:left w:val="single" w:sz="4" w:space="0" w:color="auto"/>
-        <w:bottom w:val="single" w:sz="4" w:space="0" w:color="auto"/>
-        <w:right w:val="single" w:sz="4" w:space="0" w:color="auto"/>
-        <w:insideH w:val="single" w:sz="4" w:space="0" w:color="auto"/>
-        <w:insideV w:val="single" w:sz="4" w:space="0" w:color="auto"/>
-      </w:tblBorders>
-      <w:tblCellMar>
-        <w:top w:w="0" w:type="dxa"/>
-        <w:left w:w="108" w:type="dxa"/>
-        <w:bottom w:w="0" w:type="dxa"/>
-        <w:right w:w="108" w:type="dxa"/>
-      </w:tblCellMar>
-    </w:tblPr>
-  </w:style>
-  <w:style w:type="paragraph" w:styleId="BalloonText">
-    <w:name w:val="Balloon Text"/>
-    <w:basedOn w:val="Normal"/>
-    <w:link w:val="BalloonTextChar"/>
-    <w:uiPriority w:val="99"/>
-    <w:semiHidden/>
-    <w:unhideWhenUsed/>
-    <w:rsid w:val="002D0FD1"/>
-    <w:pPr>
-      <w:spacing w:after="0" w:line="240" w:lineRule="auto"/>
-    </w:pPr>
-    <w:rPr>
-      <w:rFonts w:ascii="Lucida Grande" w:hAnsi="Lucida Grande" w:cs="Lucida Grande"/>
-      <w:sz w:val="18"/>
-      <w:szCs w:val="18"/>
-    </w:rPr>
-  </w:style>
-  <w:style w:type="character" w:customStyle="1" w:styleId="BalloonTextChar">
-    <w:name w:val="Balloon Text Char"/>
-    <w:basedOn w:val="DefaultParagraphFont"/>
-    <w:link w:val="BalloonText"/>
-    <w:uiPriority w:val="99"/>
-    <w:semiHidden/>
-    <w:rsid w:val="002D0FD1"/>
-    <w:rPr>
-      <w:rFonts w:ascii="Lucida Grande" w:eastAsiaTheme="minorHAnsi" w:hAnsi="Lucida Grande" w:cs="Lucida Grande"/>
-      <w:sz w:val="18"/>
-      <w:szCs w:val="18"/>
     </w:rPr>
   </w:style>
 </w:styles>
@@ -5970,7 +5971,7 @@
 </file>
 
 <file path=customXml/itemProps1.xml><?xml version="1.0" encoding="utf-8"?>
-<ds:datastoreItem xmlns:ds="http://schemas.openxmlformats.org/officeDocument/2006/customXml" ds:itemID="{3907F504-4C9D-8544-B931-13BBCCAFB29D}">
+<ds:datastoreItem xmlns:ds="http://schemas.openxmlformats.org/officeDocument/2006/customXml" ds:itemID="{B4CDE3BC-F20D-4AE8-81CD-4E436F34091A}">
   <ds:schemaRefs>
     <ds:schemaRef ds:uri="http://schemas.openxmlformats.org/officeDocument/2006/bibliography"/>
   </ds:schemaRefs>

</xml_diff>